<commit_message>
Poprawki + kolejna sekcja
</commit_message>
<xml_diff>
--- a/Formularz dokumentacji projektu dyplomowego.docx
+++ b/Formularz dokumentacji projektu dyplomowego.docx
@@ -1,6 +1,6 @@
 
 <file path=word/document.xml><?xml version="1.0" encoding="utf-8"?>
-<w:document xmlns:wpc="http://schemas.microsoft.com/office/word/2010/wordprocessingCanvas" xmlns:cx="http://schemas.microsoft.com/office/drawing/2014/chartex" xmlns:cx1="http://schemas.microsoft.com/office/drawing/2015/9/8/chartex" xmlns:cx2="http://schemas.microsoft.com/office/drawing/2015/10/21/chartex" xmlns:cx3="http://schemas.microsoft.com/office/drawing/2016/5/9/chartex" xmlns:cx4="http://schemas.microsoft.com/office/drawing/2016/5/10/chartex" xmlns:cx5="http://schemas.microsoft.com/office/drawing/2016/5/11/chartex" xmlns:cx6="http://schemas.microsoft.com/office/drawing/2016/5/12/chartex" xmlns:cx7="http://schemas.microsoft.com/office/drawing/2016/5/13/chartex" xmlns:cx8="http://schemas.microsoft.com/office/drawing/2016/5/14/chartex" xmlns:mc="http://schemas.openxmlformats.org/markup-compatibility/2006" xmlns:aink="http://schemas.microsoft.com/office/drawing/2016/ink" xmlns:am3d="http://schemas.microsoft.com/office/drawing/2017/model3d" xmlns:o="urn:schemas-microsoft-com:office:office" xmlns:oel="http://schemas.microsoft.com/office/2019/extlst" xmlns:r="http://schemas.openxmlformats.org/officeDocument/2006/relationships" xmlns:m="http://schemas.openxmlformats.org/officeDocument/2006/math" xmlns:v="urn:schemas-microsoft-com:vml" xmlns:wp14="http://schemas.microsoft.com/office/word/2010/wordprocessingDrawing" xmlns:wp="http://schemas.openxmlformats.org/drawingml/2006/wordprocessingDrawing" xmlns:w10="urn:schemas-microsoft-com:office:word" xmlns:w="http://schemas.openxmlformats.org/wordprocessingml/2006/main" xmlns:w14="http://schemas.microsoft.com/office/word/2010/wordml" xmlns:w15="http://schemas.microsoft.com/office/word/2012/wordml" xmlns:w16cex="http://schemas.microsoft.com/office/word/2018/wordml/cex" xmlns:w16cid="http://schemas.microsoft.com/office/word/2016/wordml/cid" xmlns:w16="http://schemas.microsoft.com/office/word/2018/wordml" xmlns:w16du="http://schemas.microsoft.com/office/word/2023/wordml/word16du" xmlns:w16sdtdh="http://schemas.microsoft.com/office/word/2020/wordml/sdtdatahash" xmlns:w16se="http://schemas.microsoft.com/office/word/2015/wordml/symex" xmlns:wpg="http://schemas.microsoft.com/office/word/2010/wordprocessingGroup" xmlns:wpi="http://schemas.microsoft.com/office/word/2010/wordprocessingInk" xmlns:wne="http://schemas.microsoft.com/office/word/2006/wordml" xmlns:wps="http://schemas.microsoft.com/office/word/2010/wordprocessingShape" mc:Ignorable="w14 w15 w16se w16cid w16 w16cex w16sdtdh w16du wp14">
+<w:document xmlns:wpc="http://schemas.microsoft.com/office/word/2010/wordprocessingCanvas" xmlns:cx="http://schemas.microsoft.com/office/drawing/2014/chartex" xmlns:cx1="http://schemas.microsoft.com/office/drawing/2015/9/8/chartex" xmlns:mc="http://schemas.openxmlformats.org/markup-compatibility/2006" xmlns:o="urn:schemas-microsoft-com:office:office" xmlns:r="http://schemas.openxmlformats.org/officeDocument/2006/relationships" xmlns:m="http://schemas.openxmlformats.org/officeDocument/2006/math" xmlns:v="urn:schemas-microsoft-com:vml" xmlns:wp14="http://schemas.microsoft.com/office/word/2010/wordprocessingDrawing" xmlns:wp="http://schemas.openxmlformats.org/drawingml/2006/wordprocessingDrawing" xmlns:w10="urn:schemas-microsoft-com:office:word" xmlns:w="http://schemas.openxmlformats.org/wordprocessingml/2006/main" xmlns:w14="http://schemas.microsoft.com/office/word/2010/wordml" xmlns:w15="http://schemas.microsoft.com/office/word/2012/wordml" xmlns:w16se="http://schemas.microsoft.com/office/word/2015/wordml/symex" xmlns:wpg="http://schemas.microsoft.com/office/word/2010/wordprocessingGroup" xmlns:wpi="http://schemas.microsoft.com/office/word/2010/wordprocessingInk" xmlns:wne="http://schemas.microsoft.com/office/word/2006/wordml" xmlns:wps="http://schemas.microsoft.com/office/word/2010/wordprocessingShape" mc:Ignorable="w14 w15 w16se wp14">
   <w:body>
     <w:p>
       <w:pPr>
@@ -1054,17 +1054,8 @@
                 <w:b/>
                 <w:color w:val="auto"/>
               </w:rPr>
-              <w:t xml:space="preserve">Emil </w:t>
-            </w:r>
-            <w:proofErr w:type="spellStart"/>
-            <w:r>
-              <w:rPr>
-                <w:b/>
-                <w:color w:val="auto"/>
-              </w:rPr>
-              <w:t>Gielek</w:t>
-            </w:r>
-            <w:proofErr w:type="spellEnd"/>
+              <w:t>Emil Gielek</w:t>
+            </w:r>
           </w:p>
         </w:tc>
       </w:tr>
@@ -2262,7 +2253,6 @@
         </w:rPr>
         <w:t xml:space="preserve"> </w:t>
       </w:r>
-      <w:proofErr w:type="spellStart"/>
       <w:r>
         <w:rPr>
           <w:color w:val="000000"/>
@@ -2273,14 +2263,7 @@
         <w:rPr>
           <w:color w:val="000000"/>
         </w:rPr>
-        <w:t>PDF</w:t>
-      </w:r>
-      <w:proofErr w:type="spellEnd"/>
-      <w:r>
-        <w:rPr>
-          <w:color w:val="000000"/>
-        </w:rPr>
-        <w:t xml:space="preserve"> i jej implementacja</w:t>
+        <w:t>PDF i jej implementacja</w:t>
       </w:r>
       <w:r>
         <w:rPr>
@@ -2320,35 +2303,7 @@
         <w:rPr>
           <w:color w:val="000000"/>
         </w:rPr>
-        <w:t xml:space="preserve">ybór technologii </w:t>
-      </w:r>
-      <w:proofErr w:type="spellStart"/>
-      <w:r>
-        <w:rPr>
-          <w:color w:val="000000"/>
-        </w:rPr>
-        <w:t>frontend</w:t>
-      </w:r>
-      <w:proofErr w:type="spellEnd"/>
-      <w:r>
-        <w:rPr>
-          <w:color w:val="000000"/>
-        </w:rPr>
-        <w:t xml:space="preserve"> oraz </w:t>
-      </w:r>
-      <w:proofErr w:type="spellStart"/>
-      <w:r>
-        <w:rPr>
-          <w:color w:val="000000"/>
-        </w:rPr>
-        <w:t>backend</w:t>
-      </w:r>
-      <w:proofErr w:type="spellEnd"/>
-      <w:r>
-        <w:rPr>
-          <w:color w:val="000000"/>
-        </w:rPr>
-        <w:t xml:space="preserve"> oraz ich implementacja</w:t>
+        <w:t>ybór technologii frontend oraz backend oraz ich implementacja</w:t>
       </w:r>
       <w:r>
         <w:rPr>
@@ -2989,55 +2944,19 @@
               <w:rPr>
                 <w:color w:val="000000"/>
               </w:rPr>
-              <w:t xml:space="preserve">Narzędzie: </w:t>
-            </w:r>
-            <w:proofErr w:type="spellStart"/>
+              <w:t xml:space="preserve">Narzędzie: skype, zoom, ms teams. </w:t>
+            </w:r>
             <w:r>
               <w:rPr>
                 <w:color w:val="000000"/>
               </w:rPr>
-              <w:t>skype</w:t>
-            </w:r>
-            <w:proofErr w:type="spellEnd"/>
+              <w:t>i</w:t>
+            </w:r>
             <w:r>
               <w:rPr>
                 <w:color w:val="000000"/>
               </w:rPr>
-              <w:t xml:space="preserve">, zoom, ms </w:t>
-            </w:r>
-            <w:proofErr w:type="spellStart"/>
-            <w:r>
-              <w:rPr>
-                <w:color w:val="000000"/>
-              </w:rPr>
-              <w:t>teams</w:t>
-            </w:r>
-            <w:proofErr w:type="spellEnd"/>
-            <w:r>
-              <w:rPr>
-                <w:color w:val="000000"/>
-              </w:rPr>
-              <w:t xml:space="preserve">. </w:t>
-            </w:r>
-            <w:proofErr w:type="spellStart"/>
-            <w:r>
-              <w:rPr>
-                <w:color w:val="000000"/>
-              </w:rPr>
-              <w:t>i</w:t>
-            </w:r>
-            <w:r>
-              <w:rPr>
-                <w:color w:val="000000"/>
-              </w:rPr>
-              <w:t>tp</w:t>
-            </w:r>
-            <w:proofErr w:type="spellEnd"/>
-            <w:r>
-              <w:rPr>
-                <w:color w:val="000000"/>
-              </w:rPr>
-              <w:t xml:space="preserve"> lub spotkanie </w:t>
+              <w:t>tp lub spotkanie </w:t>
             </w:r>
           </w:p>
           <w:p>
@@ -3092,16 +3011,8 @@
               <w:rPr>
                 <w:color w:val="000000"/>
               </w:rPr>
-              <w:t xml:space="preserve">Zapoznanie z biblioteką </w:t>
-            </w:r>
-            <w:proofErr w:type="spellStart"/>
-            <w:r>
-              <w:rPr>
-                <w:color w:val="000000"/>
-              </w:rPr>
-              <w:t>QuestPDF</w:t>
-            </w:r>
-            <w:proofErr w:type="spellEnd"/>
+              <w:t>Zapoznanie z biblioteką QuestPDF</w:t>
+            </w:r>
           </w:p>
           <w:p>
             <w:pPr>
@@ -3150,42 +3061,12 @@
               </w:rPr>
               <w:t xml:space="preserve">Narzędzie: </w:t>
             </w:r>
-            <w:proofErr w:type="spellStart"/>
             <w:r>
               <w:rPr>
                 <w:color w:val="000000"/>
               </w:rPr>
-              <w:t>Github</w:t>
-            </w:r>
-            <w:proofErr w:type="spellEnd"/>
-            <w:r>
-              <w:rPr>
-                <w:color w:val="000000"/>
-              </w:rPr>
-              <w:t xml:space="preserve"> </w:t>
-            </w:r>
-            <w:proofErr w:type="spellStart"/>
-            <w:r>
-              <w:rPr>
-                <w:color w:val="000000"/>
-              </w:rPr>
-              <w:t>QuestPDF</w:t>
-            </w:r>
-            <w:proofErr w:type="spellEnd"/>
-            <w:r>
-              <w:rPr>
-                <w:color w:val="000000"/>
-              </w:rPr>
-              <w:t xml:space="preserve">, </w:t>
-            </w:r>
-            <w:proofErr w:type="spellStart"/>
-            <w:r>
-              <w:rPr>
-                <w:color w:val="000000"/>
-              </w:rPr>
-              <w:t>Youtube</w:t>
-            </w:r>
-            <w:proofErr w:type="spellEnd"/>
+              <w:t>Github QuestPDF, Youtube</w:t>
+            </w:r>
           </w:p>
           <w:p>
             <w:pPr>
@@ -3464,16 +3345,8 @@
               <w:rPr>
                 <w:color w:val="000000"/>
               </w:rPr>
-              <w:t xml:space="preserve">Narzędzie: programy obsługujące bazy danych np. </w:t>
-            </w:r>
-            <w:proofErr w:type="spellStart"/>
-            <w:r>
-              <w:rPr>
-                <w:color w:val="000000"/>
-              </w:rPr>
-              <w:t>SQLite</w:t>
-            </w:r>
-            <w:proofErr w:type="spellEnd"/>
+              <w:t>Narzędzie: programy obsługujące bazy danych np. SQLite</w:t>
+            </w:r>
           </w:p>
           <w:p>
             <w:pPr>
@@ -3757,7 +3630,6 @@
               </w:rPr>
               <w:t xml:space="preserve">Cele </w:t>
             </w:r>
-            <w:proofErr w:type="spellStart"/>
             <w:r>
               <w:rPr>
                 <w:bCs/>
@@ -3766,9 +3638,8 @@
                 <w:szCs w:val="20"/>
                 <w:lang w:val="en-GB"/>
               </w:rPr>
-              <w:t>szczegółowe</w:t>
-            </w:r>
-            <w:proofErr w:type="spellEnd"/>
+              <w:t xml:space="preserve">szczegółowe </w:t>
+            </w:r>
             <w:r>
               <w:rPr>
                 <w:bCs/>
@@ -3777,20 +3648,8 @@
                 <w:szCs w:val="20"/>
                 <w:lang w:val="en-GB"/>
               </w:rPr>
-              <w:t xml:space="preserve"> </w:t>
-            </w:r>
-            <w:proofErr w:type="spellStart"/>
-            <w:r>
-              <w:rPr>
-                <w:bCs/>
-                <w:color w:val="auto"/>
-                <w:sz w:val="20"/>
-                <w:szCs w:val="20"/>
-                <w:lang w:val="en-GB"/>
-              </w:rPr>
               <w:t>projektu</w:t>
             </w:r>
-            <w:proofErr w:type="spellEnd"/>
           </w:p>
         </w:tc>
         <w:tc>
@@ -4030,54 +3889,34 @@
                 <w:color w:val="auto"/>
                 <w:lang w:val="en-GB"/>
               </w:rPr>
-              <w:t xml:space="preserve"> Emil </w:t>
-            </w:r>
-            <w:proofErr w:type="spellStart"/>
-            <w:r>
+              <w:t xml:space="preserve"> Emil Gielek</w:t>
+            </w:r>
+          </w:p>
+          <w:p>
+            <w:pPr>
+              <w:spacing w:line="360" w:lineRule="auto"/>
               <w:rPr>
                 <w:bCs/>
                 <w:color w:val="auto"/>
                 <w:lang w:val="en-GB"/>
               </w:rPr>
-              <w:t>Gielek</w:t>
-            </w:r>
-            <w:proofErr w:type="spellEnd"/>
-          </w:p>
-          <w:p>
-            <w:pPr>
-              <w:spacing w:line="360" w:lineRule="auto"/>
+            </w:pPr>
+            <w:r>
               <w:rPr>
                 <w:bCs/>
                 <w:color w:val="auto"/>
                 <w:lang w:val="en-GB"/>
               </w:rPr>
-            </w:pPr>
+              <w:t>2.</w:t>
+            </w:r>
             <w:r>
               <w:rPr>
                 <w:bCs/>
                 <w:color w:val="auto"/>
                 <w:lang w:val="en-GB"/>
               </w:rPr>
-              <w:t>2.</w:t>
-            </w:r>
-            <w:r>
-              <w:rPr>
-                <w:bCs/>
-                <w:color w:val="auto"/>
-                <w:lang w:val="en-GB"/>
-              </w:rPr>
-              <w:t xml:space="preserve"> Oliwia </w:t>
-            </w:r>
-            <w:proofErr w:type="spellStart"/>
-            <w:r>
-              <w:rPr>
-                <w:bCs/>
-                <w:color w:val="auto"/>
-                <w:lang w:val="en-GB"/>
-              </w:rPr>
-              <w:t>Głodek</w:t>
-            </w:r>
-            <w:proofErr w:type="spellEnd"/>
+              <w:t xml:space="preserve"> Oliwia Głodek</w:t>
+            </w:r>
           </w:p>
         </w:tc>
       </w:tr>
@@ -4182,54 +4021,34 @@
                 <w:color w:val="auto"/>
                 <w:lang w:val="en-GB"/>
               </w:rPr>
-              <w:t xml:space="preserve"> Emil </w:t>
-            </w:r>
-            <w:proofErr w:type="spellStart"/>
-            <w:r>
-              <w:rPr>
-                <w:bCs/>
+              <w:t xml:space="preserve"> Emil Gielek</w:t>
+            </w:r>
+          </w:p>
+          <w:p>
+            <w:pPr>
+              <w:spacing w:line="360" w:lineRule="auto"/>
+              <w:rPr>
+                <w:b/>
                 <w:color w:val="auto"/>
                 <w:lang w:val="en-GB"/>
               </w:rPr>
-              <w:t>Gielek</w:t>
-            </w:r>
-            <w:proofErr w:type="spellEnd"/>
-          </w:p>
-          <w:p>
-            <w:pPr>
-              <w:spacing w:line="360" w:lineRule="auto"/>
-              <w:rPr>
-                <w:b/>
+            </w:pPr>
+            <w:r>
+              <w:rPr>
+                <w:bCs/>
                 <w:color w:val="auto"/>
                 <w:lang w:val="en-GB"/>
               </w:rPr>
-            </w:pPr>
+              <w:t>2.</w:t>
+            </w:r>
             <w:r>
               <w:rPr>
                 <w:bCs/>
                 <w:color w:val="auto"/>
                 <w:lang w:val="en-GB"/>
               </w:rPr>
-              <w:t>2.</w:t>
-            </w:r>
-            <w:r>
-              <w:rPr>
-                <w:bCs/>
-                <w:color w:val="auto"/>
-                <w:lang w:val="en-GB"/>
-              </w:rPr>
-              <w:t xml:space="preserve">Oliwia </w:t>
-            </w:r>
-            <w:proofErr w:type="spellStart"/>
-            <w:r>
-              <w:rPr>
-                <w:bCs/>
-                <w:color w:val="auto"/>
-                <w:lang w:val="en-GB"/>
-              </w:rPr>
-              <w:t>Głodek</w:t>
-            </w:r>
-            <w:proofErr w:type="spellEnd"/>
+              <w:t>Oliwia Głodek</w:t>
+            </w:r>
           </w:p>
         </w:tc>
       </w:tr>
@@ -4304,16 +4123,8 @@
               <w:rPr>
                 <w:color w:val="000000"/>
               </w:rPr>
-              <w:t xml:space="preserve">Zapoznanie z biblioteką </w:t>
-            </w:r>
-            <w:proofErr w:type="spellStart"/>
-            <w:r>
-              <w:rPr>
-                <w:color w:val="000000"/>
-              </w:rPr>
-              <w:t>QuestPDF</w:t>
-            </w:r>
-            <w:proofErr w:type="spellEnd"/>
+              <w:t>Zapoznanie z biblioteką QuestPDF</w:t>
+            </w:r>
           </w:p>
         </w:tc>
         <w:tc>
@@ -4353,25 +4164,7 @@
                 <w:lang w:val="en-GB"/>
               </w:rPr>
               <w:lastRenderedPageBreak/>
-              <w:t xml:space="preserve">(3 </w:t>
-            </w:r>
-            <w:proofErr w:type="spellStart"/>
-            <w:r>
-              <w:rPr>
-                <w:b/>
-                <w:color w:val="auto"/>
-                <w:lang w:val="en-GB"/>
-              </w:rPr>
-              <w:t>dni</w:t>
-            </w:r>
-            <w:proofErr w:type="spellEnd"/>
-            <w:r>
-              <w:rPr>
-                <w:b/>
-                <w:color w:val="auto"/>
-                <w:lang w:val="en-GB"/>
-              </w:rPr>
-              <w:t>)</w:t>
+              <w:t>(3 dni)</w:t>
             </w:r>
           </w:p>
         </w:tc>
@@ -4395,46 +4188,26 @@
                 <w:lang w:val="en-GB"/>
               </w:rPr>
               <w:lastRenderedPageBreak/>
-              <w:t xml:space="preserve">1.Emil </w:t>
-            </w:r>
-            <w:proofErr w:type="spellStart"/>
-            <w:r>
+              <w:t>1.Emil Gielek</w:t>
+            </w:r>
+          </w:p>
+          <w:p>
+            <w:pPr>
+              <w:spacing w:line="360" w:lineRule="auto"/>
               <w:rPr>
                 <w:bCs/>
                 <w:color w:val="auto"/>
                 <w:lang w:val="en-GB"/>
               </w:rPr>
-              <w:t>Gielek</w:t>
-            </w:r>
-            <w:proofErr w:type="spellEnd"/>
-          </w:p>
-          <w:p>
-            <w:pPr>
-              <w:spacing w:line="360" w:lineRule="auto"/>
+            </w:pPr>
+            <w:r>
               <w:rPr>
                 <w:bCs/>
                 <w:color w:val="auto"/>
                 <w:lang w:val="en-GB"/>
               </w:rPr>
-            </w:pPr>
-            <w:r>
-              <w:rPr>
-                <w:bCs/>
-                <w:color w:val="auto"/>
-                <w:lang w:val="en-GB"/>
-              </w:rPr>
-              <w:t xml:space="preserve">2.Oliwia </w:t>
-            </w:r>
-            <w:proofErr w:type="spellStart"/>
-            <w:r>
-              <w:rPr>
-                <w:bCs/>
-                <w:color w:val="auto"/>
-                <w:lang w:val="en-GB"/>
-              </w:rPr>
-              <w:t>Głodek</w:t>
-            </w:r>
-            <w:proofErr w:type="spellEnd"/>
+              <w:t>2.Oliwia Głodek</w:t>
+            </w:r>
           </w:p>
           <w:p>
             <w:pPr>
@@ -4514,46 +4287,26 @@
                 <w:color w:val="auto"/>
                 <w:lang w:val="en-GB"/>
               </w:rPr>
-              <w:t xml:space="preserve">1.Emil </w:t>
-            </w:r>
-            <w:proofErr w:type="spellStart"/>
-            <w:r>
+              <w:t>1.Emil Gielek</w:t>
+            </w:r>
+          </w:p>
+          <w:p>
+            <w:pPr>
+              <w:spacing w:line="360" w:lineRule="auto"/>
               <w:rPr>
                 <w:bCs/>
                 <w:color w:val="auto"/>
                 <w:lang w:val="en-GB"/>
               </w:rPr>
-              <w:t>Gielek</w:t>
-            </w:r>
-            <w:proofErr w:type="spellEnd"/>
-          </w:p>
-          <w:p>
-            <w:pPr>
-              <w:spacing w:line="360" w:lineRule="auto"/>
+            </w:pPr>
+            <w:r>
               <w:rPr>
                 <w:bCs/>
                 <w:color w:val="auto"/>
                 <w:lang w:val="en-GB"/>
               </w:rPr>
-            </w:pPr>
-            <w:r>
-              <w:rPr>
-                <w:bCs/>
-                <w:color w:val="auto"/>
-                <w:lang w:val="en-GB"/>
-              </w:rPr>
-              <w:t xml:space="preserve">2.Oliwia </w:t>
-            </w:r>
-            <w:proofErr w:type="spellStart"/>
-            <w:r>
-              <w:rPr>
-                <w:bCs/>
-                <w:color w:val="auto"/>
-                <w:lang w:val="en-GB"/>
-              </w:rPr>
-              <w:t>Głodek</w:t>
-            </w:r>
-            <w:proofErr w:type="spellEnd"/>
+              <w:t>2.Oliwia Głodek</w:t>
+            </w:r>
           </w:p>
         </w:tc>
       </w:tr>
@@ -4628,18 +4381,8 @@
                 <w:color w:val="auto"/>
                 <w:lang w:val="en-GB"/>
               </w:rPr>
-              <w:t xml:space="preserve">1.Emil </w:t>
-            </w:r>
-            <w:proofErr w:type="spellStart"/>
-            <w:r>
-              <w:rPr>
-                <w:bCs/>
-                <w:color w:val="auto"/>
-                <w:lang w:val="en-GB"/>
-              </w:rPr>
-              <w:t>Gielek</w:t>
-            </w:r>
-            <w:proofErr w:type="spellEnd"/>
+              <w:t>1.Emil Gielek</w:t>
+            </w:r>
           </w:p>
         </w:tc>
       </w:tr>
@@ -4750,35 +4493,7 @@
               <w:rPr>
                 <w:color w:val="000000"/>
               </w:rPr>
-              <w:t xml:space="preserve">Wybór technologii </w:t>
-            </w:r>
-            <w:proofErr w:type="spellStart"/>
-            <w:r>
-              <w:rPr>
-                <w:color w:val="000000"/>
-              </w:rPr>
-              <w:t>frontend</w:t>
-            </w:r>
-            <w:proofErr w:type="spellEnd"/>
-            <w:r>
-              <w:rPr>
-                <w:color w:val="000000"/>
-              </w:rPr>
-              <w:t xml:space="preserve"> oraz </w:t>
-            </w:r>
-            <w:proofErr w:type="spellStart"/>
-            <w:r>
-              <w:rPr>
-                <w:color w:val="000000"/>
-              </w:rPr>
-              <w:t>backend</w:t>
-            </w:r>
-            <w:proofErr w:type="spellEnd"/>
-            <w:r>
-              <w:rPr>
-                <w:color w:val="000000"/>
-              </w:rPr>
-              <w:t xml:space="preserve"> oraz ich implementacja</w:t>
+              <w:t>Wybór technologii frontend oraz backend oraz ich implementacja</w:t>
             </w:r>
           </w:p>
         </w:tc>
@@ -4814,42 +4529,17 @@
                 <w:bCs/>
                 <w:color w:val="auto"/>
               </w:rPr>
-              <w:t xml:space="preserve">materiałami kanałów </w:t>
-            </w:r>
-            <w:proofErr w:type="spellStart"/>
-            <w:r>
-              <w:rPr>
-                <w:bCs/>
-                <w:color w:val="auto"/>
-              </w:rPr>
-              <w:t>Youtube</w:t>
-            </w:r>
-            <w:proofErr w:type="spellEnd"/>
-            <w:r>
-              <w:rPr>
-                <w:bCs/>
-                <w:color w:val="auto"/>
-              </w:rPr>
-              <w:t xml:space="preserve"> np.</w:t>
+              <w:t>materiałami kanałów Youtube np.</w:t>
             </w:r>
             <w:r>
               <w:t> </w:t>
             </w:r>
-            <w:proofErr w:type="spellStart"/>
-            <w:r>
-              <w:rPr>
-                <w:bCs/>
-                <w:color w:val="auto"/>
-              </w:rPr>
-              <w:t>Mdemy</w:t>
-            </w:r>
-            <w:proofErr w:type="spellEnd"/>
-            <w:r>
-              <w:rPr>
-                <w:bCs/>
-                <w:color w:val="auto"/>
-              </w:rPr>
-              <w:t xml:space="preserve"> oraz strony codeproject.pl</w:t>
+            <w:r>
+              <w:rPr>
+                <w:bCs/>
+                <w:color w:val="auto"/>
+              </w:rPr>
+              <w:t>Mdemy oraz strony codeproject.pl</w:t>
             </w:r>
           </w:p>
           <w:p>
@@ -4890,46 +4580,26 @@
                 <w:color w:val="auto"/>
                 <w:lang w:val="en-GB"/>
               </w:rPr>
-              <w:t xml:space="preserve">1.Emil </w:t>
-            </w:r>
-            <w:proofErr w:type="spellStart"/>
-            <w:r>
+              <w:t>1.Emil Gielek</w:t>
+            </w:r>
+          </w:p>
+          <w:p>
+            <w:pPr>
+              <w:spacing w:line="360" w:lineRule="auto"/>
               <w:rPr>
                 <w:bCs/>
                 <w:color w:val="auto"/>
                 <w:lang w:val="en-GB"/>
               </w:rPr>
-              <w:t>Gielek</w:t>
-            </w:r>
-            <w:proofErr w:type="spellEnd"/>
-          </w:p>
-          <w:p>
-            <w:pPr>
-              <w:spacing w:line="360" w:lineRule="auto"/>
+            </w:pPr>
+            <w:r>
               <w:rPr>
                 <w:bCs/>
                 <w:color w:val="auto"/>
                 <w:lang w:val="en-GB"/>
               </w:rPr>
-            </w:pPr>
-            <w:r>
-              <w:rPr>
-                <w:bCs/>
-                <w:color w:val="auto"/>
-                <w:lang w:val="en-GB"/>
-              </w:rPr>
-              <w:t xml:space="preserve">2.Oliwia </w:t>
-            </w:r>
-            <w:proofErr w:type="spellStart"/>
-            <w:r>
-              <w:rPr>
-                <w:bCs/>
-                <w:color w:val="auto"/>
-                <w:lang w:val="en-GB"/>
-              </w:rPr>
-              <w:t>Głodek</w:t>
-            </w:r>
-            <w:proofErr w:type="spellEnd"/>
+              <w:t>2.Oliwia Głodek</w:t>
+            </w:r>
           </w:p>
         </w:tc>
       </w:tr>
@@ -4968,23 +4638,7 @@
                 <w:bCs/>
                 <w:color w:val="auto"/>
               </w:rPr>
-              <w:t xml:space="preserve">Zadanie 2: Stworzenie pierwszych widoków w </w:t>
-            </w:r>
-            <w:proofErr w:type="spellStart"/>
-            <w:r>
-              <w:rPr>
-                <w:bCs/>
-                <w:color w:val="auto"/>
-              </w:rPr>
-              <w:t>VisualStudio</w:t>
-            </w:r>
-            <w:proofErr w:type="spellEnd"/>
-            <w:r>
-              <w:rPr>
-                <w:bCs/>
-                <w:color w:val="auto"/>
-              </w:rPr>
-              <w:t xml:space="preserve"> w języku C#</w:t>
+              <w:t>Zadanie 2: Stworzenie pierwszych widoków w VisualStudio w języku C#</w:t>
             </w:r>
             <w:r>
               <w:rPr>
@@ -5021,21 +4675,12 @@
               </w:rPr>
               <w:t> </w:t>
             </w:r>
-            <w:proofErr w:type="spellStart"/>
-            <w:r>
-              <w:rPr>
-                <w:bCs/>
-                <w:color w:val="auto"/>
-              </w:rPr>
-              <w:t>SQLite</w:t>
-            </w:r>
-            <w:proofErr w:type="spellEnd"/>
-            <w:r>
-              <w:rPr>
-                <w:bCs/>
-                <w:color w:val="auto"/>
-              </w:rPr>
-              <w:t xml:space="preserve"> pod użytkowników</w:t>
+            <w:r>
+              <w:rPr>
+                <w:bCs/>
+                <w:color w:val="auto"/>
+              </w:rPr>
+              <w:t>SQLite pod użytkowników</w:t>
             </w:r>
           </w:p>
           <w:p>
@@ -5054,27 +4699,7 @@
                 <w:color w:val="auto"/>
                 <w:lang w:val="en-GB"/>
               </w:rPr>
-              <w:t xml:space="preserve">(3 </w:t>
-            </w:r>
-            <w:proofErr w:type="spellStart"/>
-            <w:r>
-              <w:rPr>
-                <w:b/>
-                <w:bCs/>
-                <w:color w:val="auto"/>
-                <w:lang w:val="en-GB"/>
-              </w:rPr>
-              <w:t>dni</w:t>
-            </w:r>
-            <w:proofErr w:type="spellEnd"/>
-            <w:r>
-              <w:rPr>
-                <w:b/>
-                <w:bCs/>
-                <w:color w:val="auto"/>
-                <w:lang w:val="en-GB"/>
-              </w:rPr>
-              <w:t>)</w:t>
+              <w:t>(3 dni)</w:t>
             </w:r>
           </w:p>
         </w:tc>
@@ -5097,18 +4722,8 @@
                 <w:color w:val="auto"/>
                 <w:lang w:val="en-GB"/>
               </w:rPr>
-              <w:t xml:space="preserve">1. Oliwia </w:t>
-            </w:r>
-            <w:proofErr w:type="spellStart"/>
-            <w:r>
-              <w:rPr>
-                <w:bCs/>
-                <w:color w:val="auto"/>
-                <w:lang w:val="en-GB"/>
-              </w:rPr>
-              <w:t>Głodek</w:t>
-            </w:r>
-            <w:proofErr w:type="spellEnd"/>
+              <w:t>1. Oliwia Głodek</w:t>
+            </w:r>
           </w:p>
         </w:tc>
       </w:tr>
@@ -5147,23 +4762,7 @@
                 <w:bCs/>
                 <w:color w:val="auto"/>
               </w:rPr>
-              <w:t xml:space="preserve">Zadanie 3: Stworzenie kolejnych opcji menu w aplikacji w tym: Eksponaty, Raporty PDF, użytkownicy I </w:t>
-            </w:r>
-            <w:proofErr w:type="spellStart"/>
-            <w:r>
-              <w:rPr>
-                <w:bCs/>
-                <w:color w:val="auto"/>
-              </w:rPr>
-              <w:t>itp</w:t>
-            </w:r>
-            <w:proofErr w:type="spellEnd"/>
-            <w:r>
-              <w:rPr>
-                <w:bCs/>
-                <w:color w:val="auto"/>
-              </w:rPr>
-              <w:t xml:space="preserve"> </w:t>
+              <w:t xml:space="preserve">Zadanie 3: Stworzenie kolejnych opcji menu w aplikacji w tym: Eksponaty, Raporty PDF, użytkownicy I itp </w:t>
             </w:r>
             <w:r>
               <w:rPr>
@@ -5210,18 +4809,8 @@
                 <w:color w:val="auto"/>
                 <w:lang w:val="en-GB"/>
               </w:rPr>
-              <w:t xml:space="preserve">1.Emil </w:t>
-            </w:r>
-            <w:proofErr w:type="spellStart"/>
-            <w:r>
-              <w:rPr>
-                <w:bCs/>
-                <w:color w:val="auto"/>
-                <w:lang w:val="en-GB"/>
-              </w:rPr>
-              <w:t>Gielek</w:t>
-            </w:r>
-            <w:proofErr w:type="spellEnd"/>
+              <w:t>1.Emil Gielek</w:t>
+            </w:r>
           </w:p>
         </w:tc>
       </w:tr>
@@ -5305,18 +4894,8 @@
                 <w:color w:val="auto"/>
                 <w:lang w:val="en-GB"/>
               </w:rPr>
-              <w:t xml:space="preserve">1.Oliwia </w:t>
-            </w:r>
-            <w:proofErr w:type="spellStart"/>
-            <w:r>
-              <w:rPr>
-                <w:bCs/>
-                <w:color w:val="auto"/>
-                <w:lang w:val="en-GB"/>
-              </w:rPr>
-              <w:t>Głodek</w:t>
-            </w:r>
-            <w:proofErr w:type="spellEnd"/>
+              <w:t>1.Oliwia Głodek</w:t>
+            </w:r>
           </w:p>
         </w:tc>
       </w:tr>
@@ -5385,18 +4964,8 @@
                 <w:color w:val="auto"/>
                 <w:lang w:val="en-GB"/>
               </w:rPr>
-              <w:t xml:space="preserve">1.Oliwia </w:t>
-            </w:r>
-            <w:proofErr w:type="spellStart"/>
-            <w:r>
-              <w:rPr>
-                <w:bCs/>
-                <w:color w:val="auto"/>
-                <w:lang w:val="en-GB"/>
-              </w:rPr>
-              <w:t>Głodek</w:t>
-            </w:r>
-            <w:proofErr w:type="spellEnd"/>
+              <w:t>1.Oliwia Głodek</w:t>
+            </w:r>
           </w:p>
         </w:tc>
       </w:tr>
@@ -5517,47 +5086,35 @@
                 <w:lang w:val="en-GB"/>
               </w:rPr>
               <w:lastRenderedPageBreak/>
-              <w:t xml:space="preserve">1.Emil </w:t>
-            </w:r>
-            <w:proofErr w:type="spellStart"/>
-            <w:r>
+              <w:t>1.Emil Gielek</w:t>
+            </w:r>
+          </w:p>
+          <w:p>
+            <w:pPr>
+              <w:spacing w:line="360" w:lineRule="auto"/>
               <w:rPr>
                 <w:bCs/>
                 <w:color w:val="auto"/>
                 <w:lang w:val="en-GB"/>
               </w:rPr>
-              <w:t>Gielek</w:t>
-            </w:r>
-            <w:proofErr w:type="spellEnd"/>
-          </w:p>
-          <w:p>
-            <w:pPr>
-              <w:spacing w:line="360" w:lineRule="auto"/>
+            </w:pPr>
+            <w:r>
               <w:rPr>
                 <w:bCs/>
                 <w:color w:val="auto"/>
                 <w:lang w:val="en-GB"/>
               </w:rPr>
-            </w:pPr>
+              <w:lastRenderedPageBreak/>
+              <w:t>1</w:t>
+            </w:r>
             <w:r>
               <w:rPr>
                 <w:bCs/>
                 <w:color w:val="auto"/>
                 <w:lang w:val="en-GB"/>
               </w:rPr>
-              <w:lastRenderedPageBreak/>
-              <w:t xml:space="preserve">2.Oliwia </w:t>
-            </w:r>
-            <w:proofErr w:type="spellStart"/>
-            <w:r>
-              <w:rPr>
-                <w:bCs/>
-                <w:color w:val="auto"/>
-                <w:lang w:val="en-GB"/>
-              </w:rPr>
-              <w:t>Głodek</w:t>
-            </w:r>
-            <w:proofErr w:type="spellEnd"/>
+              <w:t>.Oliwia Głodek</w:t>
+            </w:r>
           </w:p>
         </w:tc>
       </w:tr>
@@ -5598,37 +5155,19 @@
               </w:rPr>
               <w:t xml:space="preserve">Zadanie 2: Stworzenie “TRIGGERÓW” dla automatycznego rejestrowania zdarzeń w </w:t>
             </w:r>
-            <w:proofErr w:type="spellStart"/>
-            <w:r>
-              <w:rPr>
-                <w:bCs/>
-                <w:color w:val="auto"/>
-              </w:rPr>
-              <w:t>baize</w:t>
-            </w:r>
-            <w:proofErr w:type="spellEnd"/>
-            <w:r>
-              <w:rPr>
-                <w:bCs/>
-                <w:color w:val="auto"/>
-              </w:rPr>
-              <w:t xml:space="preserve"> przez użytkowników – stworzenie rekordu “</w:t>
-            </w:r>
-            <w:proofErr w:type="spellStart"/>
-            <w:r>
-              <w:rPr>
-                <w:bCs/>
-                <w:color w:val="auto"/>
-              </w:rPr>
-              <w:t>current_user</w:t>
-            </w:r>
-            <w:proofErr w:type="spellEnd"/>
-            <w:r>
-              <w:rPr>
-                <w:bCs/>
-                <w:color w:val="auto"/>
-              </w:rPr>
-              <w:t xml:space="preserve">” </w:t>
+            <w:r>
+              <w:rPr>
+                <w:bCs/>
+                <w:color w:val="auto"/>
+              </w:rPr>
+              <w:t>bazie</w:t>
+            </w:r>
+            <w:r>
+              <w:rPr>
+                <w:bCs/>
+                <w:color w:val="auto"/>
+              </w:rPr>
+              <w:t xml:space="preserve"> przez użytkowników – stworzenie rekordu “current_user” </w:t>
             </w:r>
             <w:r>
               <w:rPr>
@@ -5675,18 +5214,8 @@
                 <w:color w:val="auto"/>
                 <w:lang w:val="en-GB"/>
               </w:rPr>
-              <w:t xml:space="preserve">1.Emil </w:t>
-            </w:r>
-            <w:proofErr w:type="spellStart"/>
-            <w:r>
-              <w:rPr>
-                <w:bCs/>
-                <w:color w:val="auto"/>
-                <w:lang w:val="en-GB"/>
-              </w:rPr>
-              <w:t>Gielek</w:t>
-            </w:r>
-            <w:proofErr w:type="spellEnd"/>
+              <w:t>1.Emil Gielek</w:t>
+            </w:r>
           </w:p>
         </w:tc>
       </w:tr>
@@ -5772,18 +5301,8 @@
                 <w:color w:val="auto"/>
                 <w:lang w:val="en-GB"/>
               </w:rPr>
-              <w:t xml:space="preserve">1.Oliwia </w:t>
-            </w:r>
-            <w:proofErr w:type="spellStart"/>
-            <w:r>
-              <w:rPr>
-                <w:bCs/>
-                <w:color w:val="auto"/>
-                <w:lang w:val="en-GB"/>
-              </w:rPr>
-              <w:t>Głodek</w:t>
-            </w:r>
-            <w:proofErr w:type="spellEnd"/>
+              <w:t>1.Oliwia Głodek</w:t>
+            </w:r>
           </w:p>
           <w:p>
             <w:pPr>
@@ -5858,7 +5377,21 @@
                 <w:bCs/>
                 <w:color w:val="auto"/>
               </w:rPr>
-              <w:t xml:space="preserve">ontrolowanie funkcjonalności, stabilności I ogólnego działania aplikacji (nadzór prac) </w:t>
+              <w:t>ontrolowani</w:t>
+            </w:r>
+            <w:r>
+              <w:rPr>
+                <w:bCs/>
+                <w:color w:val="auto"/>
+              </w:rPr>
+              <w:t>e funkcjonalności, stabilności i</w:t>
+            </w:r>
+            <w:r>
+              <w:rPr>
+                <w:bCs/>
+                <w:color w:val="auto"/>
+              </w:rPr>
+              <w:t xml:space="preserve"> ogólnego działania aplikacji (nadzór prac) </w:t>
             </w:r>
             <w:r>
               <w:rPr>
@@ -5921,46 +5454,26 @@
                 <w:color w:val="auto"/>
                 <w:lang w:val="en-GB"/>
               </w:rPr>
-              <w:t xml:space="preserve">1.Emil </w:t>
-            </w:r>
-            <w:proofErr w:type="spellStart"/>
-            <w:r>
+              <w:t>1.Emil Gielek</w:t>
+            </w:r>
+          </w:p>
+          <w:p>
+            <w:pPr>
+              <w:spacing w:line="360" w:lineRule="auto"/>
               <w:rPr>
                 <w:bCs/>
                 <w:color w:val="auto"/>
                 <w:lang w:val="en-GB"/>
               </w:rPr>
-              <w:t>Gielek</w:t>
-            </w:r>
-            <w:proofErr w:type="spellEnd"/>
-          </w:p>
-          <w:p>
-            <w:pPr>
-              <w:spacing w:line="360" w:lineRule="auto"/>
+            </w:pPr>
+            <w:r>
               <w:rPr>
                 <w:bCs/>
                 <w:color w:val="auto"/>
                 <w:lang w:val="en-GB"/>
               </w:rPr>
-            </w:pPr>
-            <w:r>
-              <w:rPr>
-                <w:bCs/>
-                <w:color w:val="auto"/>
-                <w:lang w:val="en-GB"/>
-              </w:rPr>
-              <w:t xml:space="preserve">2.Oliwia </w:t>
-            </w:r>
-            <w:proofErr w:type="spellStart"/>
-            <w:r>
-              <w:rPr>
-                <w:bCs/>
-                <w:color w:val="auto"/>
-                <w:lang w:val="en-GB"/>
-              </w:rPr>
-              <w:t>Głodek</w:t>
-            </w:r>
-            <w:proofErr w:type="spellEnd"/>
+              <w:t>2.Oliwia Głodek</w:t>
+            </w:r>
           </w:p>
         </w:tc>
       </w:tr>
@@ -6032,47 +5545,7 @@
                 <w:color w:val="auto"/>
                 <w:lang w:val="en-GB"/>
               </w:rPr>
-              <w:t>(</w:t>
-            </w:r>
-            <w:proofErr w:type="spellStart"/>
-            <w:r>
-              <w:rPr>
-                <w:b/>
-                <w:bCs/>
-                <w:color w:val="auto"/>
-                <w:lang w:val="en-GB"/>
-              </w:rPr>
-              <w:t>na</w:t>
-            </w:r>
-            <w:proofErr w:type="spellEnd"/>
-            <w:r>
-              <w:rPr>
-                <w:b/>
-                <w:bCs/>
-                <w:color w:val="auto"/>
-                <w:lang w:val="en-GB"/>
-              </w:rPr>
-              <w:t xml:space="preserve"> </w:t>
-            </w:r>
-            <w:proofErr w:type="spellStart"/>
-            <w:r>
-              <w:rPr>
-                <w:b/>
-                <w:bCs/>
-                <w:color w:val="auto"/>
-                <w:lang w:val="en-GB"/>
-              </w:rPr>
-              <w:t>bieżąco</w:t>
-            </w:r>
-            <w:proofErr w:type="spellEnd"/>
-            <w:r>
-              <w:rPr>
-                <w:b/>
-                <w:bCs/>
-                <w:color w:val="auto"/>
-                <w:lang w:val="en-GB"/>
-              </w:rPr>
-              <w:t>)</w:t>
+              <w:t>(na bieżąco)</w:t>
             </w:r>
           </w:p>
         </w:tc>
@@ -6095,18 +5568,8 @@
                 <w:color w:val="auto"/>
                 <w:lang w:val="en-GB"/>
               </w:rPr>
-              <w:t xml:space="preserve">1.Oliwia </w:t>
-            </w:r>
-            <w:proofErr w:type="spellStart"/>
-            <w:r>
-              <w:rPr>
-                <w:bCs/>
-                <w:color w:val="auto"/>
-                <w:lang w:val="en-GB"/>
-              </w:rPr>
-              <w:t>Głodek</w:t>
-            </w:r>
-            <w:proofErr w:type="spellEnd"/>
+              <w:t>1.Oliwia Głodek</w:t>
+            </w:r>
           </w:p>
         </w:tc>
       </w:tr>
@@ -6185,47 +5648,7 @@
                 <w:color w:val="auto"/>
                 <w:lang w:val="en-GB"/>
               </w:rPr>
-              <w:t>(</w:t>
-            </w:r>
-            <w:proofErr w:type="spellStart"/>
-            <w:r>
-              <w:rPr>
-                <w:b/>
-                <w:bCs/>
-                <w:color w:val="auto"/>
-                <w:lang w:val="en-GB"/>
-              </w:rPr>
-              <w:t>na</w:t>
-            </w:r>
-            <w:proofErr w:type="spellEnd"/>
-            <w:r>
-              <w:rPr>
-                <w:b/>
-                <w:bCs/>
-                <w:color w:val="auto"/>
-                <w:lang w:val="en-GB"/>
-              </w:rPr>
-              <w:t xml:space="preserve"> </w:t>
-            </w:r>
-            <w:proofErr w:type="spellStart"/>
-            <w:r>
-              <w:rPr>
-                <w:b/>
-                <w:bCs/>
-                <w:color w:val="auto"/>
-                <w:lang w:val="en-GB"/>
-              </w:rPr>
-              <w:t>bieżąco</w:t>
-            </w:r>
-            <w:proofErr w:type="spellEnd"/>
-            <w:r>
-              <w:rPr>
-                <w:b/>
-                <w:bCs/>
-                <w:color w:val="auto"/>
-                <w:lang w:val="en-GB"/>
-              </w:rPr>
-              <w:t>)</w:t>
+              <w:t>(na bieżąco)</w:t>
             </w:r>
           </w:p>
         </w:tc>
@@ -6248,18 +5671,8 @@
                 <w:color w:val="auto"/>
                 <w:lang w:val="en-GB"/>
               </w:rPr>
-              <w:t xml:space="preserve">1.Emil </w:t>
-            </w:r>
-            <w:proofErr w:type="spellStart"/>
-            <w:r>
-              <w:rPr>
-                <w:bCs/>
-                <w:color w:val="auto"/>
-                <w:lang w:val="en-GB"/>
-              </w:rPr>
-              <w:t>Gielek</w:t>
-            </w:r>
-            <w:proofErr w:type="spellEnd"/>
+              <w:t>1.Emil Gielek</w:t>
+            </w:r>
           </w:p>
         </w:tc>
       </w:tr>
@@ -6994,13 +6407,19 @@
         <w:rPr>
           <w:color w:val="auto"/>
         </w:rPr>
-        <w:t xml:space="preserve"> uniwersalnej, opartej na uprawnieniach aplikacji bazodanowej z </w:t>
-      </w:r>
-      <w:r>
-        <w:rPr>
-          <w:color w:val="auto"/>
-        </w:rPr>
-        <w:t>= </w:t>
+        <w:t xml:space="preserve"> uniwersalnej, opartej na uprawn</w:t>
+      </w:r>
+      <w:r>
+        <w:rPr>
+          <w:color w:val="auto"/>
+        </w:rPr>
+        <w:t>ieniach aplikacji bazodanowej z</w:t>
+      </w:r>
+      <w:r>
+        <w:rPr>
+          <w:color w:val="auto"/>
+        </w:rPr>
+        <w:t> </w:t>
       </w:r>
       <w:r>
         <w:rPr>
@@ -7032,21 +6451,7 @@
         <w:rPr>
           <w:color w:val="auto"/>
         </w:rPr>
-        <w:t xml:space="preserve">Aplikacja stworzona w języku C# z wykorzystaniem WPF (Windows Form Application) i zewnętrznej biblioteki </w:t>
-      </w:r>
-      <w:proofErr w:type="spellStart"/>
-      <w:r>
-        <w:rPr>
-          <w:color w:val="auto"/>
-        </w:rPr>
-        <w:t>QuestPDF</w:t>
-      </w:r>
-      <w:proofErr w:type="spellEnd"/>
-      <w:r>
-        <w:rPr>
-          <w:color w:val="auto"/>
-        </w:rPr>
-        <w:t xml:space="preserve"> jako generatora arkuszy PDF.</w:t>
+        <w:t>Aplikacja stworzona w języku C# z wykorzystaniem WPF (Windows Form Application) i zewnętrznej biblioteki QuestPDF jako generatora arkuszy PDF.</w:t>
       </w:r>
     </w:p>
     <w:p>
@@ -7110,7 +6515,13 @@
         <w:rPr>
           <w:color w:val="auto"/>
         </w:rPr>
-        <w:t>pomocą przycisku „zarejestruj się” wpisać się do bazy danych a następnie przycisku „Zaloguj się” przejść do logowania się swoim mailem jako loginem i</w:t>
+        <w:t>pomocą przycisku „Z</w:t>
+      </w:r>
+      <w:r>
+        <w:rPr>
+          <w:color w:val="auto"/>
+        </w:rPr>
+        <w:t>arejestruj się” wpisać się do bazy danych a następnie przycisku „Zaloguj się” przejść do logowania się swoim mailem jako loginem i</w:t>
       </w:r>
       <w:r>
         <w:rPr>
@@ -7146,21 +6557,7 @@
         <w:rPr>
           <w:color w:val="auto"/>
         </w:rPr>
-        <w:t xml:space="preserve"> ale też rejestrację wbrew regułom – ważne jest silne i bezpieczne hasło, które zostaje </w:t>
-      </w:r>
-      <w:proofErr w:type="spellStart"/>
-      <w:r>
-        <w:rPr>
-          <w:color w:val="auto"/>
-        </w:rPr>
-        <w:t>zahaszowane</w:t>
-      </w:r>
-      <w:proofErr w:type="spellEnd"/>
-      <w:r>
-        <w:rPr>
-          <w:color w:val="auto"/>
-        </w:rPr>
-        <w:t xml:space="preserve"> w</w:t>
+        <w:t xml:space="preserve"> ale też rejestrację wbrew regułom – ważne jest silne i bezpieczne hasło, które zostaje zahaszowane w</w:t>
       </w:r>
       <w:r>
         <w:rPr>
@@ -7524,40 +6921,36 @@
         <w:rPr>
           <w:color w:val="000000"/>
         </w:rPr>
-        <w:t xml:space="preserve">Badanie dokumentów i nagrań na YouTube pozwoliło na poznanie biblioteki </w:t>
-      </w:r>
-      <w:proofErr w:type="spellStart"/>
+        <w:t>Badanie dokumentów i nagrań na YouTube pozwoliło na poznanie biblioteki QuestPDF służącej do</w:t>
+      </w:r>
       <w:r>
         <w:rPr>
           <w:color w:val="000000"/>
         </w:rPr>
-        <w:t>QuestPDF</w:t>
-      </w:r>
-      <w:proofErr w:type="spellEnd"/>
+        <w:t xml:space="preserve"> generowania PDF, szablonów, operacji wejścia/wyjścia dla implementacji przycisków do prostego generowania wcześniej spreparowanych zapytań i możliwości ich zapisu na dysku, druku czy otwarcia w domyślnym programie Adobe Reader celem archiwizacji danych o inwentarzu czy działaniach użytkowników</w:t>
+      </w:r>
       <w:r>
         <w:rPr>
           <w:color w:val="000000"/>
         </w:rPr>
-        <w:t xml:space="preserve"> służącej do</w:t>
+        <w:t>. Ta technika pomogła też w wyborze technologii w jakiej chcieliśmy stworzyć system</w:t>
       </w:r>
       <w:r>
         <w:rPr>
           <w:color w:val="000000"/>
         </w:rPr>
-        <w:t xml:space="preserve"> generowania PDF, szablonów, operacji wejścia/wyjścia dla implementacji przycisków do prostego generowania wcześniej spreparowanych zapytań i możliwości ich zapisu na dysku, druku czy otwarcia w domyślnym programie Adobe Reader celem archiwizacji danych o inwentarzu czy działaniach użytkowników</w:t>
-      </w:r>
-      <w:r>
+        <w:t xml:space="preserve"> oraz poznanie wielu innych możliwości WPF, które zastosowaliśmy w pracy inżynierskiej.</w:t>
+      </w:r>
+    </w:p>
+    <w:p>
+      <w:pPr>
+        <w:pStyle w:val="Akapitzlist"/>
+        <w:spacing w:line="360" w:lineRule="auto"/>
+        <w:jc w:val="both"/>
         <w:rPr>
           <w:color w:val="000000"/>
         </w:rPr>
-        <w:t>. Ta technika pomogła też w wyborze technologii w jakiej chcieliśmy stworzyć system</w:t>
-      </w:r>
-      <w:r>
-        <w:rPr>
-          <w:color w:val="000000"/>
-        </w:rPr>
-        <w:t xml:space="preserve"> oraz poznanie wielu innych możliwości WPF, które zastosowaliśmy w pracy inżynierskiej.</w:t>
-      </w:r>
+      </w:pPr>
     </w:p>
     <w:p>
       <w:pPr>
@@ -7565,9 +6958,59 @@
         <w:spacing w:line="360" w:lineRule="auto"/>
         <w:jc w:val="both"/>
         <w:rPr>
-          <w:color w:val="000000"/>
-        </w:rPr>
-      </w:pPr>
+          <w:bCs/>
+          <w:color w:val="auto"/>
+        </w:rPr>
+      </w:pPr>
+      <w:r>
+        <w:rPr>
+          <w:bCs/>
+          <w:color w:val="auto"/>
+        </w:rPr>
+        <w:t>Metodyka eksperymentalna została wykorzystana podczas testowania aplikacji, w</w:t>
+      </w:r>
+      <w:r>
+        <w:rPr>
+          <w:bCs/>
+          <w:color w:val="auto"/>
+        </w:rPr>
+        <w:t> </w:t>
+      </w:r>
+      <w:r>
+        <w:rPr>
+          <w:bCs/>
+          <w:color w:val="auto"/>
+        </w:rPr>
+        <w:t>celu zbadania czy daną funkcjonalność można zaimplementować lepiej oraz czy aplikacja może być bardziej wydajna. Ten sposób pozwolił nam na</w:t>
+      </w:r>
+      <w:r>
+        <w:rPr>
+          <w:bCs/>
+          <w:color w:val="auto"/>
+        </w:rPr>
+        <w:t> </w:t>
+      </w:r>
+      <w:r>
+        <w:rPr>
+          <w:bCs/>
+          <w:color w:val="auto"/>
+        </w:rPr>
+        <w:t>zoptymalizowane działania aplikacji poprzez np. zastosowanie IDisposable do</w:t>
+      </w:r>
+      <w:r>
+        <w:rPr>
+          <w:bCs/>
+          <w:color w:val="auto"/>
+        </w:rPr>
+        <w:t> </w:t>
+      </w:r>
+      <w:r>
+        <w:rPr>
+          <w:bCs/>
+          <w:color w:val="auto"/>
+        </w:rPr>
+        <w:t>zwalniania zasobów.</w:t>
+      </w:r>
     </w:p>
     <w:p>
       <w:pPr>
@@ -7579,12 +7022,23 @@
           <w:color w:val="auto"/>
         </w:rPr>
       </w:pPr>
-      <w:r>
-        <w:rPr>
-          <w:bCs/>
-          <w:color w:val="auto"/>
-        </w:rPr>
-        <w:t>Metodyka eksperymentalna została wykorzystana podczas testowania aplikacji, w</w:t>
+    </w:p>
+    <w:p>
+      <w:pPr>
+        <w:pStyle w:val="Akapitzlist"/>
+        <w:spacing w:line="360" w:lineRule="auto"/>
+        <w:jc w:val="both"/>
+        <w:rPr>
+          <w:bCs/>
+          <w:color w:val="auto"/>
+        </w:rPr>
+      </w:pPr>
+      <w:r>
+        <w:rPr>
+          <w:bCs/>
+          <w:color w:val="auto"/>
+        </w:rPr>
+        <w:t>Projektując bazę danych stosowaliśmy techniki rozrysowania np. diagram encji i</w:t>
       </w:r>
       <w:r>
         <w:rPr>
@@ -7598,67 +7052,442 @@
           <w:bCs/>
           <w:color w:val="auto"/>
         </w:rPr>
-        <w:t>celu zbadania czy daną funkcjonalność można zaimplementować lepiej oraz czy aplikacja może być bardziej wydajna. Ten sposób pozwolił nam na</w:t>
-      </w:r>
-      <w:r>
-        <w:rPr>
-          <w:bCs/>
-          <w:color w:val="auto"/>
-        </w:rPr>
-        <w:t> </w:t>
-      </w:r>
-      <w:r>
-        <w:rPr>
-          <w:bCs/>
-          <w:color w:val="auto"/>
-        </w:rPr>
-        <w:t xml:space="preserve">zoptymalizowane działania aplikacji poprzez np. zastosowanie </w:t>
-      </w:r>
-      <w:proofErr w:type="spellStart"/>
-      <w:r>
-        <w:rPr>
-          <w:bCs/>
-          <w:color w:val="auto"/>
-        </w:rPr>
-        <w:t>IDisposable</w:t>
-      </w:r>
-      <w:proofErr w:type="spellEnd"/>
-      <w:r>
-        <w:rPr>
-          <w:bCs/>
-          <w:color w:val="auto"/>
-        </w:rPr>
-        <w:t xml:space="preserve"> do</w:t>
-      </w:r>
-      <w:r>
-        <w:rPr>
-          <w:bCs/>
-          <w:color w:val="auto"/>
-        </w:rPr>
-        <w:t> </w:t>
-      </w:r>
-      <w:r>
-        <w:rPr>
-          <w:bCs/>
-          <w:color w:val="auto"/>
-        </w:rPr>
-        <w:t>zwalniania zasobów.</w:t>
-      </w:r>
-    </w:p>
-    <w:p>
-      <w:pPr>
-        <w:pStyle w:val="Akapitzlist"/>
+        <w:t>związków, który pozwolił dokładniej</w:t>
+      </w:r>
+      <w:r>
+        <w:rPr>
+          <w:bCs/>
+          <w:color w:val="auto"/>
+        </w:rPr>
+        <w:t xml:space="preserve"> zrozumieć i</w:t>
+      </w:r>
+      <w:r>
+        <w:rPr>
+          <w:bCs/>
+          <w:color w:val="auto"/>
+        </w:rPr>
+        <w:t xml:space="preserve"> przyjrzeć się strukturze bazy danych</w:t>
+      </w:r>
+      <w:r>
+        <w:rPr>
+          <w:bCs/>
+          <w:color w:val="auto"/>
+        </w:rPr>
+        <w:t>, pozwalając</w:t>
+      </w:r>
+      <w:r>
+        <w:rPr>
+          <w:bCs/>
+          <w:color w:val="auto"/>
+        </w:rPr>
+        <w:t xml:space="preserve"> zoptymalizować ją tak, aby była jak najbardziej wydajna</w:t>
+      </w:r>
+      <w:r>
+        <w:rPr>
+          <w:bCs/>
+          <w:color w:val="auto"/>
+        </w:rPr>
+        <w:t>.</w:t>
+      </w:r>
+    </w:p>
+    <w:p>
+      <w:pPr>
+        <w:spacing w:line="360" w:lineRule="auto"/>
+        <w:rPr>
+          <w:b/>
+          <w:color w:val="auto"/>
+        </w:rPr>
+      </w:pPr>
+    </w:p>
+    <w:p>
+      <w:pPr>
+        <w:spacing w:line="360" w:lineRule="auto"/>
+        <w:rPr>
+          <w:b/>
+          <w:color w:val="auto"/>
+        </w:rPr>
+      </w:pPr>
+      <w:r>
+        <w:rPr>
+          <w:b/>
+          <w:color w:val="auto"/>
+        </w:rPr>
+        <w:t>C</w:t>
+      </w:r>
+      <w:r>
+        <w:rPr>
+          <w:b/>
+          <w:color w:val="auto"/>
+        </w:rPr>
+        <w:t>2</w:t>
+      </w:r>
+      <w:r>
+        <w:rPr>
+          <w:b/>
+          <w:color w:val="auto"/>
+        </w:rPr>
+        <w:t>.</w:t>
+      </w:r>
+      <w:r>
+        <w:rPr>
+          <w:b/>
+          <w:color w:val="auto"/>
+        </w:rPr>
+        <w:t xml:space="preserve"> </w:t>
+      </w:r>
+      <w:r>
+        <w:rPr>
+          <w:b/>
+          <w:color w:val="auto"/>
+        </w:rPr>
+        <w:t xml:space="preserve">Efekty </w:t>
+      </w:r>
+      <w:r>
+        <w:rPr>
+          <w:b/>
+          <w:color w:val="auto"/>
+        </w:rPr>
+        <w:t>realizacji projektu</w:t>
+      </w:r>
+    </w:p>
+    <w:p>
+      <w:pPr>
         <w:spacing w:line="360" w:lineRule="auto"/>
         <w:jc w:val="both"/>
         <w:rPr>
-          <w:bCs/>
-          <w:color w:val="auto"/>
-        </w:rPr>
-      </w:pPr>
-    </w:p>
-    <w:p>
-      <w:pPr>
-        <w:pStyle w:val="Akapitzlist"/>
+          <w:i/>
+          <w:color w:val="auto"/>
+          <w:sz w:val="20"/>
+          <w:szCs w:val="20"/>
+        </w:rPr>
+      </w:pPr>
+      <w:r>
+        <w:rPr>
+          <w:i/>
+          <w:color w:val="auto"/>
+          <w:sz w:val="20"/>
+          <w:szCs w:val="20"/>
+        </w:rPr>
+        <w:t xml:space="preserve">[Proszę </w:t>
+      </w:r>
+      <w:r>
+        <w:rPr>
+          <w:i/>
+          <w:color w:val="auto"/>
+          <w:sz w:val="20"/>
+          <w:szCs w:val="20"/>
+        </w:rPr>
+        <w:t xml:space="preserve">opisać </w:t>
+      </w:r>
+      <w:r>
+        <w:rPr>
+          <w:i/>
+          <w:color w:val="auto"/>
+          <w:sz w:val="20"/>
+          <w:szCs w:val="20"/>
+        </w:rPr>
+        <w:t xml:space="preserve">osiągnięte efekty realizacji projektu. </w:t>
+      </w:r>
+      <w:r>
+        <w:rPr>
+          <w:i/>
+          <w:color w:val="auto"/>
+          <w:sz w:val="20"/>
+          <w:szCs w:val="20"/>
+        </w:rPr>
+        <w:t>Jeżeli to możliwe</w:t>
+      </w:r>
+      <w:r>
+        <w:rPr>
+          <w:i/>
+          <w:color w:val="auto"/>
+          <w:sz w:val="20"/>
+          <w:szCs w:val="20"/>
+        </w:rPr>
+        <w:t>,</w:t>
+      </w:r>
+      <w:r>
+        <w:rPr>
+          <w:i/>
+          <w:color w:val="auto"/>
+          <w:sz w:val="20"/>
+          <w:szCs w:val="20"/>
+        </w:rPr>
+        <w:t xml:space="preserve"> proszę podać</w:t>
+      </w:r>
+      <w:r>
+        <w:rPr>
+          <w:i/>
+          <w:color w:val="auto"/>
+          <w:sz w:val="20"/>
+          <w:szCs w:val="20"/>
+        </w:rPr>
+        <w:t xml:space="preserve"> wartości liczbowe obrazujące opisane efekty. Proszę skonfrontować to z celami projektu. </w:t>
+      </w:r>
+      <w:r>
+        <w:rPr>
+          <w:i/>
+          <w:color w:val="auto"/>
+          <w:sz w:val="20"/>
+          <w:szCs w:val="20"/>
+        </w:rPr>
+        <w:t xml:space="preserve">Sekcja C2 </w:t>
+      </w:r>
+      <w:r>
+        <w:rPr>
+          <w:i/>
+          <w:color w:val="auto"/>
+          <w:sz w:val="20"/>
+          <w:szCs w:val="20"/>
+        </w:rPr>
+        <w:t xml:space="preserve">powinna liczyć od 2000 do </w:t>
+      </w:r>
+      <w:r>
+        <w:rPr>
+          <w:i/>
+          <w:color w:val="auto"/>
+          <w:sz w:val="20"/>
+          <w:szCs w:val="20"/>
+        </w:rPr>
+        <w:t>10</w:t>
+      </w:r>
+      <w:r>
+        <w:rPr>
+          <w:i/>
+          <w:color w:val="auto"/>
+          <w:sz w:val="20"/>
+          <w:szCs w:val="20"/>
+        </w:rPr>
+        <w:t xml:space="preserve"> </w:t>
+      </w:r>
+      <w:r>
+        <w:rPr>
+          <w:i/>
+          <w:color w:val="auto"/>
+          <w:sz w:val="20"/>
+          <w:szCs w:val="20"/>
+        </w:rPr>
+        <w:t>000 znaków</w:t>
+      </w:r>
+      <w:r>
+        <w:rPr>
+          <w:i/>
+          <w:color w:val="auto"/>
+          <w:sz w:val="20"/>
+          <w:szCs w:val="20"/>
+        </w:rPr>
+        <w:t xml:space="preserve"> (ok</w:t>
+      </w:r>
+      <w:r>
+        <w:rPr>
+          <w:i/>
+          <w:color w:val="auto"/>
+          <w:sz w:val="20"/>
+          <w:szCs w:val="20"/>
+        </w:rPr>
+        <w:t>.</w:t>
+      </w:r>
+      <w:r>
+        <w:rPr>
+          <w:i/>
+          <w:color w:val="auto"/>
+          <w:sz w:val="20"/>
+          <w:szCs w:val="20"/>
+        </w:rPr>
+        <w:t xml:space="preserve"> </w:t>
+      </w:r>
+      <w:r>
+        <w:rPr>
+          <w:i/>
+          <w:color w:val="auto"/>
+          <w:sz w:val="20"/>
+          <w:szCs w:val="20"/>
+        </w:rPr>
+        <w:t xml:space="preserve">2-5 stron znormalizowanego tekstu). </w:t>
+      </w:r>
+      <w:r>
+        <w:rPr>
+          <w:i/>
+          <w:color w:val="auto"/>
+          <w:sz w:val="20"/>
+          <w:szCs w:val="20"/>
+        </w:rPr>
+        <w:t>Uwaga: w związku ze specyfiką realizacji p</w:t>
+      </w:r>
+      <w:r>
+        <w:rPr>
+          <w:i/>
+          <w:color w:val="auto"/>
+          <w:sz w:val="20"/>
+          <w:szCs w:val="20"/>
+        </w:rPr>
+        <w:t xml:space="preserve">rac inżynierskich, w przypadku </w:t>
+      </w:r>
+      <w:r>
+        <w:rPr>
+          <w:i/>
+          <w:color w:val="auto"/>
+          <w:sz w:val="20"/>
+          <w:szCs w:val="20"/>
+        </w:rPr>
+        <w:t>niektórych prac inżynierskich, ta część projektu może być dłuższa, nie powinna jednak przekraczać 50 000 znaków (ok. 28 stron znormalizowanego tekstu).</w:t>
+      </w:r>
+      <w:r>
+        <w:rPr>
+          <w:i/>
+          <w:color w:val="auto"/>
+          <w:sz w:val="20"/>
+          <w:szCs w:val="20"/>
+        </w:rPr>
+        <w:t xml:space="preserve"> W przypadku rozbudowanej sekcji C2, łącznie sekcj</w:t>
+      </w:r>
+      <w:r>
+        <w:rPr>
+          <w:i/>
+          <w:color w:val="auto"/>
+          <w:sz w:val="20"/>
+          <w:szCs w:val="20"/>
+        </w:rPr>
+        <w:t>e</w:t>
+      </w:r>
+      <w:r>
+        <w:rPr>
+          <w:i/>
+          <w:color w:val="auto"/>
+          <w:sz w:val="20"/>
+          <w:szCs w:val="20"/>
+        </w:rPr>
+        <w:t xml:space="preserve"> C1+C2 nie powinny przekraczać 80</w:t>
+      </w:r>
+      <w:r>
+        <w:rPr>
+          <w:i/>
+          <w:color w:val="auto"/>
+          <w:sz w:val="20"/>
+          <w:szCs w:val="20"/>
+        </w:rPr>
+        <w:t xml:space="preserve"> </w:t>
+      </w:r>
+      <w:r>
+        <w:rPr>
+          <w:i/>
+          <w:color w:val="auto"/>
+          <w:sz w:val="20"/>
+          <w:szCs w:val="20"/>
+        </w:rPr>
+        <w:t>000 znaków (</w:t>
+      </w:r>
+      <w:r>
+        <w:rPr>
+          <w:i/>
+          <w:color w:val="auto"/>
+          <w:sz w:val="20"/>
+          <w:szCs w:val="20"/>
+        </w:rPr>
+        <w:t xml:space="preserve">ok. </w:t>
+      </w:r>
+      <w:r>
+        <w:rPr>
+          <w:i/>
+          <w:color w:val="auto"/>
+          <w:sz w:val="20"/>
+          <w:szCs w:val="20"/>
+        </w:rPr>
+        <w:t xml:space="preserve">40-45 stron znormalizowanego tekstu). </w:t>
+      </w:r>
+      <w:r>
+        <w:rPr>
+          <w:i/>
+          <w:color w:val="auto"/>
+          <w:sz w:val="20"/>
+          <w:szCs w:val="20"/>
+        </w:rPr>
+        <w:t>Pełen opis wypracowanych</w:t>
+      </w:r>
+      <w:r>
+        <w:rPr>
+          <w:i/>
+          <w:color w:val="auto"/>
+          <w:sz w:val="20"/>
+          <w:szCs w:val="20"/>
+        </w:rPr>
+        <w:t xml:space="preserve"> rozwiązań</w:t>
+      </w:r>
+      <w:r>
+        <w:rPr>
+          <w:i/>
+          <w:color w:val="auto"/>
+          <w:sz w:val="20"/>
+          <w:szCs w:val="20"/>
+        </w:rPr>
+        <w:t xml:space="preserve"> </w:t>
+      </w:r>
+      <w:r>
+        <w:rPr>
+          <w:i/>
+          <w:color w:val="auto"/>
+          <w:sz w:val="20"/>
+          <w:szCs w:val="20"/>
+        </w:rPr>
+        <w:t>należy umieścić w załączniku</w:t>
+      </w:r>
+      <w:r>
+        <w:rPr>
+          <w:i/>
+          <w:color w:val="auto"/>
+          <w:sz w:val="20"/>
+          <w:szCs w:val="20"/>
+        </w:rPr>
+        <w:t>/ach</w:t>
+      </w:r>
+      <w:r>
+        <w:rPr>
+          <w:i/>
+          <w:color w:val="auto"/>
+          <w:sz w:val="20"/>
+          <w:szCs w:val="20"/>
+        </w:rPr>
+        <w:t>.</w:t>
+      </w:r>
+      <w:r>
+        <w:rPr>
+          <w:i/>
+          <w:color w:val="auto"/>
+          <w:sz w:val="20"/>
+          <w:szCs w:val="20"/>
+        </w:rPr>
+        <w:t xml:space="preserve"> Czcionka Times New Roman, 12pkt, interlinia 1,5.</w:t>
+      </w:r>
+      <w:r>
+        <w:rPr>
+          <w:i/>
+          <w:color w:val="auto"/>
+          <w:sz w:val="20"/>
+          <w:szCs w:val="20"/>
+        </w:rPr>
+        <w:t>]</w:t>
+      </w:r>
+      <w:r>
+        <w:rPr>
+          <w:i/>
+          <w:color w:val="auto"/>
+          <w:sz w:val="20"/>
+          <w:szCs w:val="20"/>
+        </w:rPr>
+        <w:t xml:space="preserve"> </w:t>
+      </w:r>
+    </w:p>
+    <w:p>
+      <w:pPr>
+        <w:spacing w:line="360" w:lineRule="auto"/>
+        <w:rPr>
+          <w:b/>
+          <w:color w:val="auto"/>
+        </w:rPr>
+      </w:pPr>
+    </w:p>
+    <w:p>
+      <w:pPr>
         <w:spacing w:line="360" w:lineRule="auto"/>
         <w:jc w:val="both"/>
         <w:rPr>
@@ -7671,468 +7500,6 @@
           <w:bCs/>
           <w:color w:val="auto"/>
         </w:rPr>
-        <w:t>Projektując bazę danych stosowaliśmy techniki rozrysowania np. diagram encji i</w:t>
-      </w:r>
-      <w:r>
-        <w:rPr>
-          <w:bCs/>
-          <w:color w:val="auto"/>
-        </w:rPr>
-        <w:t> </w:t>
-      </w:r>
-      <w:r>
-        <w:rPr>
-          <w:bCs/>
-          <w:color w:val="auto"/>
-        </w:rPr>
-        <w:t>związków, który pozwolił dokładniej</w:t>
-      </w:r>
-      <w:r>
-        <w:rPr>
-          <w:bCs/>
-          <w:color w:val="auto"/>
-        </w:rPr>
-        <w:t xml:space="preserve"> zrozumieć i</w:t>
-      </w:r>
-      <w:r>
-        <w:rPr>
-          <w:bCs/>
-          <w:color w:val="auto"/>
-        </w:rPr>
-        <w:t xml:space="preserve"> przyjrzeć się strukturze bazy danych</w:t>
-      </w:r>
-      <w:r>
-        <w:rPr>
-          <w:bCs/>
-          <w:color w:val="auto"/>
-        </w:rPr>
-        <w:t>, pozwalając</w:t>
-      </w:r>
-      <w:r>
-        <w:rPr>
-          <w:bCs/>
-          <w:color w:val="auto"/>
-        </w:rPr>
-        <w:t xml:space="preserve"> zoptymalizować ją tak, aby była jak najbardziej wydajna</w:t>
-      </w:r>
-      <w:r>
-        <w:rPr>
-          <w:bCs/>
-          <w:color w:val="auto"/>
-        </w:rPr>
-        <w:t>.</w:t>
-      </w:r>
-    </w:p>
-    <w:p>
-      <w:pPr>
-        <w:spacing w:line="360" w:lineRule="auto"/>
-        <w:rPr>
-          <w:b/>
-          <w:color w:val="auto"/>
-        </w:rPr>
-      </w:pPr>
-    </w:p>
-    <w:p>
-      <w:pPr>
-        <w:spacing w:line="360" w:lineRule="auto"/>
-        <w:rPr>
-          <w:b/>
-          <w:color w:val="auto"/>
-        </w:rPr>
-      </w:pPr>
-      <w:r>
-        <w:rPr>
-          <w:b/>
-          <w:color w:val="auto"/>
-        </w:rPr>
-        <w:t>C</w:t>
-      </w:r>
-      <w:r>
-        <w:rPr>
-          <w:b/>
-          <w:color w:val="auto"/>
-        </w:rPr>
-        <w:t>2</w:t>
-      </w:r>
-      <w:r>
-        <w:rPr>
-          <w:b/>
-          <w:color w:val="auto"/>
-        </w:rPr>
-        <w:t>.</w:t>
-      </w:r>
-      <w:r>
-        <w:rPr>
-          <w:b/>
-          <w:color w:val="auto"/>
-        </w:rPr>
-        <w:t xml:space="preserve"> </w:t>
-      </w:r>
-      <w:r>
-        <w:rPr>
-          <w:b/>
-          <w:color w:val="auto"/>
-        </w:rPr>
-        <w:t xml:space="preserve">Efekty </w:t>
-      </w:r>
-      <w:r>
-        <w:rPr>
-          <w:b/>
-          <w:color w:val="auto"/>
-        </w:rPr>
-        <w:t>realizacji projektu</w:t>
-      </w:r>
-    </w:p>
-    <w:p>
-      <w:pPr>
-        <w:spacing w:line="360" w:lineRule="auto"/>
-        <w:jc w:val="both"/>
-        <w:rPr>
-          <w:i/>
-          <w:color w:val="auto"/>
-          <w:sz w:val="20"/>
-          <w:szCs w:val="20"/>
-        </w:rPr>
-      </w:pPr>
-      <w:r>
-        <w:rPr>
-          <w:i/>
-          <w:color w:val="auto"/>
-          <w:sz w:val="20"/>
-          <w:szCs w:val="20"/>
-        </w:rPr>
-        <w:t xml:space="preserve">[Proszę </w:t>
-      </w:r>
-      <w:r>
-        <w:rPr>
-          <w:i/>
-          <w:color w:val="auto"/>
-          <w:sz w:val="20"/>
-          <w:szCs w:val="20"/>
-        </w:rPr>
-        <w:t xml:space="preserve">opisać </w:t>
-      </w:r>
-      <w:r>
-        <w:rPr>
-          <w:i/>
-          <w:color w:val="auto"/>
-          <w:sz w:val="20"/>
-          <w:szCs w:val="20"/>
-        </w:rPr>
-        <w:t xml:space="preserve">osiągnięte efekty realizacji projektu. </w:t>
-      </w:r>
-      <w:r>
-        <w:rPr>
-          <w:i/>
-          <w:color w:val="auto"/>
-          <w:sz w:val="20"/>
-          <w:szCs w:val="20"/>
-        </w:rPr>
-        <w:t>Jeżeli to możliwe</w:t>
-      </w:r>
-      <w:r>
-        <w:rPr>
-          <w:i/>
-          <w:color w:val="auto"/>
-          <w:sz w:val="20"/>
-          <w:szCs w:val="20"/>
-        </w:rPr>
-        <w:t>,</w:t>
-      </w:r>
-      <w:r>
-        <w:rPr>
-          <w:i/>
-          <w:color w:val="auto"/>
-          <w:sz w:val="20"/>
-          <w:szCs w:val="20"/>
-        </w:rPr>
-        <w:t xml:space="preserve"> proszę podać</w:t>
-      </w:r>
-      <w:r>
-        <w:rPr>
-          <w:i/>
-          <w:color w:val="auto"/>
-          <w:sz w:val="20"/>
-          <w:szCs w:val="20"/>
-        </w:rPr>
-        <w:t xml:space="preserve"> wartości liczbowe obrazujące opisane efekty. Proszę skonfrontować to z celami projektu. </w:t>
-      </w:r>
-      <w:r>
-        <w:rPr>
-          <w:i/>
-          <w:color w:val="auto"/>
-          <w:sz w:val="20"/>
-          <w:szCs w:val="20"/>
-        </w:rPr>
-        <w:t xml:space="preserve">Sekcja C2 </w:t>
-      </w:r>
-      <w:r>
-        <w:rPr>
-          <w:i/>
-          <w:color w:val="auto"/>
-          <w:sz w:val="20"/>
-          <w:szCs w:val="20"/>
-        </w:rPr>
-        <w:t xml:space="preserve">powinna liczyć od 2000 do </w:t>
-      </w:r>
-      <w:r>
-        <w:rPr>
-          <w:i/>
-          <w:color w:val="auto"/>
-          <w:sz w:val="20"/>
-          <w:szCs w:val="20"/>
-        </w:rPr>
-        <w:t>10</w:t>
-      </w:r>
-      <w:r>
-        <w:rPr>
-          <w:i/>
-          <w:color w:val="auto"/>
-          <w:sz w:val="20"/>
-          <w:szCs w:val="20"/>
-        </w:rPr>
-        <w:t xml:space="preserve"> </w:t>
-      </w:r>
-      <w:r>
-        <w:rPr>
-          <w:i/>
-          <w:color w:val="auto"/>
-          <w:sz w:val="20"/>
-          <w:szCs w:val="20"/>
-        </w:rPr>
-        <w:t>000 znaków</w:t>
-      </w:r>
-      <w:r>
-        <w:rPr>
-          <w:i/>
-          <w:color w:val="auto"/>
-          <w:sz w:val="20"/>
-          <w:szCs w:val="20"/>
-        </w:rPr>
-        <w:t xml:space="preserve"> (ok</w:t>
-      </w:r>
-      <w:r>
-        <w:rPr>
-          <w:i/>
-          <w:color w:val="auto"/>
-          <w:sz w:val="20"/>
-          <w:szCs w:val="20"/>
-        </w:rPr>
-        <w:t>.</w:t>
-      </w:r>
-      <w:r>
-        <w:rPr>
-          <w:i/>
-          <w:color w:val="auto"/>
-          <w:sz w:val="20"/>
-          <w:szCs w:val="20"/>
-        </w:rPr>
-        <w:t xml:space="preserve"> </w:t>
-      </w:r>
-      <w:r>
-        <w:rPr>
-          <w:i/>
-          <w:color w:val="auto"/>
-          <w:sz w:val="20"/>
-          <w:szCs w:val="20"/>
-        </w:rPr>
-        <w:t xml:space="preserve">2-5 stron znormalizowanego tekstu). </w:t>
-      </w:r>
-      <w:r>
-        <w:rPr>
-          <w:i/>
-          <w:color w:val="auto"/>
-          <w:sz w:val="20"/>
-          <w:szCs w:val="20"/>
-        </w:rPr>
-        <w:t>Uwaga: w związku ze specyfiką realizacji p</w:t>
-      </w:r>
-      <w:r>
-        <w:rPr>
-          <w:i/>
-          <w:color w:val="auto"/>
-          <w:sz w:val="20"/>
-          <w:szCs w:val="20"/>
-        </w:rPr>
-        <w:t xml:space="preserve">rac inżynierskich, w przypadku </w:t>
-      </w:r>
-      <w:r>
-        <w:rPr>
-          <w:i/>
-          <w:color w:val="auto"/>
-          <w:sz w:val="20"/>
-          <w:szCs w:val="20"/>
-        </w:rPr>
-        <w:t>niektórych prac inżynierskich, ta część projektu może być dłuższa, nie powinna jednak przekraczać 50 000 znaków (ok. 28 stron znormalizowanego tekstu).</w:t>
-      </w:r>
-      <w:r>
-        <w:rPr>
-          <w:i/>
-          <w:color w:val="auto"/>
-          <w:sz w:val="20"/>
-          <w:szCs w:val="20"/>
-        </w:rPr>
-        <w:t xml:space="preserve"> W przypadku rozbudowanej sekcji C2, łącznie sekcj</w:t>
-      </w:r>
-      <w:r>
-        <w:rPr>
-          <w:i/>
-          <w:color w:val="auto"/>
-          <w:sz w:val="20"/>
-          <w:szCs w:val="20"/>
-        </w:rPr>
-        <w:t>e</w:t>
-      </w:r>
-      <w:r>
-        <w:rPr>
-          <w:i/>
-          <w:color w:val="auto"/>
-          <w:sz w:val="20"/>
-          <w:szCs w:val="20"/>
-        </w:rPr>
-        <w:t xml:space="preserve"> C1+C2 nie powinny przekraczać 80</w:t>
-      </w:r>
-      <w:r>
-        <w:rPr>
-          <w:i/>
-          <w:color w:val="auto"/>
-          <w:sz w:val="20"/>
-          <w:szCs w:val="20"/>
-        </w:rPr>
-        <w:t xml:space="preserve"> </w:t>
-      </w:r>
-      <w:r>
-        <w:rPr>
-          <w:i/>
-          <w:color w:val="auto"/>
-          <w:sz w:val="20"/>
-          <w:szCs w:val="20"/>
-        </w:rPr>
-        <w:t>000 znaków (</w:t>
-      </w:r>
-      <w:r>
-        <w:rPr>
-          <w:i/>
-          <w:color w:val="auto"/>
-          <w:sz w:val="20"/>
-          <w:szCs w:val="20"/>
-        </w:rPr>
-        <w:t xml:space="preserve">ok. </w:t>
-      </w:r>
-      <w:r>
-        <w:rPr>
-          <w:i/>
-          <w:color w:val="auto"/>
-          <w:sz w:val="20"/>
-          <w:szCs w:val="20"/>
-        </w:rPr>
-        <w:t xml:space="preserve">40-45 stron znormalizowanego tekstu). </w:t>
-      </w:r>
-      <w:r>
-        <w:rPr>
-          <w:i/>
-          <w:color w:val="auto"/>
-          <w:sz w:val="20"/>
-          <w:szCs w:val="20"/>
-        </w:rPr>
-        <w:t>Pełen opis wypracowanych</w:t>
-      </w:r>
-      <w:r>
-        <w:rPr>
-          <w:i/>
-          <w:color w:val="auto"/>
-          <w:sz w:val="20"/>
-          <w:szCs w:val="20"/>
-        </w:rPr>
-        <w:t xml:space="preserve"> rozwiązań</w:t>
-      </w:r>
-      <w:r>
-        <w:rPr>
-          <w:i/>
-          <w:color w:val="auto"/>
-          <w:sz w:val="20"/>
-          <w:szCs w:val="20"/>
-        </w:rPr>
-        <w:t xml:space="preserve"> </w:t>
-      </w:r>
-      <w:r>
-        <w:rPr>
-          <w:i/>
-          <w:color w:val="auto"/>
-          <w:sz w:val="20"/>
-          <w:szCs w:val="20"/>
-        </w:rPr>
-        <w:t>należy umieścić w załączniku</w:t>
-      </w:r>
-      <w:r>
-        <w:rPr>
-          <w:i/>
-          <w:color w:val="auto"/>
-          <w:sz w:val="20"/>
-          <w:szCs w:val="20"/>
-        </w:rPr>
-        <w:t>/ach</w:t>
-      </w:r>
-      <w:r>
-        <w:rPr>
-          <w:i/>
-          <w:color w:val="auto"/>
-          <w:sz w:val="20"/>
-          <w:szCs w:val="20"/>
-        </w:rPr>
-        <w:t>.</w:t>
-      </w:r>
-      <w:r>
-        <w:rPr>
-          <w:i/>
-          <w:color w:val="auto"/>
-          <w:sz w:val="20"/>
-          <w:szCs w:val="20"/>
-        </w:rPr>
-        <w:t xml:space="preserve"> Czcionka Times New Roman, 12pkt, interlinia 1,5.</w:t>
-      </w:r>
-      <w:r>
-        <w:rPr>
-          <w:i/>
-          <w:color w:val="auto"/>
-          <w:sz w:val="20"/>
-          <w:szCs w:val="20"/>
-        </w:rPr>
-        <w:t>]</w:t>
-      </w:r>
-      <w:r>
-        <w:rPr>
-          <w:i/>
-          <w:color w:val="auto"/>
-          <w:sz w:val="20"/>
-          <w:szCs w:val="20"/>
-        </w:rPr>
-        <w:t xml:space="preserve"> </w:t>
-      </w:r>
-    </w:p>
-    <w:p>
-      <w:pPr>
-        <w:spacing w:line="360" w:lineRule="auto"/>
-        <w:rPr>
-          <w:b/>
-          <w:color w:val="auto"/>
-        </w:rPr>
-      </w:pPr>
-    </w:p>
-    <w:p>
-      <w:pPr>
-        <w:spacing w:line="360" w:lineRule="auto"/>
-        <w:jc w:val="both"/>
-        <w:rPr>
-          <w:bCs/>
-          <w:color w:val="auto"/>
-        </w:rPr>
-      </w:pPr>
-      <w:r>
-        <w:rPr>
-          <w:bCs/>
-          <w:color w:val="auto"/>
-        </w:rPr>
         <w:t>Pierwszym oknem, które jest widoczne po uruchomieniu aplikacji jest okno logowania</w:t>
       </w:r>
       <w:r>
@@ -8161,39 +7528,7 @@
           <w:bCs/>
           <w:color w:val="auto"/>
         </w:rPr>
-        <w:t>. Pozwala na zalogowanie się lub założenie konta, które automatycznie ma przypisaną rolę „</w:t>
-      </w:r>
-      <w:proofErr w:type="spellStart"/>
-      <w:r>
-        <w:rPr>
-          <w:bCs/>
-          <w:color w:val="auto"/>
-        </w:rPr>
-        <w:t>user</w:t>
-      </w:r>
-      <w:proofErr w:type="spellEnd"/>
-      <w:r>
-        <w:rPr>
-          <w:bCs/>
-          <w:color w:val="auto"/>
-        </w:rPr>
-        <w:t>”, czyli standardowy użytkownik. Role można zmienić logując się na konto z rolą „admin” w zakładce „Użytkownicy” Logowanie zarówno dla roli „admin” jak i „</w:t>
-      </w:r>
-      <w:proofErr w:type="spellStart"/>
-      <w:r>
-        <w:rPr>
-          <w:bCs/>
-          <w:color w:val="auto"/>
-        </w:rPr>
-        <w:t>user</w:t>
-      </w:r>
-      <w:proofErr w:type="spellEnd"/>
-      <w:r>
-        <w:rPr>
-          <w:bCs/>
-          <w:color w:val="auto"/>
-        </w:rPr>
-        <w:t xml:space="preserve">” obywa się przez ten sam formularz. </w:t>
+        <w:t xml:space="preserve">. Pozwala na zalogowanie się lub założenie konta, które automatycznie ma przypisaną rolę „user”, czyli standardowy użytkownik. Role można zmienić logując się na konto z rolą „admin” w zakładce „Użytkownicy” Logowanie zarówno dla roli „admin” jak i „user” obywa się przez ten sam formularz. </w:t>
       </w:r>
       <w:r>
         <w:rPr>
@@ -8597,23 +7932,7 @@
           <w:bCs/>
           <w:color w:val="auto"/>
         </w:rPr>
-        <w:t xml:space="preserve">Po prawej stronie klikniecie przycisku „Dodaj” lub „Edytuj” wyświetla, </w:t>
-      </w:r>
-      <w:proofErr w:type="spellStart"/>
-      <w:r>
-        <w:rPr>
-          <w:bCs/>
-          <w:color w:val="auto"/>
-        </w:rPr>
-        <w:t>grida</w:t>
-      </w:r>
-      <w:proofErr w:type="spellEnd"/>
-      <w:r>
-        <w:rPr>
-          <w:bCs/>
-          <w:color w:val="auto"/>
-        </w:rPr>
-        <w:t xml:space="preserve"> poniżej z</w:t>
+        <w:t>Po prawej stronie klikniecie przycisku „Dodaj” lub „Edytuj” wyświetla, grida poniżej z</w:t>
       </w:r>
       <w:r>
         <w:rPr>
@@ -8627,23 +7946,7 @@
           <w:bCs/>
           <w:color w:val="auto"/>
         </w:rPr>
-        <w:t xml:space="preserve">polami do dodania nowego eksponatu lub edycji już istniejącego, aktualnie zaznaczonego w </w:t>
-      </w:r>
-      <w:proofErr w:type="spellStart"/>
-      <w:r>
-        <w:rPr>
-          <w:bCs/>
-          <w:color w:val="auto"/>
-        </w:rPr>
-        <w:t>dataGridzie</w:t>
-      </w:r>
-      <w:proofErr w:type="spellEnd"/>
-      <w:r>
-        <w:rPr>
-          <w:bCs/>
-          <w:color w:val="auto"/>
-        </w:rPr>
-        <w:t>. Edycja automatycznie wypełnia pola tj. nazwa, rok, kategoria, autor, pochodzenie, lokalizacja oraz zdjęcie, aktualnymi danymi, które można łatwo zmienić. Przycisk „Usuń” usuwa z bazy danych aktualnie zaznaczony rekord w tabeli eksponatów.</w:t>
+        <w:t>polami do dodania nowego eksponatu lub edycji już istniejącego, aktualnie zaznaczonego w dataGridzie. Edycja automatycznie wypełnia pola tj. nazwa, rok, kategoria, autor, pochodzenie, lokalizacja oraz zdjęcie, aktualnymi danymi, które można łatwo zmienić. Przycisk „Usuń” usuwa z bazy danych aktualnie zaznaczony rekord w tabeli eksponatów.</w:t>
       </w:r>
     </w:p>
     <w:p>
@@ -8830,23 +8133,7 @@
           <w:bCs/>
           <w:color w:val="auto"/>
         </w:rPr>
-        <w:t xml:space="preserve">Przyciski „Dodaj wystawę” oraz „Edytuj wystawę”, powodują pojawienie się </w:t>
-      </w:r>
-      <w:proofErr w:type="spellStart"/>
-      <w:r>
-        <w:rPr>
-          <w:bCs/>
-          <w:color w:val="auto"/>
-        </w:rPr>
-        <w:t>grida</w:t>
-      </w:r>
-      <w:proofErr w:type="spellEnd"/>
-      <w:r>
-        <w:rPr>
-          <w:bCs/>
-          <w:color w:val="auto"/>
-        </w:rPr>
-        <w:t xml:space="preserve"> (zdjęcie 5</w:t>
+        <w:t>Przyciski „Dodaj wystawę” oraz „Edytuj wystawę”, powodują pojawienie się grida (zdjęcie 5</w:t>
       </w:r>
       <w:r>
         <w:rPr>
@@ -9420,10 +8707,10 @@
           <w:color w:val="auto"/>
         </w:rPr>
         <w:drawing>
-          <wp:inline distT="0" distB="0" distL="0" distR="0" wp14:anchorId="0F804A0C" wp14:editId="065D0A49">
-            <wp:extent cx="5579745" cy="2980690"/>
-            <wp:effectExtent l="0" t="0" r="1905" b="0"/>
-            <wp:docPr id="2046486759" name="Obraz 1" descr="Obraz zawierający tekst, zrzut ekranu, Czcionka, design&#10;&#10;Opis wygenerowany automatycznie"/>
+          <wp:inline distT="0" distB="0" distL="0" distR="0" wp14:anchorId="13A2EDB3" wp14:editId="69BF2944">
+            <wp:extent cx="5579745" cy="3021330"/>
+            <wp:effectExtent l="0" t="0" r="1905" b="7620"/>
+            <wp:docPr id="1" name="Obraz 1"/>
             <wp:cNvGraphicFramePr>
               <a:graphicFrameLocks xmlns:a="http://schemas.openxmlformats.org/drawingml/2006/main" noChangeAspect="1"/>
             </wp:cNvGraphicFramePr>
@@ -9431,7 +8718,7 @@
               <a:graphicData uri="http://schemas.openxmlformats.org/drawingml/2006/picture">
                 <pic:pic xmlns:pic="http://schemas.openxmlformats.org/drawingml/2006/picture">
                   <pic:nvPicPr>
-                    <pic:cNvPr id="2046486759" name="Obraz 1" descr="Obraz zawierający tekst, zrzut ekranu, Czcionka, design&#10;&#10;Opis wygenerowany automatycznie"/>
+                    <pic:cNvPr id="1" name=""/>
                     <pic:cNvPicPr/>
                   </pic:nvPicPr>
                   <pic:blipFill>
@@ -9443,7 +8730,7 @@
                   <pic:spPr>
                     <a:xfrm>
                       <a:off x="0" y="0"/>
-                      <a:ext cx="5579745" cy="2980690"/>
+                      <a:ext cx="5579745" cy="3021330"/>
                     </a:xfrm>
                     <a:prstGeom prst="rect">
                       <a:avLst/>
@@ -9518,39 +8805,7 @@
           <w:bCs/>
           <w:color w:val="auto"/>
         </w:rPr>
-        <w:t>Zakładka „Raporty, analiza, PDF” umożliwia pobranie raportu z wystaw lub eksponatów w formie PDF, co jest dostępne zarówno dla roli „admin” oraz „</w:t>
-      </w:r>
-      <w:proofErr w:type="spellStart"/>
-      <w:r>
-        <w:rPr>
-          <w:bCs/>
-          <w:color w:val="auto"/>
-        </w:rPr>
-        <w:t>user</w:t>
-      </w:r>
-      <w:proofErr w:type="spellEnd"/>
-      <w:r>
-        <w:rPr>
-          <w:bCs/>
-          <w:color w:val="auto"/>
-        </w:rPr>
-        <w:t xml:space="preserve">”. Raport z historii zmian oraz z historii logować zarówno w PDF, jaki i CSV dostępny </w:t>
-      </w:r>
-      <w:proofErr w:type="spellStart"/>
-      <w:r>
-        <w:rPr>
-          <w:bCs/>
-          <w:color w:val="auto"/>
-        </w:rPr>
-        <w:t>ejst</w:t>
-      </w:r>
-      <w:proofErr w:type="spellEnd"/>
-      <w:r>
-        <w:rPr>
-          <w:bCs/>
-          <w:color w:val="auto"/>
-        </w:rPr>
-        <w:t xml:space="preserve"> tylko dla </w:t>
+        <w:t xml:space="preserve">Zakładka „Raporty, analiza, PDF” umożliwia pobranie raportu z wystaw lub eksponatów w formie PDF, co jest dostępne zarówno dla roli „admin” oraz „user”. Raport z historii zmian oraz z historii logować zarówno w PDF, jaki i CSV dostępny ejst tylko dla </w:t>
       </w:r>
       <w:r>
         <w:rPr>
@@ -9821,23 +9076,7 @@
           <w:bCs/>
           <w:color w:val="auto"/>
         </w:rPr>
-        <w:t xml:space="preserve">Zakładka „Użytkownicy” przeznaczona tylko dla roli „admin” pozwala na zarzadzanie użytkownikami. Pasek na górze umożliwia wyszukiwanie danego użytkownika, tabela poniżej wyświetla wszystkich użytkowników z bazy danych, ich role oraz </w:t>
-      </w:r>
-      <w:proofErr w:type="spellStart"/>
-      <w:r>
-        <w:rPr>
-          <w:bCs/>
-          <w:color w:val="auto"/>
-        </w:rPr>
-        <w:t>zahaszowane</w:t>
-      </w:r>
-      <w:proofErr w:type="spellEnd"/>
-      <w:r>
-        <w:rPr>
-          <w:bCs/>
-          <w:color w:val="auto"/>
-        </w:rPr>
-        <w:t xml:space="preserve"> hasła.</w:t>
+        <w:t>Zakładka „Użytkownicy” przeznaczona tylko dla roli „admin” pozwala na zarzadzanie użytkownikami. Pasek na górze umożliwia wyszukiwanie danego użytkownika, tabela poniżej wyświetla wszystkich użytkowników z bazy danych, ich role oraz zahaszowane hasła.</w:t>
       </w:r>
     </w:p>
     <w:p>
@@ -9868,23 +9107,7 @@
           <w:bCs/>
           <w:color w:val="auto"/>
         </w:rPr>
-        <w:t>hasłem startowym, które jest od razu haszowane oraz odpowiednią rolą. Przycisk „Usuń” usuwa rekord aktualnie zaznaczony w tabeli. Przycisk „Wyczyść” czyści pola email, hasło oraz ustawia role na „</w:t>
-      </w:r>
-      <w:proofErr w:type="spellStart"/>
-      <w:r>
-        <w:rPr>
-          <w:bCs/>
-          <w:color w:val="auto"/>
-        </w:rPr>
-        <w:t>user</w:t>
-      </w:r>
-      <w:proofErr w:type="spellEnd"/>
-      <w:r>
-        <w:rPr>
-          <w:bCs/>
-          <w:color w:val="auto"/>
-        </w:rPr>
-        <w:t xml:space="preserve">”. </w:t>
+        <w:t xml:space="preserve">hasłem startowym, które jest od razu haszowane oraz odpowiednią rolą. Przycisk „Usuń” usuwa rekord aktualnie zaznaczony w tabeli. Przycisk „Wyczyść” czyści pola email, hasło oraz ustawia role na „user”. </w:t>
       </w:r>
     </w:p>
     <w:p>
@@ -10523,6 +9746,22 @@
     <w:p>
       <w:pPr>
         <w:spacing w:line="360" w:lineRule="auto"/>
+        <w:rPr>
+          <w:b/>
+          <w:color w:val="auto"/>
+        </w:rPr>
+      </w:pPr>
+      <w:r>
+        <w:rPr>
+          <w:b/>
+          <w:color w:val="auto"/>
+        </w:rPr>
+        <w:t>Autor: Oliwia Głodek</w:t>
+      </w:r>
+    </w:p>
+    <w:p>
+      <w:pPr>
+        <w:spacing w:line="360" w:lineRule="auto"/>
         <w:jc w:val="both"/>
         <w:rPr>
           <w:color w:val="auto"/>
@@ -10598,21 +9837,7 @@
         <w:rPr>
           <w:color w:val="auto"/>
         </w:rPr>
-        <w:t xml:space="preserve"> </w:t>
-      </w:r>
-      <w:proofErr w:type="spellStart"/>
-      <w:r>
-        <w:rPr>
-          <w:color w:val="auto"/>
-        </w:rPr>
-        <w:t>SQLite</w:t>
-      </w:r>
-      <w:proofErr w:type="spellEnd"/>
-      <w:r>
-        <w:rPr>
-          <w:color w:val="auto"/>
-        </w:rPr>
-        <w:t>, projektowania schematów baz danych, tworzenia diagramów encji oraz pisania wydajnych zapytań SQL,</w:t>
+        <w:t xml:space="preserve"> SQLite, projektowania schematów baz danych, tworzenia diagramów encji oraz pisania wydajnych zapytań SQL,</w:t>
       </w:r>
     </w:p>
     <w:p>
@@ -10696,21 +9921,7 @@
         <w:rPr>
           <w:color w:val="auto"/>
         </w:rPr>
-        <w:t xml:space="preserve">Jednym z napotkanych problemów było przechowywanie obrazka z bazie danych </w:t>
-      </w:r>
-      <w:proofErr w:type="spellStart"/>
-      <w:r>
-        <w:rPr>
-          <w:color w:val="auto"/>
-        </w:rPr>
-        <w:t>SQLite</w:t>
-      </w:r>
-      <w:proofErr w:type="spellEnd"/>
-      <w:r>
-        <w:rPr>
-          <w:color w:val="auto"/>
-        </w:rPr>
-        <w:t xml:space="preserve">. Wyzwaniem </w:t>
+        <w:t xml:space="preserve">Jednym z napotkanych problemów było przechowywanie obrazka z bazie danych SQLite. Wyzwaniem </w:t>
       </w:r>
       <w:r>
         <w:rPr>
@@ -10722,21 +9933,7 @@
         <w:rPr>
           <w:color w:val="auto"/>
         </w:rPr>
-        <w:t xml:space="preserve"> napisane funkcji, która pozwoli na zapis i odczyt obrazka oraz prawidłowe jego przechowywanie. Problem rozwiązaliśmy tworząc dwie funkcję jedną, która konwertuje obrazek na tablice bajtów korzystając z metody </w:t>
-      </w:r>
-      <w:proofErr w:type="spellStart"/>
-      <w:r>
-        <w:rPr>
-          <w:color w:val="auto"/>
-        </w:rPr>
-        <w:t>MemoryStream</w:t>
-      </w:r>
-      <w:proofErr w:type="spellEnd"/>
-      <w:r>
-        <w:rPr>
-          <w:color w:val="auto"/>
-        </w:rPr>
-        <w:t xml:space="preserve"> i </w:t>
+        <w:t xml:space="preserve"> napisane funkcji, która pozwoli na zapis i odczyt obrazka oraz prawidłowe jego przechowywanie. Problem rozwiązaliśmy tworząc dwie funkcję jedną, która konwertuje obrazek na tablice bajtów korzystając z metody MemoryStream i </w:t>
       </w:r>
       <w:r>
         <w:rPr>
@@ -10748,16 +9945,8 @@
         <w:rPr>
           <w:color w:val="auto"/>
         </w:rPr>
-        <w:t xml:space="preserve">zapisuje w bazie danych. Druga funkcja konwertowała tablice bajtów na obiekt </w:t>
-      </w:r>
-      <w:proofErr w:type="spellStart"/>
-      <w:r>
-        <w:rPr>
-          <w:color w:val="auto"/>
-        </w:rPr>
-        <w:t>BitmapImage</w:t>
-      </w:r>
-      <w:proofErr w:type="spellEnd"/>
+        <w:t>zapisuje w bazie danych. Druga funkcja konwertowała tablice bajtów na obiekt BitmapImage</w:t>
+      </w:r>
       <w:r>
         <w:rPr>
           <w:color w:val="auto"/>
@@ -10817,30 +10006,14 @@
         <w:rPr>
           <w:color w:val="auto"/>
         </w:rPr>
-        <w:t xml:space="preserve">Ciekawym wyzwaniem okazało się również </w:t>
-      </w:r>
-      <w:proofErr w:type="spellStart"/>
-      <w:r>
-        <w:rPr>
-          <w:color w:val="auto"/>
-        </w:rPr>
-        <w:t>haszowanie</w:t>
-      </w:r>
-      <w:proofErr w:type="spellEnd"/>
-      <w:r>
-        <w:rPr>
-          <w:color w:val="auto"/>
-        </w:rPr>
-        <w:t xml:space="preserve"> hasła w C#, zdecydowaliśmy się na wykorzystanie przestrzeni nazw </w:t>
-      </w:r>
-      <w:proofErr w:type="spellStart"/>
+        <w:t xml:space="preserve">Ciekawym wyzwaniem okazało się również haszowanie hasła w C#, zdecydowaliśmy się na wykorzystanie przestrzeni nazw </w:t>
+      </w:r>
       <w:r>
         <w:rPr>
           <w:color w:val="auto"/>
         </w:rPr>
         <w:t>System.Security.Cryptography</w:t>
       </w:r>
-      <w:proofErr w:type="spellEnd"/>
       <w:r>
         <w:rPr>
           <w:color w:val="auto"/>
@@ -10875,6 +10048,187 @@
     <w:p>
       <w:pPr>
         <w:spacing w:line="360" w:lineRule="auto"/>
+        <w:jc w:val="both"/>
+        <w:rPr>
+          <w:color w:val="auto"/>
+        </w:rPr>
+      </w:pPr>
+    </w:p>
+    <w:p>
+      <w:pPr>
+        <w:spacing w:line="360" w:lineRule="auto"/>
+        <w:rPr>
+          <w:color w:val="auto"/>
+        </w:rPr>
+      </w:pPr>
+      <w:r>
+        <w:rPr>
+          <w:b/>
+          <w:color w:val="auto"/>
+        </w:rPr>
+        <w:t>Autor: Emil Gielek</w:t>
+      </w:r>
+    </w:p>
+    <w:p>
+      <w:pPr>
+        <w:spacing w:line="360" w:lineRule="auto"/>
+        <w:rPr>
+          <w:color w:val="auto"/>
+        </w:rPr>
+      </w:pPr>
+    </w:p>
+    <w:p>
+      <w:pPr>
+        <w:spacing w:line="360" w:lineRule="auto"/>
+        <w:rPr>
+          <w:color w:val="auto"/>
+        </w:rPr>
+      </w:pPr>
+      <w:r>
+        <w:rPr>
+          <w:color w:val="auto"/>
+        </w:rPr>
+        <w:t>Praca przy tym projekcie dużo mnie nauczyła o tworzeniu systemów zarządzania dla organizacji. Wykorzystanie zewnętrznych bibliotek, systemu kontroli wersji Github czy samo projektowanie struktury naszej aplikacji od bazy po procesy zachodzące pomiędzy użytkownikiem a naszym systemem uświadomiła mi ja</w:t>
+      </w:r>
+      <w:r>
+        <w:rPr>
+          <w:color w:val="auto"/>
+        </w:rPr>
+        <w:t>k bardzo krytyczne znaczenie dla użytkownika ma jego bezpieczeństwo i prostota użytkowania naszego systemu.</w:t>
+      </w:r>
+    </w:p>
+    <w:p>
+      <w:pPr>
+        <w:spacing w:line="360" w:lineRule="auto"/>
+        <w:rPr>
+          <w:color w:val="auto"/>
+        </w:rPr>
+      </w:pPr>
+    </w:p>
+    <w:p>
+      <w:pPr>
+        <w:spacing w:line="360" w:lineRule="auto"/>
+        <w:rPr>
+          <w:color w:val="auto"/>
+        </w:rPr>
+      </w:pPr>
+      <w:r>
+        <w:rPr>
+          <w:color w:val="auto"/>
+        </w:rPr>
+        <w:t>Tworząc ten projekt nauczyłem się:</w:t>
+      </w:r>
+    </w:p>
+    <w:p>
+      <w:pPr>
+        <w:spacing w:line="360" w:lineRule="auto"/>
+        <w:rPr>
+          <w:color w:val="auto"/>
+        </w:rPr>
+      </w:pPr>
+      <w:r>
+        <w:rPr>
+          <w:color w:val="auto"/>
+        </w:rPr>
+        <w:t>-jak można wykorzystywać zewnętrzną bibliotekę jaką jest QuestPDF do generowania raportów PDF a także czym jest licencja open-source w kontekście naszego projektu</w:t>
+      </w:r>
+    </w:p>
+    <w:p>
+      <w:pPr>
+        <w:spacing w:line="360" w:lineRule="auto"/>
+        <w:rPr>
+          <w:color w:val="auto"/>
+        </w:rPr>
+      </w:pPr>
+      <w:r>
+        <w:rPr>
+          <w:color w:val="auto"/>
+        </w:rPr>
+        <w:t>-przetwarzania plików poprzez tworzenie plików tymczasowych, tworzenie kopii baz danych, otwieranie poprzez aplikację innych aplikacji aby rozszerzyć funkcjonalność</w:t>
+      </w:r>
+    </w:p>
+    <w:p>
+      <w:pPr>
+        <w:spacing w:line="360" w:lineRule="auto"/>
+        <w:rPr>
+          <w:color w:val="auto"/>
+        </w:rPr>
+      </w:pPr>
+      <w:r>
+        <w:rPr>
+          <w:color w:val="auto"/>
+        </w:rPr>
+        <w:t>-lepiej rozumieć przetwarzanie wyrażeń do JSON dla czytelniejszego</w:t>
+      </w:r>
+      <w:r>
+        <w:rPr>
+          <w:color w:val="auto"/>
+        </w:rPr>
+        <w:t xml:space="preserve"> generowania PDF</w:t>
+      </w:r>
+    </w:p>
+    <w:p>
+      <w:pPr>
+        <w:spacing w:line="360" w:lineRule="auto"/>
+        <w:rPr>
+          <w:color w:val="auto"/>
+        </w:rPr>
+      </w:pPr>
+      <w:r>
+        <w:rPr>
+          <w:color w:val="auto"/>
+        </w:rPr>
+        <w:t>-tworzyć kontrolki i widoki w WPF z wykorzystaniem XAML</w:t>
+      </w:r>
+    </w:p>
+    <w:p>
+      <w:pPr>
+        <w:spacing w:line="360" w:lineRule="auto"/>
+        <w:rPr>
+          <w:color w:val="auto"/>
+        </w:rPr>
+      </w:pPr>
+      <w:r>
+        <w:rPr>
+          <w:color w:val="auto"/>
+        </w:rPr>
+        <w:t>-lepiej tworzyć obiekty, funkcje, procesy w aplikacji z wykorzystaniem języka C#</w:t>
+      </w:r>
+    </w:p>
+    <w:p>
+      <w:pPr>
+        <w:spacing w:line="360" w:lineRule="auto"/>
+        <w:rPr>
+          <w:color w:val="auto"/>
+        </w:rPr>
+      </w:pPr>
+      <w:r>
+        <w:rPr>
+          <w:color w:val="auto"/>
+        </w:rPr>
+        <w:t>-tworzyć bazy danych które są podstawą aplikacji opartych na użytkownikach i zbiorach przedmiotów o złożonych</w:t>
+      </w:r>
+      <w:bookmarkStart w:id="0" w:name="_GoBack"/>
+      <w:bookmarkEnd w:id="0"/>
+      <w:r>
+        <w:rPr>
+          <w:color w:val="auto"/>
+        </w:rPr>
+        <w:t xml:space="preserve"> cechach</w:t>
+      </w:r>
+    </w:p>
+    <w:p>
+      <w:pPr>
+        <w:spacing w:line="360" w:lineRule="auto"/>
+        <w:jc w:val="both"/>
+        <w:rPr>
+          <w:color w:val="auto"/>
+        </w:rPr>
+      </w:pPr>
+    </w:p>
+    <w:p>
+      <w:pPr>
+        <w:spacing w:line="360" w:lineRule="auto"/>
         <w:rPr>
           <w:color w:val="auto"/>
         </w:rPr>
@@ -10935,6 +10289,7 @@
           <w:sz w:val="20"/>
           <w:szCs w:val="20"/>
         </w:rPr>
+        <w:lastRenderedPageBreak/>
         <w:t>[Proszę wypunktować źródła, z których korzystał zespół realizując projekt</w:t>
       </w:r>
       <w:r>
@@ -11013,25 +10368,7 @@
           <w:iCs/>
           <w:color w:val="auto"/>
         </w:rPr>
-        <w:t xml:space="preserve">Dokumentacja </w:t>
-      </w:r>
-      <w:proofErr w:type="spellStart"/>
-      <w:r>
-        <w:rPr>
-          <w:bCs/>
-          <w:iCs/>
-          <w:color w:val="auto"/>
-        </w:rPr>
-        <w:t>jezyka</w:t>
-      </w:r>
-      <w:proofErr w:type="spellEnd"/>
-      <w:r>
-        <w:rPr>
-          <w:bCs/>
-          <w:iCs/>
-          <w:color w:val="auto"/>
-        </w:rPr>
-        <w:t xml:space="preserve"> C# </w:t>
+        <w:t xml:space="preserve">Dokumentacja jezyka C# </w:t>
       </w:r>
       <w:hyperlink r:id="rId20" w:history="1">
         <w:r>
@@ -11101,23 +10438,13 @@
         </w:rPr>
         <w:t xml:space="preserve">„C# 2005 Wprowadzenie” </w:t>
       </w:r>
-      <w:proofErr w:type="spellStart"/>
       <w:r>
         <w:rPr>
           <w:bCs/>
           <w:iCs/>
           <w:color w:val="auto"/>
         </w:rPr>
-        <w:t>Jesse</w:t>
-      </w:r>
-      <w:proofErr w:type="spellEnd"/>
-      <w:r>
-        <w:rPr>
-          <w:bCs/>
-          <w:iCs/>
-          <w:color w:val="auto"/>
-        </w:rPr>
-        <w:t xml:space="preserve"> Liberty, Brian MacDonald</w:t>
+        <w:t>Jesse Liberty, Brian MacDonald</w:t>
       </w:r>
       <w:r>
         <w:rPr>
@@ -11424,7 +10751,7 @@
 </file>
 
 <file path=word/endnotes.xml><?xml version="1.0" encoding="utf-8"?>
-<w:endnotes xmlns:wpc="http://schemas.microsoft.com/office/word/2010/wordprocessingCanvas" xmlns:cx="http://schemas.microsoft.com/office/drawing/2014/chartex" xmlns:cx1="http://schemas.microsoft.com/office/drawing/2015/9/8/chartex" xmlns:cx2="http://schemas.microsoft.com/office/drawing/2015/10/21/chartex" xmlns:cx3="http://schemas.microsoft.com/office/drawing/2016/5/9/chartex" xmlns:cx4="http://schemas.microsoft.com/office/drawing/2016/5/10/chartex" xmlns:cx5="http://schemas.microsoft.com/office/drawing/2016/5/11/chartex" xmlns:cx6="http://schemas.microsoft.com/office/drawing/2016/5/12/chartex" xmlns:cx7="http://schemas.microsoft.com/office/drawing/2016/5/13/chartex" xmlns:cx8="http://schemas.microsoft.com/office/drawing/2016/5/14/chartex" xmlns:mc="http://schemas.openxmlformats.org/markup-compatibility/2006" xmlns:aink="http://schemas.microsoft.com/office/drawing/2016/ink" xmlns:am3d="http://schemas.microsoft.com/office/drawing/2017/model3d" xmlns:o="urn:schemas-microsoft-com:office:office" xmlns:oel="http://schemas.microsoft.com/office/2019/extlst" xmlns:r="http://schemas.openxmlformats.org/officeDocument/2006/relationships" xmlns:m="http://schemas.openxmlformats.org/officeDocument/2006/math" xmlns:v="urn:schemas-microsoft-com:vml" xmlns:wp14="http://schemas.microsoft.com/office/word/2010/wordprocessingDrawing" xmlns:wp="http://schemas.openxmlformats.org/drawingml/2006/wordprocessingDrawing" xmlns:w10="urn:schemas-microsoft-com:office:word" xmlns:w="http://schemas.openxmlformats.org/wordprocessingml/2006/main" xmlns:w14="http://schemas.microsoft.com/office/word/2010/wordml" xmlns:w15="http://schemas.microsoft.com/office/word/2012/wordml" xmlns:w16cex="http://schemas.microsoft.com/office/word/2018/wordml/cex" xmlns:w16cid="http://schemas.microsoft.com/office/word/2016/wordml/cid" xmlns:w16="http://schemas.microsoft.com/office/word/2018/wordml" xmlns:w16du="http://schemas.microsoft.com/office/word/2023/wordml/word16du" xmlns:w16sdtdh="http://schemas.microsoft.com/office/word/2020/wordml/sdtdatahash" xmlns:w16se="http://schemas.microsoft.com/office/word/2015/wordml/symex" xmlns:wpg="http://schemas.microsoft.com/office/word/2010/wordprocessingGroup" xmlns:wpi="http://schemas.microsoft.com/office/word/2010/wordprocessingInk" xmlns:wne="http://schemas.microsoft.com/office/word/2006/wordml" xmlns:wps="http://schemas.microsoft.com/office/word/2010/wordprocessingShape" mc:Ignorable="w14 w15 w16se w16cid w16 w16cex w16sdtdh w16du wp14">
+<w:endnotes xmlns:wpc="http://schemas.microsoft.com/office/word/2010/wordprocessingCanvas" xmlns:cx="http://schemas.microsoft.com/office/drawing/2014/chartex" xmlns:cx1="http://schemas.microsoft.com/office/drawing/2015/9/8/chartex" xmlns:mc="http://schemas.openxmlformats.org/markup-compatibility/2006" xmlns:o="urn:schemas-microsoft-com:office:office" xmlns:r="http://schemas.openxmlformats.org/officeDocument/2006/relationships" xmlns:m="http://schemas.openxmlformats.org/officeDocument/2006/math" xmlns:v="urn:schemas-microsoft-com:vml" xmlns:wp14="http://schemas.microsoft.com/office/word/2010/wordprocessingDrawing" xmlns:wp="http://schemas.openxmlformats.org/drawingml/2006/wordprocessingDrawing" xmlns:w10="urn:schemas-microsoft-com:office:word" xmlns:w="http://schemas.openxmlformats.org/wordprocessingml/2006/main" xmlns:w14="http://schemas.microsoft.com/office/word/2010/wordml" xmlns:w15="http://schemas.microsoft.com/office/word/2012/wordml" xmlns:w16se="http://schemas.microsoft.com/office/word/2015/wordml/symex" xmlns:wpg="http://schemas.microsoft.com/office/word/2010/wordprocessingGroup" xmlns:wpi="http://schemas.microsoft.com/office/word/2010/wordprocessingInk" xmlns:wne="http://schemas.microsoft.com/office/word/2006/wordml" xmlns:wps="http://schemas.microsoft.com/office/word/2010/wordprocessingShape" mc:Ignorable="w14 w15 w16se wp14">
   <w:endnote w:type="separator" w:id="-1">
     <w:p>
       <w:r>
@@ -11443,7 +10770,7 @@
 </file>
 
 <file path=word/footer1.xml><?xml version="1.0" encoding="utf-8"?>
-<w:ftr xmlns:wpc="http://schemas.microsoft.com/office/word/2010/wordprocessingCanvas" xmlns:cx="http://schemas.microsoft.com/office/drawing/2014/chartex" xmlns:cx1="http://schemas.microsoft.com/office/drawing/2015/9/8/chartex" xmlns:cx2="http://schemas.microsoft.com/office/drawing/2015/10/21/chartex" xmlns:cx3="http://schemas.microsoft.com/office/drawing/2016/5/9/chartex" xmlns:cx4="http://schemas.microsoft.com/office/drawing/2016/5/10/chartex" xmlns:cx5="http://schemas.microsoft.com/office/drawing/2016/5/11/chartex" xmlns:cx6="http://schemas.microsoft.com/office/drawing/2016/5/12/chartex" xmlns:cx7="http://schemas.microsoft.com/office/drawing/2016/5/13/chartex" xmlns:cx8="http://schemas.microsoft.com/office/drawing/2016/5/14/chartex" xmlns:mc="http://schemas.openxmlformats.org/markup-compatibility/2006" xmlns:aink="http://schemas.microsoft.com/office/drawing/2016/ink" xmlns:am3d="http://schemas.microsoft.com/office/drawing/2017/model3d" xmlns:o="urn:schemas-microsoft-com:office:office" xmlns:oel="http://schemas.microsoft.com/office/2019/extlst" xmlns:r="http://schemas.openxmlformats.org/officeDocument/2006/relationships" xmlns:m="http://schemas.openxmlformats.org/officeDocument/2006/math" xmlns:v="urn:schemas-microsoft-com:vml" xmlns:wp14="http://schemas.microsoft.com/office/word/2010/wordprocessingDrawing" xmlns:wp="http://schemas.openxmlformats.org/drawingml/2006/wordprocessingDrawing" xmlns:w10="urn:schemas-microsoft-com:office:word" xmlns:w="http://schemas.openxmlformats.org/wordprocessingml/2006/main" xmlns:w14="http://schemas.microsoft.com/office/word/2010/wordml" xmlns:w15="http://schemas.microsoft.com/office/word/2012/wordml" xmlns:w16cex="http://schemas.microsoft.com/office/word/2018/wordml/cex" xmlns:w16cid="http://schemas.microsoft.com/office/word/2016/wordml/cid" xmlns:w16="http://schemas.microsoft.com/office/word/2018/wordml" xmlns:w16du="http://schemas.microsoft.com/office/word/2023/wordml/word16du" xmlns:w16sdtdh="http://schemas.microsoft.com/office/word/2020/wordml/sdtdatahash" xmlns:w16se="http://schemas.microsoft.com/office/word/2015/wordml/symex" xmlns:wpg="http://schemas.microsoft.com/office/word/2010/wordprocessingGroup" xmlns:wpi="http://schemas.microsoft.com/office/word/2010/wordprocessingInk" xmlns:wne="http://schemas.microsoft.com/office/word/2006/wordml" xmlns:wps="http://schemas.microsoft.com/office/word/2010/wordprocessingShape" mc:Ignorable="w14 w15 w16se w16cid w16 w16cex w16sdtdh w16du wp14">
+<w:ftr xmlns:wpc="http://schemas.microsoft.com/office/word/2010/wordprocessingCanvas" xmlns:cx="http://schemas.microsoft.com/office/drawing/2014/chartex" xmlns:cx1="http://schemas.microsoft.com/office/drawing/2015/9/8/chartex" xmlns:mc="http://schemas.openxmlformats.org/markup-compatibility/2006" xmlns:o="urn:schemas-microsoft-com:office:office" xmlns:r="http://schemas.openxmlformats.org/officeDocument/2006/relationships" xmlns:m="http://schemas.openxmlformats.org/officeDocument/2006/math" xmlns:v="urn:schemas-microsoft-com:vml" xmlns:wp14="http://schemas.microsoft.com/office/word/2010/wordprocessingDrawing" xmlns:wp="http://schemas.openxmlformats.org/drawingml/2006/wordprocessingDrawing" xmlns:w10="urn:schemas-microsoft-com:office:word" xmlns:w="http://schemas.openxmlformats.org/wordprocessingml/2006/main" xmlns:w14="http://schemas.microsoft.com/office/word/2010/wordml" xmlns:w15="http://schemas.microsoft.com/office/word/2012/wordml" xmlns:w16se="http://schemas.microsoft.com/office/word/2015/wordml/symex" xmlns:wpg="http://schemas.microsoft.com/office/word/2010/wordprocessingGroup" xmlns:wpi="http://schemas.microsoft.com/office/word/2010/wordprocessingInk" xmlns:wne="http://schemas.microsoft.com/office/word/2006/wordml" xmlns:wps="http://schemas.microsoft.com/office/word/2010/wordprocessingShape" mc:Ignorable="w14 w15 w16se wp14">
   <w:p>
     <w:pPr>
       <w:pStyle w:val="Stopka"/>
@@ -11485,7 +10812,7 @@
         <w:sz w:val="20"/>
         <w:szCs w:val="20"/>
       </w:rPr>
-      <w:t>10</w:t>
+      <w:t>21</w:t>
     </w:r>
     <w:r>
       <w:rPr>
@@ -11500,7 +10827,7 @@
 </file>
 
 <file path=word/footnotes.xml><?xml version="1.0" encoding="utf-8"?>
-<w:footnotes xmlns:wpc="http://schemas.microsoft.com/office/word/2010/wordprocessingCanvas" xmlns:cx="http://schemas.microsoft.com/office/drawing/2014/chartex" xmlns:cx1="http://schemas.microsoft.com/office/drawing/2015/9/8/chartex" xmlns:cx2="http://schemas.microsoft.com/office/drawing/2015/10/21/chartex" xmlns:cx3="http://schemas.microsoft.com/office/drawing/2016/5/9/chartex" xmlns:cx4="http://schemas.microsoft.com/office/drawing/2016/5/10/chartex" xmlns:cx5="http://schemas.microsoft.com/office/drawing/2016/5/11/chartex" xmlns:cx6="http://schemas.microsoft.com/office/drawing/2016/5/12/chartex" xmlns:cx7="http://schemas.microsoft.com/office/drawing/2016/5/13/chartex" xmlns:cx8="http://schemas.microsoft.com/office/drawing/2016/5/14/chartex" xmlns:mc="http://schemas.openxmlformats.org/markup-compatibility/2006" xmlns:aink="http://schemas.microsoft.com/office/drawing/2016/ink" xmlns:am3d="http://schemas.microsoft.com/office/drawing/2017/model3d" xmlns:o="urn:schemas-microsoft-com:office:office" xmlns:oel="http://schemas.microsoft.com/office/2019/extlst" xmlns:r="http://schemas.openxmlformats.org/officeDocument/2006/relationships" xmlns:m="http://schemas.openxmlformats.org/officeDocument/2006/math" xmlns:v="urn:schemas-microsoft-com:vml" xmlns:wp14="http://schemas.microsoft.com/office/word/2010/wordprocessingDrawing" xmlns:wp="http://schemas.openxmlformats.org/drawingml/2006/wordprocessingDrawing" xmlns:w10="urn:schemas-microsoft-com:office:word" xmlns:w="http://schemas.openxmlformats.org/wordprocessingml/2006/main" xmlns:w14="http://schemas.microsoft.com/office/word/2010/wordml" xmlns:w15="http://schemas.microsoft.com/office/word/2012/wordml" xmlns:w16cex="http://schemas.microsoft.com/office/word/2018/wordml/cex" xmlns:w16cid="http://schemas.microsoft.com/office/word/2016/wordml/cid" xmlns:w16="http://schemas.microsoft.com/office/word/2018/wordml" xmlns:w16du="http://schemas.microsoft.com/office/word/2023/wordml/word16du" xmlns:w16sdtdh="http://schemas.microsoft.com/office/word/2020/wordml/sdtdatahash" xmlns:w16se="http://schemas.microsoft.com/office/word/2015/wordml/symex" xmlns:wpg="http://schemas.microsoft.com/office/word/2010/wordprocessingGroup" xmlns:wpi="http://schemas.microsoft.com/office/word/2010/wordprocessingInk" xmlns:wne="http://schemas.microsoft.com/office/word/2006/wordml" xmlns:wps="http://schemas.microsoft.com/office/word/2010/wordprocessingShape" mc:Ignorable="w14 w15 w16se w16cid w16 w16cex w16sdtdh w16du wp14">
+<w:footnotes xmlns:wpc="http://schemas.microsoft.com/office/word/2010/wordprocessingCanvas" xmlns:cx="http://schemas.microsoft.com/office/drawing/2014/chartex" xmlns:cx1="http://schemas.microsoft.com/office/drawing/2015/9/8/chartex" xmlns:mc="http://schemas.openxmlformats.org/markup-compatibility/2006" xmlns:o="urn:schemas-microsoft-com:office:office" xmlns:r="http://schemas.openxmlformats.org/officeDocument/2006/relationships" xmlns:m="http://schemas.openxmlformats.org/officeDocument/2006/math" xmlns:v="urn:schemas-microsoft-com:vml" xmlns:wp14="http://schemas.microsoft.com/office/word/2010/wordprocessingDrawing" xmlns:wp="http://schemas.openxmlformats.org/drawingml/2006/wordprocessingDrawing" xmlns:w10="urn:schemas-microsoft-com:office:word" xmlns:w="http://schemas.openxmlformats.org/wordprocessingml/2006/main" xmlns:w14="http://schemas.microsoft.com/office/word/2010/wordml" xmlns:w15="http://schemas.microsoft.com/office/word/2012/wordml" xmlns:w16se="http://schemas.microsoft.com/office/word/2015/wordml/symex" xmlns:wpg="http://schemas.microsoft.com/office/word/2010/wordprocessingGroup" xmlns:wpi="http://schemas.microsoft.com/office/word/2010/wordprocessingInk" xmlns:wne="http://schemas.microsoft.com/office/word/2006/wordml" xmlns:wps="http://schemas.microsoft.com/office/word/2010/wordprocessingShape" mc:Ignorable="w14 w15 w16se wp14">
   <w:footnote w:type="separator" w:id="-1">
     <w:p>
       <w:r>
@@ -11519,7 +10846,7 @@
 </file>
 
 <file path=word/header1.xml><?xml version="1.0" encoding="utf-8"?>
-<w:hdr xmlns:wpc="http://schemas.microsoft.com/office/word/2010/wordprocessingCanvas" xmlns:cx="http://schemas.microsoft.com/office/drawing/2014/chartex" xmlns:cx1="http://schemas.microsoft.com/office/drawing/2015/9/8/chartex" xmlns:cx2="http://schemas.microsoft.com/office/drawing/2015/10/21/chartex" xmlns:cx3="http://schemas.microsoft.com/office/drawing/2016/5/9/chartex" xmlns:cx4="http://schemas.microsoft.com/office/drawing/2016/5/10/chartex" xmlns:cx5="http://schemas.microsoft.com/office/drawing/2016/5/11/chartex" xmlns:cx6="http://schemas.microsoft.com/office/drawing/2016/5/12/chartex" xmlns:cx7="http://schemas.microsoft.com/office/drawing/2016/5/13/chartex" xmlns:cx8="http://schemas.microsoft.com/office/drawing/2016/5/14/chartex" xmlns:mc="http://schemas.openxmlformats.org/markup-compatibility/2006" xmlns:aink="http://schemas.microsoft.com/office/drawing/2016/ink" xmlns:am3d="http://schemas.microsoft.com/office/drawing/2017/model3d" xmlns:o="urn:schemas-microsoft-com:office:office" xmlns:oel="http://schemas.microsoft.com/office/2019/extlst" xmlns:r="http://schemas.openxmlformats.org/officeDocument/2006/relationships" xmlns:m="http://schemas.openxmlformats.org/officeDocument/2006/math" xmlns:v="urn:schemas-microsoft-com:vml" xmlns:wp14="http://schemas.microsoft.com/office/word/2010/wordprocessingDrawing" xmlns:wp="http://schemas.openxmlformats.org/drawingml/2006/wordprocessingDrawing" xmlns:w10="urn:schemas-microsoft-com:office:word" xmlns:w="http://schemas.openxmlformats.org/wordprocessingml/2006/main" xmlns:w14="http://schemas.microsoft.com/office/word/2010/wordml" xmlns:w15="http://schemas.microsoft.com/office/word/2012/wordml" xmlns:w16cex="http://schemas.microsoft.com/office/word/2018/wordml/cex" xmlns:w16cid="http://schemas.microsoft.com/office/word/2016/wordml/cid" xmlns:w16="http://schemas.microsoft.com/office/word/2018/wordml" xmlns:w16du="http://schemas.microsoft.com/office/word/2023/wordml/word16du" xmlns:w16sdtdh="http://schemas.microsoft.com/office/word/2020/wordml/sdtdatahash" xmlns:w16se="http://schemas.microsoft.com/office/word/2015/wordml/symex" xmlns:wpg="http://schemas.microsoft.com/office/word/2010/wordprocessingGroup" xmlns:wpi="http://schemas.microsoft.com/office/word/2010/wordprocessingInk" xmlns:wne="http://schemas.microsoft.com/office/word/2006/wordml" xmlns:wps="http://schemas.microsoft.com/office/word/2010/wordprocessingShape" mc:Ignorable="w14 w15 w16se w16cid w16 w16cex w16sdtdh w16du wp14">
+<w:hdr xmlns:wpc="http://schemas.microsoft.com/office/word/2010/wordprocessingCanvas" xmlns:cx="http://schemas.microsoft.com/office/drawing/2014/chartex" xmlns:cx1="http://schemas.microsoft.com/office/drawing/2015/9/8/chartex" xmlns:mc="http://schemas.openxmlformats.org/markup-compatibility/2006" xmlns:o="urn:schemas-microsoft-com:office:office" xmlns:r="http://schemas.openxmlformats.org/officeDocument/2006/relationships" xmlns:m="http://schemas.openxmlformats.org/officeDocument/2006/math" xmlns:v="urn:schemas-microsoft-com:vml" xmlns:wp14="http://schemas.microsoft.com/office/word/2010/wordprocessingDrawing" xmlns:wp="http://schemas.openxmlformats.org/drawingml/2006/wordprocessingDrawing" xmlns:w10="urn:schemas-microsoft-com:office:word" xmlns:w="http://schemas.openxmlformats.org/wordprocessingml/2006/main" xmlns:w14="http://schemas.microsoft.com/office/word/2010/wordml" xmlns:w15="http://schemas.microsoft.com/office/word/2012/wordml" xmlns:w16se="http://schemas.microsoft.com/office/word/2015/wordml/symex" xmlns:wpg="http://schemas.microsoft.com/office/word/2010/wordprocessingGroup" xmlns:wpi="http://schemas.microsoft.com/office/word/2010/wordprocessingInk" xmlns:wne="http://schemas.microsoft.com/office/word/2006/wordml" xmlns:wps="http://schemas.microsoft.com/office/word/2010/wordprocessingShape" mc:Ignorable="w14 w15 w16se wp14">
   <w:p>
     <w:pPr>
       <w:spacing w:line="276" w:lineRule="auto"/>
@@ -11562,7 +10889,7 @@
 </file>
 
 <file path=word/header2.xml><?xml version="1.0" encoding="utf-8"?>
-<w:hdr xmlns:wpc="http://schemas.microsoft.com/office/word/2010/wordprocessingCanvas" xmlns:cx="http://schemas.microsoft.com/office/drawing/2014/chartex" xmlns:cx1="http://schemas.microsoft.com/office/drawing/2015/9/8/chartex" xmlns:cx2="http://schemas.microsoft.com/office/drawing/2015/10/21/chartex" xmlns:cx3="http://schemas.microsoft.com/office/drawing/2016/5/9/chartex" xmlns:cx4="http://schemas.microsoft.com/office/drawing/2016/5/10/chartex" xmlns:cx5="http://schemas.microsoft.com/office/drawing/2016/5/11/chartex" xmlns:cx6="http://schemas.microsoft.com/office/drawing/2016/5/12/chartex" xmlns:cx7="http://schemas.microsoft.com/office/drawing/2016/5/13/chartex" xmlns:cx8="http://schemas.microsoft.com/office/drawing/2016/5/14/chartex" xmlns:mc="http://schemas.openxmlformats.org/markup-compatibility/2006" xmlns:aink="http://schemas.microsoft.com/office/drawing/2016/ink" xmlns:am3d="http://schemas.microsoft.com/office/drawing/2017/model3d" xmlns:o="urn:schemas-microsoft-com:office:office" xmlns:oel="http://schemas.microsoft.com/office/2019/extlst" xmlns:r="http://schemas.openxmlformats.org/officeDocument/2006/relationships" xmlns:m="http://schemas.openxmlformats.org/officeDocument/2006/math" xmlns:v="urn:schemas-microsoft-com:vml" xmlns:wp14="http://schemas.microsoft.com/office/word/2010/wordprocessingDrawing" xmlns:wp="http://schemas.openxmlformats.org/drawingml/2006/wordprocessingDrawing" xmlns:w10="urn:schemas-microsoft-com:office:word" xmlns:w="http://schemas.openxmlformats.org/wordprocessingml/2006/main" xmlns:w14="http://schemas.microsoft.com/office/word/2010/wordml" xmlns:w15="http://schemas.microsoft.com/office/word/2012/wordml" xmlns:w16cex="http://schemas.microsoft.com/office/word/2018/wordml/cex" xmlns:w16cid="http://schemas.microsoft.com/office/word/2016/wordml/cid" xmlns:w16="http://schemas.microsoft.com/office/word/2018/wordml" xmlns:w16du="http://schemas.microsoft.com/office/word/2023/wordml/word16du" xmlns:w16sdtdh="http://schemas.microsoft.com/office/word/2020/wordml/sdtdatahash" xmlns:w16se="http://schemas.microsoft.com/office/word/2015/wordml/symex" xmlns:wpg="http://schemas.microsoft.com/office/word/2010/wordprocessingGroup" xmlns:wpi="http://schemas.microsoft.com/office/word/2010/wordprocessingInk" xmlns:wne="http://schemas.microsoft.com/office/word/2006/wordml" xmlns:wps="http://schemas.microsoft.com/office/word/2010/wordprocessingShape" mc:Ignorable="w14 w15 w16se w16cid w16 w16cex w16sdtdh w16du wp14">
+<w:hdr xmlns:wpc="http://schemas.microsoft.com/office/word/2010/wordprocessingCanvas" xmlns:cx="http://schemas.microsoft.com/office/drawing/2014/chartex" xmlns:cx1="http://schemas.microsoft.com/office/drawing/2015/9/8/chartex" xmlns:mc="http://schemas.openxmlformats.org/markup-compatibility/2006" xmlns:o="urn:schemas-microsoft-com:office:office" xmlns:r="http://schemas.openxmlformats.org/officeDocument/2006/relationships" xmlns:m="http://schemas.openxmlformats.org/officeDocument/2006/math" xmlns:v="urn:schemas-microsoft-com:vml" xmlns:wp14="http://schemas.microsoft.com/office/word/2010/wordprocessingDrawing" xmlns:wp="http://schemas.openxmlformats.org/drawingml/2006/wordprocessingDrawing" xmlns:w10="urn:schemas-microsoft-com:office:word" xmlns:w="http://schemas.openxmlformats.org/wordprocessingml/2006/main" xmlns:w14="http://schemas.microsoft.com/office/word/2010/wordml" xmlns:w15="http://schemas.microsoft.com/office/word/2012/wordml" xmlns:w16se="http://schemas.microsoft.com/office/word/2015/wordml/symex" xmlns:wpg="http://schemas.microsoft.com/office/word/2010/wordprocessingGroup" xmlns:wpi="http://schemas.microsoft.com/office/word/2010/wordprocessingInk" xmlns:wne="http://schemas.microsoft.com/office/word/2006/wordml" xmlns:wps="http://schemas.microsoft.com/office/word/2010/wordprocessingShape" mc:Ignorable="w14 w15 w16se wp14">
   <w:p>
     <w:pPr>
       <w:spacing w:line="276" w:lineRule="auto"/>
@@ -11609,7 +10936,7 @@
 </file>
 
 <file path=word/numbering.xml><?xml version="1.0" encoding="utf-8"?>
-<w:numbering xmlns:wpc="http://schemas.microsoft.com/office/word/2010/wordprocessingCanvas" xmlns:cx="http://schemas.microsoft.com/office/drawing/2014/chartex" xmlns:cx1="http://schemas.microsoft.com/office/drawing/2015/9/8/chartex" xmlns:cx2="http://schemas.microsoft.com/office/drawing/2015/10/21/chartex" xmlns:cx3="http://schemas.microsoft.com/office/drawing/2016/5/9/chartex" xmlns:cx4="http://schemas.microsoft.com/office/drawing/2016/5/10/chartex" xmlns:cx5="http://schemas.microsoft.com/office/drawing/2016/5/11/chartex" xmlns:cx6="http://schemas.microsoft.com/office/drawing/2016/5/12/chartex" xmlns:cx7="http://schemas.microsoft.com/office/drawing/2016/5/13/chartex" xmlns:cx8="http://schemas.microsoft.com/office/drawing/2016/5/14/chartex" xmlns:mc="http://schemas.openxmlformats.org/markup-compatibility/2006" xmlns:aink="http://schemas.microsoft.com/office/drawing/2016/ink" xmlns:am3d="http://schemas.microsoft.com/office/drawing/2017/model3d" xmlns:o="urn:schemas-microsoft-com:office:office" xmlns:oel="http://schemas.microsoft.com/office/2019/extlst" xmlns:r="http://schemas.openxmlformats.org/officeDocument/2006/relationships" xmlns:m="http://schemas.openxmlformats.org/officeDocument/2006/math" xmlns:v="urn:schemas-microsoft-com:vml" xmlns:wp14="http://schemas.microsoft.com/office/word/2010/wordprocessingDrawing" xmlns:wp="http://schemas.openxmlformats.org/drawingml/2006/wordprocessingDrawing" xmlns:w10="urn:schemas-microsoft-com:office:word" xmlns:w="http://schemas.openxmlformats.org/wordprocessingml/2006/main" xmlns:w14="http://schemas.microsoft.com/office/word/2010/wordml" xmlns:w15="http://schemas.microsoft.com/office/word/2012/wordml" xmlns:w16cex="http://schemas.microsoft.com/office/word/2018/wordml/cex" xmlns:w16cid="http://schemas.microsoft.com/office/word/2016/wordml/cid" xmlns:w16="http://schemas.microsoft.com/office/word/2018/wordml" xmlns:w16du="http://schemas.microsoft.com/office/word/2023/wordml/word16du" xmlns:w16sdtdh="http://schemas.microsoft.com/office/word/2020/wordml/sdtdatahash" xmlns:w16se="http://schemas.microsoft.com/office/word/2015/wordml/symex" xmlns:wpg="http://schemas.microsoft.com/office/word/2010/wordprocessingGroup" xmlns:wpi="http://schemas.microsoft.com/office/word/2010/wordprocessingInk" xmlns:wne="http://schemas.microsoft.com/office/word/2006/wordml" xmlns:wps="http://schemas.microsoft.com/office/word/2010/wordprocessingShape" mc:Ignorable="w14 w15 w16se w16cid w16 w16cex w16sdtdh w16du wp14">
+<w:numbering xmlns:wpc="http://schemas.microsoft.com/office/word/2010/wordprocessingCanvas" xmlns:cx="http://schemas.microsoft.com/office/drawing/2014/chartex" xmlns:cx1="http://schemas.microsoft.com/office/drawing/2015/9/8/chartex" xmlns:mc="http://schemas.openxmlformats.org/markup-compatibility/2006" xmlns:o="urn:schemas-microsoft-com:office:office" xmlns:r="http://schemas.openxmlformats.org/officeDocument/2006/relationships" xmlns:m="http://schemas.openxmlformats.org/officeDocument/2006/math" xmlns:v="urn:schemas-microsoft-com:vml" xmlns:wp14="http://schemas.microsoft.com/office/word/2010/wordprocessingDrawing" xmlns:wp="http://schemas.openxmlformats.org/drawingml/2006/wordprocessingDrawing" xmlns:w10="urn:schemas-microsoft-com:office:word" xmlns:w="http://schemas.openxmlformats.org/wordprocessingml/2006/main" xmlns:w14="http://schemas.microsoft.com/office/word/2010/wordml" xmlns:w15="http://schemas.microsoft.com/office/word/2012/wordml" xmlns:w16se="http://schemas.microsoft.com/office/word/2015/wordml/symex" xmlns:wpg="http://schemas.microsoft.com/office/word/2010/wordprocessingGroup" xmlns:wpi="http://schemas.microsoft.com/office/word/2010/wordprocessingInk" xmlns:wne="http://schemas.microsoft.com/office/word/2006/wordml" xmlns:wps="http://schemas.microsoft.com/office/word/2010/wordprocessingShape" mc:Ignorable="w14 w15 w16se wp14">
   <w:abstractNum w:abstractNumId="0" w15:restartNumberingAfterBreak="0">
     <w:nsid w:val="04A153A2"/>
     <w:multiLevelType w:val="hybridMultilevel"/>
@@ -13044,50 +12371,50 @@
       </w:pPr>
     </w:lvl>
   </w:abstractNum>
-  <w:num w:numId="1" w16cid:durableId="1266428687">
+  <w:num w:numId="1">
     <w:abstractNumId w:val="10"/>
   </w:num>
-  <w:num w:numId="2" w16cid:durableId="304819834">
+  <w:num w:numId="2">
     <w:abstractNumId w:val="3"/>
   </w:num>
-  <w:num w:numId="3" w16cid:durableId="1328679140">
+  <w:num w:numId="3">
     <w:abstractNumId w:val="4"/>
   </w:num>
-  <w:num w:numId="4" w16cid:durableId="1101292178">
+  <w:num w:numId="4">
     <w:abstractNumId w:val="12"/>
   </w:num>
-  <w:num w:numId="5" w16cid:durableId="1069881903">
+  <w:num w:numId="5">
     <w:abstractNumId w:val="1"/>
   </w:num>
-  <w:num w:numId="6" w16cid:durableId="463041896">
+  <w:num w:numId="6">
     <w:abstractNumId w:val="11"/>
   </w:num>
-  <w:num w:numId="7" w16cid:durableId="464858210">
+  <w:num w:numId="7">
     <w:abstractNumId w:val="0"/>
   </w:num>
-  <w:num w:numId="8" w16cid:durableId="1371951754">
+  <w:num w:numId="8">
     <w:abstractNumId w:val="9"/>
   </w:num>
-  <w:num w:numId="9" w16cid:durableId="335619841">
+  <w:num w:numId="9">
     <w:abstractNumId w:val="2"/>
   </w:num>
-  <w:num w:numId="10" w16cid:durableId="1685981258">
+  <w:num w:numId="10">
     <w:abstractNumId w:val="8"/>
   </w:num>
-  <w:num w:numId="11" w16cid:durableId="535241664">
+  <w:num w:numId="11">
     <w:abstractNumId w:val="5"/>
   </w:num>
-  <w:num w:numId="12" w16cid:durableId="1406413203">
+  <w:num w:numId="12">
     <w:abstractNumId w:val="7"/>
   </w:num>
-  <w:num w:numId="13" w16cid:durableId="830485882">
+  <w:num w:numId="13">
     <w:abstractNumId w:val="6"/>
   </w:num>
 </w:numbering>
 </file>
 
 <file path=word/styles.xml><?xml version="1.0" encoding="utf-8"?>
-<w:styles xmlns:mc="http://schemas.openxmlformats.org/markup-compatibility/2006" xmlns:r="http://schemas.openxmlformats.org/officeDocument/2006/relationships" xmlns:w="http://schemas.openxmlformats.org/wordprocessingml/2006/main" xmlns:w14="http://schemas.microsoft.com/office/word/2010/wordml" xmlns:w15="http://schemas.microsoft.com/office/word/2012/wordml" xmlns:w16cex="http://schemas.microsoft.com/office/word/2018/wordml/cex" xmlns:w16cid="http://schemas.microsoft.com/office/word/2016/wordml/cid" xmlns:w16="http://schemas.microsoft.com/office/word/2018/wordml" xmlns:w16du="http://schemas.microsoft.com/office/word/2023/wordml/word16du" xmlns:w16sdtdh="http://schemas.microsoft.com/office/word/2020/wordml/sdtdatahash" xmlns:w16se="http://schemas.microsoft.com/office/word/2015/wordml/symex" mc:Ignorable="w14 w15 w16se w16cid w16 w16cex w16sdtdh w16du">
+<w:styles xmlns:mc="http://schemas.openxmlformats.org/markup-compatibility/2006" xmlns:r="http://schemas.openxmlformats.org/officeDocument/2006/relationships" xmlns:w="http://schemas.openxmlformats.org/wordprocessingml/2006/main" xmlns:w14="http://schemas.microsoft.com/office/word/2010/wordml" xmlns:w15="http://schemas.microsoft.com/office/word/2012/wordml" xmlns:w16se="http://schemas.microsoft.com/office/word/2015/wordml/symex" mc:Ignorable="w14 w15 w16se">
   <w:docDefaults>
     <w:rPrDefault>
       <w:rPr>
@@ -13104,7 +12431,7 @@
       </w:pPr>
     </w:pPrDefault>
   </w:docDefaults>
-  <w:latentStyles w:defLockedState="0" w:defUIPriority="99" w:defSemiHidden="0" w:defUnhideWhenUsed="0" w:defQFormat="0" w:count="376">
+  <w:latentStyles w:defLockedState="0" w:defUIPriority="99" w:defSemiHidden="0" w:defUnhideWhenUsed="0" w:defQFormat="0" w:count="371">
     <w:lsdException w:name="Normal" w:uiPriority="0" w:qFormat="1"/>
     <w:lsdException w:name="heading 1" w:uiPriority="9" w:qFormat="1"/>
     <w:lsdException w:name="heading 2" w:semiHidden="1" w:uiPriority="9" w:unhideWhenUsed="1" w:qFormat="1"/>
@@ -13476,11 +12803,6 @@
     <w:lsdException w:name="List Table 5 Dark Accent 6" w:uiPriority="50"/>
     <w:lsdException w:name="List Table 6 Colorful Accent 6" w:uiPriority="51"/>
     <w:lsdException w:name="List Table 7 Colorful Accent 6" w:uiPriority="52"/>
-    <w:lsdException w:name="Mention" w:semiHidden="1" w:unhideWhenUsed="1"/>
-    <w:lsdException w:name="Smart Hyperlink" w:semiHidden="1" w:unhideWhenUsed="1"/>
-    <w:lsdException w:name="Hashtag" w:semiHidden="1" w:unhideWhenUsed="1"/>
-    <w:lsdException w:name="Unresolved Mention" w:semiHidden="1" w:unhideWhenUsed="1"/>
-    <w:lsdException w:name="Smart Link" w:semiHidden="1" w:unhideWhenUsed="1"/>
   </w:latentStyles>
   <w:style w:type="paragraph" w:default="1" w:styleId="Normalny">
     <w:name w:val="Normal"/>
@@ -13517,6 +12839,7 @@
   <w:style w:type="character" w:default="1" w:styleId="Domylnaczcionkaakapitu">
     <w:name w:val="Default Paragraph Font"/>
     <w:uiPriority w:val="1"/>
+    <w:semiHidden/>
     <w:unhideWhenUsed/>
   </w:style>
   <w:style w:type="table" w:default="1" w:styleId="Standardowy">
@@ -13833,7 +13156,7 @@
       <w:color w:val="auto"/>
     </w:rPr>
   </w:style>
-  <w:style w:type="character" w:styleId="Nierozpoznanawzmianka">
+  <w:style w:type="character" w:customStyle="1" w:styleId="UnresolvedMention">
     <w:name w:val="Unresolved Mention"/>
     <w:basedOn w:val="Domylnaczcionkaakapitu"/>
     <w:uiPriority w:val="99"/>
@@ -14136,7 +13459,7 @@
 </file>
 
 <file path=customXml/itemProps1.xml><?xml version="1.0" encoding="utf-8"?>
-<ds:datastoreItem xmlns:ds="http://schemas.openxmlformats.org/officeDocument/2006/customXml" ds:itemID="{77AB711C-C6EE-41E2-8D62-0D7C53F3D1CB}">
+<ds:datastoreItem xmlns:ds="http://schemas.openxmlformats.org/officeDocument/2006/customXml" ds:itemID="{9861B546-8250-4830-9DAD-5735ED8A6878}">
   <ds:schemaRefs>
     <ds:schemaRef ds:uri="http://schemas.openxmlformats.org/officeDocument/2006/bibliography"/>
   </ds:schemaRefs>

</xml_diff>

<commit_message>
Zrobione do założeń teoretycznych
</commit_message>
<xml_diff>
--- a/Formularz dokumentacji projektu dyplomowego.docx
+++ b/Formularz dokumentacji projektu dyplomowego.docx
@@ -1,6 +1,6 @@
 
 <file path=word/document.xml><?xml version="1.0" encoding="utf-8"?>
-<w:document xmlns:wpc="http://schemas.microsoft.com/office/word/2010/wordprocessingCanvas" xmlns:cx="http://schemas.microsoft.com/office/drawing/2014/chartex" xmlns:cx1="http://schemas.microsoft.com/office/drawing/2015/9/8/chartex" xmlns:cx2="http://schemas.microsoft.com/office/drawing/2015/10/21/chartex" xmlns:cx3="http://schemas.microsoft.com/office/drawing/2016/5/9/chartex" xmlns:cx4="http://schemas.microsoft.com/office/drawing/2016/5/10/chartex" xmlns:cx5="http://schemas.microsoft.com/office/drawing/2016/5/11/chartex" xmlns:cx6="http://schemas.microsoft.com/office/drawing/2016/5/12/chartex" xmlns:cx7="http://schemas.microsoft.com/office/drawing/2016/5/13/chartex" xmlns:cx8="http://schemas.microsoft.com/office/drawing/2016/5/14/chartex" xmlns:mc="http://schemas.openxmlformats.org/markup-compatibility/2006" xmlns:aink="http://schemas.microsoft.com/office/drawing/2016/ink" xmlns:am3d="http://schemas.microsoft.com/office/drawing/2017/model3d" xmlns:o="urn:schemas-microsoft-com:office:office" xmlns:oel="http://schemas.microsoft.com/office/2019/extlst" xmlns:r="http://schemas.openxmlformats.org/officeDocument/2006/relationships" xmlns:m="http://schemas.openxmlformats.org/officeDocument/2006/math" xmlns:v="urn:schemas-microsoft-com:vml" xmlns:wp14="http://schemas.microsoft.com/office/word/2010/wordprocessingDrawing" xmlns:wp="http://schemas.openxmlformats.org/drawingml/2006/wordprocessingDrawing" xmlns:w10="urn:schemas-microsoft-com:office:word" xmlns:w="http://schemas.openxmlformats.org/wordprocessingml/2006/main" xmlns:w14="http://schemas.microsoft.com/office/word/2010/wordml" xmlns:w15="http://schemas.microsoft.com/office/word/2012/wordml" xmlns:w16cex="http://schemas.microsoft.com/office/word/2018/wordml/cex" xmlns:w16cid="http://schemas.microsoft.com/office/word/2016/wordml/cid" xmlns:w16="http://schemas.microsoft.com/office/word/2018/wordml" xmlns:w16sdtdh="http://schemas.microsoft.com/office/word/2020/wordml/sdtdatahash" xmlns:w16se="http://schemas.microsoft.com/office/word/2015/wordml/symex" xmlns:wpg="http://schemas.microsoft.com/office/word/2010/wordprocessingGroup" xmlns:wpi="http://schemas.microsoft.com/office/word/2010/wordprocessingInk" xmlns:wne="http://schemas.microsoft.com/office/word/2006/wordml" xmlns:wps="http://schemas.microsoft.com/office/word/2010/wordprocessingShape" mc:Ignorable="w14 w15 w16se w16cid w16 w16cex w16sdtdh wp14">
+<w:document xmlns:wpc="http://schemas.microsoft.com/office/word/2010/wordprocessingCanvas" xmlns:cx="http://schemas.microsoft.com/office/drawing/2014/chartex" xmlns:cx1="http://schemas.microsoft.com/office/drawing/2015/9/8/chartex" xmlns:mc="http://schemas.openxmlformats.org/markup-compatibility/2006" xmlns:o="urn:schemas-microsoft-com:office:office" xmlns:r="http://schemas.openxmlformats.org/officeDocument/2006/relationships" xmlns:m="http://schemas.openxmlformats.org/officeDocument/2006/math" xmlns:v="urn:schemas-microsoft-com:vml" xmlns:wp14="http://schemas.microsoft.com/office/word/2010/wordprocessingDrawing" xmlns:wp="http://schemas.openxmlformats.org/drawingml/2006/wordprocessingDrawing" xmlns:w10="urn:schemas-microsoft-com:office:word" xmlns:w="http://schemas.openxmlformats.org/wordprocessingml/2006/main" xmlns:w14="http://schemas.microsoft.com/office/word/2010/wordml" xmlns:w15="http://schemas.microsoft.com/office/word/2012/wordml" xmlns:w16se="http://schemas.microsoft.com/office/word/2015/wordml/symex" xmlns:wpg="http://schemas.microsoft.com/office/word/2010/wordprocessingGroup" xmlns:wpi="http://schemas.microsoft.com/office/word/2010/wordprocessingInk" xmlns:wne="http://schemas.microsoft.com/office/word/2006/wordml" xmlns:wps="http://schemas.microsoft.com/office/word/2010/wordprocessingShape" mc:Ignorable="w14 w15 w16se wp14">
   <w:body>
     <w:p>
       <w:pPr>
@@ -1054,17 +1054,8 @@
                 <w:b/>
                 <w:color w:val="auto"/>
               </w:rPr>
-              <w:t xml:space="preserve">Emil </w:t>
+              <w:t>Emil Gielek</w:t>
             </w:r>
-            <w:proofErr w:type="spellStart"/>
-            <w:r>
-              <w:rPr>
-                <w:b/>
-                <w:color w:val="auto"/>
-              </w:rPr>
-              <w:t>Gielek</w:t>
-            </w:r>
-            <w:proofErr w:type="spellEnd"/>
           </w:p>
         </w:tc>
       </w:tr>
@@ -2210,21 +2201,7 @@
         <w:rPr>
           <w:color w:val="auto"/>
         </w:rPr>
-        <w:t xml:space="preserve"> </w:t>
-      </w:r>
-      <w:proofErr w:type="gramStart"/>
-      <w:r>
-        <w:rPr>
-          <w:color w:val="auto"/>
-        </w:rPr>
-        <w:t>zdecydowaliśmy</w:t>
-      </w:r>
-      <w:proofErr w:type="gramEnd"/>
-      <w:r>
-        <w:rPr>
-          <w:color w:val="auto"/>
-        </w:rPr>
-        <w:t xml:space="preserve"> że dobrym przykładem będzie właśnie ta dz</w:t>
+        <w:t xml:space="preserve"> zdecydowaliśmy że dobrym przykładem będzie właśnie ta dz</w:t>
       </w:r>
       <w:r>
         <w:rPr>
@@ -2242,21 +2219,7 @@
         <w:rPr>
           <w:color w:val="auto"/>
         </w:rPr>
-        <w:t xml:space="preserve">Dodatkową motywacją na podjęcie tego tematu jest nie tylko kwestia </w:t>
-      </w:r>
-      <w:proofErr w:type="gramStart"/>
-      <w:r>
-        <w:rPr>
-          <w:color w:val="auto"/>
-        </w:rPr>
-        <w:t>rynkowa</w:t>
-      </w:r>
-      <w:proofErr w:type="gramEnd"/>
-      <w:r>
-        <w:rPr>
-          <w:color w:val="auto"/>
-        </w:rPr>
-        <w:t xml:space="preserve"> ale także chęć wsparcia mniejszych instytucji w dalszym rozwoju oraz brak podobnych rozwiązań w tym zakresie. Wartością dodaną dla nas była chęć sprawdzenia się w tworzeniu takiego oprogramowania </w:t>
+        <w:t xml:space="preserve">Dodatkową motywacją na podjęcie tego tematu jest nie tylko kwestia rynkowa ale także chęć wsparcia mniejszych instytucji w dalszym rozwoju oraz brak podobnych rozwiązań w tym zakresie. Wartością dodaną dla nas była chęć sprawdzenia się w tworzeniu takiego oprogramowania </w:t>
       </w:r>
       <w:r>
         <w:rPr>
@@ -2399,35 +2362,7 @@
         <w:rPr>
           <w:color w:val="auto"/>
         </w:rPr>
-        <w:t xml:space="preserve">Dyskusja o działaniu i budowie aplikacji. Wybór technologii </w:t>
-      </w:r>
-      <w:proofErr w:type="spellStart"/>
-      <w:r>
-        <w:rPr>
-          <w:color w:val="auto"/>
-        </w:rPr>
-        <w:t>Frontend</w:t>
-      </w:r>
-      <w:proofErr w:type="spellEnd"/>
-      <w:r>
-        <w:rPr>
-          <w:color w:val="auto"/>
-        </w:rPr>
-        <w:t xml:space="preserve"> </w:t>
-      </w:r>
-      <w:proofErr w:type="spellStart"/>
-      <w:r>
-        <w:rPr>
-          <w:color w:val="auto"/>
-        </w:rPr>
-        <w:t>Backend</w:t>
-      </w:r>
-      <w:proofErr w:type="spellEnd"/>
-      <w:r>
-        <w:rPr>
-          <w:color w:val="auto"/>
-        </w:rPr>
-        <w:t>.</w:t>
+        <w:t>Dyskusja o działaniu i budowie aplikacji. Wybór technologii Frontend Backend.</w:t>
       </w:r>
     </w:p>
     <w:p>
@@ -2460,19 +2395,7 @@
         <w:rPr>
           <w:color w:val="auto"/>
         </w:rPr>
-        <w:t xml:space="preserve"> Visual</w:t>
-      </w:r>
-      <w:r>
-        <w:rPr>
-          <w:color w:val="auto"/>
-        </w:rPr>
-        <w:t xml:space="preserve"> </w:t>
-      </w:r>
-      <w:r>
-        <w:rPr>
-          <w:color w:val="auto"/>
-        </w:rPr>
-        <w:t>Studio</w:t>
+        <w:t xml:space="preserve"> Visual Studio</w:t>
       </w:r>
     </w:p>
     <w:p>
@@ -2548,21 +2471,7 @@
         <w:rPr>
           <w:color w:val="auto"/>
         </w:rPr>
-        <w:t xml:space="preserve"> i </w:t>
-      </w:r>
-      <w:proofErr w:type="spellStart"/>
-      <w:r>
-        <w:rPr>
-          <w:color w:val="auto"/>
-        </w:rPr>
-        <w:t>SQLite</w:t>
-      </w:r>
-      <w:proofErr w:type="spellEnd"/>
-      <w:r>
-        <w:rPr>
-          <w:color w:val="auto"/>
-        </w:rPr>
-        <w:t xml:space="preserve"> oraz utworzenie tabel potrzebnych do aplikacji</w:t>
+        <w:t xml:space="preserve"> i SQLite oraz utworzenie tabel potrzebnych do aplikacji</w:t>
       </w:r>
     </w:p>
     <w:p>
@@ -2618,21 +2527,7 @@
         <w:rPr>
           <w:color w:val="auto"/>
         </w:rPr>
-        <w:t xml:space="preserve"> </w:t>
-      </w:r>
-      <w:proofErr w:type="spellStart"/>
-      <w:r>
-        <w:rPr>
-          <w:color w:val="auto"/>
-        </w:rPr>
-        <w:t>QuestPDF</w:t>
-      </w:r>
-      <w:proofErr w:type="spellEnd"/>
-      <w:r>
-        <w:rPr>
-          <w:color w:val="auto"/>
-        </w:rPr>
-        <w:t xml:space="preserve"> i </w:t>
+        <w:t xml:space="preserve"> QuestPDF i </w:t>
       </w:r>
       <w:r>
         <w:rPr>
@@ -2724,21 +2619,7 @@
         <w:rPr>
           <w:color w:val="auto"/>
         </w:rPr>
-        <w:t xml:space="preserve"> w oprogramowaniu </w:t>
-      </w:r>
-      <w:proofErr w:type="spellStart"/>
-      <w:r>
-        <w:rPr>
-          <w:color w:val="auto"/>
-        </w:rPr>
-        <w:t>Figmia</w:t>
-      </w:r>
-      <w:proofErr w:type="spellEnd"/>
-      <w:r>
-        <w:rPr>
-          <w:color w:val="auto"/>
-        </w:rPr>
-        <w:t xml:space="preserve"> i Visual Studio</w:t>
+        <w:t xml:space="preserve"> w oprogramowaniu Figmia i Visual Studio</w:t>
       </w:r>
     </w:p>
     <w:p>
@@ -2839,7 +2720,6 @@
           <w:lang w:val="en-US"/>
         </w:rPr>
       </w:pPr>
-      <w:proofErr w:type="spellStart"/>
       <w:r>
         <w:rPr>
           <w:color w:val="auto"/>
@@ -2852,25 +2732,8 @@
           <w:color w:val="auto"/>
           <w:lang w:val="en-US"/>
         </w:rPr>
-        <w:t>estowanie</w:t>
-      </w:r>
-      <w:proofErr w:type="spellEnd"/>
-      <w:r>
-        <w:rPr>
-          <w:color w:val="auto"/>
-          <w:lang w:val="en-US"/>
-        </w:rPr>
-        <w:t xml:space="preserve"> </w:t>
-      </w:r>
-      <w:proofErr w:type="spellStart"/>
-      <w:r>
-        <w:rPr>
-          <w:color w:val="auto"/>
-          <w:lang w:val="en-US"/>
-        </w:rPr>
-        <w:t>aplikacji</w:t>
-      </w:r>
-      <w:proofErr w:type="spellEnd"/>
+        <w:t>estowanie aplikacji</w:t>
+      </w:r>
     </w:p>
     <w:p>
       <w:pPr>
@@ -2977,21 +2840,7 @@
         <w:rPr>
           <w:color w:val="auto"/>
         </w:rPr>
-        <w:t xml:space="preserve"> przedmiotami określonej </w:t>
-      </w:r>
-      <w:proofErr w:type="gramStart"/>
-      <w:r>
-        <w:rPr>
-          <w:color w:val="auto"/>
-        </w:rPr>
-        <w:t>instytucji</w:t>
-      </w:r>
-      <w:proofErr w:type="gramEnd"/>
-      <w:r>
-        <w:rPr>
-          <w:color w:val="auto"/>
-        </w:rPr>
-        <w:t xml:space="preserve"> w której wystawy składają się na eksponaty</w:t>
+        <w:t xml:space="preserve"> przedmiotami określonej instytucji w której wystawy składają się na eksponaty</w:t>
       </w:r>
       <w:r>
         <w:rPr>
@@ -3053,14 +2902,7 @@
         <w:rPr>
           <w:color w:val="auto"/>
         </w:rPr>
-        <w:t xml:space="preserve"> aż do momentu utraty kompatybilności aplikacji z obecnymi systemami </w:t>
-      </w:r>
-      <w:proofErr w:type="gramStart"/>
-      <w:r>
-        <w:rPr>
-          <w:color w:val="auto"/>
-        </w:rPr>
-        <w:t>operacyjnymi</w:t>
+        <w:t xml:space="preserve"> aż do momentu utraty kompatybilności aplikacji z obecnymi systemami operacyjnymi</w:t>
       </w:r>
       <w:r>
         <w:rPr>
@@ -3068,7 +2910,6 @@
         </w:rPr>
         <w:t>,</w:t>
       </w:r>
-      <w:proofErr w:type="gramEnd"/>
       <w:r>
         <w:rPr>
           <w:color w:val="auto"/>
@@ -3123,35 +2964,7 @@
         <w:rPr>
           <w:color w:val="auto"/>
         </w:rPr>
-        <w:t>prywatnych instytucji (m.in. galerii sztuki</w:t>
-      </w:r>
-      <w:proofErr w:type="gramStart"/>
-      <w:r>
-        <w:rPr>
-          <w:color w:val="auto"/>
-        </w:rPr>
-        <w:t>) ,gdzie</w:t>
-      </w:r>
-      <w:proofErr w:type="gramEnd"/>
-      <w:r>
-        <w:rPr>
-          <w:color w:val="auto"/>
-        </w:rPr>
-        <w:t xml:space="preserve"> potrzeba jest zastosowania naszego </w:t>
-      </w:r>
-      <w:proofErr w:type="spellStart"/>
-      <w:r>
-        <w:rPr>
-          <w:color w:val="auto"/>
-        </w:rPr>
-        <w:t>oprogramownia</w:t>
-      </w:r>
-      <w:proofErr w:type="spellEnd"/>
-      <w:r>
-        <w:rPr>
-          <w:color w:val="auto"/>
-        </w:rPr>
-        <w:t xml:space="preserve"> z szczególnym uwzględnieniem obszaru poznańskiego.</w:t>
+        <w:t>prywatnych instytucji (m.in. galerii sztuki) ,gdzie potrzeba jest zastosowania naszego oprogramownia z szczególnym uwzględnieniem obszaru poznańskiego.</w:t>
       </w:r>
     </w:p>
     <w:p>
@@ -3256,7 +3069,6 @@
         </w:rPr>
         <w:tab/>
       </w:r>
-      <w:proofErr w:type="spellStart"/>
       <w:r>
         <w:rPr>
           <w:color w:val="auto"/>
@@ -3264,7 +3076,6 @@
         </w:rPr>
         <w:t>QuestPDF</w:t>
       </w:r>
-      <w:proofErr w:type="spellEnd"/>
     </w:p>
     <w:p>
       <w:pPr>
@@ -3604,7 +3415,6 @@
               </w:rPr>
               <w:t xml:space="preserve">Cele </w:t>
             </w:r>
-            <w:proofErr w:type="spellStart"/>
             <w:r>
               <w:rPr>
                 <w:bCs/>
@@ -3613,9 +3423,8 @@
                 <w:szCs w:val="20"/>
                 <w:lang w:val="en-GB"/>
               </w:rPr>
-              <w:t>szczegółowe</w:t>
+              <w:t xml:space="preserve">szczegółowe </w:t>
             </w:r>
-            <w:proofErr w:type="spellEnd"/>
             <w:r>
               <w:rPr>
                 <w:bCs/>
@@ -3624,20 +3433,8 @@
                 <w:szCs w:val="20"/>
                 <w:lang w:val="en-GB"/>
               </w:rPr>
-              <w:t xml:space="preserve"> </w:t>
-            </w:r>
-            <w:proofErr w:type="spellStart"/>
-            <w:r>
-              <w:rPr>
-                <w:bCs/>
-                <w:color w:val="auto"/>
-                <w:sz w:val="20"/>
-                <w:szCs w:val="20"/>
-                <w:lang w:val="en-GB"/>
-              </w:rPr>
               <w:t>projektu</w:t>
             </w:r>
-            <w:proofErr w:type="spellEnd"/>
           </w:p>
         </w:tc>
         <w:tc>
@@ -3856,18 +3653,8 @@
                 <w:color w:val="auto"/>
                 <w:lang w:val="en-GB"/>
               </w:rPr>
-              <w:t xml:space="preserve"> Emil </w:t>
+              <w:t xml:space="preserve"> Emil Gielek</w:t>
             </w:r>
-            <w:proofErr w:type="spellStart"/>
-            <w:r>
-              <w:rPr>
-                <w:bCs/>
-                <w:color w:val="auto"/>
-                <w:lang w:val="en-GB"/>
-              </w:rPr>
-              <w:t>Gielek</w:t>
-            </w:r>
-            <w:proofErr w:type="spellEnd"/>
           </w:p>
           <w:p>
             <w:pPr>
@@ -3892,36 +3679,8 @@
                 <w:color w:val="auto"/>
                 <w:lang w:val="en-GB"/>
               </w:rPr>
-              <w:t xml:space="preserve"> </w:t>
+              <w:t xml:space="preserve"> Oliwia Głodek</w:t>
             </w:r>
-            <w:proofErr w:type="spellStart"/>
-            <w:r>
-              <w:rPr>
-                <w:bCs/>
-                <w:color w:val="auto"/>
-                <w:lang w:val="en-GB"/>
-              </w:rPr>
-              <w:t>Oliwia</w:t>
-            </w:r>
-            <w:proofErr w:type="spellEnd"/>
-            <w:r>
-              <w:rPr>
-                <w:bCs/>
-                <w:color w:val="auto"/>
-                <w:lang w:val="en-GB"/>
-              </w:rPr>
-              <w:t xml:space="preserve"> </w:t>
-            </w:r>
-            <w:proofErr w:type="spellStart"/>
-            <w:r>
-              <w:rPr>
-                <w:bCs/>
-                <w:color w:val="auto"/>
-                <w:lang w:val="en-GB"/>
-              </w:rPr>
-              <w:t>Głodek</w:t>
-            </w:r>
-            <w:proofErr w:type="spellEnd"/>
           </w:p>
         </w:tc>
       </w:tr>
@@ -4019,18 +3778,8 @@
                 <w:color w:val="auto"/>
                 <w:lang w:val="en-GB"/>
               </w:rPr>
-              <w:t xml:space="preserve"> Emil </w:t>
+              <w:t xml:space="preserve"> Emil Gielek</w:t>
             </w:r>
-            <w:proofErr w:type="spellStart"/>
-            <w:r>
-              <w:rPr>
-                <w:bCs/>
-                <w:color w:val="auto"/>
-                <w:lang w:val="en-GB"/>
-              </w:rPr>
-              <w:t>Gielek</w:t>
-            </w:r>
-            <w:proofErr w:type="spellEnd"/>
           </w:p>
           <w:p>
             <w:pPr>
@@ -4055,18 +3804,8 @@
                 <w:color w:val="auto"/>
                 <w:lang w:val="en-GB"/>
               </w:rPr>
-              <w:t xml:space="preserve">Oliwia </w:t>
+              <w:t>Oliwia Głodek</w:t>
             </w:r>
-            <w:proofErr w:type="spellStart"/>
-            <w:r>
-              <w:rPr>
-                <w:bCs/>
-                <w:color w:val="auto"/>
-                <w:lang w:val="en-GB"/>
-              </w:rPr>
-              <w:t>Głodek</w:t>
-            </w:r>
-            <w:proofErr w:type="spellEnd"/>
           </w:p>
         </w:tc>
       </w:tr>
@@ -4141,16 +3880,8 @@
               <w:rPr>
                 <w:color w:val="000000"/>
               </w:rPr>
-              <w:t xml:space="preserve">Zapoznanie z biblioteką </w:t>
+              <w:t>Zapoznanie z biblioteką QuestPDF</w:t>
             </w:r>
-            <w:proofErr w:type="spellStart"/>
-            <w:r>
-              <w:rPr>
-                <w:color w:val="000000"/>
-              </w:rPr>
-              <w:t>QuestPDF</w:t>
-            </w:r>
-            <w:proofErr w:type="spellEnd"/>
           </w:p>
         </w:tc>
         <w:tc>
@@ -4194,18 +3925,8 @@
                 <w:color w:val="auto"/>
                 <w:lang w:val="en-GB"/>
               </w:rPr>
-              <w:t xml:space="preserve">1.Emil </w:t>
+              <w:t>1.Emil Gielek</w:t>
             </w:r>
-            <w:proofErr w:type="spellStart"/>
-            <w:r>
-              <w:rPr>
-                <w:bCs/>
-                <w:color w:val="auto"/>
-                <w:lang w:val="en-GB"/>
-              </w:rPr>
-              <w:t>Gielek</w:t>
-            </w:r>
-            <w:proofErr w:type="spellEnd"/>
           </w:p>
           <w:p>
             <w:pPr>
@@ -4222,18 +3943,8 @@
                 <w:color w:val="auto"/>
                 <w:lang w:val="en-GB"/>
               </w:rPr>
-              <w:t xml:space="preserve">2.Oliwia </w:t>
+              <w:t>2.Oliwia Głodek</w:t>
             </w:r>
-            <w:proofErr w:type="spellStart"/>
-            <w:r>
-              <w:rPr>
-                <w:bCs/>
-                <w:color w:val="auto"/>
-                <w:lang w:val="en-GB"/>
-              </w:rPr>
-              <w:t>Głodek</w:t>
-            </w:r>
-            <w:proofErr w:type="spellEnd"/>
           </w:p>
         </w:tc>
       </w:tr>
@@ -4309,18 +4020,8 @@
                 <w:color w:val="auto"/>
                 <w:lang w:val="en-GB"/>
               </w:rPr>
-              <w:t xml:space="preserve">1.Emil </w:t>
+              <w:t>1.Emil Gielek</w:t>
             </w:r>
-            <w:proofErr w:type="spellStart"/>
-            <w:r>
-              <w:rPr>
-                <w:bCs/>
-                <w:color w:val="auto"/>
-                <w:lang w:val="en-GB"/>
-              </w:rPr>
-              <w:t>Gielek</w:t>
-            </w:r>
-            <w:proofErr w:type="spellEnd"/>
           </w:p>
           <w:p>
             <w:pPr>
@@ -4337,18 +4038,8 @@
                 <w:color w:val="auto"/>
                 <w:lang w:val="en-GB"/>
               </w:rPr>
-              <w:t xml:space="preserve">2.Oliwia </w:t>
+              <w:t>2.Oliwia Głodek</w:t>
             </w:r>
-            <w:proofErr w:type="spellStart"/>
-            <w:r>
-              <w:rPr>
-                <w:bCs/>
-                <w:color w:val="auto"/>
-                <w:lang w:val="en-GB"/>
-              </w:rPr>
-              <w:t>Głodek</w:t>
-            </w:r>
-            <w:proofErr w:type="spellEnd"/>
           </w:p>
         </w:tc>
       </w:tr>
@@ -4391,16 +4082,17 @@
                 <w:bCs/>
                 <w:color w:val="auto"/>
               </w:rPr>
-              <w:t xml:space="preserve">Zadanie 3: Próby implementacji, testowanie na przykładach a w końcu implementacja faktyczna </w:t>
+              <w:t xml:space="preserve">Zadanie 3: Próby implementacji, testowanie na przykładach a </w:t>
             </w:r>
             <w:r>
               <w:rPr>
-                <w:b/>
-                <w:bCs/>
-                <w:color w:val="auto"/>
-              </w:rPr>
-              <w:t>(1 tydzień)</w:t>
+                <w:bCs/>
+                <w:color w:val="auto"/>
+              </w:rPr>
+              <w:t>w końcu implementacja faktyczna</w:t>
             </w:r>
+            <w:bookmarkStart w:id="0" w:name="_GoBack"/>
+            <w:bookmarkEnd w:id="0"/>
           </w:p>
         </w:tc>
         <w:tc>
@@ -4423,18 +4115,8 @@
                 <w:color w:val="auto"/>
                 <w:lang w:val="en-GB"/>
               </w:rPr>
-              <w:t xml:space="preserve">1.Emil </w:t>
+              <w:t>1.Emil Gielek</w:t>
             </w:r>
-            <w:proofErr w:type="spellStart"/>
-            <w:r>
-              <w:rPr>
-                <w:bCs/>
-                <w:color w:val="auto"/>
-                <w:lang w:val="en-GB"/>
-              </w:rPr>
-              <w:t>Gielek</w:t>
-            </w:r>
-            <w:proofErr w:type="spellEnd"/>
           </w:p>
         </w:tc>
       </w:tr>
@@ -4483,38 +4165,21 @@
                 <w:bCs/>
                 <w:color w:val="auto"/>
               </w:rPr>
-              <w:t xml:space="preserve">w </w:t>
-            </w:r>
-            <w:proofErr w:type="gramStart"/>
-            <w:r>
-              <w:rPr>
-                <w:bCs/>
-                <w:color w:val="auto"/>
-              </w:rPr>
-              <w:t>wariantach</w:t>
-            </w:r>
-            <w:proofErr w:type="gramEnd"/>
-            <w:r>
-              <w:rPr>
-                <w:bCs/>
-                <w:color w:val="auto"/>
-              </w:rPr>
-              <w:t xml:space="preserve"> </w:t>
+              <w:t xml:space="preserve">w wariantach </w:t>
             </w:r>
             <w:r>
               <w:rPr>
                 <w:bCs/>
                 <w:color w:val="auto"/>
               </w:rPr>
-              <w:t xml:space="preserve">ale także plików CSV i podglądu w Adobe Reader </w:t>
+              <w:t>ale także plikó</w:t>
             </w:r>
             <w:r>
               <w:rPr>
-                <w:b/>
-                <w:bCs/>
-                <w:color w:val="auto"/>
-              </w:rPr>
-              <w:t>(1 tydzień)</w:t>
+                <w:bCs/>
+                <w:color w:val="auto"/>
+              </w:rPr>
+              <w:t>w CSV i podglądu w Adobe Reader</w:t>
             </w:r>
           </w:p>
         </w:tc>
@@ -4549,57 +4214,19 @@
                 <w:lang w:val="en-GB"/>
               </w:rPr>
             </w:pPr>
-            <w:proofErr w:type="spellStart"/>
             <w:r>
               <w:rPr>
                 <w:bCs/>
                 <w:color w:val="auto"/>
                 <w:lang w:val="en-GB"/>
               </w:rPr>
-              <w:t>Cel</w:t>
-            </w:r>
-            <w:proofErr w:type="spellEnd"/>
-            <w:r>
-              <w:rPr>
-                <w:bCs/>
-                <w:color w:val="auto"/>
-                <w:lang w:val="en-GB"/>
-              </w:rPr>
-              <w:t xml:space="preserve"> 3: </w:t>
+              <w:t xml:space="preserve">Cel 3: </w:t>
             </w:r>
             <w:r>
               <w:rPr>
                 <w:color w:val="000000"/>
               </w:rPr>
-              <w:t xml:space="preserve">Wybór technologii </w:t>
-            </w:r>
-            <w:proofErr w:type="spellStart"/>
-            <w:r>
-              <w:rPr>
-                <w:color w:val="000000"/>
-              </w:rPr>
-              <w:t>frontend</w:t>
-            </w:r>
-            <w:proofErr w:type="spellEnd"/>
-            <w:r>
-              <w:rPr>
-                <w:color w:val="000000"/>
-              </w:rPr>
-              <w:t xml:space="preserve"> oraz </w:t>
-            </w:r>
-            <w:proofErr w:type="spellStart"/>
-            <w:r>
-              <w:rPr>
-                <w:color w:val="000000"/>
-              </w:rPr>
-              <w:t>backend</w:t>
-            </w:r>
-            <w:proofErr w:type="spellEnd"/>
-            <w:r>
-              <w:rPr>
-                <w:color w:val="000000"/>
-              </w:rPr>
-              <w:t xml:space="preserve"> oraz ich implementacja</w:t>
+              <w:t>Wybór technologii frontend oraz backend oraz ich implementacja</w:t>
             </w:r>
           </w:p>
         </w:tc>
@@ -4635,42 +4262,17 @@
                 <w:bCs/>
                 <w:color w:val="auto"/>
               </w:rPr>
-              <w:t xml:space="preserve">materiałami kanałów </w:t>
-            </w:r>
-            <w:proofErr w:type="spellStart"/>
-            <w:r>
-              <w:rPr>
-                <w:bCs/>
-                <w:color w:val="auto"/>
-              </w:rPr>
-              <w:t>Youtube</w:t>
-            </w:r>
-            <w:proofErr w:type="spellEnd"/>
-            <w:r>
-              <w:rPr>
-                <w:bCs/>
-                <w:color w:val="auto"/>
-              </w:rPr>
-              <w:t xml:space="preserve"> np.</w:t>
+              <w:t>materiałami kanałów Youtube np.</w:t>
             </w:r>
             <w:r>
               <w:t> </w:t>
             </w:r>
-            <w:proofErr w:type="spellStart"/>
             <w:r>
               <w:rPr>
                 <w:bCs/>
                 <w:color w:val="auto"/>
               </w:rPr>
-              <w:t>Mdemy</w:t>
-            </w:r>
-            <w:proofErr w:type="spellEnd"/>
-            <w:r>
-              <w:rPr>
-                <w:bCs/>
-                <w:color w:val="auto"/>
-              </w:rPr>
-              <w:t xml:space="preserve"> oraz strony codeproject.pl</w:t>
+              <w:t>Mdemy oraz strony codeproject.pl</w:t>
             </w:r>
           </w:p>
         </w:tc>
@@ -4693,18 +4295,8 @@
                 <w:color w:val="auto"/>
                 <w:lang w:val="en-GB"/>
               </w:rPr>
-              <w:t xml:space="preserve">1.Emil </w:t>
+              <w:t>1.Emil Gielek</w:t>
             </w:r>
-            <w:proofErr w:type="spellStart"/>
-            <w:r>
-              <w:rPr>
-                <w:bCs/>
-                <w:color w:val="auto"/>
-                <w:lang w:val="en-GB"/>
-              </w:rPr>
-              <w:t>Gielek</w:t>
-            </w:r>
-            <w:proofErr w:type="spellEnd"/>
           </w:p>
           <w:p>
             <w:pPr>
@@ -4737,18 +4329,8 @@
                 <w:color w:val="auto"/>
                 <w:lang w:val="en-GB"/>
               </w:rPr>
-              <w:t xml:space="preserve">liwia </w:t>
+              <w:t>liwia Głodek</w:t>
             </w:r>
-            <w:proofErr w:type="spellStart"/>
-            <w:r>
-              <w:rPr>
-                <w:bCs/>
-                <w:color w:val="auto"/>
-                <w:lang w:val="en-GB"/>
-              </w:rPr>
-              <w:t>Głodek</w:t>
-            </w:r>
-            <w:proofErr w:type="spellEnd"/>
           </w:p>
         </w:tc>
       </w:tr>
@@ -4787,23 +4369,7 @@
                 <w:bCs/>
                 <w:color w:val="auto"/>
               </w:rPr>
-              <w:t xml:space="preserve">Zadanie 2: Stworzenie pierwszych widoków w </w:t>
-            </w:r>
-            <w:proofErr w:type="spellStart"/>
-            <w:r>
-              <w:rPr>
-                <w:bCs/>
-                <w:color w:val="auto"/>
-              </w:rPr>
-              <w:t>VisualStudio</w:t>
-            </w:r>
-            <w:proofErr w:type="spellEnd"/>
-            <w:r>
-              <w:rPr>
-                <w:bCs/>
-                <w:color w:val="auto"/>
-              </w:rPr>
-              <w:t xml:space="preserve"> w języku </w:t>
+              <w:t xml:space="preserve">Zadanie 2: Stworzenie pierwszych widoków w VisualStudio w języku </w:t>
             </w:r>
             <w:r>
               <w:rPr>
@@ -4848,21 +4414,12 @@
               </w:rPr>
               <w:t> </w:t>
             </w:r>
-            <w:proofErr w:type="spellStart"/>
             <w:r>
               <w:rPr>
                 <w:bCs/>
                 <w:color w:val="auto"/>
               </w:rPr>
-              <w:t>SQLite</w:t>
-            </w:r>
-            <w:proofErr w:type="spellEnd"/>
-            <w:r>
-              <w:rPr>
-                <w:bCs/>
-                <w:color w:val="auto"/>
-              </w:rPr>
-              <w:t xml:space="preserve"> pod użytkowników</w:t>
+              <w:t>SQLite pod użytkowników</w:t>
             </w:r>
           </w:p>
         </w:tc>
@@ -4886,36 +4443,8 @@
                 <w:lang w:val="en-GB"/>
               </w:rPr>
               <w:lastRenderedPageBreak/>
-              <w:t xml:space="preserve">1. </w:t>
+              <w:t>1. Oliwia Głodek</w:t>
             </w:r>
-            <w:proofErr w:type="spellStart"/>
-            <w:r>
-              <w:rPr>
-                <w:bCs/>
-                <w:color w:val="auto"/>
-                <w:lang w:val="en-GB"/>
-              </w:rPr>
-              <w:t>Oliwia</w:t>
-            </w:r>
-            <w:proofErr w:type="spellEnd"/>
-            <w:r>
-              <w:rPr>
-                <w:bCs/>
-                <w:color w:val="auto"/>
-                <w:lang w:val="en-GB"/>
-              </w:rPr>
-              <w:t xml:space="preserve"> </w:t>
-            </w:r>
-            <w:proofErr w:type="spellStart"/>
-            <w:r>
-              <w:rPr>
-                <w:bCs/>
-                <w:color w:val="auto"/>
-                <w:lang w:val="en-GB"/>
-              </w:rPr>
-              <w:t>Głodek</w:t>
-            </w:r>
-            <w:proofErr w:type="spellEnd"/>
           </w:p>
         </w:tc>
       </w:tr>
@@ -5005,18 +4534,8 @@
                 <w:color w:val="auto"/>
                 <w:lang w:val="en-GB"/>
               </w:rPr>
-              <w:t xml:space="preserve">1.Emil </w:t>
+              <w:t>1.Emil Gielek</w:t>
             </w:r>
-            <w:proofErr w:type="spellStart"/>
-            <w:r>
-              <w:rPr>
-                <w:bCs/>
-                <w:color w:val="auto"/>
-                <w:lang w:val="en-GB"/>
-              </w:rPr>
-              <w:t>Gielek</w:t>
-            </w:r>
-            <w:proofErr w:type="spellEnd"/>
           </w:p>
         </w:tc>
       </w:tr>
@@ -5092,18 +4611,8 @@
                 <w:color w:val="auto"/>
                 <w:lang w:val="en-GB"/>
               </w:rPr>
-              <w:t xml:space="preserve">1.Oliwia </w:t>
+              <w:t>1.Oliwia Głodek</w:t>
             </w:r>
-            <w:proofErr w:type="spellStart"/>
-            <w:r>
-              <w:rPr>
-                <w:bCs/>
-                <w:color w:val="auto"/>
-                <w:lang w:val="en-GB"/>
-              </w:rPr>
-              <w:t>Głodek</w:t>
-            </w:r>
-            <w:proofErr w:type="spellEnd"/>
           </w:p>
         </w:tc>
       </w:tr>
@@ -5165,18 +4674,8 @@
                 <w:color w:val="auto"/>
                 <w:lang w:val="en-GB"/>
               </w:rPr>
-              <w:t xml:space="preserve">1.Oliwia </w:t>
+              <w:t>1.Oliwia Głodek</w:t>
             </w:r>
-            <w:proofErr w:type="spellStart"/>
-            <w:r>
-              <w:rPr>
-                <w:bCs/>
-                <w:color w:val="auto"/>
-                <w:lang w:val="en-GB"/>
-              </w:rPr>
-              <w:t>Głodek</w:t>
-            </w:r>
-            <w:proofErr w:type="spellEnd"/>
           </w:p>
         </w:tc>
       </w:tr>
@@ -5272,18 +4771,8 @@
                 <w:color w:val="auto"/>
                 <w:lang w:val="en-GB"/>
               </w:rPr>
-              <w:t xml:space="preserve">1.Emil </w:t>
+              <w:t>1.Emil Gielek</w:t>
             </w:r>
-            <w:proofErr w:type="spellStart"/>
-            <w:r>
-              <w:rPr>
-                <w:bCs/>
-                <w:color w:val="auto"/>
-                <w:lang w:val="en-GB"/>
-              </w:rPr>
-              <w:t>Gielek</w:t>
-            </w:r>
-            <w:proofErr w:type="spellEnd"/>
           </w:p>
           <w:p>
             <w:pPr>
@@ -5308,18 +4797,8 @@
                 <w:color w:val="auto"/>
                 <w:lang w:val="en-GB"/>
               </w:rPr>
-              <w:t xml:space="preserve">.Oliwia </w:t>
+              <w:t>.Oliwia Głodek</w:t>
             </w:r>
-            <w:proofErr w:type="spellStart"/>
-            <w:r>
-              <w:rPr>
-                <w:bCs/>
-                <w:color w:val="auto"/>
-                <w:lang w:val="en-GB"/>
-              </w:rPr>
-              <w:t>Głodek</w:t>
-            </w:r>
-            <w:proofErr w:type="spellEnd"/>
           </w:p>
         </w:tc>
       </w:tr>
@@ -5372,23 +4851,7 @@
                 <w:bCs/>
                 <w:color w:val="auto"/>
               </w:rPr>
-              <w:t xml:space="preserve"> przez użytkowników – stworzenie rekordu “</w:t>
-            </w:r>
-            <w:proofErr w:type="spellStart"/>
-            <w:r>
-              <w:rPr>
-                <w:bCs/>
-                <w:color w:val="auto"/>
-              </w:rPr>
-              <w:t>current_user</w:t>
-            </w:r>
-            <w:proofErr w:type="spellEnd"/>
-            <w:r>
-              <w:rPr>
-                <w:bCs/>
-                <w:color w:val="auto"/>
-              </w:rPr>
-              <w:t>”</w:t>
+              <w:t xml:space="preserve"> przez użytkowników – stworzenie rekordu “current_user”</w:t>
             </w:r>
           </w:p>
         </w:tc>
@@ -5411,18 +4874,8 @@
                 <w:color w:val="auto"/>
                 <w:lang w:val="en-GB"/>
               </w:rPr>
-              <w:t xml:space="preserve">1.Emil </w:t>
+              <w:t>1.Emil Gielek</w:t>
             </w:r>
-            <w:proofErr w:type="spellStart"/>
-            <w:r>
-              <w:rPr>
-                <w:bCs/>
-                <w:color w:val="auto"/>
-                <w:lang w:val="en-GB"/>
-              </w:rPr>
-              <w:t>Gielek</w:t>
-            </w:r>
-            <w:proofErr w:type="spellEnd"/>
           </w:p>
         </w:tc>
       </w:tr>
@@ -5484,18 +4937,8 @@
                 <w:color w:val="auto"/>
                 <w:lang w:val="en-GB"/>
               </w:rPr>
-              <w:t xml:space="preserve">1.Oliwia </w:t>
+              <w:t>1.Oliwia Głodek</w:t>
             </w:r>
-            <w:proofErr w:type="spellStart"/>
-            <w:r>
-              <w:rPr>
-                <w:bCs/>
-                <w:color w:val="auto"/>
-                <w:lang w:val="en-GB"/>
-              </w:rPr>
-              <w:t>Głodek</w:t>
-            </w:r>
-            <w:proofErr w:type="spellEnd"/>
           </w:p>
           <w:p>
             <w:pPr>
@@ -5607,18 +5050,8 @@
                 <w:color w:val="auto"/>
                 <w:lang w:val="en-GB"/>
               </w:rPr>
-              <w:t xml:space="preserve">1.Emil </w:t>
+              <w:t>1.Emil Gielek</w:t>
             </w:r>
-            <w:proofErr w:type="spellStart"/>
-            <w:r>
-              <w:rPr>
-                <w:bCs/>
-                <w:color w:val="auto"/>
-                <w:lang w:val="en-GB"/>
-              </w:rPr>
-              <w:t>Gielek</w:t>
-            </w:r>
-            <w:proofErr w:type="spellEnd"/>
           </w:p>
           <w:p>
             <w:pPr>
@@ -5635,18 +5068,8 @@
                 <w:color w:val="auto"/>
                 <w:lang w:val="en-GB"/>
               </w:rPr>
-              <w:t xml:space="preserve">2.Oliwia </w:t>
+              <w:t>2.Oliwia Głodek</w:t>
             </w:r>
-            <w:proofErr w:type="spellStart"/>
-            <w:r>
-              <w:rPr>
-                <w:bCs/>
-                <w:color w:val="auto"/>
-                <w:lang w:val="en-GB"/>
-              </w:rPr>
-              <w:t>Głodek</w:t>
-            </w:r>
-            <w:proofErr w:type="spellEnd"/>
           </w:p>
         </w:tc>
       </w:tr>
@@ -5722,18 +5145,8 @@
                 <w:color w:val="auto"/>
                 <w:lang w:val="en-GB"/>
               </w:rPr>
-              <w:t xml:space="preserve">1.Oliwia </w:t>
+              <w:t>1.Oliwia Głodek</w:t>
             </w:r>
-            <w:proofErr w:type="spellStart"/>
-            <w:r>
-              <w:rPr>
-                <w:bCs/>
-                <w:color w:val="auto"/>
-                <w:lang w:val="en-GB"/>
-              </w:rPr>
-              <w:t>Głodek</w:t>
-            </w:r>
-            <w:proofErr w:type="spellEnd"/>
           </w:p>
         </w:tc>
       </w:tr>
@@ -5816,18 +5229,8 @@
                 <w:color w:val="auto"/>
                 <w:lang w:val="en-GB"/>
               </w:rPr>
-              <w:t xml:space="preserve">1.Emil </w:t>
+              <w:t>1.Emil Gielek</w:t>
             </w:r>
-            <w:proofErr w:type="spellStart"/>
-            <w:r>
-              <w:rPr>
-                <w:bCs/>
-                <w:color w:val="auto"/>
-                <w:lang w:val="en-GB"/>
-              </w:rPr>
-              <w:t>Gielek</w:t>
-            </w:r>
-            <w:proofErr w:type="spellEnd"/>
           </w:p>
         </w:tc>
       </w:tr>
@@ -6542,7 +5945,11 @@
         <w:spacing w:line="360" w:lineRule="auto"/>
         <w:jc w:val="both"/>
         <w:rPr>
-          <w:color w:val="auto"/>
+          <w:b/>
+          <w:color w:val="auto"/>
+          <w:sz w:val="32"/>
+          <w:szCs w:val="32"/>
+          <w:u w:val="single"/>
         </w:rPr>
       </w:pPr>
       <w:r>
@@ -6581,6 +5988,117 @@
         </w:rPr>
         <w:t>interfejsem graficznym na przykładzie działalności galerii sztuki i jej zbiorów.</w:t>
       </w:r>
+      <w:r>
+        <w:rPr>
+          <w:color w:val="auto"/>
+        </w:rPr>
+        <w:t xml:space="preserve"> </w:t>
+      </w:r>
+      <w:r>
+        <w:rPr>
+          <w:color w:val="auto"/>
+        </w:rPr>
+        <w:t>Aplikacja stworzona w</w:t>
+      </w:r>
+      <w:r>
+        <w:rPr>
+          <w:color w:val="auto"/>
+        </w:rPr>
+        <w:t xml:space="preserve"> </w:t>
+      </w:r>
+      <w:r>
+        <w:rPr>
+          <w:color w:val="auto"/>
+        </w:rPr>
+        <w:t>języku C# z w</w:t>
+      </w:r>
+      <w:r>
+        <w:rPr>
+          <w:color w:val="auto"/>
+        </w:rPr>
+        <w:t>ykorzystaniem WPF (Windows Form</w:t>
+      </w:r>
+      <w:r>
+        <w:rPr>
+          <w:color w:val="auto"/>
+        </w:rPr>
+        <w:t xml:space="preserve"> </w:t>
+      </w:r>
+      <w:r>
+        <w:rPr>
+          <w:color w:val="auto"/>
+        </w:rPr>
+        <w:lastRenderedPageBreak/>
+        <w:t>Application) i zewnętrznej biblioteki QuestPDF jako generatora arkuszy PDF.</w:t>
+      </w:r>
+      <w:r>
+        <w:rPr>
+          <w:b/>
+          <w:color w:val="auto"/>
+          <w:sz w:val="32"/>
+          <w:szCs w:val="32"/>
+          <w:u w:val="single"/>
+        </w:rPr>
+        <w:t xml:space="preserve"> </w:t>
+      </w:r>
+      <w:r>
+        <w:rPr>
+          <w:b/>
+          <w:noProof/>
+          <w:sz w:val="32"/>
+          <w:szCs w:val="32"/>
+          <w:u w:val="single"/>
+        </w:rPr>
+        <w:lastRenderedPageBreak/>
+        <w:drawing>
+          <wp:inline distT="0" distB="0" distL="0" distR="0" wp14:anchorId="7C751659" wp14:editId="62DC8228">
+            <wp:extent cx="3140845" cy="8979467"/>
+            <wp:effectExtent l="0" t="0" r="2540" b="0"/>
+            <wp:docPr id="6" name="Obraz 6" descr="C:\Users\Emil\AppData\Local\Microsoft\Windows\INetCache\Content.Word\Diagram aktywności dla muzeum ( wybór eksponatu, edycja i zapis).drawio.png"/>
+            <wp:cNvGraphicFramePr>
+              <a:graphicFrameLocks xmlns:a="http://schemas.openxmlformats.org/drawingml/2006/main" noChangeAspect="1"/>
+            </wp:cNvGraphicFramePr>
+            <a:graphic xmlns:a="http://schemas.openxmlformats.org/drawingml/2006/main">
+              <a:graphicData uri="http://schemas.openxmlformats.org/drawingml/2006/picture">
+                <pic:pic xmlns:pic="http://schemas.openxmlformats.org/drawingml/2006/picture">
+                  <pic:nvPicPr>
+                    <pic:cNvPr id="0" name="Picture 7" descr="C:\Users\Emil\AppData\Local\Microsoft\Windows\INetCache\Content.Word\Diagram aktywności dla muzeum ( wybór eksponatu, edycja i zapis).drawio.png"/>
+                    <pic:cNvPicPr>
+                      <a:picLocks noChangeAspect="1" noChangeArrowheads="1"/>
+                    </pic:cNvPicPr>
+                  </pic:nvPicPr>
+                  <pic:blipFill>
+                    <a:blip r:embed="rId8">
+                      <a:extLst>
+                        <a:ext uri="{28A0092B-C50C-407E-A947-70E740481C1C}">
+                          <a14:useLocalDpi xmlns:a14="http://schemas.microsoft.com/office/drawing/2010/main" val="0"/>
+                        </a:ext>
+                      </a:extLst>
+                    </a:blip>
+                    <a:srcRect/>
+                    <a:stretch>
+                      <a:fillRect/>
+                    </a:stretch>
+                  </pic:blipFill>
+                  <pic:spPr bwMode="auto">
+                    <a:xfrm>
+                      <a:off x="0" y="0"/>
+                      <a:ext cx="3190011" cy="9120029"/>
+                    </a:xfrm>
+                    <a:prstGeom prst="rect">
+                      <a:avLst/>
+                    </a:prstGeom>
+                    <a:noFill/>
+                    <a:ln>
+                      <a:noFill/>
+                    </a:ln>
+                  </pic:spPr>
+                </pic:pic>
+              </a:graphicData>
+            </a:graphic>
+          </wp:inline>
+        </w:drawing>
+      </w:r>
     </w:p>
     <w:p>
       <w:pPr>
@@ -6591,35 +6109,39 @@
           <w:color w:val="auto"/>
         </w:rPr>
       </w:pPr>
-    </w:p>
-    <w:p>
-      <w:pPr>
-        <w:pStyle w:val="Akapitzlist"/>
-        <w:spacing w:line="360" w:lineRule="auto"/>
-        <w:jc w:val="both"/>
-        <w:rPr>
-          <w:color w:val="auto"/>
-        </w:rPr>
-      </w:pPr>
-      <w:r>
-        <w:rPr>
-          <w:color w:val="auto"/>
-        </w:rPr>
-        <w:t xml:space="preserve">Aplikacja stworzona w języku C# z wykorzystaniem WPF (Windows Form Application) i zewnętrznej biblioteki </w:t>
-      </w:r>
-      <w:proofErr w:type="spellStart"/>
-      <w:r>
-        <w:rPr>
-          <w:color w:val="auto"/>
-        </w:rPr>
-        <w:t>QuestPDF</w:t>
-      </w:r>
-      <w:proofErr w:type="spellEnd"/>
-      <w:r>
-        <w:rPr>
-          <w:color w:val="auto"/>
-        </w:rPr>
-        <w:t xml:space="preserve"> jako generatora arkuszy PDF.</w:t>
+      <w:r>
+        <w:rPr>
+          <w:b/>
+          <w:color w:val="auto"/>
+          <w:sz w:val="32"/>
+          <w:szCs w:val="32"/>
+          <w:u w:val="single"/>
+        </w:rPr>
+        <w:lastRenderedPageBreak/>
+        <w:pict w14:anchorId="526E6AF1">
+          <v:shapetype id="_x0000_t75" coordsize="21600,21600" o:spt="75" o:preferrelative="t" path="m@4@5l@4@11@9@11@9@5xe" filled="f" stroked="f">
+            <v:stroke joinstyle="miter"/>
+            <v:formulas>
+              <v:f eqn="if lineDrawn pixelLineWidth 0"/>
+              <v:f eqn="sum @0 1 0"/>
+              <v:f eqn="sum 0 0 @1"/>
+              <v:f eqn="prod @2 1 2"/>
+              <v:f eqn="prod @3 21600 pixelWidth"/>
+              <v:f eqn="prod @3 21600 pixelHeight"/>
+              <v:f eqn="sum @0 0 1"/>
+              <v:f eqn="prod @6 1 2"/>
+              <v:f eqn="prod @7 21600 pixelWidth"/>
+              <v:f eqn="sum @8 21600 0"/>
+              <v:f eqn="prod @7 21600 pixelHeight"/>
+              <v:f eqn="sum @10 21600 0"/>
+            </v:formulas>
+            <v:path o:extrusionok="f" gradientshapeok="t" o:connecttype="rect"/>
+            <o:lock v:ext="edit" aspectratio="t"/>
+          </v:shapetype>
+          <v:shape id="_x0000_i1032" type="#_x0000_t75" style="width:438.5pt;height:278pt">
+            <v:imagedata r:id="rId9" o:title="Diagram UML do Muzeum.drawio"/>
+          </v:shape>
+        </w:pict>
       </w:r>
     </w:p>
     <w:p>
@@ -6671,21 +6193,7 @@
         <w:rPr>
           <w:color w:val="auto"/>
         </w:rPr>
-        <w:t xml:space="preserve"> przy uruchomieniu startuje ekran </w:t>
-      </w:r>
-      <w:proofErr w:type="gramStart"/>
-      <w:r>
-        <w:rPr>
-          <w:color w:val="auto"/>
-        </w:rPr>
-        <w:t>logowania</w:t>
-      </w:r>
-      <w:proofErr w:type="gramEnd"/>
-      <w:r>
-        <w:rPr>
-          <w:color w:val="auto"/>
-        </w:rPr>
-        <w:t xml:space="preserve"> gdzie użytkownik może za</w:t>
+        <w:t xml:space="preserve"> przy uruchomieniu startuje ekran logowania gdzie użytkownik może za</w:t>
       </w:r>
       <w:r>
         <w:rPr>
@@ -6739,21 +6247,7 @@
         <w:rPr>
           <w:color w:val="auto"/>
         </w:rPr>
-        <w:t xml:space="preserve"> ale też rejestrację wbrew regułom – ważne jest silne i bezpieczne hasło, które zostaje </w:t>
-      </w:r>
-      <w:proofErr w:type="spellStart"/>
-      <w:r>
-        <w:rPr>
-          <w:color w:val="auto"/>
-        </w:rPr>
-        <w:t>zahaszowane</w:t>
-      </w:r>
-      <w:proofErr w:type="spellEnd"/>
-      <w:r>
-        <w:rPr>
-          <w:color w:val="auto"/>
-        </w:rPr>
-        <w:t xml:space="preserve"> w</w:t>
+        <w:t xml:space="preserve"> ale też rejestrację wbrew regułom – ważne jest silne i bezpieczne hasło, które zostaje zahaszowane w</w:t>
       </w:r>
       <w:r>
         <w:rPr>
@@ -6890,21 +6384,7 @@
         <w:rPr>
           <w:color w:val="auto"/>
         </w:rPr>
-        <w:t xml:space="preserve">zakładka z surowymi </w:t>
-      </w:r>
-      <w:proofErr w:type="gramStart"/>
-      <w:r>
-        <w:rPr>
-          <w:color w:val="auto"/>
-        </w:rPr>
-        <w:t>danymi</w:t>
-      </w:r>
-      <w:proofErr w:type="gramEnd"/>
-      <w:r>
-        <w:rPr>
-          <w:color w:val="auto"/>
-        </w:rPr>
-        <w:t xml:space="preserve"> gdzie każda zmiana wykonana przez użytkownika jest zarejestrowana i wyświetlana bez obróbki do analizy. „Raporty PDF” pozwalają na generowanie predefiniowanych na podstawie szablonu plików PDF z</w:t>
+        <w:t>zakładka z surowymi danymi gdzie każda zmiana wykonana przez użytkownika jest zarejestrowana i wyświetlana bez obróbki do analizy. „Raporty PDF” pozwalają na generowanie predefiniowanych na podstawie szablonu plików PDF z</w:t>
       </w:r>
       <w:r>
         <w:rPr>
@@ -6946,21 +6426,7 @@
         <w:rPr>
           <w:color w:val="auto"/>
         </w:rPr>
-        <w:t xml:space="preserve">utworzenie szyfrowanej kopii bazy danych z obecnie używanej do folderu lokalnego aplikacji </w:t>
-      </w:r>
-      <w:proofErr w:type="gramStart"/>
-      <w:r>
-        <w:rPr>
-          <w:color w:val="auto"/>
-        </w:rPr>
-        <w:t>Kopie</w:t>
-      </w:r>
-      <w:proofErr w:type="gramEnd"/>
-      <w:r>
-        <w:rPr>
-          <w:color w:val="auto"/>
-        </w:rPr>
-        <w:t xml:space="preserve"> gdzie z kolei można z listy zaimportować zawartość tabeli na nowo.</w:t>
+        <w:t>utworzenie szyfrowanej kopii bazy danych z obecnie używanej do folderu lokalnego aplikacji Kopie gdzie z kolei można z listy zaimportować zawartość tabeli na nowo.</w:t>
       </w:r>
       <w:r>
         <w:rPr>
@@ -6978,21 +6444,7 @@
         <w:rPr>
           <w:color w:val="auto"/>
         </w:rPr>
-        <w:t xml:space="preserve">są zakładką wyłącznie dla </w:t>
-      </w:r>
-      <w:proofErr w:type="gramStart"/>
-      <w:r>
-        <w:rPr>
-          <w:color w:val="auto"/>
-        </w:rPr>
-        <w:t>admina</w:t>
-      </w:r>
-      <w:proofErr w:type="gramEnd"/>
-      <w:r>
-        <w:rPr>
-          <w:color w:val="auto"/>
-        </w:rPr>
-        <w:t xml:space="preserve"> gdzie można zmienić haszowane hasło na nowe oraz można modyfikować uprawnienia użytkowników. Na końcu programu jest belka „Wyloguj”, która powraca do ekranu logowania jednak w prawym górnym rogu jest „krzyżyk” do</w:t>
+        <w:t>są zakładką wyłącznie dla admina gdzie można zmienić haszowane hasło na nowe oraz można modyfikować uprawnienia użytkowników. Na końcu programu jest belka „Wyloguj”, która powraca do ekranu logowania jednak w prawym górnym rogu jest „krzyżyk” do</w:t>
       </w:r>
       <w:r>
         <w:rPr>
@@ -7159,21 +6611,7 @@
         <w:rPr>
           <w:color w:val="000000"/>
         </w:rPr>
-        <w:t xml:space="preserve">Badanie dokumentów i nagrań na YouTube pozwoliło na poznanie biblioteki </w:t>
-      </w:r>
-      <w:proofErr w:type="spellStart"/>
-      <w:r>
-        <w:rPr>
-          <w:color w:val="000000"/>
-        </w:rPr>
-        <w:t>QuestPDF</w:t>
-      </w:r>
-      <w:proofErr w:type="spellEnd"/>
-      <w:r>
-        <w:rPr>
-          <w:color w:val="000000"/>
-        </w:rPr>
-        <w:t xml:space="preserve"> służącej do</w:t>
+        <w:t>Badanie dokumentów i nagrań na YouTube pozwoliło na poznanie biblioteki QuestPDF służącej do</w:t>
       </w:r>
       <w:r>
         <w:rPr>
@@ -7254,23 +6692,7 @@
           <w:bCs/>
           <w:color w:val="auto"/>
         </w:rPr>
-        <w:t xml:space="preserve">zoptymalizowane działania aplikacji poprzez np. zastosowanie </w:t>
-      </w:r>
-      <w:proofErr w:type="spellStart"/>
-      <w:r>
-        <w:rPr>
-          <w:bCs/>
-          <w:color w:val="auto"/>
-        </w:rPr>
-        <w:t>IDisposable</w:t>
-      </w:r>
-      <w:proofErr w:type="spellEnd"/>
-      <w:r>
-        <w:rPr>
-          <w:bCs/>
-          <w:color w:val="auto"/>
-        </w:rPr>
-        <w:t xml:space="preserve"> do</w:t>
+        <w:t>zoptymalizowane działania aplikacji poprzez np. zastosowanie IDisposable do</w:t>
       </w:r>
       <w:r>
         <w:rPr>
@@ -7803,39 +7225,7 @@
           <w:bCs/>
           <w:color w:val="auto"/>
         </w:rPr>
-        <w:t>. Pozwala na zalogowanie się lub założenie konta, które automatycznie ma przypisaną rolę „</w:t>
-      </w:r>
-      <w:proofErr w:type="spellStart"/>
-      <w:r>
-        <w:rPr>
-          <w:bCs/>
-          <w:color w:val="auto"/>
-        </w:rPr>
-        <w:t>user</w:t>
-      </w:r>
-      <w:proofErr w:type="spellEnd"/>
-      <w:r>
-        <w:rPr>
-          <w:bCs/>
-          <w:color w:val="auto"/>
-        </w:rPr>
-        <w:t>”, czyli standardowy użytkownik. Role można zmienić logując się na konto z rolą „admin” w zakładce „Użytkownicy” Logowanie zarówno dla roli „admin” jak i „</w:t>
-      </w:r>
-      <w:proofErr w:type="spellStart"/>
-      <w:r>
-        <w:rPr>
-          <w:bCs/>
-          <w:color w:val="auto"/>
-        </w:rPr>
-        <w:t>user</w:t>
-      </w:r>
-      <w:proofErr w:type="spellEnd"/>
-      <w:r>
-        <w:rPr>
-          <w:bCs/>
-          <w:color w:val="auto"/>
-        </w:rPr>
-        <w:t xml:space="preserve">” obywa się przez ten sam formularz. </w:t>
+        <w:t xml:space="preserve">. Pozwala na zalogowanie się lub założenie konta, które automatycznie ma przypisaną rolę „user”, czyli standardowy użytkownik. Role można zmienić logując się na konto z rolą „admin” w zakładce „Użytkownicy” Logowanie zarówno dla roli „admin” jak i „user” obywa się przez ten sam formularz. </w:t>
       </w:r>
       <w:r>
         <w:rPr>
@@ -7876,7 +7266,7 @@
                     <pic:cNvPicPr/>
                   </pic:nvPicPr>
                   <pic:blipFill>
-                    <a:blip r:embed="rId8"/>
+                    <a:blip r:embed="rId10"/>
                     <a:stretch>
                       <a:fillRect/>
                     </a:stretch>
@@ -7944,7 +7334,7 @@
                     <pic:cNvPicPr/>
                   </pic:nvPicPr>
                   <pic:blipFill>
-                    <a:blip r:embed="rId9"/>
+                    <a:blip r:embed="rId11"/>
                     <a:stretch>
                       <a:fillRect/>
                     </a:stretch>
@@ -8057,7 +7447,7 @@
                     <pic:cNvPicPr/>
                   </pic:nvPicPr>
                   <pic:blipFill>
-                    <a:blip r:embed="rId10"/>
+                    <a:blip r:embed="rId12"/>
                     <a:stretch>
                       <a:fillRect/>
                     </a:stretch>
@@ -8239,23 +7629,7 @@
           <w:bCs/>
           <w:color w:val="auto"/>
         </w:rPr>
-        <w:t xml:space="preserve">Po prawej stronie klikniecie przycisku „Dodaj” lub „Edytuj” wyświetla, </w:t>
-      </w:r>
-      <w:proofErr w:type="spellStart"/>
-      <w:r>
-        <w:rPr>
-          <w:bCs/>
-          <w:color w:val="auto"/>
-        </w:rPr>
-        <w:t>grida</w:t>
-      </w:r>
-      <w:proofErr w:type="spellEnd"/>
-      <w:r>
-        <w:rPr>
-          <w:bCs/>
-          <w:color w:val="auto"/>
-        </w:rPr>
-        <w:t xml:space="preserve"> poniżej z</w:t>
+        <w:t>Po prawej stronie klikniecie przycisku „Dodaj” lub „Edytuj” wyświetla, grida poniżej z</w:t>
       </w:r>
       <w:r>
         <w:rPr>
@@ -8269,23 +7643,7 @@
           <w:bCs/>
           <w:color w:val="auto"/>
         </w:rPr>
-        <w:t xml:space="preserve">polami do dodania nowego eksponatu lub edycji już istniejącego, aktualnie zaznaczonego w </w:t>
-      </w:r>
-      <w:proofErr w:type="spellStart"/>
-      <w:r>
-        <w:rPr>
-          <w:bCs/>
-          <w:color w:val="auto"/>
-        </w:rPr>
-        <w:t>dataGridzie</w:t>
-      </w:r>
-      <w:proofErr w:type="spellEnd"/>
-      <w:r>
-        <w:rPr>
-          <w:bCs/>
-          <w:color w:val="auto"/>
-        </w:rPr>
-        <w:t>. Edycja automatycznie wypełnia pola tj. nazwa, rok, kategoria, autor, pochodzenie, lokalizacja oraz zdjęcie, aktualnymi danymi, które można łatwo zmienić. Przycisk „Usuń” usuwa z bazy danych aktualnie zaznaczony rekord w tabeli eksponatów.</w:t>
+        <w:t>polami do dodania nowego eksponatu lub edycji już istniejącego, aktualnie zaznaczonego w dataGridzie. Edycja automatycznie wypełnia pola tj. nazwa, rok, kategoria, autor, pochodzenie, lokalizacja oraz zdjęcie, aktualnymi danymi, które można łatwo zmienić. Przycisk „Usuń” usuwa z bazy danych aktualnie zaznaczony rekord w tabeli eksponatów.</w:t>
       </w:r>
     </w:p>
     <w:p>
@@ -8345,7 +7703,7 @@
                     <pic:cNvPicPr/>
                   </pic:nvPicPr>
                   <pic:blipFill>
-                    <a:blip r:embed="rId11"/>
+                    <a:blip r:embed="rId13"/>
                     <a:stretch>
                       <a:fillRect/>
                     </a:stretch>
@@ -8472,23 +7830,7 @@
           <w:bCs/>
           <w:color w:val="auto"/>
         </w:rPr>
-        <w:t xml:space="preserve">Przyciski „Dodaj wystawę” oraz „Edytuj wystawę”, powodują pojawienie się </w:t>
-      </w:r>
-      <w:proofErr w:type="spellStart"/>
-      <w:r>
-        <w:rPr>
-          <w:bCs/>
-          <w:color w:val="auto"/>
-        </w:rPr>
-        <w:t>grida</w:t>
-      </w:r>
-      <w:proofErr w:type="spellEnd"/>
-      <w:r>
-        <w:rPr>
-          <w:bCs/>
-          <w:color w:val="auto"/>
-        </w:rPr>
-        <w:t xml:space="preserve"> (zdjęcie 5</w:t>
+        <w:t>Przyciski „Dodaj wystawę” oraz „Edytuj wystawę”, powodują pojawienie się grida (zdjęcie 5</w:t>
       </w:r>
       <w:r>
         <w:rPr>
@@ -8599,7 +7941,7 @@
                     <pic:cNvPicPr/>
                   </pic:nvPicPr>
                   <pic:blipFill>
-                    <a:blip r:embed="rId12"/>
+                    <a:blip r:embed="rId14"/>
                     <a:stretch>
                       <a:fillRect/>
                     </a:stretch>
@@ -8698,7 +8040,7 @@
                     <pic:cNvPicPr/>
                   </pic:nvPicPr>
                   <pic:blipFill>
-                    <a:blip r:embed="rId13"/>
+                    <a:blip r:embed="rId15"/>
                     <a:stretch>
                       <a:fillRect/>
                     </a:stretch>
@@ -8812,7 +8154,7 @@
                     <pic:cNvPicPr/>
                   </pic:nvPicPr>
                   <pic:blipFill>
-                    <a:blip r:embed="rId14"/>
+                    <a:blip r:embed="rId16"/>
                     <a:stretch>
                       <a:fillRect/>
                     </a:stretch>
@@ -8952,7 +8294,7 @@
                     <pic:cNvPicPr/>
                   </pic:nvPicPr>
                   <pic:blipFill>
-                    <a:blip r:embed="rId15"/>
+                    <a:blip r:embed="rId17"/>
                     <a:stretch>
                       <a:fillRect/>
                     </a:stretch>
@@ -9077,7 +8419,7 @@
                     <pic:cNvPicPr/>
                   </pic:nvPicPr>
                   <pic:blipFill>
-                    <a:blip r:embed="rId16"/>
+                    <a:blip r:embed="rId18"/>
                     <a:stretch>
                       <a:fillRect/>
                     </a:stretch>
@@ -9160,39 +8502,7 @@
           <w:bCs/>
           <w:color w:val="auto"/>
         </w:rPr>
-        <w:t>Zakładka „Raporty, analiza, PDF” umożliwia pobranie raportu z wystaw lub eksponatów w formie PDF, co jest dostępne zarówno dla roli „admin” oraz „</w:t>
-      </w:r>
-      <w:proofErr w:type="spellStart"/>
-      <w:r>
-        <w:rPr>
-          <w:bCs/>
-          <w:color w:val="auto"/>
-        </w:rPr>
-        <w:t>user</w:t>
-      </w:r>
-      <w:proofErr w:type="spellEnd"/>
-      <w:r>
-        <w:rPr>
-          <w:bCs/>
-          <w:color w:val="auto"/>
-        </w:rPr>
-        <w:t xml:space="preserve">”. Raport z historii zmian oraz z historii logować zarówno w PDF, jaki i CSV dostępny </w:t>
-      </w:r>
-      <w:proofErr w:type="spellStart"/>
-      <w:r>
-        <w:rPr>
-          <w:bCs/>
-          <w:color w:val="auto"/>
-        </w:rPr>
-        <w:t>ejst</w:t>
-      </w:r>
-      <w:proofErr w:type="spellEnd"/>
-      <w:r>
-        <w:rPr>
-          <w:bCs/>
-          <w:color w:val="auto"/>
-        </w:rPr>
-        <w:t xml:space="preserve"> tylko dla </w:t>
+        <w:t xml:space="preserve">Zakładka „Raporty, analiza, PDF” umożliwia pobranie raportu z wystaw lub eksponatów w formie PDF, co jest dostępne zarówno dla roli „admin” oraz „user”. Raport z historii zmian oraz z historii logować zarówno w PDF, jaki i CSV dostępny ejst tylko dla </w:t>
       </w:r>
       <w:r>
         <w:rPr>
@@ -9263,7 +8573,7 @@
                     <pic:cNvPicPr/>
                   </pic:nvPicPr>
                   <pic:blipFill>
-                    <a:blip r:embed="rId17"/>
+                    <a:blip r:embed="rId19"/>
                     <a:stretch>
                       <a:fillRect/>
                     </a:stretch>
@@ -9380,7 +8690,7 @@
                     <pic:cNvPicPr/>
                   </pic:nvPicPr>
                   <pic:blipFill>
-                    <a:blip r:embed="rId18"/>
+                    <a:blip r:embed="rId20"/>
                     <a:stretch>
                       <a:fillRect/>
                     </a:stretch>
@@ -9463,23 +8773,7 @@
           <w:bCs/>
           <w:color w:val="auto"/>
         </w:rPr>
-        <w:t xml:space="preserve">Zakładka „Użytkownicy” przeznaczona tylko dla roli „admin” pozwala na zarzadzanie użytkownikami. Pasek na górze umożliwia wyszukiwanie danego użytkownika, tabela poniżej wyświetla wszystkich użytkowników z bazy danych, ich role oraz </w:t>
-      </w:r>
-      <w:proofErr w:type="spellStart"/>
-      <w:r>
-        <w:rPr>
-          <w:bCs/>
-          <w:color w:val="auto"/>
-        </w:rPr>
-        <w:t>zahaszowane</w:t>
-      </w:r>
-      <w:proofErr w:type="spellEnd"/>
-      <w:r>
-        <w:rPr>
-          <w:bCs/>
-          <w:color w:val="auto"/>
-        </w:rPr>
-        <w:t xml:space="preserve"> hasła.</w:t>
+        <w:t>Zakładka „Użytkownicy” przeznaczona tylko dla roli „admin” pozwala na zarzadzanie użytkownikami. Pasek na górze umożliwia wyszukiwanie danego użytkownika, tabela poniżej wyświetla wszystkich użytkowników z bazy danych, ich role oraz zahaszowane hasła.</w:t>
       </w:r>
     </w:p>
     <w:p>
@@ -9510,23 +8804,7 @@
           <w:bCs/>
           <w:color w:val="auto"/>
         </w:rPr>
-        <w:t>hasłem startowym, które jest od razu haszowane oraz odpowiednią rolą. Przycisk „Usuń” usuwa rekord aktualnie zaznaczony w tabeli. Przycisk „Wyczyść” czyści pola email, hasło oraz ustawia role na „</w:t>
-      </w:r>
-      <w:proofErr w:type="spellStart"/>
-      <w:r>
-        <w:rPr>
-          <w:bCs/>
-          <w:color w:val="auto"/>
-        </w:rPr>
-        <w:t>user</w:t>
-      </w:r>
-      <w:proofErr w:type="spellEnd"/>
-      <w:r>
-        <w:rPr>
-          <w:bCs/>
-          <w:color w:val="auto"/>
-        </w:rPr>
-        <w:t xml:space="preserve">”. </w:t>
+        <w:t xml:space="preserve">hasłem startowym, które jest od razu haszowane oraz odpowiednią rolą. Przycisk „Usuń” usuwa rekord aktualnie zaznaczony w tabeli. Przycisk „Wyczyść” czyści pola email, hasło oraz ustawia role na „user”. </w:t>
       </w:r>
     </w:p>
     <w:p>
@@ -9585,7 +8863,7 @@
                     <pic:cNvPicPr/>
                   </pic:nvPicPr>
                   <pic:blipFill>
-                    <a:blip r:embed="rId19"/>
+                    <a:blip r:embed="rId21"/>
                     <a:stretch>
                       <a:fillRect/>
                     </a:stretch>
@@ -10202,14 +9480,7 @@
         <w:rPr>
           <w:color w:val="auto"/>
         </w:rPr>
-        <w:t xml:space="preserve">WPF m. </w:t>
-      </w:r>
-      <w:proofErr w:type="gramStart"/>
-      <w:r>
-        <w:rPr>
-          <w:color w:val="auto"/>
-        </w:rPr>
-        <w:t>in</w:t>
+        <w:t>WPF m. in</w:t>
       </w:r>
       <w:r>
         <w:rPr>
@@ -10223,7 +9494,6 @@
         </w:rPr>
         <w:t xml:space="preserve"> :</w:t>
       </w:r>
-      <w:proofErr w:type="gramEnd"/>
     </w:p>
     <w:p>
       <w:pPr>
@@ -10264,21 +9534,7 @@
         <w:rPr>
           <w:color w:val="auto"/>
         </w:rPr>
-        <w:t xml:space="preserve"> </w:t>
-      </w:r>
-      <w:proofErr w:type="spellStart"/>
-      <w:r>
-        <w:rPr>
-          <w:color w:val="auto"/>
-        </w:rPr>
-        <w:t>SQLite</w:t>
-      </w:r>
-      <w:proofErr w:type="spellEnd"/>
-      <w:r>
-        <w:rPr>
-          <w:color w:val="auto"/>
-        </w:rPr>
-        <w:t>, projektowania schematów baz danych, tworzenia diagramów encji oraz pisania wydajnych zapytań SQL,</w:t>
+        <w:t xml:space="preserve"> SQLite, projektowania schematów baz danych, tworzenia diagramów encji oraz pisania wydajnych zapytań SQL,</w:t>
       </w:r>
     </w:p>
     <w:p>
@@ -10293,21 +9549,7 @@
         <w:rPr>
           <w:color w:val="auto"/>
         </w:rPr>
-        <w:t xml:space="preserve">- </w:t>
-      </w:r>
-      <w:proofErr w:type="gramStart"/>
-      <w:r>
-        <w:rPr>
-          <w:color w:val="auto"/>
-        </w:rPr>
-        <w:t>zrozumiałam</w:t>
-      </w:r>
-      <w:proofErr w:type="gramEnd"/>
-      <w:r>
-        <w:rPr>
-          <w:color w:val="auto"/>
-        </w:rPr>
-        <w:t xml:space="preserve"> jak działa generowanie raportów,</w:t>
+        <w:t>- zrozumiałam jak działa generowanie raportów,</w:t>
       </w:r>
     </w:p>
     <w:p>
@@ -10376,21 +9618,7 @@
         <w:rPr>
           <w:color w:val="auto"/>
         </w:rPr>
-        <w:t xml:space="preserve">Jednym z napotkanych problemów było przechowywanie obrazka z bazie danych </w:t>
-      </w:r>
-      <w:proofErr w:type="spellStart"/>
-      <w:r>
-        <w:rPr>
-          <w:color w:val="auto"/>
-        </w:rPr>
-        <w:t>SQLite</w:t>
-      </w:r>
-      <w:proofErr w:type="spellEnd"/>
-      <w:r>
-        <w:rPr>
-          <w:color w:val="auto"/>
-        </w:rPr>
-        <w:t xml:space="preserve">. Wyzwaniem </w:t>
+        <w:t xml:space="preserve">Jednym z napotkanych problemów było przechowywanie obrazka z bazie danych SQLite. Wyzwaniem </w:t>
       </w:r>
       <w:r>
         <w:rPr>
@@ -10402,28 +9630,7 @@
         <w:rPr>
           <w:color w:val="auto"/>
         </w:rPr>
-        <w:t xml:space="preserve"> napisane funkcji, która pozwoli na zapis i odczyt obrazka oraz prawidłowe jego przechowywanie. Problem rozwiązaliśmy tworząc dwie funkcję jedną, która konwertuje obrazek na tablice bajtów korzystając z metody </w:t>
-      </w:r>
-      <w:proofErr w:type="spellStart"/>
-      <w:r>
-        <w:rPr>
-          <w:color w:val="auto"/>
-        </w:rPr>
-        <w:t>MemoryStream</w:t>
-      </w:r>
-      <w:proofErr w:type="spellEnd"/>
-      <w:r>
-        <w:rPr>
-          <w:color w:val="auto"/>
-        </w:rPr>
-        <w:t xml:space="preserve"> </w:t>
-      </w:r>
-      <w:proofErr w:type="gramStart"/>
-      <w:r>
-        <w:rPr>
-          <w:color w:val="auto"/>
-        </w:rPr>
-        <w:t xml:space="preserve">i </w:t>
+        <w:t xml:space="preserve"> napisane funkcji, która pozwoli na zapis i odczyt obrazka oraz prawidłowe jego przechowywanie. Problem rozwiązaliśmy tworząc dwie funkcję jedną, która konwertuje obrazek na tablice bajtów korzystając z metody MemoryStream i </w:t>
       </w:r>
       <w:r>
         <w:rPr>
@@ -10435,23 +9642,8 @@
         <w:rPr>
           <w:color w:val="auto"/>
         </w:rPr>
-        <w:t>zapisuje</w:t>
-      </w:r>
-      <w:proofErr w:type="gramEnd"/>
-      <w:r>
-        <w:rPr>
-          <w:color w:val="auto"/>
-        </w:rPr>
-        <w:t xml:space="preserve"> w bazie danych. Druga funkcja konwertowała tablice bajtów na obiekt </w:t>
-      </w:r>
-      <w:proofErr w:type="spellStart"/>
-      <w:r>
-        <w:rPr>
-          <w:color w:val="auto"/>
-        </w:rPr>
-        <w:t>BitmapImage</w:t>
-      </w:r>
-      <w:proofErr w:type="spellEnd"/>
+        <w:t>zapisuje w bazie danych. Druga funkcja konwertowała tablice bajtów na obiekt BitmapImage</w:t>
+      </w:r>
       <w:r>
         <w:rPr>
           <w:color w:val="auto"/>
@@ -10472,21 +9664,7 @@
           <w:color w:val="auto"/>
         </w:rPr>
         <w:lastRenderedPageBreak/>
-        <w:t xml:space="preserve">Kolejnym wyzwaniem było skonfigurowanie skrzynki </w:t>
-      </w:r>
-      <w:proofErr w:type="gramStart"/>
-      <w:r>
-        <w:rPr>
-          <w:color w:val="auto"/>
-        </w:rPr>
-        <w:t>pocztowej</w:t>
-      </w:r>
-      <w:proofErr w:type="gramEnd"/>
-      <w:r>
-        <w:rPr>
-          <w:color w:val="auto"/>
-        </w:rPr>
-        <w:t xml:space="preserve"> aby wysyłała email z</w:t>
+        <w:t>Kolejnym wyzwaniem było skonfigurowanie skrzynki pocztowej aby wysyłała email z</w:t>
       </w:r>
       <w:r>
         <w:rPr>
@@ -10510,35 +9688,7 @@
         <w:rPr>
           <w:color w:val="auto"/>
         </w:rPr>
-        <w:t xml:space="preserve">mojej </w:t>
-      </w:r>
-      <w:proofErr w:type="gramStart"/>
-      <w:r>
-        <w:rPr>
-          <w:color w:val="auto"/>
-        </w:rPr>
-        <w:t>nie wiedzy</w:t>
-      </w:r>
-      <w:proofErr w:type="gramEnd"/>
-      <w:r>
-        <w:rPr>
-          <w:color w:val="auto"/>
-        </w:rPr>
-        <w:t xml:space="preserve">. Myślałam ze w konfiguracji skrzynki pocztowej należy podać adres email i hasło do skrzynki pocztowej, dopiero później </w:t>
-      </w:r>
-      <w:proofErr w:type="gramStart"/>
-      <w:r>
-        <w:rPr>
-          <w:color w:val="auto"/>
-        </w:rPr>
-        <w:t>zrozumiałam</w:t>
-      </w:r>
-      <w:proofErr w:type="gramEnd"/>
-      <w:r>
-        <w:rPr>
-          <w:color w:val="auto"/>
-        </w:rPr>
-        <w:t xml:space="preserve"> że zamiast hasła potrzebny jest klucz dostępu do aplikacji, który należy wygenerować w ustawieniach skrzynki.</w:t>
+        <w:t>mojej nie wiedzy. Myślałam ze w konfiguracji skrzynki pocztowej należy podać adres email i hasło do skrzynki pocztowej, dopiero później zrozumiałam że zamiast hasła potrzebny jest klucz dostępu do aplikacji, który należy wygenerować w ustawieniach skrzynki.</w:t>
       </w:r>
     </w:p>
     <w:p>
@@ -10553,32 +9703,14 @@
         <w:rPr>
           <w:color w:val="auto"/>
         </w:rPr>
-        <w:t xml:space="preserve">Ciekawym wyzwaniem okazało się również </w:t>
-      </w:r>
-      <w:proofErr w:type="spellStart"/>
-      <w:r>
-        <w:rPr>
-          <w:color w:val="auto"/>
-        </w:rPr>
-        <w:t>haszowanie</w:t>
-      </w:r>
-      <w:proofErr w:type="spellEnd"/>
-      <w:r>
-        <w:rPr>
-          <w:color w:val="auto"/>
-        </w:rPr>
-        <w:t xml:space="preserve"> hasła w C#, zdecydowaliśmy się na wykorzystanie przestrzeni nazw </w:t>
-      </w:r>
-      <w:proofErr w:type="spellStart"/>
-      <w:proofErr w:type="gramStart"/>
+        <w:t xml:space="preserve">Ciekawym wyzwaniem okazało się również haszowanie hasła w C#, zdecydowaliśmy się na wykorzystanie przestrzeni nazw </w:t>
+      </w:r>
       <w:r>
         <w:rPr>
           <w:color w:val="auto"/>
         </w:rPr>
         <w:t>System.Security.Cryptography</w:t>
       </w:r>
-      <w:proofErr w:type="spellEnd"/>
-      <w:proofErr w:type="gramEnd"/>
       <w:r>
         <w:rPr>
           <w:color w:val="auto"/>
@@ -10631,17 +9763,8 @@
           <w:b/>
           <w:color w:val="auto"/>
         </w:rPr>
-        <w:t xml:space="preserve">Autor: Emil </w:t>
-      </w:r>
-      <w:proofErr w:type="spellStart"/>
-      <w:r>
-        <w:rPr>
-          <w:b/>
-          <w:color w:val="auto"/>
-        </w:rPr>
-        <w:t>Gielek</w:t>
-      </w:r>
-      <w:proofErr w:type="spellEnd"/>
+        <w:t>Autor: Emil Gielek</w:t>
+      </w:r>
     </w:p>
     <w:p>
       <w:pPr>
@@ -10674,21 +9797,7 @@
         <w:rPr>
           <w:color w:val="auto"/>
         </w:rPr>
-        <w:t xml:space="preserve">. Wykorzystanie zewnętrznych bibliotek, systemu kontroli wersji </w:t>
-      </w:r>
-      <w:proofErr w:type="spellStart"/>
-      <w:r>
-        <w:rPr>
-          <w:color w:val="auto"/>
-        </w:rPr>
-        <w:t>Github</w:t>
-      </w:r>
-      <w:proofErr w:type="spellEnd"/>
-      <w:r>
-        <w:rPr>
-          <w:color w:val="auto"/>
-        </w:rPr>
-        <w:t xml:space="preserve"> czy samo projektowanie struktury naszej aplikacji od bazy po procesy zachodzące pomiędzy użytkownikiem a naszym systemem uświadomił</w:t>
+        <w:t>. Wykorzystanie zewnętrznych bibliotek, systemu kontroli wersji Github czy samo projektowanie struktury naszej aplikacji od bazy po procesy zachodzące pomiędzy użytkownikiem a naszym systemem uświadomił</w:t>
       </w:r>
       <w:r>
         <w:rPr>
@@ -10766,35 +9875,7 @@
         <w:rPr>
           <w:color w:val="auto"/>
         </w:rPr>
-        <w:t xml:space="preserve">-jak można wykorzystywać zewnętrzną bibliotekę jaką jest </w:t>
-      </w:r>
-      <w:proofErr w:type="spellStart"/>
-      <w:r>
-        <w:rPr>
-          <w:color w:val="auto"/>
-        </w:rPr>
-        <w:t>QuestPDF</w:t>
-      </w:r>
-      <w:proofErr w:type="spellEnd"/>
-      <w:r>
-        <w:rPr>
-          <w:color w:val="auto"/>
-        </w:rPr>
-        <w:t xml:space="preserve"> do generowania raportów PDF a także czym jest licencja open-</w:t>
-      </w:r>
-      <w:proofErr w:type="spellStart"/>
-      <w:r>
-        <w:rPr>
-          <w:color w:val="auto"/>
-        </w:rPr>
-        <w:t>source</w:t>
-      </w:r>
-      <w:proofErr w:type="spellEnd"/>
-      <w:r>
-        <w:rPr>
-          <w:color w:val="auto"/>
-        </w:rPr>
-        <w:t xml:space="preserve"> w kontekście naszego projektu</w:t>
+        <w:t>-jak można wykorzystywać zewnętrzną bibliotekę jaką jest QuestPDF do generowania raportów PDF a także czym jest licencja open-source w kontekście naszego projektu</w:t>
       </w:r>
     </w:p>
     <w:p>
@@ -10949,16 +10030,116 @@
         <w:rPr>
           <w:color w:val="auto"/>
         </w:rPr>
-        <w:t xml:space="preserve"> związane z </w:t>
-      </w:r>
-      <w:proofErr w:type="spellStart"/>
-      <w:r>
-        <w:rPr>
-          <w:color w:val="auto"/>
-        </w:rPr>
-        <w:t>QuestPDF</w:t>
-      </w:r>
-      <w:proofErr w:type="spellEnd"/>
+        <w:t xml:space="preserve"> związane z QuestPDF. </w:t>
+      </w:r>
+      <w:r>
+        <w:rPr>
+          <w:color w:val="auto"/>
+        </w:rPr>
+        <w:t>Na początku problemy były związane z kompatybilnością</w:t>
+      </w:r>
+      <w:r>
+        <w:rPr>
+          <w:color w:val="auto"/>
+        </w:rPr>
+        <w:t xml:space="preserve"> i moja niewiedzą</w:t>
+      </w:r>
+      <w:r>
+        <w:rPr>
+          <w:color w:val="auto"/>
+        </w:rPr>
+        <w:t xml:space="preserve"> – okazało się że QuestPDF </w:t>
+      </w:r>
+      <w:r>
+        <w:rPr>
+          <w:color w:val="auto"/>
+        </w:rPr>
+        <w:t>oficjalnie</w:t>
+      </w:r>
+      <w:r>
+        <w:rPr>
+          <w:color w:val="auto"/>
+        </w:rPr>
+        <w:t xml:space="preserve"> jest </w:t>
+      </w:r>
+      <w:r>
+        <w:rPr>
+          <w:color w:val="auto"/>
+        </w:rPr>
+        <w:t>kompatybilny</w:t>
+      </w:r>
+      <w:r>
+        <w:rPr>
+          <w:color w:val="auto"/>
+        </w:rPr>
+        <w:t xml:space="preserve"> ze wszystkimi wersjami .NET </w:t>
+      </w:r>
+      <w:r>
+        <w:rPr>
+          <w:color w:val="auto"/>
+        </w:rPr>
+        <w:t>jednak</w:t>
+      </w:r>
+      <w:r>
+        <w:rPr>
+          <w:color w:val="auto"/>
+        </w:rPr>
+        <w:t xml:space="preserve"> niemożliwym</w:t>
+      </w:r>
+      <w:r>
+        <w:rPr>
+          <w:color w:val="auto"/>
+        </w:rPr>
+        <w:t xml:space="preserve"> było</w:t>
+      </w:r>
+      <w:r>
+        <w:rPr>
+          <w:color w:val="auto"/>
+        </w:rPr>
+        <w:t xml:space="preserve"> użycie dodatku .Previewer</w:t>
+      </w:r>
+      <w:r>
+        <w:rPr>
+          <w:color w:val="auto"/>
+        </w:rPr>
+        <w:t xml:space="preserve"> naszej wersji .NET</w:t>
+      </w:r>
+      <w:r>
+        <w:rPr>
+          <w:color w:val="auto"/>
+        </w:rPr>
+        <w:t>, który znacząco pomógłby</w:t>
+      </w:r>
+      <w:r>
+        <w:rPr>
+          <w:color w:val="auto"/>
+        </w:rPr>
+        <w:t xml:space="preserve"> mi</w:t>
+      </w:r>
+      <w:r>
+        <w:rPr>
+          <w:color w:val="auto"/>
+        </w:rPr>
+        <w:t xml:space="preserve"> w edycji</w:t>
+      </w:r>
+      <w:r>
+        <w:rPr>
+          <w:color w:val="auto"/>
+        </w:rPr>
+        <w:t xml:space="preserve"> ale też pokazie</w:t>
+      </w:r>
+      <w:r>
+        <w:rPr>
+          <w:color w:val="auto"/>
+        </w:rPr>
+        <w:t xml:space="preserve"> szablonu arkusza na „żywym” przykładzie</w:t>
+      </w:r>
+      <w:r>
+        <w:rPr>
+          <w:color w:val="auto"/>
+        </w:rPr>
+        <w:t xml:space="preserve"> użytkownikowi</w:t>
+      </w:r>
       <w:r>
         <w:rPr>
           <w:color w:val="auto"/>
@@ -10969,28 +10150,14 @@
         <w:rPr>
           <w:color w:val="auto"/>
         </w:rPr>
-        <w:t>Na początku problemy były związane z kompatybilnością</w:t>
-      </w:r>
-      <w:r>
-        <w:rPr>
-          <w:color w:val="auto"/>
-        </w:rPr>
-        <w:t xml:space="preserve"> i moja niewiedzą</w:t>
-      </w:r>
-      <w:r>
-        <w:rPr>
-          <w:color w:val="auto"/>
-        </w:rPr>
-        <w:t xml:space="preserve"> – okazało się że </w:t>
-      </w:r>
-      <w:proofErr w:type="spellStart"/>
-      <w:r>
-        <w:rPr>
-          <w:color w:val="auto"/>
-        </w:rPr>
-        <w:t>QuestPDF</w:t>
-      </w:r>
-      <w:proofErr w:type="spellEnd"/>
+        <w:t>W tym przypadku wsparcie kończyło się na .NET 6 gdzie developer nie chciał dalej tego rozwijać</w:t>
+      </w:r>
+      <w:r>
+        <w:rPr>
+          <w:color w:val="auto"/>
+        </w:rPr>
+        <w:t>.</w:t>
+      </w:r>
       <w:r>
         <w:rPr>
           <w:color w:val="auto"/>
@@ -11001,25 +10168,37 @@
         <w:rPr>
           <w:color w:val="auto"/>
         </w:rPr>
-        <w:t>oficjalnie</w:t>
-      </w:r>
-      <w:r>
-        <w:rPr>
-          <w:color w:val="auto"/>
-        </w:rPr>
-        <w:t xml:space="preserve"> jest </w:t>
-      </w:r>
-      <w:r>
-        <w:rPr>
-          <w:color w:val="auto"/>
-        </w:rPr>
-        <w:t>kompatybilny</w:t>
-      </w:r>
-      <w:r>
-        <w:rPr>
-          <w:color w:val="auto"/>
-        </w:rPr>
-        <w:t xml:space="preserve"> ze wszystkimi wersjami .NET </w:t>
+        <w:t xml:space="preserve">Biorąc pod uwagę zaawansowany stan prac nad aplikacją zdecydowałem </w:t>
+      </w:r>
+      <w:r>
+        <w:rPr>
+          <w:color w:val="auto"/>
+        </w:rPr>
+        <w:t xml:space="preserve">się </w:t>
+      </w:r>
+      <w:r>
+        <w:rPr>
+          <w:color w:val="auto"/>
+        </w:rPr>
+        <w:t>napisać szablon</w:t>
+      </w:r>
+      <w:r>
+        <w:rPr>
+          <w:color w:val="auto"/>
+        </w:rPr>
+        <w:t xml:space="preserve"> do generowania</w:t>
+      </w:r>
+      <w:r>
+        <w:rPr>
+          <w:color w:val="auto"/>
+        </w:rPr>
+        <w:t xml:space="preserve"> metodą prób i błędów co zajęło mi znacznie więcej czasu </w:t>
+      </w:r>
+      <w:r>
+        <w:rPr>
+          <w:color w:val="auto"/>
+        </w:rPr>
+        <w:t xml:space="preserve">- </w:t>
       </w:r>
       <w:r>
         <w:rPr>
@@ -11031,77 +10210,25 @@
         <w:rPr>
           <w:color w:val="auto"/>
         </w:rPr>
-        <w:t xml:space="preserve"> niemożliwym</w:t>
-      </w:r>
-      <w:r>
-        <w:rPr>
-          <w:color w:val="auto"/>
-        </w:rPr>
-        <w:t xml:space="preserve"> było</w:t>
-      </w:r>
-      <w:r>
-        <w:rPr>
-          <w:color w:val="auto"/>
-        </w:rPr>
-        <w:t xml:space="preserve"> użycie </w:t>
-      </w:r>
-      <w:proofErr w:type="gramStart"/>
-      <w:r>
-        <w:rPr>
-          <w:color w:val="auto"/>
-        </w:rPr>
-        <w:t>dodatku .</w:t>
-      </w:r>
-      <w:proofErr w:type="spellStart"/>
-      <w:r>
-        <w:rPr>
-          <w:color w:val="auto"/>
-        </w:rPr>
-        <w:t>Previewer</w:t>
-      </w:r>
-      <w:proofErr w:type="spellEnd"/>
-      <w:proofErr w:type="gramEnd"/>
-      <w:r>
-        <w:rPr>
-          <w:color w:val="auto"/>
-        </w:rPr>
-        <w:t xml:space="preserve"> naszej wersji .NET</w:t>
-      </w:r>
-      <w:r>
-        <w:rPr>
-          <w:color w:val="auto"/>
-        </w:rPr>
-        <w:t>, który znacząco pomógłby</w:t>
-      </w:r>
-      <w:r>
-        <w:rPr>
-          <w:color w:val="auto"/>
-        </w:rPr>
-        <w:t xml:space="preserve"> mi</w:t>
-      </w:r>
-      <w:r>
-        <w:rPr>
-          <w:color w:val="auto"/>
-        </w:rPr>
-        <w:t xml:space="preserve"> w edycji</w:t>
-      </w:r>
-      <w:r>
-        <w:rPr>
-          <w:color w:val="auto"/>
-        </w:rPr>
-        <w:t xml:space="preserve"> ale też pokazie</w:t>
-      </w:r>
-      <w:r>
-        <w:rPr>
-          <w:color w:val="auto"/>
-        </w:rPr>
-        <w:t xml:space="preserve"> szablonu arkusza na „żywym” przykładzie</w:t>
-      </w:r>
-      <w:r>
-        <w:rPr>
-          <w:color w:val="auto"/>
-        </w:rPr>
-        <w:t xml:space="preserve"> użytkownikowi</w:t>
+        <w:t xml:space="preserve"> </w:t>
+      </w:r>
+      <w:r>
+        <w:rPr>
+          <w:color w:val="auto"/>
+        </w:rPr>
+        <w:t>najważniejsze -bez wpływu na kompatybilnośc</w:t>
+      </w:r>
+      <w:r>
+        <w:rPr>
+          <w:color w:val="auto"/>
+        </w:rPr>
+        <w:t>i</w:t>
+      </w:r>
+      <w:r>
+        <w:rPr>
+          <w:color w:val="auto"/>
+        </w:rPr>
+        <w:t xml:space="preserve"> reszty projektu</w:t>
       </w:r>
       <w:r>
         <w:rPr>
@@ -11113,13 +10240,113 @@
         <w:rPr>
           <w:color w:val="auto"/>
         </w:rPr>
-        <w:t>W tym przypadku wsparcie kończyło się na .NET 6 gdzie developer nie chciał dalej tego rozwijać</w:t>
-      </w:r>
-      <w:r>
-        <w:rPr>
-          <w:color w:val="auto"/>
-        </w:rPr>
-        <w:t>.</w:t>
+        <w:t>Kwesti</w:t>
+      </w:r>
+      <w:r>
+        <w:rPr>
+          <w:color w:val="auto"/>
+        </w:rPr>
+        <w:t>ę</w:t>
+      </w:r>
+      <w:r>
+        <w:rPr>
+          <w:color w:val="auto"/>
+        </w:rPr>
+        <w:t xml:space="preserve"> podglądu dokumentu dla użytkownika rozwiązałem inaczej – z wykorzystaniem QuestPDF’a jako generator</w:t>
+      </w:r>
+      <w:r>
+        <w:rPr>
+          <w:color w:val="auto"/>
+        </w:rPr>
+        <w:t xml:space="preserve">a, a Adobe Readera jako podgląd. </w:t>
+      </w:r>
+      <w:r>
+        <w:rPr>
+          <w:color w:val="auto"/>
+        </w:rPr>
+        <w:t>Rozwiązałem to tak ze względu na chęć pozyskania podglądu</w:t>
+      </w:r>
+      <w:r>
+        <w:rPr>
+          <w:color w:val="auto"/>
+        </w:rPr>
+        <w:t xml:space="preserve"> pliku</w:t>
+      </w:r>
+      <w:r>
+        <w:rPr>
+          <w:color w:val="auto"/>
+        </w:rPr>
+        <w:t xml:space="preserve"> i możliwości druku w naszej aplikacji z możliwie </w:t>
+      </w:r>
+      <w:r>
+        <w:rPr>
+          <w:color w:val="auto"/>
+        </w:rPr>
+        <w:t>najzgodniejszą z plikami pdf aplikacją</w:t>
+      </w:r>
+      <w:r>
+        <w:rPr>
+          <w:color w:val="auto"/>
+        </w:rPr>
+        <w:t>, którą większość użytkowników zna i używa</w:t>
+      </w:r>
+      <w:r>
+        <w:rPr>
+          <w:color w:val="auto"/>
+        </w:rPr>
+        <w:t xml:space="preserve">. </w:t>
+      </w:r>
+    </w:p>
+    <w:p>
+      <w:pPr>
+        <w:spacing w:line="360" w:lineRule="auto"/>
+        <w:rPr>
+          <w:color w:val="auto"/>
+        </w:rPr>
+      </w:pPr>
+    </w:p>
+    <w:p>
+      <w:pPr>
+        <w:spacing w:line="360" w:lineRule="auto"/>
+        <w:rPr>
+          <w:color w:val="auto"/>
+        </w:rPr>
+      </w:pPr>
+      <w:r>
+        <w:rPr>
+          <w:color w:val="auto"/>
+        </w:rPr>
+        <w:t xml:space="preserve">Drugą sprawą jaką miałem do rozwiązania </w:t>
+      </w:r>
+      <w:r>
+        <w:rPr>
+          <w:color w:val="auto"/>
+        </w:rPr>
+        <w:t>była optymalizacja zużycia pamięci RAM</w:t>
+      </w:r>
+      <w:r>
+        <w:rPr>
+          <w:color w:val="auto"/>
+        </w:rPr>
+        <w:t xml:space="preserve"> dla</w:t>
+      </w:r>
+      <w:r>
+        <w:rPr>
+          <w:color w:val="auto"/>
+        </w:rPr>
+        <w:t xml:space="preserve"> naszego projektu. Zauważyłem ten błąd gdy w Visual Studio</w:t>
+      </w:r>
+      <w:r>
+        <w:rPr>
+          <w:color w:val="auto"/>
+        </w:rPr>
+        <w:t xml:space="preserve"> wraz z każdym „przeskokiem” między naszymi widokami w menu</w:t>
+      </w:r>
+      <w:r>
+        <w:rPr>
+          <w:color w:val="auto"/>
+        </w:rPr>
+        <w:t xml:space="preserve"> aplikacji</w:t>
       </w:r>
       <w:r>
         <w:rPr>
@@ -11131,43 +10358,7 @@
         <w:rPr>
           <w:color w:val="auto"/>
         </w:rPr>
-        <w:t xml:space="preserve">Biorąc pod uwagę zaawansowany stan prac nad aplikacją zdecydowałem </w:t>
-      </w:r>
-      <w:r>
-        <w:rPr>
-          <w:color w:val="auto"/>
-        </w:rPr>
-        <w:t xml:space="preserve">się </w:t>
-      </w:r>
-      <w:r>
-        <w:rPr>
-          <w:color w:val="auto"/>
-        </w:rPr>
-        <w:t>napisać szablon</w:t>
-      </w:r>
-      <w:r>
-        <w:rPr>
-          <w:color w:val="auto"/>
-        </w:rPr>
-        <w:t xml:space="preserve"> do generowania</w:t>
-      </w:r>
-      <w:r>
-        <w:rPr>
-          <w:color w:val="auto"/>
-        </w:rPr>
-        <w:t xml:space="preserve"> metodą prób i błędów co zajęło mi znacznie więcej czasu </w:t>
-      </w:r>
-      <w:r>
-        <w:rPr>
-          <w:color w:val="auto"/>
-        </w:rPr>
-        <w:t xml:space="preserve">- </w:t>
-      </w:r>
-      <w:r>
-        <w:rPr>
-          <w:color w:val="auto"/>
-        </w:rPr>
-        <w:t>jednak</w:t>
+        <w:t>narzędzia diagnostyczne</w:t>
       </w:r>
       <w:r>
         <w:rPr>
@@ -11179,179 +10370,37 @@
         <w:rPr>
           <w:color w:val="auto"/>
         </w:rPr>
-        <w:t>najważniejsze -bez wpływu na kompatybilnośc</w:t>
-      </w:r>
-      <w:r>
-        <w:rPr>
-          <w:color w:val="auto"/>
-        </w:rPr>
-        <w:t>i</w:t>
-      </w:r>
-      <w:r>
-        <w:rPr>
-          <w:color w:val="auto"/>
-        </w:rPr>
-        <w:t xml:space="preserve"> reszty projektu</w:t>
-      </w:r>
-      <w:r>
-        <w:rPr>
-          <w:color w:val="auto"/>
-        </w:rPr>
-        <w:t xml:space="preserve">. </w:t>
-      </w:r>
-      <w:r>
-        <w:rPr>
-          <w:color w:val="auto"/>
-        </w:rPr>
-        <w:t>Kwesti</w:t>
-      </w:r>
-      <w:r>
-        <w:rPr>
-          <w:color w:val="auto"/>
-        </w:rPr>
-        <w:t>ę</w:t>
-      </w:r>
-      <w:r>
-        <w:rPr>
-          <w:color w:val="auto"/>
-        </w:rPr>
-        <w:t xml:space="preserve"> podglądu dokumentu dla użytkownika rozwiązałem inaczej – z wykorzystaniem </w:t>
-      </w:r>
-      <w:proofErr w:type="spellStart"/>
-      <w:r>
-        <w:rPr>
-          <w:color w:val="auto"/>
-        </w:rPr>
-        <w:t>QuestPDF’a</w:t>
-      </w:r>
-      <w:proofErr w:type="spellEnd"/>
-      <w:r>
-        <w:rPr>
-          <w:color w:val="auto"/>
-        </w:rPr>
-        <w:t xml:space="preserve"> jako generator</w:t>
-      </w:r>
-      <w:r>
-        <w:rPr>
-          <w:color w:val="auto"/>
-        </w:rPr>
-        <w:t xml:space="preserve">a, a Adobe </w:t>
-      </w:r>
-      <w:proofErr w:type="spellStart"/>
-      <w:r>
-        <w:rPr>
-          <w:color w:val="auto"/>
-        </w:rPr>
-        <w:t>Readera</w:t>
-      </w:r>
-      <w:proofErr w:type="spellEnd"/>
-      <w:r>
-        <w:rPr>
-          <w:color w:val="auto"/>
-        </w:rPr>
-        <w:t xml:space="preserve"> jako podgląd. </w:t>
-      </w:r>
-      <w:r>
-        <w:rPr>
-          <w:color w:val="auto"/>
-        </w:rPr>
-        <w:t>Rozwiązałem to tak ze względu na chęć pozyskania podglądu</w:t>
-      </w:r>
-      <w:r>
-        <w:rPr>
-          <w:color w:val="auto"/>
-        </w:rPr>
-        <w:t xml:space="preserve"> pliku</w:t>
-      </w:r>
-      <w:r>
-        <w:rPr>
-          <w:color w:val="auto"/>
-        </w:rPr>
-        <w:t xml:space="preserve"> i możliwości druku w naszej aplikacji z możliwie </w:t>
-      </w:r>
-      <w:r>
-        <w:rPr>
-          <w:color w:val="auto"/>
-        </w:rPr>
-        <w:t>najzgodniejszą z plikami pdf aplikacją</w:t>
-      </w:r>
-      <w:r>
-        <w:rPr>
-          <w:color w:val="auto"/>
-        </w:rPr>
-        <w:t>, którą większość użytkowników zna i używa</w:t>
-      </w:r>
-      <w:r>
-        <w:rPr>
-          <w:color w:val="auto"/>
-        </w:rPr>
-        <w:t xml:space="preserve">. </w:t>
-      </w:r>
-    </w:p>
-    <w:p>
-      <w:pPr>
-        <w:spacing w:line="360" w:lineRule="auto"/>
-        <w:rPr>
-          <w:color w:val="auto"/>
-        </w:rPr>
-      </w:pPr>
-    </w:p>
-    <w:p>
-      <w:pPr>
-        <w:spacing w:line="360" w:lineRule="auto"/>
-        <w:rPr>
-          <w:color w:val="auto"/>
-        </w:rPr>
-      </w:pPr>
-      <w:r>
-        <w:rPr>
-          <w:color w:val="auto"/>
-        </w:rPr>
-        <w:t xml:space="preserve">Drugą sprawą jaką miałem do rozwiązania </w:t>
-      </w:r>
-      <w:r>
-        <w:rPr>
-          <w:color w:val="auto"/>
-        </w:rPr>
-        <w:t>była optymalizacja zużycia pamięci RAM</w:t>
-      </w:r>
-      <w:r>
-        <w:rPr>
-          <w:color w:val="auto"/>
-        </w:rPr>
-        <w:t xml:space="preserve"> dla</w:t>
-      </w:r>
-      <w:r>
-        <w:rPr>
-          <w:color w:val="auto"/>
-        </w:rPr>
-        <w:t xml:space="preserve"> naszego projektu. Zauważyłem ten </w:t>
-      </w:r>
-      <w:proofErr w:type="gramStart"/>
-      <w:r>
-        <w:rPr>
-          <w:color w:val="auto"/>
-        </w:rPr>
-        <w:t>błąd</w:t>
-      </w:r>
-      <w:proofErr w:type="gramEnd"/>
-      <w:r>
-        <w:rPr>
-          <w:color w:val="auto"/>
-        </w:rPr>
-        <w:t xml:space="preserve"> gdy w Visual Studio</w:t>
-      </w:r>
-      <w:r>
-        <w:rPr>
-          <w:color w:val="auto"/>
-        </w:rPr>
-        <w:t xml:space="preserve"> wraz z każdym „przeskokiem” między naszymi widokami w menu</w:t>
-      </w:r>
-      <w:r>
-        <w:rPr>
-          <w:color w:val="auto"/>
-        </w:rPr>
-        <w:t xml:space="preserve"> aplikacji</w:t>
+        <w:t xml:space="preserve">wbudowane w VS </w:t>
+      </w:r>
+      <w:r>
+        <w:rPr>
+          <w:color w:val="auto"/>
+        </w:rPr>
+        <w:t>wskazywał</w:t>
+      </w:r>
+      <w:r>
+        <w:rPr>
+          <w:color w:val="auto"/>
+        </w:rPr>
+        <w:t>y</w:t>
+      </w:r>
+      <w:r>
+        <w:rPr>
+          <w:color w:val="auto"/>
+        </w:rPr>
+        <w:t xml:space="preserve"> zwiększone wprost proporcjonalnie do ilości otwartych okien zużycie pamięci RAM</w:t>
+      </w:r>
+      <w:r>
+        <w:rPr>
+          <w:color w:val="auto"/>
+        </w:rPr>
+        <w:t xml:space="preserve"> bez jego zwolnienia</w:t>
+      </w:r>
+      <w:r>
+        <w:rPr>
+          <w:color w:val="auto"/>
+        </w:rPr>
+        <w:t>. Dowiedziałem się że nie wystarczy użyć do widoków funkcji .Close() by zamknąć okno ale</w:t>
       </w:r>
       <w:r>
         <w:rPr>
@@ -11363,7 +10412,67 @@
         <w:rPr>
           <w:color w:val="auto"/>
         </w:rPr>
-        <w:t>narzędzia diagnostyczne</w:t>
+        <w:t>należy</w:t>
+      </w:r>
+      <w:r>
+        <w:rPr>
+          <w:color w:val="auto"/>
+        </w:rPr>
+        <w:t xml:space="preserve"> także</w:t>
+      </w:r>
+      <w:r>
+        <w:rPr>
+          <w:color w:val="auto"/>
+        </w:rPr>
+        <w:t xml:space="preserve"> użyć IDisposable aby zwolnić zasoby związane z bazą i widokami w pamięci RAM. Nie musiałem używać</w:t>
+      </w:r>
+      <w:r>
+        <w:rPr>
+          <w:color w:val="auto"/>
+        </w:rPr>
+        <w:t xml:space="preserve"> funkcji .Dispose() za każdym razem gdyż zastosowałem „</w:t>
+      </w:r>
+      <w:r>
+        <w:rPr>
+          <w:color w:val="auto"/>
+        </w:rPr>
+        <w:t>using (DbConnect dbConnect = new DbConnect())</w:t>
+      </w:r>
+      <w:r>
+        <w:rPr>
+          <w:color w:val="auto"/>
+        </w:rPr>
+        <w:t xml:space="preserve"> {}” dla automatycznego zastosowania .Dispose() w przypadku gdy użytkownik zakończy </w:t>
+      </w:r>
+      <w:r>
+        <w:rPr>
+          <w:color w:val="auto"/>
+        </w:rPr>
+        <w:t>działanie</w:t>
+      </w:r>
+      <w:r>
+        <w:rPr>
+          <w:color w:val="auto"/>
+        </w:rPr>
+        <w:t xml:space="preserve"> w obrębie tej instrukcji w tym korzystani</w:t>
+      </w:r>
+      <w:r>
+        <w:rPr>
+          <w:color w:val="auto"/>
+        </w:rPr>
+        <w:t>e</w:t>
+      </w:r>
+      <w:r>
+        <w:rPr>
+          <w:color w:val="auto"/>
+        </w:rPr>
+        <w:t xml:space="preserve"> z</w:t>
+      </w:r>
+      <w:r>
+        <w:rPr>
+          <w:color w:val="auto"/>
+        </w:rPr>
+        <w:t xml:space="preserve"> obecnego</w:t>
       </w:r>
       <w:r>
         <w:rPr>
@@ -11375,248 +10484,6 @@
         <w:rPr>
           <w:color w:val="auto"/>
         </w:rPr>
-        <w:t xml:space="preserve">wbudowane w VS </w:t>
-      </w:r>
-      <w:r>
-        <w:rPr>
-          <w:color w:val="auto"/>
-        </w:rPr>
-        <w:t>wskazywał</w:t>
-      </w:r>
-      <w:r>
-        <w:rPr>
-          <w:color w:val="auto"/>
-        </w:rPr>
-        <w:t>y</w:t>
-      </w:r>
-      <w:r>
-        <w:rPr>
-          <w:color w:val="auto"/>
-        </w:rPr>
-        <w:t xml:space="preserve"> zwiększone wprost proporcjonalnie do ilości otwartych okien zużycie pamięci RAM</w:t>
-      </w:r>
-      <w:r>
-        <w:rPr>
-          <w:color w:val="auto"/>
-        </w:rPr>
-        <w:t xml:space="preserve"> bez jego zwolnienia</w:t>
-      </w:r>
-      <w:r>
-        <w:rPr>
-          <w:color w:val="auto"/>
-        </w:rPr>
-        <w:t xml:space="preserve">. Dowiedziałem się że nie wystarczy użyć do widoków </w:t>
-      </w:r>
-      <w:proofErr w:type="gramStart"/>
-      <w:r>
-        <w:rPr>
-          <w:color w:val="auto"/>
-        </w:rPr>
-        <w:t>funkcji .Close</w:t>
-      </w:r>
-      <w:proofErr w:type="gramEnd"/>
-      <w:r>
-        <w:rPr>
-          <w:color w:val="auto"/>
-        </w:rPr>
-        <w:t>() by zamknąć okno ale</w:t>
-      </w:r>
-      <w:r>
-        <w:rPr>
-          <w:color w:val="auto"/>
-        </w:rPr>
-        <w:t xml:space="preserve"> </w:t>
-      </w:r>
-      <w:r>
-        <w:rPr>
-          <w:color w:val="auto"/>
-        </w:rPr>
-        <w:t>należy</w:t>
-      </w:r>
-      <w:r>
-        <w:rPr>
-          <w:color w:val="auto"/>
-        </w:rPr>
-        <w:t xml:space="preserve"> także</w:t>
-      </w:r>
-      <w:r>
-        <w:rPr>
-          <w:color w:val="auto"/>
-        </w:rPr>
-        <w:t xml:space="preserve"> użyć </w:t>
-      </w:r>
-      <w:proofErr w:type="spellStart"/>
-      <w:r>
-        <w:rPr>
-          <w:color w:val="auto"/>
-        </w:rPr>
-        <w:t>IDisposable</w:t>
-      </w:r>
-      <w:proofErr w:type="spellEnd"/>
-      <w:r>
-        <w:rPr>
-          <w:color w:val="auto"/>
-        </w:rPr>
-        <w:t xml:space="preserve"> aby zwolnić zasoby związane z bazą i widokami w pamięci RAM. Nie musiałem używać</w:t>
-      </w:r>
-      <w:r>
-        <w:rPr>
-          <w:color w:val="auto"/>
-        </w:rPr>
-        <w:t xml:space="preserve"> </w:t>
-      </w:r>
-      <w:proofErr w:type="gramStart"/>
-      <w:r>
-        <w:rPr>
-          <w:color w:val="auto"/>
-        </w:rPr>
-        <w:t>funkcji .</w:t>
-      </w:r>
-      <w:proofErr w:type="spellStart"/>
-      <w:r>
-        <w:rPr>
-          <w:color w:val="auto"/>
-        </w:rPr>
-        <w:t>Dispose</w:t>
-      </w:r>
-      <w:proofErr w:type="spellEnd"/>
-      <w:proofErr w:type="gramEnd"/>
-      <w:r>
-        <w:rPr>
-          <w:color w:val="auto"/>
-        </w:rPr>
-        <w:t>() za każdym razem gdyż zastosowałem „</w:t>
-      </w:r>
-      <w:proofErr w:type="spellStart"/>
-      <w:r>
-        <w:rPr>
-          <w:color w:val="auto"/>
-        </w:rPr>
-        <w:t>using</w:t>
-      </w:r>
-      <w:proofErr w:type="spellEnd"/>
-      <w:r>
-        <w:rPr>
-          <w:color w:val="auto"/>
-        </w:rPr>
-        <w:t xml:space="preserve"> (</w:t>
-      </w:r>
-      <w:proofErr w:type="spellStart"/>
-      <w:r>
-        <w:rPr>
-          <w:color w:val="auto"/>
-        </w:rPr>
-        <w:t>DbConnect</w:t>
-      </w:r>
-      <w:proofErr w:type="spellEnd"/>
-      <w:r>
-        <w:rPr>
-          <w:color w:val="auto"/>
-        </w:rPr>
-        <w:t xml:space="preserve"> </w:t>
-      </w:r>
-      <w:proofErr w:type="spellStart"/>
-      <w:r>
-        <w:rPr>
-          <w:color w:val="auto"/>
-        </w:rPr>
-        <w:t>dbConnect</w:t>
-      </w:r>
-      <w:proofErr w:type="spellEnd"/>
-      <w:r>
-        <w:rPr>
-          <w:color w:val="auto"/>
-        </w:rPr>
-        <w:t xml:space="preserve"> = </w:t>
-      </w:r>
-      <w:proofErr w:type="spellStart"/>
-      <w:r>
-        <w:rPr>
-          <w:color w:val="auto"/>
-        </w:rPr>
-        <w:t>new</w:t>
-      </w:r>
-      <w:proofErr w:type="spellEnd"/>
-      <w:r>
-        <w:rPr>
-          <w:color w:val="auto"/>
-        </w:rPr>
-        <w:t xml:space="preserve"> </w:t>
-      </w:r>
-      <w:proofErr w:type="spellStart"/>
-      <w:r>
-        <w:rPr>
-          <w:color w:val="auto"/>
-        </w:rPr>
-        <w:t>DbConnect</w:t>
-      </w:r>
-      <w:proofErr w:type="spellEnd"/>
-      <w:r>
-        <w:rPr>
-          <w:color w:val="auto"/>
-        </w:rPr>
-        <w:t>())</w:t>
-      </w:r>
-      <w:r>
-        <w:rPr>
-          <w:color w:val="auto"/>
-        </w:rPr>
-        <w:t xml:space="preserve"> {}” dla automatycznego zastosowania .</w:t>
-      </w:r>
-      <w:proofErr w:type="spellStart"/>
-      <w:r>
-        <w:rPr>
-          <w:color w:val="auto"/>
-        </w:rPr>
-        <w:t>Dispose</w:t>
-      </w:r>
-      <w:proofErr w:type="spellEnd"/>
-      <w:r>
-        <w:rPr>
-          <w:color w:val="auto"/>
-        </w:rPr>
-        <w:t xml:space="preserve">() w przypadku gdy użytkownik zakończy </w:t>
-      </w:r>
-      <w:r>
-        <w:rPr>
-          <w:color w:val="auto"/>
-        </w:rPr>
-        <w:t>działanie</w:t>
-      </w:r>
-      <w:r>
-        <w:rPr>
-          <w:color w:val="auto"/>
-        </w:rPr>
-        <w:t xml:space="preserve"> w obrębie tej instrukcji w tym korzystani</w:t>
-      </w:r>
-      <w:r>
-        <w:rPr>
-          <w:color w:val="auto"/>
-        </w:rPr>
-        <w:t>e</w:t>
-      </w:r>
-      <w:r>
-        <w:rPr>
-          <w:color w:val="auto"/>
-        </w:rPr>
-        <w:t xml:space="preserve"> z</w:t>
-      </w:r>
-      <w:r>
-        <w:rPr>
-          <w:color w:val="auto"/>
-        </w:rPr>
-        <w:t xml:space="preserve"> obecnego</w:t>
-      </w:r>
-      <w:r>
-        <w:rPr>
-          <w:color w:val="auto"/>
-        </w:rPr>
-        <w:t xml:space="preserve"> </w:t>
-      </w:r>
-      <w:r>
-        <w:rPr>
-          <w:color w:val="auto"/>
-        </w:rPr>
         <w:t>widoku</w:t>
       </w:r>
       <w:r>
@@ -11635,21 +10502,7 @@
         <w:rPr>
           <w:color w:val="auto"/>
         </w:rPr>
-        <w:t xml:space="preserve"> RAM-u w </w:t>
-      </w:r>
-      <w:proofErr w:type="gramStart"/>
-      <w:r>
-        <w:rPr>
-          <w:color w:val="auto"/>
-        </w:rPr>
-        <w:t>badaniach</w:t>
-      </w:r>
-      <w:proofErr w:type="gramEnd"/>
-      <w:r>
-        <w:rPr>
-          <w:color w:val="auto"/>
-        </w:rPr>
-        <w:t xml:space="preserve"> ale także lepsze zarzadzanie zasobami w systemie.</w:t>
+        <w:t xml:space="preserve"> RAM-u w badaniach ale także lepsze zarzadzanie zasobami w systemie.</w:t>
       </w:r>
       <w:r>
         <w:rPr>
@@ -11689,49 +10542,13 @@
         <w:rPr>
           <w:color w:val="auto"/>
         </w:rPr>
-        <w:t xml:space="preserve">Ostatni problem jest związany z </w:t>
-      </w:r>
-      <w:proofErr w:type="gramStart"/>
-      <w:r>
-        <w:rPr>
-          <w:color w:val="auto"/>
-        </w:rPr>
-        <w:t>drugim</w:t>
-      </w:r>
-      <w:proofErr w:type="gramEnd"/>
-      <w:r>
-        <w:rPr>
-          <w:color w:val="auto"/>
-        </w:rPr>
-        <w:t xml:space="preserve"> ponieważ przy zastosowaniu wcześniejszych poprawek w tym połączeniowych mogłem dopiero</w:t>
-      </w:r>
-      <w:r>
-        <w:rPr>
-          <w:color w:val="auto"/>
-        </w:rPr>
-        <w:t xml:space="preserve"> poprawić importowanie bazy z archiwum i użyć. Dowiedziałem się że aby należycie podmienić bazę na wybraną przez użytkownika należy zamknąć połączenie z bazą prostą </w:t>
-      </w:r>
-      <w:proofErr w:type="gramStart"/>
-      <w:r>
-        <w:rPr>
-          <w:color w:val="auto"/>
-        </w:rPr>
-        <w:t>instrukcją .</w:t>
-      </w:r>
-      <w:proofErr w:type="spellStart"/>
-      <w:r>
-        <w:rPr>
-          <w:color w:val="auto"/>
-        </w:rPr>
-        <w:t>Dispose</w:t>
-      </w:r>
-      <w:proofErr w:type="spellEnd"/>
-      <w:proofErr w:type="gramEnd"/>
-      <w:r>
-        <w:rPr>
-          <w:color w:val="auto"/>
-        </w:rPr>
-        <w:t>() jeśli takie połączenie występowało a następnie dopiero mogłem przeprowadzać, operacje kopiowania i odpowiedniego zapisu w innej lokalizacji z ustandaryzowaną przez nas nazwą.</w:t>
+        <w:t>Ostatni problem jest związany z drugim ponieważ przy zastosowaniu wcześniejszych poprawek w tym połączeniowych mogłem dopiero</w:t>
+      </w:r>
+      <w:r>
+        <w:rPr>
+          <w:color w:val="auto"/>
+        </w:rPr>
+        <w:t xml:space="preserve"> poprawić importowanie bazy z archiwum i użyć. Dowiedziałem się że aby należycie podmienić bazę na wybraną przez użytkownika należy zamknąć połączenie z bazą prostą instrukcją .Dispose() jeśli takie połączenie występowało a następnie dopiero mogłem przeprowadzać, operacje kopiowania i odpowiedniego zapisu w innej lokalizacji z ustandaryzowaną przez nas nazwą.</w:t>
       </w:r>
     </w:p>
     <w:p>
@@ -11884,27 +10701,9 @@
           <w:iCs/>
           <w:color w:val="auto"/>
         </w:rPr>
-        <w:t xml:space="preserve">Dokumentacja </w:t>
-      </w:r>
-      <w:proofErr w:type="spellStart"/>
-      <w:r>
-        <w:rPr>
-          <w:bCs/>
-          <w:iCs/>
-          <w:color w:val="auto"/>
-        </w:rPr>
-        <w:t>jezyka</w:t>
-      </w:r>
-      <w:proofErr w:type="spellEnd"/>
-      <w:r>
-        <w:rPr>
-          <w:bCs/>
-          <w:iCs/>
-          <w:color w:val="auto"/>
-        </w:rPr>
-        <w:t xml:space="preserve"> C# </w:t>
-      </w:r>
-      <w:hyperlink r:id="rId20" w:history="1">
+        <w:t xml:space="preserve">Dokumentacja jezyka C# </w:t>
+      </w:r>
+      <w:hyperlink r:id="rId22" w:history="1">
         <w:r>
           <w:rPr>
             <w:rStyle w:val="Hipercze"/>
@@ -11938,7 +10737,7 @@
         </w:rPr>
         <w:t xml:space="preserve">Przewodnik dotyczący aplikacji klasycznych (WPF .NET) </w:t>
       </w:r>
-      <w:hyperlink r:id="rId21" w:history="1">
+      <w:hyperlink r:id="rId23" w:history="1">
         <w:r>
           <w:rPr>
             <w:rStyle w:val="Hipercze"/>
@@ -11972,23 +10771,13 @@
         </w:rPr>
         <w:t xml:space="preserve">„C# 2005 Wprowadzenie” </w:t>
       </w:r>
-      <w:proofErr w:type="spellStart"/>
       <w:r>
         <w:rPr>
           <w:bCs/>
           <w:iCs/>
           <w:color w:val="auto"/>
         </w:rPr>
-        <w:t>Jesse</w:t>
-      </w:r>
-      <w:proofErr w:type="spellEnd"/>
-      <w:r>
-        <w:rPr>
-          <w:bCs/>
-          <w:iCs/>
-          <w:color w:val="auto"/>
-        </w:rPr>
-        <w:t xml:space="preserve"> Liberty, Brian MacDonald</w:t>
+        <w:t>Jesse Liberty, Brian MacDonald</w:t>
       </w:r>
       <w:r>
         <w:rPr>
@@ -12050,7 +10839,7 @@
         </w:rPr>
         <w:tab/>
       </w:r>
-      <w:hyperlink r:id="rId22" w:history="1">
+      <w:hyperlink r:id="rId24" w:history="1">
         <w:r>
           <w:rPr>
             <w:rStyle w:val="Hipercze"/>
@@ -12090,39 +10879,21 @@
           <w:iCs/>
           <w:color w:val="auto"/>
         </w:rPr>
-        <w:t xml:space="preserve">Film YouTube kanału </w:t>
-      </w:r>
-      <w:proofErr w:type="spellStart"/>
-      <w:r>
+        <w:t>Film YouTube kanału Mdemy z tworzenia systemu magazynowego</w:t>
+      </w:r>
+    </w:p>
+    <w:p>
+      <w:pPr>
+        <w:pStyle w:val="Akapitzlist"/>
+        <w:spacing w:line="360" w:lineRule="auto"/>
+        <w:jc w:val="both"/>
         <w:rPr>
           <w:bCs/>
           <w:iCs/>
           <w:color w:val="auto"/>
         </w:rPr>
-        <w:t>Mdemy</w:t>
-      </w:r>
-      <w:proofErr w:type="spellEnd"/>
-      <w:r>
-        <w:rPr>
-          <w:bCs/>
-          <w:iCs/>
-          <w:color w:val="auto"/>
-        </w:rPr>
-        <w:t xml:space="preserve"> z tworzenia systemu magazynowego</w:t>
-      </w:r>
-    </w:p>
-    <w:p>
-      <w:pPr>
-        <w:pStyle w:val="Akapitzlist"/>
-        <w:spacing w:line="360" w:lineRule="auto"/>
-        <w:jc w:val="both"/>
-        <w:rPr>
-          <w:bCs/>
-          <w:iCs/>
-          <w:color w:val="auto"/>
-        </w:rPr>
-      </w:pPr>
-      <w:hyperlink r:id="rId23" w:history="1">
+      </w:pPr>
+      <w:hyperlink r:id="rId25" w:history="1">
         <w:r>
           <w:rPr>
             <w:rStyle w:val="Hipercze"/>
@@ -12162,36 +10933,24 @@
           <w:iCs/>
           <w:color w:val="auto"/>
         </w:rPr>
-        <w:t xml:space="preserve">Filmy na YouTube związane z prostym zastosowaniem </w:t>
-      </w:r>
-      <w:proofErr w:type="spellStart"/>
-      <w:proofErr w:type="gramStart"/>
+        <w:t>Filmy na YouTube związane z prostym zastosowaniem QuestPDF</w:t>
+      </w:r>
       <w:r>
         <w:rPr>
           <w:bCs/>
           <w:iCs/>
           <w:color w:val="auto"/>
         </w:rPr>
-        <w:t>QuestPDF</w:t>
-      </w:r>
-      <w:proofErr w:type="spellEnd"/>
+        <w:t xml:space="preserve"> </w:t>
+      </w:r>
       <w:r>
         <w:rPr>
           <w:bCs/>
           <w:iCs/>
           <w:color w:val="auto"/>
         </w:rPr>
-        <w:t xml:space="preserve"> </w:t>
-      </w:r>
-      <w:r>
-        <w:rPr>
-          <w:bCs/>
-          <w:iCs/>
-          <w:color w:val="auto"/>
-        </w:rPr>
         <w:t>:</w:t>
       </w:r>
-      <w:proofErr w:type="gramEnd"/>
     </w:p>
     <w:p>
       <w:pPr>
@@ -12207,7 +10966,7 @@
       <w:r>
         <w:t xml:space="preserve"> </w:t>
       </w:r>
-      <w:hyperlink r:id="rId24" w:history="1">
+      <w:hyperlink r:id="rId26" w:history="1">
         <w:r>
           <w:rPr>
             <w:rStyle w:val="Hipercze"/>
@@ -12233,7 +10992,6 @@
         </w:rPr>
         <w:t xml:space="preserve">Claudio </w:t>
       </w:r>
-      <w:proofErr w:type="spellStart"/>
       <w:r>
         <w:rPr>
           <w:bCs/>
@@ -12242,7 +11000,6 @@
         </w:rPr>
         <w:t>Bernasconi</w:t>
       </w:r>
-      <w:proofErr w:type="spellEnd"/>
     </w:p>
     <w:p>
       <w:pPr>
@@ -12258,7 +11015,7 @@
       <w:r>
         <w:t xml:space="preserve"> </w:t>
       </w:r>
-      <w:hyperlink r:id="rId25" w:history="1">
+      <w:hyperlink r:id="rId27" w:history="1">
         <w:r>
           <w:rPr>
             <w:rStyle w:val="Hipercze"/>
@@ -12306,18 +11063,8 @@
           <w:iCs/>
           <w:color w:val="auto"/>
         </w:rPr>
-        <w:t xml:space="preserve">Nick </w:t>
-      </w:r>
-      <w:proofErr w:type="spellStart"/>
-      <w:r>
-        <w:rPr>
-          <w:bCs/>
-          <w:iCs/>
-          <w:color w:val="auto"/>
-        </w:rPr>
-        <w:t>Chapsas</w:t>
-      </w:r>
-      <w:proofErr w:type="spellEnd"/>
+        <w:t>Nick Chapsas</w:t>
+      </w:r>
     </w:p>
     <w:p>
       <w:pPr>
@@ -12340,31 +11087,21 @@
           <w:iCs/>
           <w:color w:val="auto"/>
         </w:rPr>
-        <w:t xml:space="preserve">Dokumentacja na stronie </w:t>
-      </w:r>
-      <w:proofErr w:type="spellStart"/>
-      <w:r>
+        <w:t>Dokumentacja na stronie QuestPDF</w:t>
+      </w:r>
+    </w:p>
+    <w:p>
+      <w:pPr>
+        <w:pStyle w:val="Akapitzlist"/>
+        <w:spacing w:line="360" w:lineRule="auto"/>
+        <w:jc w:val="both"/>
         <w:rPr>
           <w:bCs/>
           <w:iCs/>
           <w:color w:val="auto"/>
         </w:rPr>
-        <w:t>QuestPDF</w:t>
-      </w:r>
-      <w:proofErr w:type="spellEnd"/>
-    </w:p>
-    <w:p>
-      <w:pPr>
-        <w:pStyle w:val="Akapitzlist"/>
-        <w:spacing w:line="360" w:lineRule="auto"/>
-        <w:jc w:val="both"/>
-        <w:rPr>
-          <w:bCs/>
-          <w:iCs/>
-          <w:color w:val="auto"/>
-        </w:rPr>
-      </w:pPr>
-      <w:hyperlink r:id="rId26" w:history="1">
+      </w:pPr>
+      <w:hyperlink r:id="rId28" w:history="1">
         <w:r>
           <w:rPr>
             <w:rStyle w:val="Hipercze"/>
@@ -12394,7 +11131,7 @@
           <w:color w:val="auto"/>
         </w:rPr>
       </w:pPr>
-      <w:hyperlink r:id="rId27" w:history="1">
+      <w:hyperlink r:id="rId29" w:history="1">
         <w:r>
           <w:rPr>
             <w:rStyle w:val="Hipercze"/>
@@ -12448,7 +11185,7 @@
           <w:color w:val="auto"/>
         </w:rPr>
       </w:pPr>
-      <w:hyperlink r:id="rId28" w:history="1">
+      <w:hyperlink r:id="rId30" w:history="1">
         <w:r>
           <w:rPr>
             <w:rStyle w:val="Hipercze"/>
@@ -12469,6 +11206,52 @@
     </w:p>
     <w:p>
       <w:pPr>
+        <w:pStyle w:val="Akapitzlist"/>
+        <w:numPr>
+          <w:ilvl w:val="0"/>
+          <w:numId w:val="13"/>
+        </w:numPr>
+        <w:spacing w:line="360" w:lineRule="auto"/>
+        <w:jc w:val="both"/>
+        <w:rPr>
+          <w:bCs/>
+          <w:iCs/>
+          <w:color w:val="auto"/>
+        </w:rPr>
+      </w:pPr>
+      <w:r>
+        <w:rPr>
+          <w:bCs/>
+          <w:iCs/>
+          <w:color w:val="auto"/>
+        </w:rPr>
+        <w:t>Artykuł o tworzeniu diagramów UML:</w:t>
+      </w:r>
+    </w:p>
+    <w:p>
+      <w:pPr>
+        <w:pStyle w:val="Akapitzlist"/>
+        <w:spacing w:line="360" w:lineRule="auto"/>
+        <w:jc w:val="both"/>
+        <w:rPr>
+          <w:bCs/>
+          <w:iCs/>
+          <w:color w:val="auto"/>
+        </w:rPr>
+      </w:pPr>
+      <w:hyperlink r:id="rId31" w:history="1">
+        <w:r>
+          <w:rPr>
+            <w:rStyle w:val="Hipercze"/>
+            <w:bCs/>
+            <w:iCs/>
+          </w:rPr>
+          <w:t>https://it-consulting.pl/2022/04/03/diagram-przypadkow-uzycia/</w:t>
+        </w:r>
+      </w:hyperlink>
+    </w:p>
+    <w:p>
+      <w:pPr>
         <w:spacing w:line="360" w:lineRule="auto"/>
         <w:rPr>
           <w:b/>
@@ -12655,7 +11438,17 @@
           <w:sz w:val="20"/>
           <w:szCs w:val="20"/>
         </w:rPr>
-        <w:t xml:space="preserve">Treści projektu dyplomowego, których nie można zapisać w formie elektronicznej w PDF (np. filmy, oprogramowanie, itp.) należy dołączyć do wersji elektronicznej w Elektronicznym Systemie Obron w odrębnych plikach. </w:t>
+        <w:t xml:space="preserve">Treści projektu dyplomowego, których nie można zapisać w formie elektronicznej w PDF (np. filmy, oprogramowanie, itp.) należy dołączyć do wersji elektronicznej w Elektronicznym Systemie Obron </w:t>
+      </w:r>
+      <w:r>
+        <w:rPr>
+          <w:i/>
+          <w:color w:val="auto"/>
+          <w:sz w:val="20"/>
+          <w:szCs w:val="20"/>
+        </w:rPr>
+        <w:lastRenderedPageBreak/>
+        <w:t xml:space="preserve">w odrębnych plikach. </w:t>
       </w:r>
       <w:r>
         <w:rPr>
@@ -12775,336 +11568,11 @@
           <w:noProof/>
           <w:color w:val="auto"/>
         </w:rPr>
-        <w:lastRenderedPageBreak/>
         <w:drawing>
           <wp:inline distT="0" distB="0" distL="0" distR="0" wp14:anchorId="7C820E86" wp14:editId="7E2305AE">
             <wp:extent cx="5579745" cy="1640840"/>
             <wp:effectExtent l="0" t="0" r="1905" b="0"/>
             <wp:docPr id="4" name="Obraz 4"/>
-            <wp:cNvGraphicFramePr>
-              <a:graphicFrameLocks xmlns:a="http://schemas.openxmlformats.org/drawingml/2006/main" noChangeAspect="1"/>
-            </wp:cNvGraphicFramePr>
-            <a:graphic xmlns:a="http://schemas.openxmlformats.org/drawingml/2006/main">
-              <a:graphicData uri="http://schemas.openxmlformats.org/drawingml/2006/picture">
-                <pic:pic xmlns:pic="http://schemas.openxmlformats.org/drawingml/2006/picture">
-                  <pic:nvPicPr>
-                    <pic:cNvPr id="1" name=""/>
-                    <pic:cNvPicPr/>
-                  </pic:nvPicPr>
-                  <pic:blipFill>
-                    <a:blip r:embed="rId29"/>
-                    <a:stretch>
-                      <a:fillRect/>
-                    </a:stretch>
-                  </pic:blipFill>
-                  <pic:spPr>
-                    <a:xfrm>
-                      <a:off x="0" y="0"/>
-                      <a:ext cx="5579745" cy="1640840"/>
-                    </a:xfrm>
-                    <a:prstGeom prst="rect">
-                      <a:avLst/>
-                    </a:prstGeom>
-                  </pic:spPr>
-                </pic:pic>
-              </a:graphicData>
-            </a:graphic>
-          </wp:inline>
-        </w:drawing>
-      </w:r>
-    </w:p>
-    <w:p>
-      <w:pPr>
-        <w:spacing w:line="360" w:lineRule="auto"/>
-        <w:jc w:val="center"/>
-        <w:rPr>
-          <w:bCs/>
-          <w:color w:val="auto"/>
-        </w:rPr>
-      </w:pPr>
-      <w:r>
-        <w:rPr>
-          <w:bCs/>
-          <w:color w:val="auto"/>
-        </w:rPr>
-        <w:t>Zdjęcie 1</w:t>
-      </w:r>
-      <w:r>
-        <w:rPr>
-          <w:bCs/>
-          <w:color w:val="auto"/>
-        </w:rPr>
-        <w:t>1.</w:t>
-      </w:r>
-      <w:r>
-        <w:rPr>
-          <w:bCs/>
-          <w:color w:val="auto"/>
-        </w:rPr>
-        <w:t>1</w:t>
-      </w:r>
-      <w:r>
-        <w:rPr>
-          <w:bCs/>
-          <w:color w:val="auto"/>
-        </w:rPr>
-        <w:t xml:space="preserve"> </w:t>
-      </w:r>
-      <w:r>
-        <w:rPr>
-          <w:bCs/>
-          <w:color w:val="auto"/>
-        </w:rPr>
-        <w:t xml:space="preserve">Dane w tabeli </w:t>
-      </w:r>
-      <w:proofErr w:type="spellStart"/>
-      <w:r>
-        <w:rPr>
-          <w:bCs/>
-          <w:color w:val="auto"/>
-        </w:rPr>
-        <w:t>users</w:t>
-      </w:r>
-      <w:proofErr w:type="spellEnd"/>
-    </w:p>
-    <w:p>
-      <w:pPr>
-        <w:spacing w:line="360" w:lineRule="auto"/>
-        <w:jc w:val="center"/>
-        <w:rPr>
-          <w:bCs/>
-          <w:color w:val="auto"/>
-        </w:rPr>
-      </w:pPr>
-      <w:r>
-        <w:rPr>
-          <w:bCs/>
-          <w:noProof/>
-          <w:color w:val="auto"/>
-        </w:rPr>
-        <w:drawing>
-          <wp:inline distT="0" distB="0" distL="0" distR="0" wp14:anchorId="0AA75854" wp14:editId="50F44776">
-            <wp:extent cx="1835244" cy="2616334"/>
-            <wp:effectExtent l="0" t="0" r="0" b="0"/>
-            <wp:docPr id="5" name="Obraz 5"/>
-            <wp:cNvGraphicFramePr>
-              <a:graphicFrameLocks xmlns:a="http://schemas.openxmlformats.org/drawingml/2006/main" noChangeAspect="1"/>
-            </wp:cNvGraphicFramePr>
-            <a:graphic xmlns:a="http://schemas.openxmlformats.org/drawingml/2006/main">
-              <a:graphicData uri="http://schemas.openxmlformats.org/drawingml/2006/picture">
-                <pic:pic xmlns:pic="http://schemas.openxmlformats.org/drawingml/2006/picture">
-                  <pic:nvPicPr>
-                    <pic:cNvPr id="1" name=""/>
-                    <pic:cNvPicPr/>
-                  </pic:nvPicPr>
-                  <pic:blipFill>
-                    <a:blip r:embed="rId30"/>
-                    <a:stretch>
-                      <a:fillRect/>
-                    </a:stretch>
-                  </pic:blipFill>
-                  <pic:spPr>
-                    <a:xfrm>
-                      <a:off x="0" y="0"/>
-                      <a:ext cx="1835244" cy="2616334"/>
-                    </a:xfrm>
-                    <a:prstGeom prst="rect">
-                      <a:avLst/>
-                    </a:prstGeom>
-                  </pic:spPr>
-                </pic:pic>
-              </a:graphicData>
-            </a:graphic>
-          </wp:inline>
-        </w:drawing>
-      </w:r>
-    </w:p>
-    <w:p>
-      <w:pPr>
-        <w:spacing w:line="360" w:lineRule="auto"/>
-        <w:jc w:val="center"/>
-        <w:rPr>
-          <w:bCs/>
-          <w:color w:val="auto"/>
-        </w:rPr>
-      </w:pPr>
-      <w:r>
-        <w:rPr>
-          <w:bCs/>
-          <w:color w:val="auto"/>
-        </w:rPr>
-        <w:t>Zdjęcie 1</w:t>
-      </w:r>
-      <w:r>
-        <w:rPr>
-          <w:bCs/>
-          <w:color w:val="auto"/>
-        </w:rPr>
-        <w:t>1</w:t>
-      </w:r>
-      <w:r>
-        <w:rPr>
-          <w:bCs/>
-          <w:color w:val="auto"/>
-        </w:rPr>
-        <w:t>.</w:t>
-      </w:r>
-      <w:r>
-        <w:rPr>
-          <w:bCs/>
-          <w:color w:val="auto"/>
-        </w:rPr>
-        <w:t>2</w:t>
-      </w:r>
-      <w:r>
-        <w:rPr>
-          <w:bCs/>
-          <w:color w:val="auto"/>
-        </w:rPr>
-        <w:t>.</w:t>
-      </w:r>
-      <w:r>
-        <w:rPr>
-          <w:bCs/>
-          <w:color w:val="auto"/>
-        </w:rPr>
-        <w:t xml:space="preserve"> Dane w tabeli łączącej eksponaty z wystawami</w:t>
-      </w:r>
-    </w:p>
-    <w:p>
-      <w:pPr>
-        <w:spacing w:line="360" w:lineRule="auto"/>
-        <w:jc w:val="center"/>
-        <w:rPr>
-          <w:bCs/>
-          <w:color w:val="auto"/>
-        </w:rPr>
-      </w:pPr>
-    </w:p>
-    <w:p>
-      <w:pPr>
-        <w:spacing w:line="360" w:lineRule="auto"/>
-        <w:jc w:val="center"/>
-        <w:rPr>
-          <w:bCs/>
-          <w:color w:val="auto"/>
-        </w:rPr>
-      </w:pPr>
-      <w:r>
-        <w:rPr>
-          <w:bCs/>
-          <w:noProof/>
-          <w:color w:val="auto"/>
-        </w:rPr>
-        <w:drawing>
-          <wp:inline distT="0" distB="0" distL="0" distR="0" wp14:anchorId="2C6552FC" wp14:editId="5B0078CE">
-            <wp:extent cx="6065875" cy="750382"/>
-            <wp:effectExtent l="0" t="0" r="0" b="0"/>
-            <wp:docPr id="7" name="Obraz 7"/>
-            <wp:cNvGraphicFramePr>
-              <a:graphicFrameLocks xmlns:a="http://schemas.openxmlformats.org/drawingml/2006/main" noChangeAspect="1"/>
-            </wp:cNvGraphicFramePr>
-            <a:graphic xmlns:a="http://schemas.openxmlformats.org/drawingml/2006/main">
-              <a:graphicData uri="http://schemas.openxmlformats.org/drawingml/2006/picture">
-                <pic:pic xmlns:pic="http://schemas.openxmlformats.org/drawingml/2006/picture">
-                  <pic:nvPicPr>
-                    <pic:cNvPr id="1" name=""/>
-                    <pic:cNvPicPr/>
-                  </pic:nvPicPr>
-                  <pic:blipFill>
-                    <a:blip r:embed="rId31"/>
-                    <a:stretch>
-                      <a:fillRect/>
-                    </a:stretch>
-                  </pic:blipFill>
-                  <pic:spPr>
-                    <a:xfrm>
-                      <a:off x="0" y="0"/>
-                      <a:ext cx="6114705" cy="756423"/>
-                    </a:xfrm>
-                    <a:prstGeom prst="rect">
-                      <a:avLst/>
-                    </a:prstGeom>
-                  </pic:spPr>
-                </pic:pic>
-              </a:graphicData>
-            </a:graphic>
-          </wp:inline>
-        </w:drawing>
-      </w:r>
-    </w:p>
-    <w:p>
-      <w:pPr>
-        <w:spacing w:line="360" w:lineRule="auto"/>
-        <w:jc w:val="center"/>
-        <w:rPr>
-          <w:bCs/>
-          <w:color w:val="auto"/>
-        </w:rPr>
-      </w:pPr>
-      <w:r>
-        <w:rPr>
-          <w:bCs/>
-          <w:color w:val="auto"/>
-        </w:rPr>
-        <w:t>Zdjęcie 1</w:t>
-      </w:r>
-      <w:r>
-        <w:rPr>
-          <w:bCs/>
-          <w:color w:val="auto"/>
-        </w:rPr>
-        <w:t>1</w:t>
-      </w:r>
-      <w:r>
-        <w:rPr>
-          <w:bCs/>
-          <w:color w:val="auto"/>
-        </w:rPr>
-        <w:t>.</w:t>
-      </w:r>
-      <w:r>
-        <w:rPr>
-          <w:bCs/>
-          <w:color w:val="auto"/>
-        </w:rPr>
-        <w:t>3</w:t>
-      </w:r>
-      <w:r>
-        <w:rPr>
-          <w:bCs/>
-          <w:color w:val="auto"/>
-        </w:rPr>
-        <w:t>.</w:t>
-      </w:r>
-      <w:r>
-        <w:rPr>
-          <w:bCs/>
-          <w:color w:val="auto"/>
-        </w:rPr>
-        <w:t xml:space="preserve"> Dane w tabeli wystawy</w:t>
-      </w:r>
-    </w:p>
-    <w:p>
-      <w:pPr>
-        <w:spacing w:line="360" w:lineRule="auto"/>
-        <w:jc w:val="center"/>
-        <w:rPr>
-          <w:bCs/>
-          <w:color w:val="auto"/>
-        </w:rPr>
-      </w:pPr>
-      <w:r>
-        <w:rPr>
-          <w:bCs/>
-          <w:noProof/>
-          <w:color w:val="auto"/>
-        </w:rPr>
-        <w:drawing>
-          <wp:inline distT="0" distB="0" distL="0" distR="0" wp14:anchorId="6E78AE00" wp14:editId="399625E1">
-            <wp:extent cx="6079443" cy="947859"/>
-            <wp:effectExtent l="0" t="0" r="0" b="5080"/>
-            <wp:docPr id="8" name="Obraz 8"/>
             <wp:cNvGraphicFramePr>
               <a:graphicFrameLocks xmlns:a="http://schemas.openxmlformats.org/drawingml/2006/main" noChangeAspect="1"/>
             </wp:cNvGraphicFramePr>
@@ -13124,7 +11592,7 @@
                   <pic:spPr>
                     <a:xfrm>
                       <a:off x="0" y="0"/>
-                      <a:ext cx="6170055" cy="961987"/>
+                      <a:ext cx="5579745" cy="1640840"/>
                     </a:xfrm>
                     <a:prstGeom prst="rect">
                       <a:avLst/>
@@ -13158,21 +11626,28 @@
           <w:bCs/>
           <w:color w:val="auto"/>
         </w:rPr>
-        <w:t>1.4</w:t>
-      </w:r>
-      <w:r>
-        <w:rPr>
-          <w:bCs/>
-          <w:color w:val="auto"/>
-        </w:rPr>
-        <w:t>.</w:t>
-      </w:r>
-      <w:r>
-        <w:rPr>
-          <w:bCs/>
-          <w:color w:val="auto"/>
-        </w:rPr>
-        <w:t xml:space="preserve"> Dane w tabeli eksponaty</w:t>
+        <w:t>1.</w:t>
+      </w:r>
+      <w:r>
+        <w:rPr>
+          <w:bCs/>
+          <w:color w:val="auto"/>
+        </w:rPr>
+        <w:t>1</w:t>
+      </w:r>
+      <w:r>
+        <w:rPr>
+          <w:bCs/>
+          <w:color w:val="auto"/>
+        </w:rPr>
+        <w:t xml:space="preserve"> </w:t>
+      </w:r>
+      <w:r>
+        <w:rPr>
+          <w:bCs/>
+          <w:color w:val="auto"/>
+        </w:rPr>
+        <w:t>Dane w tabeli users</w:t>
       </w:r>
     </w:p>
     <w:p>
@@ -13190,12 +11665,11 @@
           <w:noProof/>
           <w:color w:val="auto"/>
         </w:rPr>
-        <w:lastRenderedPageBreak/>
         <w:drawing>
-          <wp:inline distT="0" distB="0" distL="0" distR="0" wp14:anchorId="5B90C96E" wp14:editId="7E05A761">
-            <wp:extent cx="6044255" cy="1600658"/>
+          <wp:inline distT="0" distB="0" distL="0" distR="0" wp14:anchorId="0AA75854" wp14:editId="50F44776">
+            <wp:extent cx="1835244" cy="2616334"/>
             <wp:effectExtent l="0" t="0" r="0" b="0"/>
-            <wp:docPr id="9" name="Obraz 9"/>
+            <wp:docPr id="5" name="Obraz 5"/>
             <wp:cNvGraphicFramePr>
               <a:graphicFrameLocks xmlns:a="http://schemas.openxmlformats.org/drawingml/2006/main" noChangeAspect="1"/>
             </wp:cNvGraphicFramePr>
@@ -13215,7 +11689,7 @@
                   <pic:spPr>
                     <a:xfrm>
                       <a:off x="0" y="0"/>
-                      <a:ext cx="6077336" cy="1609419"/>
+                      <a:ext cx="1835244" cy="2616334"/>
                     </a:xfrm>
                     <a:prstGeom prst="rect">
                       <a:avLst/>
@@ -13249,7 +11723,7 @@
           <w:bCs/>
           <w:color w:val="auto"/>
         </w:rPr>
-        <w:t>1.5</w:t>
+        <w:t>1</w:t>
       </w:r>
       <w:r>
         <w:rPr>
@@ -13263,7 +11737,21 @@
           <w:bCs/>
           <w:color w:val="auto"/>
         </w:rPr>
-        <w:t xml:space="preserve"> Dane w tabeli historia</w:t>
+        <w:t>2</w:t>
+      </w:r>
+      <w:r>
+        <w:rPr>
+          <w:bCs/>
+          <w:color w:val="auto"/>
+        </w:rPr>
+        <w:t>.</w:t>
+      </w:r>
+      <w:r>
+        <w:rPr>
+          <w:bCs/>
+          <w:color w:val="auto"/>
+        </w:rPr>
+        <w:t xml:space="preserve"> Dane w tabeli łączącej eksponaty z wystawami</w:t>
       </w:r>
     </w:p>
     <w:p>
@@ -13275,6 +11763,16 @@
           <w:color w:val="auto"/>
         </w:rPr>
       </w:pPr>
+    </w:p>
+    <w:p>
+      <w:pPr>
+        <w:spacing w:line="360" w:lineRule="auto"/>
+        <w:jc w:val="center"/>
+        <w:rPr>
+          <w:bCs/>
+          <w:color w:val="auto"/>
+        </w:rPr>
+      </w:pPr>
       <w:r>
         <w:rPr>
           <w:bCs/>
@@ -13282,10 +11780,10 @@
           <w:color w:val="auto"/>
         </w:rPr>
         <w:drawing>
-          <wp:inline distT="0" distB="0" distL="0" distR="0" wp14:anchorId="7F463E38" wp14:editId="5614E93A">
-            <wp:extent cx="6035827" cy="379858"/>
-            <wp:effectExtent l="0" t="0" r="3175" b="1270"/>
-            <wp:docPr id="10" name="Obraz 10"/>
+          <wp:inline distT="0" distB="0" distL="0" distR="0" wp14:anchorId="2C6552FC" wp14:editId="5B0078CE">
+            <wp:extent cx="6065875" cy="750382"/>
+            <wp:effectExtent l="0" t="0" r="0" b="0"/>
+            <wp:docPr id="7" name="Obraz 7"/>
             <wp:cNvGraphicFramePr>
               <a:graphicFrameLocks xmlns:a="http://schemas.openxmlformats.org/drawingml/2006/main" noChangeAspect="1"/>
             </wp:cNvGraphicFramePr>
@@ -13305,7 +11803,7 @@
                   <pic:spPr>
                     <a:xfrm>
                       <a:off x="0" y="0"/>
-                      <a:ext cx="6260694" cy="394010"/>
+                      <a:ext cx="6114705" cy="756423"/>
                     </a:xfrm>
                     <a:prstGeom prst="rect">
                       <a:avLst/>
@@ -13339,7 +11837,7 @@
           <w:bCs/>
           <w:color w:val="auto"/>
         </w:rPr>
-        <w:t>2</w:t>
+        <w:t>1</w:t>
       </w:r>
       <w:r>
         <w:rPr>
@@ -13353,7 +11851,21 @@
           <w:bCs/>
           <w:color w:val="auto"/>
         </w:rPr>
-        <w:t xml:space="preserve"> Reguła wykorzystywana na potrzeby tworzenia historii</w:t>
+        <w:t>3</w:t>
+      </w:r>
+      <w:r>
+        <w:rPr>
+          <w:bCs/>
+          <w:color w:val="auto"/>
+        </w:rPr>
+        <w:t>.</w:t>
+      </w:r>
+      <w:r>
+        <w:rPr>
+          <w:bCs/>
+          <w:color w:val="auto"/>
+        </w:rPr>
+        <w:t xml:space="preserve"> Dane w tabeli wystawy</w:t>
       </w:r>
     </w:p>
     <w:p>
@@ -13365,71 +11877,17 @@
           <w:color w:val="auto"/>
         </w:rPr>
       </w:pPr>
-    </w:p>
-    <w:p>
-      <w:pPr>
-        <w:spacing w:line="360" w:lineRule="auto"/>
-        <w:jc w:val="center"/>
-        <w:rPr>
-          <w:bCs/>
-          <w:color w:val="auto"/>
-        </w:rPr>
-      </w:pPr>
-    </w:p>
-    <w:p>
-      <w:pPr>
-        <w:spacing w:line="360" w:lineRule="auto"/>
-        <w:jc w:val="center"/>
-        <w:rPr>
-          <w:bCs/>
-          <w:color w:val="auto"/>
-        </w:rPr>
-      </w:pPr>
-    </w:p>
-    <w:p>
-      <w:pPr>
-        <w:spacing w:line="360" w:lineRule="auto"/>
-        <w:jc w:val="center"/>
-        <w:rPr>
-          <w:bCs/>
-          <w:color w:val="auto"/>
-        </w:rPr>
-      </w:pPr>
-    </w:p>
-    <w:p>
-      <w:pPr>
-        <w:spacing w:line="360" w:lineRule="auto"/>
-        <w:jc w:val="center"/>
-        <w:rPr>
-          <w:b/>
-          <w:color w:val="auto"/>
-        </w:rPr>
-      </w:pPr>
-    </w:p>
-    <w:p>
-      <w:pPr>
-        <w:spacing w:line="360" w:lineRule="auto"/>
-        <w:jc w:val="center"/>
-        <w:rPr>
-          <w:b/>
-          <w:color w:val="auto"/>
-          <w:sz w:val="20"/>
-          <w:szCs w:val="20"/>
-        </w:rPr>
-      </w:pPr>
-      <w:r>
-        <w:rPr>
-          <w:b/>
+      <w:r>
+        <w:rPr>
+          <w:bCs/>
           <w:noProof/>
           <w:color w:val="auto"/>
-          <w:sz w:val="20"/>
-          <w:szCs w:val="20"/>
         </w:rPr>
         <w:drawing>
-          <wp:inline distT="0" distB="0" distL="0" distR="0" wp14:anchorId="277674AA" wp14:editId="0D91FEBD">
-            <wp:extent cx="2803096" cy="2566881"/>
+          <wp:inline distT="0" distB="0" distL="0" distR="0" wp14:anchorId="6E78AE00" wp14:editId="399625E1">
+            <wp:extent cx="6079443" cy="947859"/>
             <wp:effectExtent l="0" t="0" r="0" b="5080"/>
-            <wp:docPr id="2" name="Obraz 2"/>
+            <wp:docPr id="8" name="Obraz 8"/>
             <wp:cNvGraphicFramePr>
               <a:graphicFrameLocks xmlns:a="http://schemas.openxmlformats.org/drawingml/2006/main" noChangeAspect="1"/>
             </wp:cNvGraphicFramePr>
@@ -13449,6 +11907,331 @@
                   <pic:spPr>
                     <a:xfrm>
                       <a:off x="0" y="0"/>
+                      <a:ext cx="6170055" cy="961987"/>
+                    </a:xfrm>
+                    <a:prstGeom prst="rect">
+                      <a:avLst/>
+                    </a:prstGeom>
+                  </pic:spPr>
+                </pic:pic>
+              </a:graphicData>
+            </a:graphic>
+          </wp:inline>
+        </w:drawing>
+      </w:r>
+    </w:p>
+    <w:p>
+      <w:pPr>
+        <w:spacing w:line="360" w:lineRule="auto"/>
+        <w:jc w:val="center"/>
+        <w:rPr>
+          <w:bCs/>
+          <w:color w:val="auto"/>
+        </w:rPr>
+      </w:pPr>
+      <w:r>
+        <w:rPr>
+          <w:bCs/>
+          <w:color w:val="auto"/>
+        </w:rPr>
+        <w:t>Zdjęcie 1</w:t>
+      </w:r>
+      <w:r>
+        <w:rPr>
+          <w:bCs/>
+          <w:color w:val="auto"/>
+        </w:rPr>
+        <w:t>1.4</w:t>
+      </w:r>
+      <w:r>
+        <w:rPr>
+          <w:bCs/>
+          <w:color w:val="auto"/>
+        </w:rPr>
+        <w:t>.</w:t>
+      </w:r>
+      <w:r>
+        <w:rPr>
+          <w:bCs/>
+          <w:color w:val="auto"/>
+        </w:rPr>
+        <w:t xml:space="preserve"> Dane w tabeli eksponaty</w:t>
+      </w:r>
+    </w:p>
+    <w:p>
+      <w:pPr>
+        <w:spacing w:line="360" w:lineRule="auto"/>
+        <w:jc w:val="center"/>
+        <w:rPr>
+          <w:bCs/>
+          <w:color w:val="auto"/>
+        </w:rPr>
+      </w:pPr>
+      <w:r>
+        <w:rPr>
+          <w:bCs/>
+          <w:noProof/>
+          <w:color w:val="auto"/>
+        </w:rPr>
+        <w:lastRenderedPageBreak/>
+        <w:drawing>
+          <wp:inline distT="0" distB="0" distL="0" distR="0" wp14:anchorId="5B90C96E" wp14:editId="7E05A761">
+            <wp:extent cx="6044255" cy="1600658"/>
+            <wp:effectExtent l="0" t="0" r="0" b="0"/>
+            <wp:docPr id="9" name="Obraz 9"/>
+            <wp:cNvGraphicFramePr>
+              <a:graphicFrameLocks xmlns:a="http://schemas.openxmlformats.org/drawingml/2006/main" noChangeAspect="1"/>
+            </wp:cNvGraphicFramePr>
+            <a:graphic xmlns:a="http://schemas.openxmlformats.org/drawingml/2006/main">
+              <a:graphicData uri="http://schemas.openxmlformats.org/drawingml/2006/picture">
+                <pic:pic xmlns:pic="http://schemas.openxmlformats.org/drawingml/2006/picture">
+                  <pic:nvPicPr>
+                    <pic:cNvPr id="1" name=""/>
+                    <pic:cNvPicPr/>
+                  </pic:nvPicPr>
+                  <pic:blipFill>
+                    <a:blip r:embed="rId36"/>
+                    <a:stretch>
+                      <a:fillRect/>
+                    </a:stretch>
+                  </pic:blipFill>
+                  <pic:spPr>
+                    <a:xfrm>
+                      <a:off x="0" y="0"/>
+                      <a:ext cx="6077336" cy="1609419"/>
+                    </a:xfrm>
+                    <a:prstGeom prst="rect">
+                      <a:avLst/>
+                    </a:prstGeom>
+                  </pic:spPr>
+                </pic:pic>
+              </a:graphicData>
+            </a:graphic>
+          </wp:inline>
+        </w:drawing>
+      </w:r>
+    </w:p>
+    <w:p>
+      <w:pPr>
+        <w:spacing w:line="360" w:lineRule="auto"/>
+        <w:jc w:val="center"/>
+        <w:rPr>
+          <w:bCs/>
+          <w:color w:val="auto"/>
+        </w:rPr>
+      </w:pPr>
+      <w:r>
+        <w:rPr>
+          <w:bCs/>
+          <w:color w:val="auto"/>
+        </w:rPr>
+        <w:t>Zdjęcie 1</w:t>
+      </w:r>
+      <w:r>
+        <w:rPr>
+          <w:bCs/>
+          <w:color w:val="auto"/>
+        </w:rPr>
+        <w:t>1.5</w:t>
+      </w:r>
+      <w:r>
+        <w:rPr>
+          <w:bCs/>
+          <w:color w:val="auto"/>
+        </w:rPr>
+        <w:t>.</w:t>
+      </w:r>
+      <w:r>
+        <w:rPr>
+          <w:bCs/>
+          <w:color w:val="auto"/>
+        </w:rPr>
+        <w:t xml:space="preserve"> Dane w tabeli historia</w:t>
+      </w:r>
+    </w:p>
+    <w:p>
+      <w:pPr>
+        <w:spacing w:line="360" w:lineRule="auto"/>
+        <w:jc w:val="center"/>
+        <w:rPr>
+          <w:bCs/>
+          <w:color w:val="auto"/>
+        </w:rPr>
+      </w:pPr>
+      <w:r>
+        <w:rPr>
+          <w:bCs/>
+          <w:noProof/>
+          <w:color w:val="auto"/>
+        </w:rPr>
+        <w:drawing>
+          <wp:inline distT="0" distB="0" distL="0" distR="0" wp14:anchorId="7F463E38" wp14:editId="5614E93A">
+            <wp:extent cx="6035827" cy="379858"/>
+            <wp:effectExtent l="0" t="0" r="3175" b="1270"/>
+            <wp:docPr id="10" name="Obraz 10"/>
+            <wp:cNvGraphicFramePr>
+              <a:graphicFrameLocks xmlns:a="http://schemas.openxmlformats.org/drawingml/2006/main" noChangeAspect="1"/>
+            </wp:cNvGraphicFramePr>
+            <a:graphic xmlns:a="http://schemas.openxmlformats.org/drawingml/2006/main">
+              <a:graphicData uri="http://schemas.openxmlformats.org/drawingml/2006/picture">
+                <pic:pic xmlns:pic="http://schemas.openxmlformats.org/drawingml/2006/picture">
+                  <pic:nvPicPr>
+                    <pic:cNvPr id="1" name=""/>
+                    <pic:cNvPicPr/>
+                  </pic:nvPicPr>
+                  <pic:blipFill>
+                    <a:blip r:embed="rId37"/>
+                    <a:stretch>
+                      <a:fillRect/>
+                    </a:stretch>
+                  </pic:blipFill>
+                  <pic:spPr>
+                    <a:xfrm>
+                      <a:off x="0" y="0"/>
+                      <a:ext cx="6260694" cy="394010"/>
+                    </a:xfrm>
+                    <a:prstGeom prst="rect">
+                      <a:avLst/>
+                    </a:prstGeom>
+                  </pic:spPr>
+                </pic:pic>
+              </a:graphicData>
+            </a:graphic>
+          </wp:inline>
+        </w:drawing>
+      </w:r>
+    </w:p>
+    <w:p>
+      <w:pPr>
+        <w:spacing w:line="360" w:lineRule="auto"/>
+        <w:jc w:val="center"/>
+        <w:rPr>
+          <w:bCs/>
+          <w:color w:val="auto"/>
+        </w:rPr>
+      </w:pPr>
+      <w:r>
+        <w:rPr>
+          <w:bCs/>
+          <w:color w:val="auto"/>
+        </w:rPr>
+        <w:t>Zdjęcie 1</w:t>
+      </w:r>
+      <w:r>
+        <w:rPr>
+          <w:bCs/>
+          <w:color w:val="auto"/>
+        </w:rPr>
+        <w:t>2</w:t>
+      </w:r>
+      <w:r>
+        <w:rPr>
+          <w:bCs/>
+          <w:color w:val="auto"/>
+        </w:rPr>
+        <w:t>.</w:t>
+      </w:r>
+      <w:r>
+        <w:rPr>
+          <w:bCs/>
+          <w:color w:val="auto"/>
+        </w:rPr>
+        <w:t xml:space="preserve"> Reguła wykorzystywana na potrzeby tworzenia historii</w:t>
+      </w:r>
+    </w:p>
+    <w:p>
+      <w:pPr>
+        <w:spacing w:line="360" w:lineRule="auto"/>
+        <w:jc w:val="center"/>
+        <w:rPr>
+          <w:bCs/>
+          <w:color w:val="auto"/>
+        </w:rPr>
+      </w:pPr>
+    </w:p>
+    <w:p>
+      <w:pPr>
+        <w:spacing w:line="360" w:lineRule="auto"/>
+        <w:jc w:val="center"/>
+        <w:rPr>
+          <w:bCs/>
+          <w:color w:val="auto"/>
+        </w:rPr>
+      </w:pPr>
+    </w:p>
+    <w:p>
+      <w:pPr>
+        <w:spacing w:line="360" w:lineRule="auto"/>
+        <w:jc w:val="center"/>
+        <w:rPr>
+          <w:bCs/>
+          <w:color w:val="auto"/>
+        </w:rPr>
+      </w:pPr>
+    </w:p>
+    <w:p>
+      <w:pPr>
+        <w:spacing w:line="360" w:lineRule="auto"/>
+        <w:jc w:val="center"/>
+        <w:rPr>
+          <w:bCs/>
+          <w:color w:val="auto"/>
+        </w:rPr>
+      </w:pPr>
+    </w:p>
+    <w:p>
+      <w:pPr>
+        <w:spacing w:line="360" w:lineRule="auto"/>
+        <w:jc w:val="center"/>
+        <w:rPr>
+          <w:b/>
+          <w:color w:val="auto"/>
+        </w:rPr>
+      </w:pPr>
+    </w:p>
+    <w:p>
+      <w:pPr>
+        <w:spacing w:line="360" w:lineRule="auto"/>
+        <w:jc w:val="center"/>
+        <w:rPr>
+          <w:b/>
+          <w:color w:val="auto"/>
+          <w:sz w:val="20"/>
+          <w:szCs w:val="20"/>
+        </w:rPr>
+      </w:pPr>
+      <w:r>
+        <w:rPr>
+          <w:b/>
+          <w:noProof/>
+          <w:color w:val="auto"/>
+          <w:sz w:val="20"/>
+          <w:szCs w:val="20"/>
+        </w:rPr>
+        <w:drawing>
+          <wp:inline distT="0" distB="0" distL="0" distR="0" wp14:anchorId="277674AA" wp14:editId="0D91FEBD">
+            <wp:extent cx="2803096" cy="2566881"/>
+            <wp:effectExtent l="0" t="0" r="0" b="5080"/>
+            <wp:docPr id="2" name="Obraz 2"/>
+            <wp:cNvGraphicFramePr>
+              <a:graphicFrameLocks xmlns:a="http://schemas.openxmlformats.org/drawingml/2006/main" noChangeAspect="1"/>
+            </wp:cNvGraphicFramePr>
+            <a:graphic xmlns:a="http://schemas.openxmlformats.org/drawingml/2006/main">
+              <a:graphicData uri="http://schemas.openxmlformats.org/drawingml/2006/picture">
+                <pic:pic xmlns:pic="http://schemas.openxmlformats.org/drawingml/2006/picture">
+                  <pic:nvPicPr>
+                    <pic:cNvPr id="1" name=""/>
+                    <pic:cNvPicPr/>
+                  </pic:nvPicPr>
+                  <pic:blipFill>
+                    <a:blip r:embed="rId38"/>
+                    <a:stretch>
+                      <a:fillRect/>
+                    </a:stretch>
+                  </pic:blipFill>
+                  <pic:spPr>
+                    <a:xfrm>
+                      <a:off x="0" y="0"/>
                       <a:ext cx="2834443" cy="2595586"/>
                     </a:xfrm>
                     <a:prstGeom prst="rect">
@@ -13506,9 +12289,9 @@
       </w:pPr>
     </w:p>
     <w:sectPr>
-      <w:headerReference w:type="default" r:id="rId36"/>
-      <w:footerReference w:type="default" r:id="rId37"/>
-      <w:headerReference w:type="first" r:id="rId38"/>
+      <w:headerReference w:type="default" r:id="rId39"/>
+      <w:footerReference w:type="default" r:id="rId40"/>
+      <w:headerReference w:type="first" r:id="rId41"/>
       <w:pgSz w:w="11906" w:h="16838"/>
       <w:pgMar w:top="1985" w:right="1418" w:bottom="539" w:left="1701" w:header="1134" w:footer="709" w:gutter="0"/>
       <w:cols w:space="708"/>
@@ -13520,7 +12303,7 @@
 </file>
 
 <file path=word/endnotes.xml><?xml version="1.0" encoding="utf-8"?>
-<w:endnotes xmlns:wpc="http://schemas.microsoft.com/office/word/2010/wordprocessingCanvas" xmlns:cx="http://schemas.microsoft.com/office/drawing/2014/chartex" xmlns:cx1="http://schemas.microsoft.com/office/drawing/2015/9/8/chartex" xmlns:cx2="http://schemas.microsoft.com/office/drawing/2015/10/21/chartex" xmlns:cx3="http://schemas.microsoft.com/office/drawing/2016/5/9/chartex" xmlns:cx4="http://schemas.microsoft.com/office/drawing/2016/5/10/chartex" xmlns:cx5="http://schemas.microsoft.com/office/drawing/2016/5/11/chartex" xmlns:cx6="http://schemas.microsoft.com/office/drawing/2016/5/12/chartex" xmlns:cx7="http://schemas.microsoft.com/office/drawing/2016/5/13/chartex" xmlns:cx8="http://schemas.microsoft.com/office/drawing/2016/5/14/chartex" xmlns:mc="http://schemas.openxmlformats.org/markup-compatibility/2006" xmlns:aink="http://schemas.microsoft.com/office/drawing/2016/ink" xmlns:am3d="http://schemas.microsoft.com/office/drawing/2017/model3d" xmlns:o="urn:schemas-microsoft-com:office:office" xmlns:oel="http://schemas.microsoft.com/office/2019/extlst" xmlns:r="http://schemas.openxmlformats.org/officeDocument/2006/relationships" xmlns:m="http://schemas.openxmlformats.org/officeDocument/2006/math" xmlns:v="urn:schemas-microsoft-com:vml" xmlns:wp14="http://schemas.microsoft.com/office/word/2010/wordprocessingDrawing" xmlns:wp="http://schemas.openxmlformats.org/drawingml/2006/wordprocessingDrawing" xmlns:w10="urn:schemas-microsoft-com:office:word" xmlns:w="http://schemas.openxmlformats.org/wordprocessingml/2006/main" xmlns:w14="http://schemas.microsoft.com/office/word/2010/wordml" xmlns:w15="http://schemas.microsoft.com/office/word/2012/wordml" xmlns:w16cex="http://schemas.microsoft.com/office/word/2018/wordml/cex" xmlns:w16cid="http://schemas.microsoft.com/office/word/2016/wordml/cid" xmlns:w16="http://schemas.microsoft.com/office/word/2018/wordml" xmlns:w16sdtdh="http://schemas.microsoft.com/office/word/2020/wordml/sdtdatahash" xmlns:w16se="http://schemas.microsoft.com/office/word/2015/wordml/symex" xmlns:wpg="http://schemas.microsoft.com/office/word/2010/wordprocessingGroup" xmlns:wpi="http://schemas.microsoft.com/office/word/2010/wordprocessingInk" xmlns:wne="http://schemas.microsoft.com/office/word/2006/wordml" xmlns:wps="http://schemas.microsoft.com/office/word/2010/wordprocessingShape" mc:Ignorable="w14 w15 w16se w16cid w16 w16cex w16sdtdh wp14">
+<w:endnotes xmlns:wpc="http://schemas.microsoft.com/office/word/2010/wordprocessingCanvas" xmlns:cx="http://schemas.microsoft.com/office/drawing/2014/chartex" xmlns:cx1="http://schemas.microsoft.com/office/drawing/2015/9/8/chartex" xmlns:mc="http://schemas.openxmlformats.org/markup-compatibility/2006" xmlns:o="urn:schemas-microsoft-com:office:office" xmlns:r="http://schemas.openxmlformats.org/officeDocument/2006/relationships" xmlns:m="http://schemas.openxmlformats.org/officeDocument/2006/math" xmlns:v="urn:schemas-microsoft-com:vml" xmlns:wp14="http://schemas.microsoft.com/office/word/2010/wordprocessingDrawing" xmlns:wp="http://schemas.openxmlformats.org/drawingml/2006/wordprocessingDrawing" xmlns:w10="urn:schemas-microsoft-com:office:word" xmlns:w="http://schemas.openxmlformats.org/wordprocessingml/2006/main" xmlns:w14="http://schemas.microsoft.com/office/word/2010/wordml" xmlns:w15="http://schemas.microsoft.com/office/word/2012/wordml" xmlns:w16se="http://schemas.microsoft.com/office/word/2015/wordml/symex" xmlns:wpg="http://schemas.microsoft.com/office/word/2010/wordprocessingGroup" xmlns:wpi="http://schemas.microsoft.com/office/word/2010/wordprocessingInk" xmlns:wne="http://schemas.microsoft.com/office/word/2006/wordml" xmlns:wps="http://schemas.microsoft.com/office/word/2010/wordprocessingShape" mc:Ignorable="w14 w15 w16se wp14">
   <w:endnote w:type="separator" w:id="-1">
     <w:p>
       <w:r>
@@ -13539,7 +12322,7 @@
 </file>
 
 <file path=word/footer1.xml><?xml version="1.0" encoding="utf-8"?>
-<w:ftr xmlns:wpc="http://schemas.microsoft.com/office/word/2010/wordprocessingCanvas" xmlns:cx="http://schemas.microsoft.com/office/drawing/2014/chartex" xmlns:cx1="http://schemas.microsoft.com/office/drawing/2015/9/8/chartex" xmlns:cx2="http://schemas.microsoft.com/office/drawing/2015/10/21/chartex" xmlns:cx3="http://schemas.microsoft.com/office/drawing/2016/5/9/chartex" xmlns:cx4="http://schemas.microsoft.com/office/drawing/2016/5/10/chartex" xmlns:cx5="http://schemas.microsoft.com/office/drawing/2016/5/11/chartex" xmlns:cx6="http://schemas.microsoft.com/office/drawing/2016/5/12/chartex" xmlns:cx7="http://schemas.microsoft.com/office/drawing/2016/5/13/chartex" xmlns:cx8="http://schemas.microsoft.com/office/drawing/2016/5/14/chartex" xmlns:mc="http://schemas.openxmlformats.org/markup-compatibility/2006" xmlns:aink="http://schemas.microsoft.com/office/drawing/2016/ink" xmlns:am3d="http://schemas.microsoft.com/office/drawing/2017/model3d" xmlns:o="urn:schemas-microsoft-com:office:office" xmlns:oel="http://schemas.microsoft.com/office/2019/extlst" xmlns:r="http://schemas.openxmlformats.org/officeDocument/2006/relationships" xmlns:m="http://schemas.openxmlformats.org/officeDocument/2006/math" xmlns:v="urn:schemas-microsoft-com:vml" xmlns:wp14="http://schemas.microsoft.com/office/word/2010/wordprocessingDrawing" xmlns:wp="http://schemas.openxmlformats.org/drawingml/2006/wordprocessingDrawing" xmlns:w10="urn:schemas-microsoft-com:office:word" xmlns:w="http://schemas.openxmlformats.org/wordprocessingml/2006/main" xmlns:w14="http://schemas.microsoft.com/office/word/2010/wordml" xmlns:w15="http://schemas.microsoft.com/office/word/2012/wordml" xmlns:w16cex="http://schemas.microsoft.com/office/word/2018/wordml/cex" xmlns:w16cid="http://schemas.microsoft.com/office/word/2016/wordml/cid" xmlns:w16="http://schemas.microsoft.com/office/word/2018/wordml" xmlns:w16sdtdh="http://schemas.microsoft.com/office/word/2020/wordml/sdtdatahash" xmlns:w16se="http://schemas.microsoft.com/office/word/2015/wordml/symex" xmlns:wpg="http://schemas.microsoft.com/office/word/2010/wordprocessingGroup" xmlns:wpi="http://schemas.microsoft.com/office/word/2010/wordprocessingInk" xmlns:wne="http://schemas.microsoft.com/office/word/2006/wordml" xmlns:wps="http://schemas.microsoft.com/office/word/2010/wordprocessingShape" mc:Ignorable="w14 w15 w16se w16cid w16 w16cex w16sdtdh wp14">
+<w:ftr xmlns:wpc="http://schemas.microsoft.com/office/word/2010/wordprocessingCanvas" xmlns:cx="http://schemas.microsoft.com/office/drawing/2014/chartex" xmlns:cx1="http://schemas.microsoft.com/office/drawing/2015/9/8/chartex" xmlns:mc="http://schemas.openxmlformats.org/markup-compatibility/2006" xmlns:o="urn:schemas-microsoft-com:office:office" xmlns:r="http://schemas.openxmlformats.org/officeDocument/2006/relationships" xmlns:m="http://schemas.openxmlformats.org/officeDocument/2006/math" xmlns:v="urn:schemas-microsoft-com:vml" xmlns:wp14="http://schemas.microsoft.com/office/word/2010/wordprocessingDrawing" xmlns:wp="http://schemas.openxmlformats.org/drawingml/2006/wordprocessingDrawing" xmlns:w10="urn:schemas-microsoft-com:office:word" xmlns:w="http://schemas.openxmlformats.org/wordprocessingml/2006/main" xmlns:w14="http://schemas.microsoft.com/office/word/2010/wordml" xmlns:w15="http://schemas.microsoft.com/office/word/2012/wordml" xmlns:w16se="http://schemas.microsoft.com/office/word/2015/wordml/symex" xmlns:wpg="http://schemas.microsoft.com/office/word/2010/wordprocessingGroup" xmlns:wpi="http://schemas.microsoft.com/office/word/2010/wordprocessingInk" xmlns:wne="http://schemas.microsoft.com/office/word/2006/wordml" xmlns:wps="http://schemas.microsoft.com/office/word/2010/wordprocessingShape" mc:Ignorable="w14 w15 w16se wp14">
   <w:p>
     <w:pPr>
       <w:pStyle w:val="Stopka"/>
@@ -13581,7 +12364,7 @@
         <w:sz w:val="20"/>
         <w:szCs w:val="20"/>
       </w:rPr>
-      <w:t>22</w:t>
+      <w:t>9</w:t>
     </w:r>
     <w:r>
       <w:rPr>
@@ -13596,7 +12379,7 @@
 </file>
 
 <file path=word/footnotes.xml><?xml version="1.0" encoding="utf-8"?>
-<w:footnotes xmlns:wpc="http://schemas.microsoft.com/office/word/2010/wordprocessingCanvas" xmlns:cx="http://schemas.microsoft.com/office/drawing/2014/chartex" xmlns:cx1="http://schemas.microsoft.com/office/drawing/2015/9/8/chartex" xmlns:cx2="http://schemas.microsoft.com/office/drawing/2015/10/21/chartex" xmlns:cx3="http://schemas.microsoft.com/office/drawing/2016/5/9/chartex" xmlns:cx4="http://schemas.microsoft.com/office/drawing/2016/5/10/chartex" xmlns:cx5="http://schemas.microsoft.com/office/drawing/2016/5/11/chartex" xmlns:cx6="http://schemas.microsoft.com/office/drawing/2016/5/12/chartex" xmlns:cx7="http://schemas.microsoft.com/office/drawing/2016/5/13/chartex" xmlns:cx8="http://schemas.microsoft.com/office/drawing/2016/5/14/chartex" xmlns:mc="http://schemas.openxmlformats.org/markup-compatibility/2006" xmlns:aink="http://schemas.microsoft.com/office/drawing/2016/ink" xmlns:am3d="http://schemas.microsoft.com/office/drawing/2017/model3d" xmlns:o="urn:schemas-microsoft-com:office:office" xmlns:oel="http://schemas.microsoft.com/office/2019/extlst" xmlns:r="http://schemas.openxmlformats.org/officeDocument/2006/relationships" xmlns:m="http://schemas.openxmlformats.org/officeDocument/2006/math" xmlns:v="urn:schemas-microsoft-com:vml" xmlns:wp14="http://schemas.microsoft.com/office/word/2010/wordprocessingDrawing" xmlns:wp="http://schemas.openxmlformats.org/drawingml/2006/wordprocessingDrawing" xmlns:w10="urn:schemas-microsoft-com:office:word" xmlns:w="http://schemas.openxmlformats.org/wordprocessingml/2006/main" xmlns:w14="http://schemas.microsoft.com/office/word/2010/wordml" xmlns:w15="http://schemas.microsoft.com/office/word/2012/wordml" xmlns:w16cex="http://schemas.microsoft.com/office/word/2018/wordml/cex" xmlns:w16cid="http://schemas.microsoft.com/office/word/2016/wordml/cid" xmlns:w16="http://schemas.microsoft.com/office/word/2018/wordml" xmlns:w16sdtdh="http://schemas.microsoft.com/office/word/2020/wordml/sdtdatahash" xmlns:w16se="http://schemas.microsoft.com/office/word/2015/wordml/symex" xmlns:wpg="http://schemas.microsoft.com/office/word/2010/wordprocessingGroup" xmlns:wpi="http://schemas.microsoft.com/office/word/2010/wordprocessingInk" xmlns:wne="http://schemas.microsoft.com/office/word/2006/wordml" xmlns:wps="http://schemas.microsoft.com/office/word/2010/wordprocessingShape" mc:Ignorable="w14 w15 w16se w16cid w16 w16cex w16sdtdh wp14">
+<w:footnotes xmlns:wpc="http://schemas.microsoft.com/office/word/2010/wordprocessingCanvas" xmlns:cx="http://schemas.microsoft.com/office/drawing/2014/chartex" xmlns:cx1="http://schemas.microsoft.com/office/drawing/2015/9/8/chartex" xmlns:mc="http://schemas.openxmlformats.org/markup-compatibility/2006" xmlns:o="urn:schemas-microsoft-com:office:office" xmlns:r="http://schemas.openxmlformats.org/officeDocument/2006/relationships" xmlns:m="http://schemas.openxmlformats.org/officeDocument/2006/math" xmlns:v="urn:schemas-microsoft-com:vml" xmlns:wp14="http://schemas.microsoft.com/office/word/2010/wordprocessingDrawing" xmlns:wp="http://schemas.openxmlformats.org/drawingml/2006/wordprocessingDrawing" xmlns:w10="urn:schemas-microsoft-com:office:word" xmlns:w="http://schemas.openxmlformats.org/wordprocessingml/2006/main" xmlns:w14="http://schemas.microsoft.com/office/word/2010/wordml" xmlns:w15="http://schemas.microsoft.com/office/word/2012/wordml" xmlns:w16se="http://schemas.microsoft.com/office/word/2015/wordml/symex" xmlns:wpg="http://schemas.microsoft.com/office/word/2010/wordprocessingGroup" xmlns:wpi="http://schemas.microsoft.com/office/word/2010/wordprocessingInk" xmlns:wne="http://schemas.microsoft.com/office/word/2006/wordml" xmlns:wps="http://schemas.microsoft.com/office/word/2010/wordprocessingShape" mc:Ignorable="w14 w15 w16se wp14">
   <w:footnote w:type="separator" w:id="-1">
     <w:p>
       <w:r>
@@ -13615,7 +12398,7 @@
 </file>
 
 <file path=word/header1.xml><?xml version="1.0" encoding="utf-8"?>
-<w:hdr xmlns:wpc="http://schemas.microsoft.com/office/word/2010/wordprocessingCanvas" xmlns:cx="http://schemas.microsoft.com/office/drawing/2014/chartex" xmlns:cx1="http://schemas.microsoft.com/office/drawing/2015/9/8/chartex" xmlns:cx2="http://schemas.microsoft.com/office/drawing/2015/10/21/chartex" xmlns:cx3="http://schemas.microsoft.com/office/drawing/2016/5/9/chartex" xmlns:cx4="http://schemas.microsoft.com/office/drawing/2016/5/10/chartex" xmlns:cx5="http://schemas.microsoft.com/office/drawing/2016/5/11/chartex" xmlns:cx6="http://schemas.microsoft.com/office/drawing/2016/5/12/chartex" xmlns:cx7="http://schemas.microsoft.com/office/drawing/2016/5/13/chartex" xmlns:cx8="http://schemas.microsoft.com/office/drawing/2016/5/14/chartex" xmlns:mc="http://schemas.openxmlformats.org/markup-compatibility/2006" xmlns:aink="http://schemas.microsoft.com/office/drawing/2016/ink" xmlns:am3d="http://schemas.microsoft.com/office/drawing/2017/model3d" xmlns:o="urn:schemas-microsoft-com:office:office" xmlns:oel="http://schemas.microsoft.com/office/2019/extlst" xmlns:r="http://schemas.openxmlformats.org/officeDocument/2006/relationships" xmlns:m="http://schemas.openxmlformats.org/officeDocument/2006/math" xmlns:v="urn:schemas-microsoft-com:vml" xmlns:wp14="http://schemas.microsoft.com/office/word/2010/wordprocessingDrawing" xmlns:wp="http://schemas.openxmlformats.org/drawingml/2006/wordprocessingDrawing" xmlns:w10="urn:schemas-microsoft-com:office:word" xmlns:w="http://schemas.openxmlformats.org/wordprocessingml/2006/main" xmlns:w14="http://schemas.microsoft.com/office/word/2010/wordml" xmlns:w15="http://schemas.microsoft.com/office/word/2012/wordml" xmlns:w16cex="http://schemas.microsoft.com/office/word/2018/wordml/cex" xmlns:w16cid="http://schemas.microsoft.com/office/word/2016/wordml/cid" xmlns:w16="http://schemas.microsoft.com/office/word/2018/wordml" xmlns:w16sdtdh="http://schemas.microsoft.com/office/word/2020/wordml/sdtdatahash" xmlns:w16se="http://schemas.microsoft.com/office/word/2015/wordml/symex" xmlns:wpg="http://schemas.microsoft.com/office/word/2010/wordprocessingGroup" xmlns:wpi="http://schemas.microsoft.com/office/word/2010/wordprocessingInk" xmlns:wne="http://schemas.microsoft.com/office/word/2006/wordml" xmlns:wps="http://schemas.microsoft.com/office/word/2010/wordprocessingShape" mc:Ignorable="w14 w15 w16se w16cid w16 w16cex w16sdtdh wp14">
+<w:hdr xmlns:wpc="http://schemas.microsoft.com/office/word/2010/wordprocessingCanvas" xmlns:cx="http://schemas.microsoft.com/office/drawing/2014/chartex" xmlns:cx1="http://schemas.microsoft.com/office/drawing/2015/9/8/chartex" xmlns:mc="http://schemas.openxmlformats.org/markup-compatibility/2006" xmlns:o="urn:schemas-microsoft-com:office:office" xmlns:r="http://schemas.openxmlformats.org/officeDocument/2006/relationships" xmlns:m="http://schemas.openxmlformats.org/officeDocument/2006/math" xmlns:v="urn:schemas-microsoft-com:vml" xmlns:wp14="http://schemas.microsoft.com/office/word/2010/wordprocessingDrawing" xmlns:wp="http://schemas.openxmlformats.org/drawingml/2006/wordprocessingDrawing" xmlns:w10="urn:schemas-microsoft-com:office:word" xmlns:w="http://schemas.openxmlformats.org/wordprocessingml/2006/main" xmlns:w14="http://schemas.microsoft.com/office/word/2010/wordml" xmlns:w15="http://schemas.microsoft.com/office/word/2012/wordml" xmlns:w16se="http://schemas.microsoft.com/office/word/2015/wordml/symex" xmlns:wpg="http://schemas.microsoft.com/office/word/2010/wordprocessingGroup" xmlns:wpi="http://schemas.microsoft.com/office/word/2010/wordprocessingInk" xmlns:wne="http://schemas.microsoft.com/office/word/2006/wordml" xmlns:wps="http://schemas.microsoft.com/office/word/2010/wordprocessingShape" mc:Ignorable="w14 w15 w16se wp14">
   <w:p>
     <w:pPr>
       <w:spacing w:line="276" w:lineRule="auto"/>
@@ -13658,7 +12441,7 @@
 </file>
 
 <file path=word/header2.xml><?xml version="1.0" encoding="utf-8"?>
-<w:hdr xmlns:wpc="http://schemas.microsoft.com/office/word/2010/wordprocessingCanvas" xmlns:cx="http://schemas.microsoft.com/office/drawing/2014/chartex" xmlns:cx1="http://schemas.microsoft.com/office/drawing/2015/9/8/chartex" xmlns:cx2="http://schemas.microsoft.com/office/drawing/2015/10/21/chartex" xmlns:cx3="http://schemas.microsoft.com/office/drawing/2016/5/9/chartex" xmlns:cx4="http://schemas.microsoft.com/office/drawing/2016/5/10/chartex" xmlns:cx5="http://schemas.microsoft.com/office/drawing/2016/5/11/chartex" xmlns:cx6="http://schemas.microsoft.com/office/drawing/2016/5/12/chartex" xmlns:cx7="http://schemas.microsoft.com/office/drawing/2016/5/13/chartex" xmlns:cx8="http://schemas.microsoft.com/office/drawing/2016/5/14/chartex" xmlns:mc="http://schemas.openxmlformats.org/markup-compatibility/2006" xmlns:aink="http://schemas.microsoft.com/office/drawing/2016/ink" xmlns:am3d="http://schemas.microsoft.com/office/drawing/2017/model3d" xmlns:o="urn:schemas-microsoft-com:office:office" xmlns:oel="http://schemas.microsoft.com/office/2019/extlst" xmlns:r="http://schemas.openxmlformats.org/officeDocument/2006/relationships" xmlns:m="http://schemas.openxmlformats.org/officeDocument/2006/math" xmlns:v="urn:schemas-microsoft-com:vml" xmlns:wp14="http://schemas.microsoft.com/office/word/2010/wordprocessingDrawing" xmlns:wp="http://schemas.openxmlformats.org/drawingml/2006/wordprocessingDrawing" xmlns:w10="urn:schemas-microsoft-com:office:word" xmlns:w="http://schemas.openxmlformats.org/wordprocessingml/2006/main" xmlns:w14="http://schemas.microsoft.com/office/word/2010/wordml" xmlns:w15="http://schemas.microsoft.com/office/word/2012/wordml" xmlns:w16cex="http://schemas.microsoft.com/office/word/2018/wordml/cex" xmlns:w16cid="http://schemas.microsoft.com/office/word/2016/wordml/cid" xmlns:w16="http://schemas.microsoft.com/office/word/2018/wordml" xmlns:w16sdtdh="http://schemas.microsoft.com/office/word/2020/wordml/sdtdatahash" xmlns:w16se="http://schemas.microsoft.com/office/word/2015/wordml/symex" xmlns:wpg="http://schemas.microsoft.com/office/word/2010/wordprocessingGroup" xmlns:wpi="http://schemas.microsoft.com/office/word/2010/wordprocessingInk" xmlns:wne="http://schemas.microsoft.com/office/word/2006/wordml" xmlns:wps="http://schemas.microsoft.com/office/word/2010/wordprocessingShape" mc:Ignorable="w14 w15 w16se w16cid w16 w16cex w16sdtdh wp14">
+<w:hdr xmlns:wpc="http://schemas.microsoft.com/office/word/2010/wordprocessingCanvas" xmlns:cx="http://schemas.microsoft.com/office/drawing/2014/chartex" xmlns:cx1="http://schemas.microsoft.com/office/drawing/2015/9/8/chartex" xmlns:mc="http://schemas.openxmlformats.org/markup-compatibility/2006" xmlns:o="urn:schemas-microsoft-com:office:office" xmlns:r="http://schemas.openxmlformats.org/officeDocument/2006/relationships" xmlns:m="http://schemas.openxmlformats.org/officeDocument/2006/math" xmlns:v="urn:schemas-microsoft-com:vml" xmlns:wp14="http://schemas.microsoft.com/office/word/2010/wordprocessingDrawing" xmlns:wp="http://schemas.openxmlformats.org/drawingml/2006/wordprocessingDrawing" xmlns:w10="urn:schemas-microsoft-com:office:word" xmlns:w="http://schemas.openxmlformats.org/wordprocessingml/2006/main" xmlns:w14="http://schemas.microsoft.com/office/word/2010/wordml" xmlns:w15="http://schemas.microsoft.com/office/word/2012/wordml" xmlns:w16se="http://schemas.microsoft.com/office/word/2015/wordml/symex" xmlns:wpg="http://schemas.microsoft.com/office/word/2010/wordprocessingGroup" xmlns:wpi="http://schemas.microsoft.com/office/word/2010/wordprocessingInk" xmlns:wne="http://schemas.microsoft.com/office/word/2006/wordml" xmlns:wps="http://schemas.microsoft.com/office/word/2010/wordprocessingShape" mc:Ignorable="w14 w15 w16se wp14">
   <w:p>
     <w:pPr>
       <w:spacing w:line="276" w:lineRule="auto"/>
@@ -13705,7 +12488,7 @@
 </file>
 
 <file path=word/numbering.xml><?xml version="1.0" encoding="utf-8"?>
-<w:numbering xmlns:wpc="http://schemas.microsoft.com/office/word/2010/wordprocessingCanvas" xmlns:cx="http://schemas.microsoft.com/office/drawing/2014/chartex" xmlns:cx1="http://schemas.microsoft.com/office/drawing/2015/9/8/chartex" xmlns:cx2="http://schemas.microsoft.com/office/drawing/2015/10/21/chartex" xmlns:cx3="http://schemas.microsoft.com/office/drawing/2016/5/9/chartex" xmlns:cx4="http://schemas.microsoft.com/office/drawing/2016/5/10/chartex" xmlns:cx5="http://schemas.microsoft.com/office/drawing/2016/5/11/chartex" xmlns:cx6="http://schemas.microsoft.com/office/drawing/2016/5/12/chartex" xmlns:cx7="http://schemas.microsoft.com/office/drawing/2016/5/13/chartex" xmlns:cx8="http://schemas.microsoft.com/office/drawing/2016/5/14/chartex" xmlns:mc="http://schemas.openxmlformats.org/markup-compatibility/2006" xmlns:aink="http://schemas.microsoft.com/office/drawing/2016/ink" xmlns:am3d="http://schemas.microsoft.com/office/drawing/2017/model3d" xmlns:o="urn:schemas-microsoft-com:office:office" xmlns:oel="http://schemas.microsoft.com/office/2019/extlst" xmlns:r="http://schemas.openxmlformats.org/officeDocument/2006/relationships" xmlns:m="http://schemas.openxmlformats.org/officeDocument/2006/math" xmlns:v="urn:schemas-microsoft-com:vml" xmlns:wp14="http://schemas.microsoft.com/office/word/2010/wordprocessingDrawing" xmlns:wp="http://schemas.openxmlformats.org/drawingml/2006/wordprocessingDrawing" xmlns:w10="urn:schemas-microsoft-com:office:word" xmlns:w="http://schemas.openxmlformats.org/wordprocessingml/2006/main" xmlns:w14="http://schemas.microsoft.com/office/word/2010/wordml" xmlns:w15="http://schemas.microsoft.com/office/word/2012/wordml" xmlns:w16cex="http://schemas.microsoft.com/office/word/2018/wordml/cex" xmlns:w16cid="http://schemas.microsoft.com/office/word/2016/wordml/cid" xmlns:w16="http://schemas.microsoft.com/office/word/2018/wordml" xmlns:w16sdtdh="http://schemas.microsoft.com/office/word/2020/wordml/sdtdatahash" xmlns:w16se="http://schemas.microsoft.com/office/word/2015/wordml/symex" xmlns:wpg="http://schemas.microsoft.com/office/word/2010/wordprocessingGroup" xmlns:wpi="http://schemas.microsoft.com/office/word/2010/wordprocessingInk" xmlns:wne="http://schemas.microsoft.com/office/word/2006/wordml" xmlns:wps="http://schemas.microsoft.com/office/word/2010/wordprocessingShape" mc:Ignorable="w14 w15 w16se w16cid w16 w16cex w16sdtdh wp14">
+<w:numbering xmlns:wpc="http://schemas.microsoft.com/office/word/2010/wordprocessingCanvas" xmlns:cx="http://schemas.microsoft.com/office/drawing/2014/chartex" xmlns:cx1="http://schemas.microsoft.com/office/drawing/2015/9/8/chartex" xmlns:mc="http://schemas.openxmlformats.org/markup-compatibility/2006" xmlns:o="urn:schemas-microsoft-com:office:office" xmlns:r="http://schemas.openxmlformats.org/officeDocument/2006/relationships" xmlns:m="http://schemas.openxmlformats.org/officeDocument/2006/math" xmlns:v="urn:schemas-microsoft-com:vml" xmlns:wp14="http://schemas.microsoft.com/office/word/2010/wordprocessingDrawing" xmlns:wp="http://schemas.openxmlformats.org/drawingml/2006/wordprocessingDrawing" xmlns:w10="urn:schemas-microsoft-com:office:word" xmlns:w="http://schemas.openxmlformats.org/wordprocessingml/2006/main" xmlns:w14="http://schemas.microsoft.com/office/word/2010/wordml" xmlns:w15="http://schemas.microsoft.com/office/word/2012/wordml" xmlns:w16se="http://schemas.microsoft.com/office/word/2015/wordml/symex" xmlns:wpg="http://schemas.microsoft.com/office/word/2010/wordprocessingGroup" xmlns:wpi="http://schemas.microsoft.com/office/word/2010/wordprocessingInk" xmlns:wne="http://schemas.microsoft.com/office/word/2006/wordml" xmlns:wps="http://schemas.microsoft.com/office/word/2010/wordprocessingShape" mc:Ignorable="w14 w15 w16se wp14">
   <w:abstractNum w:abstractNumId="0" w15:restartNumberingAfterBreak="0">
     <w:nsid w:val="04A153A2"/>
     <w:multiLevelType w:val="hybridMultilevel"/>
@@ -15172,50 +13955,50 @@
       </w:pPr>
     </w:lvl>
   </w:abstractNum>
-  <w:num w:numId="1" w16cid:durableId="1031223255">
+  <w:num w:numId="1">
     <w:abstractNumId w:val="10"/>
   </w:num>
-  <w:num w:numId="2" w16cid:durableId="126895290">
+  <w:num w:numId="2">
     <w:abstractNumId w:val="3"/>
   </w:num>
-  <w:num w:numId="3" w16cid:durableId="1170951321">
+  <w:num w:numId="3">
     <w:abstractNumId w:val="4"/>
   </w:num>
-  <w:num w:numId="4" w16cid:durableId="1529680176">
+  <w:num w:numId="4">
     <w:abstractNumId w:val="12"/>
   </w:num>
-  <w:num w:numId="5" w16cid:durableId="492793097">
+  <w:num w:numId="5">
     <w:abstractNumId w:val="1"/>
   </w:num>
-  <w:num w:numId="6" w16cid:durableId="1910119027">
+  <w:num w:numId="6">
     <w:abstractNumId w:val="11"/>
   </w:num>
-  <w:num w:numId="7" w16cid:durableId="126631493">
+  <w:num w:numId="7">
     <w:abstractNumId w:val="0"/>
   </w:num>
-  <w:num w:numId="8" w16cid:durableId="239870485">
+  <w:num w:numId="8">
     <w:abstractNumId w:val="9"/>
   </w:num>
-  <w:num w:numId="9" w16cid:durableId="761074027">
+  <w:num w:numId="9">
     <w:abstractNumId w:val="2"/>
   </w:num>
-  <w:num w:numId="10" w16cid:durableId="1551501081">
+  <w:num w:numId="10">
     <w:abstractNumId w:val="8"/>
   </w:num>
-  <w:num w:numId="11" w16cid:durableId="476849288">
+  <w:num w:numId="11">
     <w:abstractNumId w:val="5"/>
   </w:num>
-  <w:num w:numId="12" w16cid:durableId="131408130">
+  <w:num w:numId="12">
     <w:abstractNumId w:val="7"/>
   </w:num>
-  <w:num w:numId="13" w16cid:durableId="428350957">
+  <w:num w:numId="13">
     <w:abstractNumId w:val="6"/>
   </w:num>
 </w:numbering>
 </file>
 
 <file path=word/styles.xml><?xml version="1.0" encoding="utf-8"?>
-<w:styles xmlns:mc="http://schemas.openxmlformats.org/markup-compatibility/2006" xmlns:r="http://schemas.openxmlformats.org/officeDocument/2006/relationships" xmlns:w="http://schemas.openxmlformats.org/wordprocessingml/2006/main" xmlns:w14="http://schemas.microsoft.com/office/word/2010/wordml" xmlns:w15="http://schemas.microsoft.com/office/word/2012/wordml" xmlns:w16cex="http://schemas.microsoft.com/office/word/2018/wordml/cex" xmlns:w16cid="http://schemas.microsoft.com/office/word/2016/wordml/cid" xmlns:w16="http://schemas.microsoft.com/office/word/2018/wordml" xmlns:w16sdtdh="http://schemas.microsoft.com/office/word/2020/wordml/sdtdatahash" xmlns:w16se="http://schemas.microsoft.com/office/word/2015/wordml/symex" mc:Ignorable="w14 w15 w16se w16cid w16 w16cex w16sdtdh">
+<w:styles xmlns:mc="http://schemas.openxmlformats.org/markup-compatibility/2006" xmlns:r="http://schemas.openxmlformats.org/officeDocument/2006/relationships" xmlns:w="http://schemas.openxmlformats.org/wordprocessingml/2006/main" xmlns:w14="http://schemas.microsoft.com/office/word/2010/wordml" xmlns:w15="http://schemas.microsoft.com/office/word/2012/wordml" xmlns:w16se="http://schemas.microsoft.com/office/word/2015/wordml/symex" mc:Ignorable="w14 w15 w16se">
   <w:docDefaults>
     <w:rPrDefault>
       <w:rPr>
@@ -15232,7 +14015,7 @@
       </w:pPr>
     </w:pPrDefault>
   </w:docDefaults>
-  <w:latentStyles w:defLockedState="0" w:defUIPriority="99" w:defSemiHidden="0" w:defUnhideWhenUsed="0" w:defQFormat="0" w:count="376">
+  <w:latentStyles w:defLockedState="0" w:defUIPriority="99" w:defSemiHidden="0" w:defUnhideWhenUsed="0" w:defQFormat="0" w:count="371">
     <w:lsdException w:name="Normal" w:uiPriority="0" w:qFormat="1"/>
     <w:lsdException w:name="heading 1" w:uiPriority="9" w:qFormat="1"/>
     <w:lsdException w:name="heading 2" w:semiHidden="1" w:uiPriority="9" w:unhideWhenUsed="1" w:qFormat="1"/>
@@ -15604,11 +14387,6 @@
     <w:lsdException w:name="List Table 5 Dark Accent 6" w:uiPriority="50"/>
     <w:lsdException w:name="List Table 6 Colorful Accent 6" w:uiPriority="51"/>
     <w:lsdException w:name="List Table 7 Colorful Accent 6" w:uiPriority="52"/>
-    <w:lsdException w:name="Mention" w:semiHidden="1" w:unhideWhenUsed="1"/>
-    <w:lsdException w:name="Smart Hyperlink" w:semiHidden="1" w:unhideWhenUsed="1"/>
-    <w:lsdException w:name="Hashtag" w:semiHidden="1" w:unhideWhenUsed="1"/>
-    <w:lsdException w:name="Unresolved Mention" w:semiHidden="1" w:unhideWhenUsed="1"/>
-    <w:lsdException w:name="Smart Link" w:semiHidden="1" w:unhideWhenUsed="1"/>
   </w:latentStyles>
   <w:style w:type="paragraph" w:default="1" w:styleId="Normalny">
     <w:name w:val="Normal"/>
@@ -16347,7 +15125,7 @@
 </file>
 
 <file path=customXml/itemProps1.xml><?xml version="1.0" encoding="utf-8"?>
-<ds:datastoreItem xmlns:ds="http://schemas.openxmlformats.org/officeDocument/2006/customXml" ds:itemID="{F4DB6E01-4E5B-46A0-8BF5-A603A98CF854}">
+<ds:datastoreItem xmlns:ds="http://schemas.openxmlformats.org/officeDocument/2006/customXml" ds:itemID="{AC8D1EB5-8D24-427F-A997-1261B92EC4C2}">
   <ds:schemaRefs>
     <ds:schemaRef ds:uri="http://schemas.openxmlformats.org/officeDocument/2006/bibliography"/>
   </ds:schemaRefs>

</xml_diff>

<commit_message>
Na zółto fragmenty do sprawafrazowania
</commit_message>
<xml_diff>
--- a/Formularz dokumentacji projektu dyplomowego.docx
+++ b/Formularz dokumentacji projektu dyplomowego.docx
@@ -1988,157 +1988,139 @@
         <w:rPr>
           <w:color w:val="auto"/>
         </w:rPr>
-        <w:t xml:space="preserve"> Obecna sytuacja na rynku zwraca uwagę na chęć cięcia kosztów i zastosowania uniwersalne</w:t>
-      </w:r>
-      <w:r>
-        <w:rPr>
-          <w:color w:val="auto"/>
+        <w:t xml:space="preserve"> </w:t>
+      </w:r>
+      <w:r>
+        <w:rPr>
+          <w:color w:val="auto"/>
+          <w:highlight w:val="yellow"/>
+        </w:rPr>
+        <w:t>Obecna sytuacja na rynku zwraca uwagę na chęć cięcia kosztów i zastosowania uniwersalne</w:t>
+      </w:r>
+      <w:r>
+        <w:rPr>
+          <w:color w:val="auto"/>
+          <w:highlight w:val="yellow"/>
         </w:rPr>
         <w:t>go</w:t>
       </w:r>
       <w:r>
         <w:rPr>
           <w:color w:val="auto"/>
+          <w:highlight w:val="yellow"/>
         </w:rPr>
         <w:t>,</w:t>
       </w:r>
       <w:r>
         <w:rPr>
           <w:color w:val="auto"/>
+          <w:highlight w:val="yellow"/>
         </w:rPr>
         <w:t xml:space="preserve"> </w:t>
       </w:r>
       <w:r>
         <w:rPr>
           <w:color w:val="auto"/>
+          <w:highlight w:val="yellow"/>
         </w:rPr>
         <w:t xml:space="preserve">prostego w obsłudze </w:t>
       </w:r>
       <w:r>
         <w:rPr>
           <w:color w:val="auto"/>
+          <w:highlight w:val="yellow"/>
         </w:rPr>
         <w:t>oprogramowania do</w:t>
       </w:r>
       <w:r>
         <w:rPr>
           <w:color w:val="auto"/>
+          <w:highlight w:val="yellow"/>
         </w:rPr>
         <w:t xml:space="preserve"> obsługi</w:t>
       </w:r>
       <w:r>
         <w:rPr>
           <w:color w:val="auto"/>
+          <w:highlight w:val="yellow"/>
         </w:rPr>
         <w:t xml:space="preserve"> </w:t>
       </w:r>
       <w:r>
         <w:rPr>
           <w:color w:val="auto"/>
+          <w:highlight w:val="yellow"/>
         </w:rPr>
         <w:t>zbiorów</w:t>
       </w:r>
       <w:r>
         <w:rPr>
           <w:color w:val="auto"/>
+          <w:highlight w:val="yellow"/>
         </w:rPr>
         <w:t>.</w:t>
       </w:r>
       <w:r>
         <w:rPr>
           <w:color w:val="auto"/>
+          <w:highlight w:val="yellow"/>
         </w:rPr>
         <w:t xml:space="preserve"> </w:t>
       </w:r>
       <w:r>
         <w:rPr>
           <w:color w:val="auto"/>
+          <w:highlight w:val="yellow"/>
         </w:rPr>
         <w:t xml:space="preserve">Poznając </w:t>
       </w:r>
       <w:r>
         <w:rPr>
           <w:color w:val="auto"/>
+          <w:highlight w:val="yellow"/>
         </w:rPr>
         <w:t>rynek jakim jest Poznań</w:t>
       </w:r>
       <w:r>
         <w:rPr>
           <w:color w:val="auto"/>
+          <w:highlight w:val="yellow"/>
         </w:rPr>
         <w:t xml:space="preserve">, który jest miejscem pracy wielu różnych </w:t>
       </w:r>
       <w:r>
         <w:rPr>
           <w:color w:val="auto"/>
+          <w:highlight w:val="yellow"/>
         </w:rPr>
         <w:t xml:space="preserve">małych niezależnych </w:t>
       </w:r>
       <w:r>
         <w:rPr>
           <w:color w:val="auto"/>
+          <w:highlight w:val="yellow"/>
         </w:rPr>
         <w:t>instytucji opartych na zbiorach</w:t>
       </w:r>
       <w:r>
         <w:rPr>
           <w:color w:val="auto"/>
-        </w:rPr>
-        <w:t xml:space="preserve">, potrzebujących oprogramowania do </w:t>
-      </w:r>
-      <w:r>
-        <w:rPr>
-          <w:color w:val="auto"/>
-        </w:rPr>
-        <w:t xml:space="preserve">zarządzania </w:t>
-      </w:r>
-      <w:r>
-        <w:rPr>
-          <w:color w:val="auto"/>
-        </w:rPr>
-        <w:t xml:space="preserve">zasobami i </w:t>
-      </w:r>
-      <w:r>
-        <w:rPr>
-          <w:color w:val="auto"/>
-        </w:rPr>
-        <w:t>łatwiejsze</w:t>
-      </w:r>
-      <w:r>
-        <w:rPr>
-          <w:color w:val="auto"/>
-        </w:rPr>
-        <w:t>go</w:t>
-      </w:r>
-      <w:r>
-        <w:rPr>
-          <w:color w:val="auto"/>
-        </w:rPr>
-        <w:t xml:space="preserve"> </w:t>
-      </w:r>
-      <w:r>
-        <w:rPr>
-          <w:color w:val="auto"/>
-        </w:rPr>
-        <w:t xml:space="preserve">monitorowania oraz </w:t>
-      </w:r>
-      <w:r>
-        <w:rPr>
-          <w:color w:val="auto"/>
-        </w:rPr>
-        <w:t>prezentowania</w:t>
-      </w:r>
-      <w:r>
-        <w:rPr>
-          <w:color w:val="auto"/>
-        </w:rPr>
-        <w:t xml:space="preserve"> wydarzeń</w:t>
-      </w:r>
-      <w:r>
-        <w:rPr>
-          <w:color w:val="auto"/>
-        </w:rPr>
-        <w:t xml:space="preserve"> jak np. biblioteki, muzea czy </w:t>
+          <w:highlight w:val="yellow"/>
+        </w:rPr>
+        <w:t>, potrzebujących oprogramowania do zarządzania zasobami i łatwiejszego monitorowania oraz prezentowania wydarzeń</w:t>
+      </w:r>
+      <w:r>
+        <w:rPr>
+          <w:color w:val="auto"/>
+          <w:highlight w:val="yellow"/>
+        </w:rPr>
+        <w:t xml:space="preserve"> jak np.</w:t>
+      </w:r>
+      <w:r>
+        <w:rPr>
+          <w:color w:val="auto"/>
+        </w:rPr>
+        <w:t xml:space="preserve"> biblioteki, muzea czy </w:t>
       </w:r>
       <w:r>
         <w:rPr>
@@ -2365,11 +2347,13 @@
         <w:jc w:val="both"/>
         <w:rPr>
           <w:color w:val="auto"/>
-        </w:rPr>
-      </w:pPr>
-      <w:r>
-        <w:rPr>
-          <w:color w:val="auto"/>
+          <w:highlight w:val="yellow"/>
+        </w:rPr>
+      </w:pPr>
+      <w:r>
+        <w:rPr>
+          <w:color w:val="auto"/>
+          <w:highlight w:val="yellow"/>
         </w:rPr>
         <w:t xml:space="preserve">Dyskusja o działaniu i budowie aplikacji. Wybór technologii </w:t>
       </w:r>
@@ -2377,6 +2361,7 @@
       <w:r>
         <w:rPr>
           <w:color w:val="auto"/>
+          <w:highlight w:val="yellow"/>
         </w:rPr>
         <w:t>Frontend</w:t>
       </w:r>
@@ -2384,6 +2369,7 @@
       <w:r>
         <w:rPr>
           <w:color w:val="auto"/>
+          <w:highlight w:val="yellow"/>
         </w:rPr>
         <w:t xml:space="preserve"> </w:t>
       </w:r>
@@ -2391,6 +2377,7 @@
       <w:r>
         <w:rPr>
           <w:color w:val="auto"/>
+          <w:highlight w:val="yellow"/>
         </w:rPr>
         <w:t>Backend</w:t>
       </w:r>
@@ -2398,6 +2385,7 @@
       <w:r>
         <w:rPr>
           <w:color w:val="auto"/>
+          <w:highlight w:val="yellow"/>
         </w:rPr>
         <w:t>.</w:t>
       </w:r>
@@ -2560,6 +2548,7 @@
         <w:jc w:val="both"/>
         <w:rPr>
           <w:color w:val="auto"/>
+          <w:highlight w:val="yellow"/>
         </w:rPr>
       </w:pPr>
       <w:r>
@@ -2620,6 +2609,7 @@
       <w:r>
         <w:rPr>
           <w:color w:val="auto"/>
+          <w:highlight w:val="yellow"/>
         </w:rPr>
         <w:t>QuestPDF</w:t>
       </w:r>
@@ -2627,36 +2617,42 @@
       <w:r>
         <w:rPr>
           <w:color w:val="auto"/>
+          <w:highlight w:val="yellow"/>
         </w:rPr>
         <w:t xml:space="preserve"> i </w:t>
       </w:r>
       <w:r>
         <w:rPr>
           <w:color w:val="auto"/>
+          <w:highlight w:val="yellow"/>
         </w:rPr>
         <w:t xml:space="preserve">testy </w:t>
       </w:r>
       <w:r>
         <w:rPr>
           <w:color w:val="auto"/>
+          <w:highlight w:val="yellow"/>
         </w:rPr>
         <w:t>ich</w:t>
       </w:r>
       <w:r>
         <w:rPr>
           <w:color w:val="auto"/>
+          <w:highlight w:val="yellow"/>
         </w:rPr>
         <w:t xml:space="preserve"> implementacji</w:t>
       </w:r>
       <w:r>
         <w:rPr>
           <w:color w:val="auto"/>
+          <w:highlight w:val="yellow"/>
         </w:rPr>
         <w:t xml:space="preserve"> do naszych zastosowań</w:t>
       </w:r>
       <w:r>
         <w:rPr>
           <w:color w:val="auto"/>
+          <w:highlight w:val="yellow"/>
         </w:rPr>
         <w:t>.</w:t>
       </w:r>
@@ -2672,65 +2668,76 @@
         <w:jc w:val="both"/>
         <w:rPr>
           <w:color w:val="auto"/>
-        </w:rPr>
-      </w:pPr>
-      <w:r>
-        <w:rPr>
-          <w:color w:val="auto"/>
+          <w:highlight w:val="yellow"/>
+        </w:rPr>
+      </w:pPr>
+      <w:r>
+        <w:rPr>
+          <w:color w:val="auto"/>
+          <w:highlight w:val="yellow"/>
         </w:rPr>
         <w:t xml:space="preserve">Projektowanie oraz </w:t>
       </w:r>
       <w:r>
         <w:rPr>
           <w:color w:val="auto"/>
+          <w:highlight w:val="yellow"/>
         </w:rPr>
         <w:t>oprogramowanie</w:t>
       </w:r>
       <w:r>
         <w:rPr>
           <w:color w:val="auto"/>
+          <w:highlight w:val="yellow"/>
         </w:rPr>
         <w:t xml:space="preserve"> </w:t>
       </w:r>
       <w:r>
         <w:rPr>
           <w:color w:val="auto"/>
+          <w:highlight w:val="yellow"/>
         </w:rPr>
         <w:t>kolejnych</w:t>
       </w:r>
       <w:r>
         <w:rPr>
           <w:color w:val="auto"/>
+          <w:highlight w:val="yellow"/>
         </w:rPr>
         <w:t xml:space="preserve"> elementów poszczególnych</w:t>
       </w:r>
       <w:r>
         <w:rPr>
           <w:color w:val="auto"/>
+          <w:highlight w:val="yellow"/>
         </w:rPr>
         <w:t xml:space="preserve"> okien aplikacji</w:t>
       </w:r>
       <w:r>
         <w:rPr>
           <w:color w:val="auto"/>
+          <w:highlight w:val="yellow"/>
         </w:rPr>
         <w:t>,</w:t>
       </w:r>
       <w:r>
         <w:rPr>
           <w:color w:val="auto"/>
+          <w:highlight w:val="yellow"/>
         </w:rPr>
         <w:t xml:space="preserve"> w tym menu </w:t>
       </w:r>
       <w:r>
         <w:rPr>
           <w:color w:val="auto"/>
+          <w:highlight w:val="yellow"/>
         </w:rPr>
         <w:t>boczne</w:t>
       </w:r>
       <w:r>
         <w:rPr>
           <w:color w:val="auto"/>
+          <w:highlight w:val="yellow"/>
         </w:rPr>
         <w:t xml:space="preserve"> w oprogramowaniu </w:t>
       </w:r>
@@ -2738,6 +2745,7 @@
       <w:r>
         <w:rPr>
           <w:color w:val="auto"/>
+          <w:highlight w:val="yellow"/>
         </w:rPr>
         <w:t>Figmia</w:t>
       </w:r>
@@ -2745,12 +2753,14 @@
       <w:r>
         <w:rPr>
           <w:color w:val="auto"/>
+          <w:highlight w:val="yellow"/>
         </w:rPr>
         <w:t xml:space="preserve"> i Visual Studio</w:t>
       </w:r>
       <w:r>
         <w:rPr>
           <w:color w:val="auto"/>
+          <w:highlight w:val="yellow"/>
         </w:rPr>
         <w:t>.</w:t>
       </w:r>
@@ -2766,17 +2776,20 @@
         <w:jc w:val="both"/>
         <w:rPr>
           <w:color w:val="auto"/>
-        </w:rPr>
-      </w:pPr>
-      <w:r>
-        <w:rPr>
-          <w:color w:val="auto"/>
+          <w:highlight w:val="yellow"/>
+        </w:rPr>
+      </w:pPr>
+      <w:r>
+        <w:rPr>
+          <w:color w:val="auto"/>
+          <w:highlight w:val="yellow"/>
         </w:rPr>
         <w:t xml:space="preserve">Stworzenie uprawnień dla różnego rodzaju dostępu aplikacji </w:t>
       </w:r>
       <w:r>
         <w:rPr>
           <w:color w:val="auto"/>
+          <w:highlight w:val="yellow"/>
         </w:rPr>
         <w:t>.</w:t>
       </w:r>
@@ -2792,23 +2805,27 @@
         <w:jc w:val="both"/>
         <w:rPr>
           <w:color w:val="auto"/>
-        </w:rPr>
-      </w:pPr>
-      <w:r>
-        <w:rPr>
-          <w:color w:val="auto"/>
+          <w:highlight w:val="yellow"/>
+        </w:rPr>
+      </w:pPr>
+      <w:r>
+        <w:rPr>
+          <w:color w:val="auto"/>
+          <w:highlight w:val="yellow"/>
         </w:rPr>
         <w:t xml:space="preserve">Utworzenie systemu powiadomień na maila związanych z </w:t>
       </w:r>
       <w:r>
         <w:rPr>
           <w:color w:val="auto"/>
+          <w:highlight w:val="yellow"/>
         </w:rPr>
         <w:t>aktualnymi wydarzeniami</w:t>
       </w:r>
       <w:r>
         <w:rPr>
           <w:color w:val="auto"/>
+          <w:highlight w:val="yellow"/>
         </w:rPr>
         <w:t>.</w:t>
       </w:r>
@@ -2824,35 +2841,41 @@
         <w:jc w:val="both"/>
         <w:rPr>
           <w:color w:val="auto"/>
-        </w:rPr>
-      </w:pPr>
-      <w:r>
-        <w:rPr>
-          <w:color w:val="auto"/>
+          <w:highlight w:val="yellow"/>
+        </w:rPr>
+      </w:pPr>
+      <w:r>
+        <w:rPr>
+          <w:color w:val="auto"/>
+          <w:highlight w:val="yellow"/>
         </w:rPr>
         <w:t>Optymalizacja</w:t>
       </w:r>
       <w:r>
         <w:rPr>
           <w:color w:val="auto"/>
+          <w:highlight w:val="yellow"/>
         </w:rPr>
         <w:t xml:space="preserve"> aplikacji w tym</w:t>
       </w:r>
       <w:r>
         <w:rPr>
           <w:color w:val="auto"/>
+          <w:highlight w:val="yellow"/>
         </w:rPr>
         <w:t xml:space="preserve"> </w:t>
       </w:r>
       <w:r>
         <w:rPr>
           <w:color w:val="auto"/>
+          <w:highlight w:val="yellow"/>
         </w:rPr>
         <w:t>zarządzania</w:t>
       </w:r>
       <w:r>
         <w:rPr>
           <w:color w:val="auto"/>
+          <w:highlight w:val="yellow"/>
         </w:rPr>
         <w:t>.</w:t>
       </w:r>
@@ -3060,65 +3083,82 @@
         <w:rPr>
           <w:color w:val="auto"/>
         </w:rPr>
-        <w:t xml:space="preserve"> Zakres czasowy: Od momentu </w:t>
-      </w:r>
-      <w:r>
-        <w:rPr>
-          <w:color w:val="auto"/>
+        <w:t xml:space="preserve"> Zakres czasowy: </w:t>
+      </w:r>
+      <w:r>
+        <w:rPr>
+          <w:color w:val="auto"/>
+          <w:highlight w:val="yellow"/>
+        </w:rPr>
+        <w:t xml:space="preserve">Od momentu </w:t>
+      </w:r>
+      <w:r>
+        <w:rPr>
+          <w:color w:val="auto"/>
+          <w:highlight w:val="yellow"/>
         </w:rPr>
         <w:t>upublicznienia</w:t>
       </w:r>
       <w:r>
         <w:rPr>
           <w:color w:val="auto"/>
+          <w:highlight w:val="yellow"/>
         </w:rPr>
         <w:t>, stabilnej,</w:t>
       </w:r>
       <w:r>
         <w:rPr>
           <w:color w:val="auto"/>
+          <w:highlight w:val="yellow"/>
         </w:rPr>
         <w:t xml:space="preserve"> </w:t>
       </w:r>
       <w:r>
         <w:rPr>
           <w:color w:val="auto"/>
+          <w:highlight w:val="yellow"/>
         </w:rPr>
         <w:t>desktopowej wersji</w:t>
       </w:r>
       <w:r>
         <w:rPr>
           <w:color w:val="auto"/>
+          <w:highlight w:val="yellow"/>
         </w:rPr>
         <w:t>,</w:t>
       </w:r>
       <w:r>
         <w:rPr>
           <w:color w:val="auto"/>
+          <w:highlight w:val="yellow"/>
         </w:rPr>
         <w:t xml:space="preserve"> aż do momentu utraty kompatybilności aplikacji z obecnymi systemami operacyjnymi</w:t>
       </w:r>
       <w:r>
         <w:rPr>
           <w:color w:val="auto"/>
+          <w:highlight w:val="yellow"/>
         </w:rPr>
         <w:t>,</w:t>
       </w:r>
       <w:r>
         <w:rPr>
           <w:color w:val="auto"/>
+          <w:highlight w:val="yellow"/>
         </w:rPr>
         <w:t xml:space="preserve"> </w:t>
       </w:r>
       <w:r>
         <w:rPr>
           <w:color w:val="auto"/>
+          <w:highlight w:val="yellow"/>
         </w:rPr>
         <w:t>lub utraty zainteresowania naszym rozwiązaniem przez wdrożenie nowocześniejszego rozwiązania</w:t>
       </w:r>
       <w:r>
         <w:rPr>
           <w:color w:val="auto"/>
+          <w:highlight w:val="yellow"/>
         </w:rPr>
         <w:t>.</w:t>
       </w:r>
@@ -6487,83 +6527,97 @@
         <w:jc w:val="both"/>
         <w:rPr>
           <w:color w:val="auto"/>
-        </w:rPr>
-      </w:pPr>
-      <w:r>
-        <w:rPr>
-          <w:color w:val="auto"/>
+          <w:highlight w:val="yellow"/>
+        </w:rPr>
+      </w:pPr>
+      <w:r>
+        <w:rPr>
+          <w:color w:val="auto"/>
+          <w:highlight w:val="yellow"/>
         </w:rPr>
         <w:t xml:space="preserve">Wraz z postępem technologicznym pojawiły się nowe możliwości zarządzania zbiorami muzealnymi, które </w:t>
       </w:r>
       <w:r>
         <w:rPr>
           <w:color w:val="auto"/>
+          <w:highlight w:val="yellow"/>
         </w:rPr>
         <w:t>przede wszystkim</w:t>
       </w:r>
       <w:r>
         <w:rPr>
           <w:color w:val="auto"/>
+          <w:highlight w:val="yellow"/>
         </w:rPr>
         <w:t xml:space="preserve"> ułatwiają dostęp do</w:t>
       </w:r>
       <w:r>
         <w:rPr>
           <w:color w:val="auto"/>
+          <w:highlight w:val="yellow"/>
         </w:rPr>
         <w:t> </w:t>
       </w:r>
       <w:r>
         <w:rPr>
           <w:color w:val="auto"/>
+          <w:highlight w:val="yellow"/>
         </w:rPr>
         <w:t xml:space="preserve">zasobów, ale </w:t>
       </w:r>
       <w:r>
         <w:rPr>
           <w:color w:val="auto"/>
+          <w:highlight w:val="yellow"/>
         </w:rPr>
         <w:t>również</w:t>
       </w:r>
       <w:r>
         <w:rPr>
           <w:color w:val="auto"/>
+          <w:highlight w:val="yellow"/>
         </w:rPr>
         <w:t xml:space="preserve"> wspierają ich ochronę i konserwację. </w:t>
       </w:r>
       <w:r>
         <w:rPr>
           <w:color w:val="auto"/>
+          <w:highlight w:val="yellow"/>
         </w:rPr>
         <w:t>Nasz s</w:t>
       </w:r>
       <w:r>
         <w:rPr>
           <w:color w:val="auto"/>
+          <w:highlight w:val="yellow"/>
         </w:rPr>
         <w:t xml:space="preserve">ystem zarządzania zbiorami muzeum ma na celu wsparcie instytucji </w:t>
       </w:r>
       <w:r>
         <w:rPr>
           <w:color w:val="auto"/>
+          <w:highlight w:val="yellow"/>
         </w:rPr>
         <w:t>kulturowych</w:t>
       </w:r>
       <w:r>
         <w:rPr>
           <w:color w:val="auto"/>
+          <w:highlight w:val="yellow"/>
         </w:rPr>
         <w:t xml:space="preserve"> w</w:t>
       </w:r>
       <w:r>
         <w:rPr>
           <w:color w:val="auto"/>
+          <w:highlight w:val="yellow"/>
         </w:rPr>
         <w:t> </w:t>
       </w:r>
       <w:r>
         <w:rPr>
           <w:color w:val="auto"/>
+          <w:highlight w:val="yellow"/>
         </w:rPr>
         <w:t>procesie dokumentacji, katalogowania oraz udostępniania eksponatów w formie cyfrowej.</w:t>
       </w:r>
@@ -6583,17 +6637,26 @@
         <w:rPr>
           <w:color w:val="auto"/>
         </w:rPr>
-        <w:t>oczekiwań społecznych, dlatego system umożliwia kompleksowe zarzadzanie informacjami o zbiorach poprzez szczegółowe opisy eksponatów i wystaw, informacje o ich lokalizacji oraz uczestnictwa w wystawach. Celem systemu jest intuicyjność i dostępność. Jego interfejs został zaprojektowany z myślą o</w:t>
-      </w:r>
-      <w:r>
-        <w:rPr>
-          <w:color w:val="auto"/>
+        <w:t xml:space="preserve">oczekiwań społecznych, dlatego system umożliwia kompleksowe zarzadzanie informacjami o zbiorach poprzez szczegółowe opisy eksponatów i wystaw, informacje o ich lokalizacji oraz uczestnictwa w wystawach. Celem systemu jest intuicyjność i dostępność. </w:t>
+      </w:r>
+      <w:r>
+        <w:rPr>
+          <w:color w:val="auto"/>
+          <w:highlight w:val="yellow"/>
+        </w:rPr>
+        <w:t>Jego interfejs został zaprojektowany z myślą o</w:t>
+      </w:r>
+      <w:r>
+        <w:rPr>
+          <w:color w:val="auto"/>
+          <w:highlight w:val="yellow"/>
         </w:rPr>
         <w:t> </w:t>
       </w:r>
       <w:r>
         <w:rPr>
           <w:color w:val="auto"/>
+          <w:highlight w:val="yellow"/>
         </w:rPr>
         <w:t>użytkownikach, którzy nie są zaawansowani technologicznie.</w:t>
       </w:r>
@@ -6611,20 +6674,29 @@
       <w:r>
         <w:rPr>
           <w:color w:val="auto"/>
+          <w:highlight w:val="yellow"/>
         </w:rPr>
         <w:t>Aplikacja desktopowa jest programem komputerowym przeznaczonym do</w:t>
       </w:r>
       <w:r>
         <w:rPr>
           <w:color w:val="auto"/>
+          <w:highlight w:val="yellow"/>
         </w:rPr>
         <w:t> </w:t>
       </w:r>
       <w:r>
         <w:rPr>
           <w:color w:val="auto"/>
-        </w:rPr>
-        <w:t>uruchamiana na komputerze osobistym lub laptopie. Działa na systemie operacyjnym, korzystając z jego zasobów takich jak pamięć RAM, procesor czy twardy dysk. Tego typu aplikacje zainstalowane są bezpośrednio na urządzeniu i</w:t>
+          <w:highlight w:val="yellow"/>
+        </w:rPr>
+        <w:t>uruchamiana na komputerze osobistym lub laptopie. Działa na systemie operacyjnym, korzystając z jego zasobów takich jak pamięć RAM, procesor czy twardy dysk.</w:t>
+      </w:r>
+      <w:r>
+        <w:rPr>
+          <w:color w:val="auto"/>
+        </w:rPr>
+        <w:t xml:space="preserve"> Tego typu aplikacje zainstalowane są bezpośrednio na urządzeniu i</w:t>
       </w:r>
       <w:r>
         <w:rPr>
@@ -7109,7 +7181,20 @@
         <w:rPr>
           <w:color w:val="auto"/>
         </w:rPr>
-        <w:t>mniejszym instytucją w pracy na co dzień. Wyróżniliśmy dwóch aktorów użytkownika i administratora. Głównymi potrzebami użytkowników okazały się być zarządzanie eksponatami, pracownicy muzeum zaznaczali potrzebę łatwości dodawania, edycji i usuwania eksponatów. Drugą główną potrzeba okazało się być zarządzanie wystawami i przypisanymi do nich eksponatami oraz generowanie raportów z</w:t>
+        <w:t xml:space="preserve">mniejszym instytucją w pracy na co dzień. </w:t>
+      </w:r>
+      <w:r>
+        <w:rPr>
+          <w:color w:val="auto"/>
+          <w:highlight w:val="yellow"/>
+        </w:rPr>
+        <w:t>Wyróżniliśmy dwóch aktorów użytkownika i administratora</w:t>
+      </w:r>
+      <w:r>
+        <w:rPr>
+          <w:color w:val="auto"/>
+        </w:rPr>
+        <w:t>. Głównymi potrzebami użytkowników okazały się być zarządzanie eksponatami, pracownicy muzeum zaznaczali potrzebę łatwości dodawania, edycji i usuwania eksponatów. Drugą główną potrzeba okazało się być zarządzanie wystawami i przypisanymi do nich eksponatami oraz generowanie raportów z</w:t>
       </w:r>
       <w:r>
         <w:rPr>
@@ -7365,13 +7450,41 @@
         <w:rPr>
           <w:color w:val="auto"/>
         </w:rPr>
-        <w:t xml:space="preserve"> WPF opracowany przez firmę Microsoft. Służy do tworzenia aplikacji desktopowych dla systemu Windows. W 2006 roku został wprowadzony jako cześć .NET Framework 3.0, pozwala na nowoczesne podejście do budowania interfejsów użytkownika z użyciem języka XAML.</w:t>
-      </w:r>
-      <w:r>
-        <w:rPr>
-          <w:color w:val="auto"/>
-        </w:rPr>
-        <w:t xml:space="preserve"> Zastosowanie jeżyka XAML pozwala na oddzielenie logiki aplikacji od warstwy wizualnej, dzięki czemu praca jest łatwiejsza i bardziej przejrzysta.</w:t>
+        <w:t xml:space="preserve"> WPF opracowany przez firmę Microsoft. Służy do tworzenia aplikacji desktopowych dla systemu Windows. </w:t>
+      </w:r>
+      <w:r>
+        <w:rPr>
+          <w:color w:val="auto"/>
+          <w:highlight w:val="yellow"/>
+        </w:rPr>
+        <w:t>W 2006 roku został wprowadzony jako cześć .NET Framework 3.0, pozwala na nowoczesne podejście do budowania interfejsów użytkownika z użyciem języka XAML.</w:t>
+      </w:r>
+      <w:r>
+        <w:rPr>
+          <w:color w:val="auto"/>
+        </w:rPr>
+        <w:t xml:space="preserve"> </w:t>
+      </w:r>
+      <w:r>
+        <w:rPr>
+          <w:color w:val="auto"/>
+          <w:highlight w:val="yellow"/>
+        </w:rPr>
+        <w:t>Zastosowanie j</w:t>
+      </w:r>
+      <w:r>
+        <w:rPr>
+          <w:color w:val="auto"/>
+          <w:highlight w:val="yellow"/>
+        </w:rPr>
+        <w:t>ęz</w:t>
+      </w:r>
+      <w:r>
+        <w:rPr>
+          <w:color w:val="auto"/>
+          <w:highlight w:val="yellow"/>
+        </w:rPr>
+        <w:t>yka XAML pozwala na oddzielenie logiki aplikacji od warstwy wizualnej, dzięki czemu praca jest łatwiejsza i bardziej przejrzysta.</w:t>
       </w:r>
     </w:p>
     <w:p>
@@ -7421,6 +7534,7 @@
       <w:r>
         <w:rPr>
           <w:color w:val="auto"/>
+          <w:highlight w:val="yellow"/>
         </w:rPr>
         <w:t>SQLite</w:t>
       </w:r>
@@ -7428,18 +7542,27 @@
       <w:r>
         <w:rPr>
           <w:color w:val="auto"/>
-        </w:rPr>
-        <w:t xml:space="preserve"> to relacyjna baza danych o otwartym kodzie źródłowym, która nie wymaga oddzielnego serwera żeby działać. </w:t>
-      </w:r>
-      <w:r>
-        <w:rPr>
-          <w:color w:val="auto"/>
+          <w:highlight w:val="yellow"/>
+        </w:rPr>
+        <w:t xml:space="preserve"> to relacyjna baza danych o otwartym kodzie źródłowym, która nie wymaga oddzielnego serwera żeby działać.</w:t>
+      </w:r>
+      <w:r>
+        <w:rPr>
+          <w:color w:val="auto"/>
+        </w:rPr>
+        <w:t xml:space="preserve"> </w:t>
+      </w:r>
+      <w:r>
+        <w:rPr>
+          <w:color w:val="auto"/>
+          <w:highlight w:val="yellow"/>
         </w:rPr>
         <w:t>Biblioteka</w:t>
       </w:r>
       <w:r>
         <w:rPr>
           <w:color w:val="auto"/>
+          <w:highlight w:val="yellow"/>
         </w:rPr>
         <w:t xml:space="preserve"> </w:t>
       </w:r>
@@ -7447,6 +7570,7 @@
       <w:r>
         <w:rPr>
           <w:color w:val="auto"/>
+          <w:highlight w:val="yellow"/>
         </w:rPr>
         <w:t>SQLite</w:t>
       </w:r>
@@ -7454,25 +7578,42 @@
       <w:r>
         <w:rPr>
           <w:color w:val="auto"/>
+          <w:highlight w:val="yellow"/>
         </w:rPr>
         <w:t xml:space="preserve"> </w:t>
       </w:r>
       <w:r>
         <w:rPr>
           <w:color w:val="auto"/>
+          <w:highlight w:val="yellow"/>
         </w:rPr>
         <w:t>waży kilkaset kilobajtów, dzięki czemu jest lekka i dopasowana do zastosowań wbudowanych.</w:t>
       </w:r>
       <w:r>
         <w:rPr>
           <w:color w:val="auto"/>
-        </w:rPr>
-        <w:t xml:space="preserve"> Dzięki temu ze działa jako biblioteka to baza jest dostępna bez potrzeby instalowania dodatkowego oprogramowania. Zapewnia też wsparcie dla transakcji ACID (</w:t>
+          <w:highlight w:val="yellow"/>
+        </w:rPr>
+        <w:t xml:space="preserve"> Dzięki temu ze działa jako biblioteka to baza jest dostępna bez potrzeby instalowania dodatkowego oprogramowania.</w:t>
+      </w:r>
+      <w:r>
+        <w:rPr>
+          <w:color w:val="auto"/>
+        </w:rPr>
+        <w:t xml:space="preserve"> </w:t>
+      </w:r>
+      <w:r>
+        <w:rPr>
+          <w:color w:val="auto"/>
+          <w:highlight w:val="yellow"/>
+        </w:rPr>
+        <w:t>Zapewnia też wsparcie dla transakcji ACID (</w:t>
       </w:r>
       <w:proofErr w:type="spellStart"/>
       <w:r>
         <w:rPr>
           <w:color w:val="auto"/>
+          <w:highlight w:val="yellow"/>
         </w:rPr>
         <w:t>Atomicity</w:t>
       </w:r>
@@ -7480,6 +7621,7 @@
       <w:r>
         <w:rPr>
           <w:color w:val="auto"/>
+          <w:highlight w:val="yellow"/>
         </w:rPr>
         <w:t xml:space="preserve">, </w:t>
       </w:r>
@@ -7487,6 +7629,7 @@
       <w:r>
         <w:rPr>
           <w:color w:val="auto"/>
+          <w:highlight w:val="yellow"/>
         </w:rPr>
         <w:t>Consistency</w:t>
       </w:r>
@@ -7494,6 +7637,7 @@
       <w:r>
         <w:rPr>
           <w:color w:val="auto"/>
+          <w:highlight w:val="yellow"/>
         </w:rPr>
         <w:t xml:space="preserve">, </w:t>
       </w:r>
@@ -7501,6 +7645,7 @@
       <w:r>
         <w:rPr>
           <w:color w:val="auto"/>
+          <w:highlight w:val="yellow"/>
         </w:rPr>
         <w:t>Isolation</w:t>
       </w:r>
@@ -7508,6 +7653,7 @@
       <w:r>
         <w:rPr>
           <w:color w:val="auto"/>
+          <w:highlight w:val="yellow"/>
         </w:rPr>
         <w:t xml:space="preserve">, </w:t>
       </w:r>
@@ -7515,6 +7661,7 @@
       <w:r>
         <w:rPr>
           <w:color w:val="auto"/>
+          <w:highlight w:val="yellow"/>
         </w:rPr>
         <w:t>Durability</w:t>
       </w:r>
@@ -7522,6 +7669,7 @@
       <w:r>
         <w:rPr>
           <w:color w:val="auto"/>
+          <w:highlight w:val="yellow"/>
         </w:rPr>
         <w:t>), przez co jest bezpieczna i spójna.</w:t>
       </w:r>
@@ -7573,6 +7721,7 @@
       <w:r>
         <w:rPr>
           <w:color w:val="auto"/>
+          <w:highlight w:val="yellow"/>
         </w:rPr>
         <w:t>QuestPDF</w:t>
       </w:r>
@@ -7580,6 +7729,7 @@
       <w:r>
         <w:rPr>
           <w:color w:val="auto"/>
+          <w:highlight w:val="yellow"/>
         </w:rPr>
         <w:t xml:space="preserve"> to biblioteka open-</w:t>
       </w:r>
@@ -7587,6 +7737,7 @@
       <w:r>
         <w:rPr>
           <w:color w:val="auto"/>
+          <w:highlight w:val="yellow"/>
         </w:rPr>
         <w:t>source</w:t>
       </w:r>
@@ -7594,14 +7745,15 @@
       <w:r>
         <w:rPr>
           <w:color w:val="auto"/>
-        </w:rPr>
-        <w:t>, umożliwiaj</w:t>
-      </w:r>
-      <w:r>
-        <w:rPr>
-          <w:color w:val="auto"/>
-        </w:rPr>
-        <w:t xml:space="preserve">ąca generowanie dokumentów PDF. Pozwala definiować dokumenty w sposób deklaratywny za pomocą kodu C#. </w:t>
+          <w:highlight w:val="yellow"/>
+        </w:rPr>
+        <w:t>, umożliwiająca generowanie dokumentów PDF.</w:t>
+      </w:r>
+      <w:r>
+        <w:rPr>
+          <w:color w:val="auto"/>
+        </w:rPr>
+        <w:t xml:space="preserve"> Pozwala definiować dokumenty w sposób deklaratywny za pomocą kodu C#. </w:t>
       </w:r>
       <w:r>
         <w:rPr>
@@ -7942,6 +8094,7 @@
       <w:r>
         <w:rPr>
           <w:color w:val="auto"/>
+          <w:highlight w:val="yellow"/>
         </w:rPr>
         <w:t>Trello</w:t>
       </w:r>
@@ -7949,6 +8102,7 @@
       <w:r>
         <w:rPr>
           <w:color w:val="auto"/>
+          <w:highlight w:val="yellow"/>
         </w:rPr>
         <w:t xml:space="preserve"> może być zintegrowane z aplikacjami takimi jaki Google Drive, </w:t>
       </w:r>
@@ -7956,6 +8110,7 @@
       <w:r>
         <w:rPr>
           <w:color w:val="auto"/>
+          <w:highlight w:val="yellow"/>
         </w:rPr>
         <w:t>Slack</w:t>
       </w:r>
@@ -7963,6 +8118,7 @@
       <w:r>
         <w:rPr>
           <w:color w:val="auto"/>
+          <w:highlight w:val="yellow"/>
         </w:rPr>
         <w:t xml:space="preserve"> czy </w:t>
       </w:r>
@@ -7970,6 +8126,7 @@
       <w:r>
         <w:rPr>
           <w:color w:val="auto"/>
+          <w:highlight w:val="yellow"/>
         </w:rPr>
         <w:t>Jira</w:t>
       </w:r>
@@ -7977,6 +8134,7 @@
       <w:r>
         <w:rPr>
           <w:color w:val="auto"/>
+          <w:highlight w:val="yellow"/>
         </w:rPr>
         <w:t xml:space="preserve">. </w:t>
       </w:r>
@@ -7984,6 +8142,7 @@
       <w:r>
         <w:rPr>
           <w:color w:val="auto"/>
+          <w:highlight w:val="yellow"/>
         </w:rPr>
         <w:t>Dzieki</w:t>
       </w:r>
@@ -7991,6 +8150,7 @@
       <w:r>
         <w:rPr>
           <w:color w:val="auto"/>
+          <w:highlight w:val="yellow"/>
         </w:rPr>
         <w:t xml:space="preserve"> tej aplikacji łatwo zarządzaliśmy zadaniami i bieżącymi etapami projektu.</w:t>
       </w:r>
@@ -8035,12 +8195,49 @@
           <w:color w:val="auto"/>
         </w:rPr>
         <w:tab/>
-        <w:t xml:space="preserve">GitHub to system kontroli wersji, który umożliwia śledzenie zmian w kodzie, przywracanie poprzednich wersji i ułatwia pracę nad projektem. GitHub umożliwił nam jednoczesną pracę nad jednym projektem poprzez wykorzystanie gałęzi i mechanizmu </w:t>
+      </w:r>
+      <w:r>
+        <w:rPr>
+          <w:color w:val="auto"/>
+          <w:highlight w:val="yellow"/>
+        </w:rPr>
+        <w:t>GitHub to system kontroli wersji</w:t>
+      </w:r>
+      <w:r>
+        <w:rPr>
+          <w:color w:val="auto"/>
+          <w:highlight w:val="yellow"/>
+        </w:rPr>
+        <w:t xml:space="preserve"> </w:t>
       </w:r>
       <w:proofErr w:type="spellStart"/>
       <w:r>
         <w:rPr>
           <w:color w:val="auto"/>
+          <w:highlight w:val="yellow"/>
+        </w:rPr>
+        <w:t>umożliwia</w:t>
+      </w:r>
+      <w:r>
+        <w:rPr>
+          <w:color w:val="auto"/>
+          <w:highlight w:val="yellow"/>
+        </w:rPr>
+        <w:t>jacy</w:t>
+      </w:r>
+      <w:proofErr w:type="spellEnd"/>
+      <w:r>
+        <w:rPr>
+          <w:color w:val="auto"/>
+          <w:highlight w:val="yellow"/>
+        </w:rPr>
+        <w:t xml:space="preserve"> śledzenie zmian w kodzie, przywracanie poprzednich wersji i ułatwia pracę nad projektem. GitHub umożliwił nam jednoczesną pracę nad jednym projektem poprzez wykorzystanie gałęzi i mechanizmu </w:t>
+      </w:r>
+      <w:proofErr w:type="spellStart"/>
+      <w:r>
+        <w:rPr>
+          <w:color w:val="auto"/>
+          <w:highlight w:val="yellow"/>
         </w:rPr>
         <w:t>merge</w:t>
       </w:r>
@@ -8048,6 +8245,7 @@
       <w:r>
         <w:rPr>
           <w:color w:val="auto"/>
+          <w:highlight w:val="yellow"/>
         </w:rPr>
         <w:t xml:space="preserve"> do integracji zmian.</w:t>
       </w:r>

</xml_diff>

<commit_message>
Poprawione żółte i czerwone
</commit_message>
<xml_diff>
--- a/Formularz dokumentacji projektu dyplomowego.docx
+++ b/Formularz dokumentacji projektu dyplomowego.docx
@@ -1,6 +1,6 @@
 
 <file path=word/document.xml><?xml version="1.0" encoding="utf-8"?>
-<w:document xmlns:wpc="http://schemas.microsoft.com/office/word/2010/wordprocessingCanvas" xmlns:cx="http://schemas.microsoft.com/office/drawing/2014/chartex" xmlns:cx1="http://schemas.microsoft.com/office/drawing/2015/9/8/chartex" xmlns:cx2="http://schemas.microsoft.com/office/drawing/2015/10/21/chartex" xmlns:cx3="http://schemas.microsoft.com/office/drawing/2016/5/9/chartex" xmlns:cx4="http://schemas.microsoft.com/office/drawing/2016/5/10/chartex" xmlns:cx5="http://schemas.microsoft.com/office/drawing/2016/5/11/chartex" xmlns:cx6="http://schemas.microsoft.com/office/drawing/2016/5/12/chartex" xmlns:cx7="http://schemas.microsoft.com/office/drawing/2016/5/13/chartex" xmlns:cx8="http://schemas.microsoft.com/office/drawing/2016/5/14/chartex" xmlns:mc="http://schemas.openxmlformats.org/markup-compatibility/2006" xmlns:aink="http://schemas.microsoft.com/office/drawing/2016/ink" xmlns:am3d="http://schemas.microsoft.com/office/drawing/2017/model3d" xmlns:o="urn:schemas-microsoft-com:office:office" xmlns:oel="http://schemas.microsoft.com/office/2019/extlst" xmlns:r="http://schemas.openxmlformats.org/officeDocument/2006/relationships" xmlns:m="http://schemas.openxmlformats.org/officeDocument/2006/math" xmlns:v="urn:schemas-microsoft-com:vml" xmlns:wp14="http://schemas.microsoft.com/office/word/2010/wordprocessingDrawing" xmlns:wp="http://schemas.openxmlformats.org/drawingml/2006/wordprocessingDrawing" xmlns:w10="urn:schemas-microsoft-com:office:word" xmlns:w="http://schemas.openxmlformats.org/wordprocessingml/2006/main" xmlns:w14="http://schemas.microsoft.com/office/word/2010/wordml" xmlns:w15="http://schemas.microsoft.com/office/word/2012/wordml" xmlns:w16cex="http://schemas.microsoft.com/office/word/2018/wordml/cex" xmlns:w16cid="http://schemas.microsoft.com/office/word/2016/wordml/cid" xmlns:w16="http://schemas.microsoft.com/office/word/2018/wordml" xmlns:w16du="http://schemas.microsoft.com/office/word/2023/wordml/word16du" xmlns:w16sdtdh="http://schemas.microsoft.com/office/word/2020/wordml/sdtdatahash" xmlns:w16se="http://schemas.microsoft.com/office/word/2015/wordml/symex" xmlns:wpg="http://schemas.microsoft.com/office/word/2010/wordprocessingGroup" xmlns:wpi="http://schemas.microsoft.com/office/word/2010/wordprocessingInk" xmlns:wne="http://schemas.microsoft.com/office/word/2006/wordml" xmlns:wps="http://schemas.microsoft.com/office/word/2010/wordprocessingShape" mc:Ignorable="w14 w15 w16se w16cid w16 w16cex w16sdtdh w16du wp14">
+<w:document xmlns:wpc="http://schemas.microsoft.com/office/word/2010/wordprocessingCanvas" xmlns:cx="http://schemas.microsoft.com/office/drawing/2014/chartex" xmlns:cx1="http://schemas.microsoft.com/office/drawing/2015/9/8/chartex" xmlns:cx2="http://schemas.microsoft.com/office/drawing/2015/10/21/chartex" xmlns:cx3="http://schemas.microsoft.com/office/drawing/2016/5/9/chartex" xmlns:cx4="http://schemas.microsoft.com/office/drawing/2016/5/10/chartex" xmlns:cx5="http://schemas.microsoft.com/office/drawing/2016/5/11/chartex" xmlns:cx6="http://schemas.microsoft.com/office/drawing/2016/5/12/chartex" xmlns:cx7="http://schemas.microsoft.com/office/drawing/2016/5/13/chartex" xmlns:cx8="http://schemas.microsoft.com/office/drawing/2016/5/14/chartex" xmlns:mc="http://schemas.openxmlformats.org/markup-compatibility/2006" xmlns:aink="http://schemas.microsoft.com/office/drawing/2016/ink" xmlns:am3d="http://schemas.microsoft.com/office/drawing/2017/model3d" xmlns:o="urn:schemas-microsoft-com:office:office" xmlns:oel="http://schemas.microsoft.com/office/2019/extlst" xmlns:r="http://schemas.openxmlformats.org/officeDocument/2006/relationships" xmlns:m="http://schemas.openxmlformats.org/officeDocument/2006/math" xmlns:v="urn:schemas-microsoft-com:vml" xmlns:wp14="http://schemas.microsoft.com/office/word/2010/wordprocessingDrawing" xmlns:wp="http://schemas.openxmlformats.org/drawingml/2006/wordprocessingDrawing" xmlns:w10="urn:schemas-microsoft-com:office:word" xmlns:w="http://schemas.openxmlformats.org/wordprocessingml/2006/main" xmlns:w14="http://schemas.microsoft.com/office/word/2010/wordml" xmlns:w15="http://schemas.microsoft.com/office/word/2012/wordml" xmlns:w16cex="http://schemas.microsoft.com/office/word/2018/wordml/cex" xmlns:w16cid="http://schemas.microsoft.com/office/word/2016/wordml/cid" xmlns:w16="http://schemas.microsoft.com/office/word/2018/wordml" xmlns:w16sdtdh="http://schemas.microsoft.com/office/word/2020/wordml/sdtdatahash" xmlns:w16se="http://schemas.microsoft.com/office/word/2015/wordml/symex" xmlns:wpg="http://schemas.microsoft.com/office/word/2010/wordprocessingGroup" xmlns:wpi="http://schemas.microsoft.com/office/word/2010/wordprocessingInk" xmlns:wne="http://schemas.microsoft.com/office/word/2006/wordml" xmlns:wps="http://schemas.microsoft.com/office/word/2010/wordprocessingShape" mc:Ignorable="w14 w15 w16se w16cid w16 w16cex w16sdtdh wp14">
   <w:body>
     <w:p>
       <w:pPr>
@@ -1993,128 +1993,196 @@
       <w:r>
         <w:rPr>
           <w:color w:val="auto"/>
-          <w:highlight w:val="yellow"/>
-        </w:rPr>
-        <w:t>Obecna sytuacja na rynku zwraca uwagę na chęć cięcia kosztów i zastosowania uniwersalne</w:t>
-      </w:r>
-      <w:r>
-        <w:rPr>
-          <w:color w:val="auto"/>
-          <w:highlight w:val="yellow"/>
-        </w:rPr>
-        <w:t>go</w:t>
-      </w:r>
-      <w:r>
-        <w:rPr>
-          <w:color w:val="auto"/>
-          <w:highlight w:val="yellow"/>
+        </w:rPr>
+        <w:t>Profesjonalne i rozbudowane oprogramowanie do muzeów, bibliotek czy galerii jest</w:t>
+      </w:r>
+      <w:r>
+        <w:rPr>
+          <w:color w:val="auto"/>
+        </w:rPr>
+        <w:t xml:space="preserve"> kosztowne choć nie zawsze obligatoryjne w tak rozbudowanej formie</w:t>
+      </w:r>
+      <w:r>
+        <w:rPr>
+          <w:color w:val="auto"/>
+        </w:rPr>
+        <w:t xml:space="preserve">. </w:t>
+      </w:r>
+      <w:r>
+        <w:rPr>
+          <w:color w:val="auto"/>
+        </w:rPr>
+        <w:t>Instytucje prywatne,</w:t>
+      </w:r>
+      <w:r>
+        <w:rPr>
+          <w:color w:val="auto"/>
+        </w:rPr>
+        <w:t xml:space="preserve"> działające w małym zakresie,</w:t>
+      </w:r>
+      <w:r>
+        <w:rPr>
+          <w:color w:val="auto"/>
+        </w:rPr>
+        <w:t xml:space="preserve"> zwraca</w:t>
+      </w:r>
+      <w:r>
+        <w:rPr>
+          <w:color w:val="auto"/>
+        </w:rPr>
+        <w:t>ją</w:t>
+      </w:r>
+      <w:r>
+        <w:rPr>
+          <w:color w:val="auto"/>
+        </w:rPr>
+        <w:t xml:space="preserve"> uwagę na chęć cięcia </w:t>
+      </w:r>
+      <w:proofErr w:type="gramStart"/>
+      <w:r>
+        <w:rPr>
+          <w:color w:val="auto"/>
+        </w:rPr>
+        <w:t>kosztów</w:t>
+      </w:r>
+      <w:r>
+        <w:rPr>
+          <w:color w:val="auto"/>
         </w:rPr>
         <w:t>,</w:t>
       </w:r>
-      <w:r>
-        <w:rPr>
-          <w:color w:val="auto"/>
-          <w:highlight w:val="yellow"/>
+      <w:proofErr w:type="gramEnd"/>
+      <w:r>
+        <w:rPr>
+          <w:color w:val="auto"/>
         </w:rPr>
         <w:t xml:space="preserve"> </w:t>
       </w:r>
       <w:r>
         <w:rPr>
           <w:color w:val="auto"/>
-          <w:highlight w:val="yellow"/>
-        </w:rPr>
-        <w:t xml:space="preserve">prostego w obsłudze </w:t>
-      </w:r>
-      <w:r>
-        <w:rPr>
-          <w:color w:val="auto"/>
-          <w:highlight w:val="yellow"/>
-        </w:rPr>
-        <w:t>oprogramowania do</w:t>
-      </w:r>
-      <w:r>
-        <w:rPr>
-          <w:color w:val="auto"/>
-          <w:highlight w:val="yellow"/>
-        </w:rPr>
-        <w:t xml:space="preserve"> obsługi</w:t>
-      </w:r>
-      <w:r>
-        <w:rPr>
-          <w:color w:val="auto"/>
-          <w:highlight w:val="yellow"/>
+        </w:rPr>
+        <w:t>i zastosowania prostego oprogramowania nie tylko</w:t>
+      </w:r>
+      <w:r>
+        <w:rPr>
+          <w:color w:val="auto"/>
+        </w:rPr>
+        <w:t xml:space="preserve"> na wczesnym etapie rozwoju działalnoś</w:t>
+      </w:r>
+      <w:r>
+        <w:rPr>
+          <w:color w:val="auto"/>
+        </w:rPr>
+        <w:t>ci ale także dalszym jako wystarczające</w:t>
+      </w:r>
+      <w:r>
+        <w:rPr>
+          <w:color w:val="auto"/>
+        </w:rPr>
+        <w:t xml:space="preserve"> i kompletne</w:t>
+      </w:r>
+      <w:r>
+        <w:rPr>
+          <w:color w:val="auto"/>
         </w:rPr>
         <w:t xml:space="preserve"> </w:t>
       </w:r>
       <w:r>
         <w:rPr>
           <w:color w:val="auto"/>
-          <w:highlight w:val="yellow"/>
-        </w:rPr>
-        <w:t>zbiorów</w:t>
-      </w:r>
-      <w:r>
-        <w:rPr>
-          <w:color w:val="auto"/>
-          <w:highlight w:val="yellow"/>
+        </w:rPr>
+        <w:t>narzędzie</w:t>
+      </w:r>
+      <w:r>
+        <w:rPr>
+          <w:color w:val="auto"/>
         </w:rPr>
         <w:t>.</w:t>
       </w:r>
       <w:r>
         <w:rPr>
           <w:color w:val="auto"/>
-          <w:highlight w:val="yellow"/>
         </w:rPr>
         <w:t xml:space="preserve"> </w:t>
       </w:r>
       <w:r>
         <w:rPr>
           <w:color w:val="auto"/>
-          <w:highlight w:val="yellow"/>
-        </w:rPr>
-        <w:t xml:space="preserve">Poznając </w:t>
-      </w:r>
-      <w:r>
-        <w:rPr>
-          <w:color w:val="auto"/>
-          <w:highlight w:val="yellow"/>
-        </w:rPr>
-        <w:t>rynek jakim jest Poznań</w:t>
-      </w:r>
-      <w:r>
-        <w:rPr>
-          <w:color w:val="auto"/>
-          <w:highlight w:val="yellow"/>
-        </w:rPr>
-        <w:t xml:space="preserve">, który jest miejscem pracy wielu różnych </w:t>
-      </w:r>
-      <w:r>
-        <w:rPr>
-          <w:color w:val="auto"/>
-          <w:highlight w:val="yellow"/>
-        </w:rPr>
-        <w:t xml:space="preserve">małych niezależnych </w:t>
-      </w:r>
-      <w:r>
-        <w:rPr>
-          <w:color w:val="auto"/>
-          <w:highlight w:val="yellow"/>
-        </w:rPr>
-        <w:t>instytucji opartych na zbiorach</w:t>
-      </w:r>
-      <w:r>
-        <w:rPr>
-          <w:color w:val="auto"/>
-          <w:highlight w:val="yellow"/>
-        </w:rPr>
-        <w:t>, potrzebujących oprogramowania do zarządzania zasobami i łatwiejszego monitorowania oraz prezentowania wydarzeń</w:t>
-      </w:r>
-      <w:r>
-        <w:rPr>
-          <w:color w:val="auto"/>
-          <w:highlight w:val="yellow"/>
-        </w:rPr>
-        <w:t xml:space="preserve"> jak np.</w:t>
+        </w:rPr>
+        <w:t xml:space="preserve">W trakcie </w:t>
+      </w:r>
+      <w:r>
+        <w:rPr>
+          <w:color w:val="auto"/>
+        </w:rPr>
+        <w:t>badania</w:t>
+      </w:r>
+      <w:r>
+        <w:rPr>
+          <w:color w:val="auto"/>
+        </w:rPr>
+        <w:t xml:space="preserve"> rynku Poznańskiego</w:t>
+      </w:r>
+      <w:r>
+        <w:rPr>
+          <w:color w:val="auto"/>
+        </w:rPr>
+        <w:t>,</w:t>
+      </w:r>
+      <w:r>
+        <w:rPr>
+          <w:color w:val="auto"/>
+        </w:rPr>
+        <w:t xml:space="preserve"> </w:t>
+      </w:r>
+      <w:r>
+        <w:rPr>
+          <w:color w:val="auto"/>
+        </w:rPr>
+        <w:t>zauważyliśmy</w:t>
+      </w:r>
+      <w:r>
+        <w:rPr>
+          <w:color w:val="auto"/>
+        </w:rPr>
+        <w:t xml:space="preserve"> tę </w:t>
+      </w:r>
+      <w:r>
+        <w:rPr>
+          <w:color w:val="auto"/>
+        </w:rPr>
+        <w:t>potrzeb</w:t>
+      </w:r>
+      <w:r>
+        <w:rPr>
+          <w:color w:val="auto"/>
+        </w:rPr>
+        <w:t xml:space="preserve">ę </w:t>
+      </w:r>
+      <w:r>
+        <w:rPr>
+          <w:color w:val="auto"/>
+        </w:rPr>
+        <w:t xml:space="preserve">oraz inne jak chęć </w:t>
+      </w:r>
+      <w:r>
+        <w:rPr>
+          <w:color w:val="auto"/>
+        </w:rPr>
+        <w:t>łatwiejszego monitorowania oraz prezentowania wydarzeń</w:t>
+      </w:r>
+      <w:r>
+        <w:rPr>
+          <w:color w:val="auto"/>
+        </w:rPr>
+        <w:t xml:space="preserve"> </w:t>
+      </w:r>
+      <w:r>
+        <w:rPr>
+          <w:color w:val="auto"/>
+        </w:rPr>
+        <w:t>np.</w:t>
       </w:r>
       <w:r>
         <w:rPr>
@@ -2192,7 +2260,21 @@
         <w:rPr>
           <w:color w:val="auto"/>
         </w:rPr>
-        <w:t xml:space="preserve"> zdecydowaliśmy że dobrym przykładem będzie właśnie ta dz</w:t>
+        <w:t xml:space="preserve"> </w:t>
+      </w:r>
+      <w:proofErr w:type="gramStart"/>
+      <w:r>
+        <w:rPr>
+          <w:color w:val="auto"/>
+        </w:rPr>
+        <w:t>zdecydowaliśmy</w:t>
+      </w:r>
+      <w:proofErr w:type="gramEnd"/>
+      <w:r>
+        <w:rPr>
+          <w:color w:val="auto"/>
+        </w:rPr>
+        <w:t xml:space="preserve"> że dobrym przykładem będzie właśnie ta dz</w:t>
       </w:r>
       <w:r>
         <w:rPr>
@@ -2210,7 +2292,21 @@
         <w:rPr>
           <w:color w:val="auto"/>
         </w:rPr>
-        <w:t xml:space="preserve">Dodatkową motywacją na podjęcie tego tematu jest nie tylko kwestia rynkowa ale także chęć wsparcia mniejszych instytucji w dalszym rozwoju oraz brak podobnych rozwiązań w tym zakresie. Wartością dodaną dla nas była chęć sprawdzenia się w tworzeniu takiego oprogramowania </w:t>
+        <w:t xml:space="preserve">Dodatkową motywacją na podjęcie tego tematu jest nie tylko kwestia </w:t>
+      </w:r>
+      <w:proofErr w:type="gramStart"/>
+      <w:r>
+        <w:rPr>
+          <w:color w:val="auto"/>
+        </w:rPr>
+        <w:t>rynkowa</w:t>
+      </w:r>
+      <w:proofErr w:type="gramEnd"/>
+      <w:r>
+        <w:rPr>
+          <w:color w:val="auto"/>
+        </w:rPr>
+        <w:t xml:space="preserve"> ale także chęć wsparcia mniejszych instytucji w dalszym rozwoju oraz brak podobnych rozwiązań w tym zakresie. Wartością dodaną dla nas była chęć sprawdzenia się w tworzeniu takiego oprogramowania </w:t>
       </w:r>
       <w:r>
         <w:rPr>
@@ -2347,45 +2443,40 @@
         <w:jc w:val="both"/>
         <w:rPr>
           <w:color w:val="auto"/>
-          <w:highlight w:val="yellow"/>
-        </w:rPr>
-      </w:pPr>
-      <w:r>
-        <w:rPr>
-          <w:color w:val="auto"/>
-          <w:highlight w:val="yellow"/>
-        </w:rPr>
-        <w:t xml:space="preserve">Dyskusja o działaniu i budowie aplikacji. Wybór technologii </w:t>
+        </w:rPr>
+      </w:pPr>
+      <w:r>
+        <w:rPr>
+          <w:color w:val="auto"/>
+        </w:rPr>
+        <w:lastRenderedPageBreak/>
+        <w:t>Dyskusja o formie działania „</w:t>
       </w:r>
       <w:proofErr w:type="spellStart"/>
       <w:r>
         <w:rPr>
           <w:color w:val="auto"/>
-          <w:highlight w:val="yellow"/>
-        </w:rPr>
-        <w:t>Frontend</w:t>
+        </w:rPr>
+        <w:t>backend</w:t>
       </w:r>
       <w:proofErr w:type="spellEnd"/>
       <w:r>
         <w:rPr>
           <w:color w:val="auto"/>
-          <w:highlight w:val="yellow"/>
-        </w:rPr>
-        <w:t xml:space="preserve"> </w:t>
+        </w:rPr>
+        <w:t xml:space="preserve">” oraz budowie </w:t>
       </w:r>
       <w:proofErr w:type="spellStart"/>
       <w:r>
         <w:rPr>
           <w:color w:val="auto"/>
-          <w:highlight w:val="yellow"/>
-        </w:rPr>
-        <w:t>Backend</w:t>
+        </w:rPr>
+        <w:t>frontend</w:t>
       </w:r>
       <w:proofErr w:type="spellEnd"/>
       <w:r>
         <w:rPr>
           <w:color w:val="auto"/>
-          <w:highlight w:val="yellow"/>
         </w:rPr>
         <w:t>.</w:t>
       </w:r>
@@ -2407,7 +2498,6 @@
         <w:rPr>
           <w:color w:val="auto"/>
         </w:rPr>
-        <w:lastRenderedPageBreak/>
         <w:t xml:space="preserve">Zapoznanie się z tworzeniem aplikacji WPF w </w:t>
       </w:r>
       <w:r>
@@ -2548,7 +2638,6 @@
         <w:jc w:val="both"/>
         <w:rPr>
           <w:color w:val="auto"/>
-          <w:highlight w:val="yellow"/>
         </w:rPr>
       </w:pPr>
       <w:r>
@@ -2609,7 +2698,6 @@
       <w:r>
         <w:rPr>
           <w:color w:val="auto"/>
-          <w:highlight w:val="yellow"/>
         </w:rPr>
         <w:t>QuestPDF</w:t>
       </w:r>
@@ -2617,42 +2705,48 @@
       <w:r>
         <w:rPr>
           <w:color w:val="auto"/>
-          <w:highlight w:val="yellow"/>
         </w:rPr>
         <w:t xml:space="preserve"> i </w:t>
       </w:r>
       <w:r>
         <w:rPr>
           <w:color w:val="auto"/>
-          <w:highlight w:val="yellow"/>
         </w:rPr>
         <w:t xml:space="preserve">testy </w:t>
       </w:r>
       <w:r>
         <w:rPr>
           <w:color w:val="auto"/>
-          <w:highlight w:val="yellow"/>
         </w:rPr>
         <w:t>ich</w:t>
       </w:r>
       <w:r>
         <w:rPr>
           <w:color w:val="auto"/>
-          <w:highlight w:val="yellow"/>
         </w:rPr>
         <w:t xml:space="preserve"> implementacji</w:t>
       </w:r>
       <w:r>
         <w:rPr>
           <w:color w:val="auto"/>
-          <w:highlight w:val="yellow"/>
-        </w:rPr>
-        <w:t xml:space="preserve"> do naszych zastosowań</w:t>
-      </w:r>
-      <w:r>
-        <w:rPr>
-          <w:color w:val="auto"/>
-          <w:highlight w:val="yellow"/>
+        </w:rPr>
+        <w:t xml:space="preserve"> d</w:t>
+      </w:r>
+      <w:r>
+        <w:rPr>
+          <w:color w:val="auto"/>
+        </w:rPr>
+        <w:t>la</w:t>
+      </w:r>
+      <w:r>
+        <w:rPr>
+          <w:color w:val="auto"/>
+        </w:rPr>
+        <w:t xml:space="preserve"> naszych zastosowań</w:t>
+      </w:r>
+      <w:r>
+        <w:rPr>
+          <w:color w:val="auto"/>
         </w:rPr>
         <w:t>.</w:t>
       </w:r>
@@ -2668,99 +2762,97 @@
         <w:jc w:val="both"/>
         <w:rPr>
           <w:color w:val="auto"/>
-          <w:highlight w:val="yellow"/>
-        </w:rPr>
-      </w:pPr>
-      <w:r>
-        <w:rPr>
-          <w:color w:val="auto"/>
-          <w:highlight w:val="yellow"/>
-        </w:rPr>
-        <w:t xml:space="preserve">Projektowanie oraz </w:t>
-      </w:r>
-      <w:r>
-        <w:rPr>
-          <w:color w:val="auto"/>
-          <w:highlight w:val="yellow"/>
+        </w:rPr>
+      </w:pPr>
+      <w:r>
+        <w:rPr>
+          <w:color w:val="auto"/>
+        </w:rPr>
+        <w:t>Projektowanie</w:t>
+      </w:r>
+      <w:r>
+        <w:rPr>
+          <w:color w:val="auto"/>
+        </w:rPr>
+        <w:t xml:space="preserve"> w </w:t>
+      </w:r>
+      <w:proofErr w:type="spellStart"/>
+      <w:r>
+        <w:rPr>
+          <w:color w:val="auto"/>
+        </w:rPr>
+        <w:t>Figma</w:t>
+      </w:r>
+      <w:proofErr w:type="spellEnd"/>
+      <w:r>
+        <w:rPr>
+          <w:color w:val="auto"/>
+        </w:rPr>
+        <w:t xml:space="preserve"> oraz </w:t>
+      </w:r>
+      <w:r>
+        <w:rPr>
+          <w:color w:val="auto"/>
         </w:rPr>
         <w:t>oprogramowanie</w:t>
       </w:r>
       <w:r>
         <w:rPr>
           <w:color w:val="auto"/>
-          <w:highlight w:val="yellow"/>
+        </w:rPr>
+        <w:t xml:space="preserve"> w </w:t>
+      </w:r>
+      <w:r>
+        <w:rPr>
+          <w:color w:val="auto"/>
+        </w:rPr>
+        <w:t>Visual Studio</w:t>
+      </w:r>
+      <w:r>
+        <w:rPr>
+          <w:color w:val="auto"/>
         </w:rPr>
         <w:t xml:space="preserve"> </w:t>
       </w:r>
       <w:r>
         <w:rPr>
           <w:color w:val="auto"/>
-          <w:highlight w:val="yellow"/>
         </w:rPr>
         <w:t>kolejnych</w:t>
       </w:r>
       <w:r>
         <w:rPr>
           <w:color w:val="auto"/>
-          <w:highlight w:val="yellow"/>
         </w:rPr>
         <w:t xml:space="preserve"> elementów poszczególnych</w:t>
       </w:r>
       <w:r>
         <w:rPr>
           <w:color w:val="auto"/>
-          <w:highlight w:val="yellow"/>
         </w:rPr>
         <w:t xml:space="preserve"> okien aplikacji</w:t>
       </w:r>
       <w:r>
         <w:rPr>
           <w:color w:val="auto"/>
-          <w:highlight w:val="yellow"/>
         </w:rPr>
         <w:t>,</w:t>
       </w:r>
       <w:r>
         <w:rPr>
           <w:color w:val="auto"/>
-          <w:highlight w:val="yellow"/>
         </w:rPr>
         <w:t xml:space="preserve"> w tym menu </w:t>
       </w:r>
       <w:r>
         <w:rPr>
           <w:color w:val="auto"/>
-          <w:highlight w:val="yellow"/>
         </w:rPr>
         <w:t>boczne</w:t>
       </w:r>
       <w:r>
         <w:rPr>
           <w:color w:val="auto"/>
-          <w:highlight w:val="yellow"/>
-        </w:rPr>
-        <w:t xml:space="preserve"> w oprogramowaniu </w:t>
-      </w:r>
-      <w:proofErr w:type="spellStart"/>
-      <w:r>
-        <w:rPr>
-          <w:color w:val="auto"/>
-          <w:highlight w:val="yellow"/>
-        </w:rPr>
-        <w:t>Figmia</w:t>
-      </w:r>
-      <w:proofErr w:type="spellEnd"/>
-      <w:r>
-        <w:rPr>
-          <w:color w:val="auto"/>
-          <w:highlight w:val="yellow"/>
-        </w:rPr>
-        <w:t xml:space="preserve"> i Visual Studio</w:t>
-      </w:r>
-      <w:r>
-        <w:rPr>
-          <w:color w:val="auto"/>
-          <w:highlight w:val="yellow"/>
         </w:rPr>
         <w:t>.</w:t>
       </w:r>
@@ -2776,20 +2868,41 @@
         <w:jc w:val="both"/>
         <w:rPr>
           <w:color w:val="auto"/>
-          <w:highlight w:val="yellow"/>
-        </w:rPr>
-      </w:pPr>
-      <w:r>
-        <w:rPr>
-          <w:color w:val="auto"/>
-          <w:highlight w:val="yellow"/>
-        </w:rPr>
-        <w:t xml:space="preserve">Stworzenie uprawnień dla różnego rodzaju dostępu aplikacji </w:t>
-      </w:r>
-      <w:r>
-        <w:rPr>
-          <w:color w:val="auto"/>
-          <w:highlight w:val="yellow"/>
+        </w:rPr>
+      </w:pPr>
+      <w:r>
+        <w:rPr>
+          <w:color w:val="auto"/>
+        </w:rPr>
+        <w:t>U</w:t>
+      </w:r>
+      <w:r>
+        <w:rPr>
+          <w:color w:val="auto"/>
+        </w:rPr>
+        <w:t xml:space="preserve">tworzenie </w:t>
+      </w:r>
+      <w:r>
+        <w:rPr>
+          <w:color w:val="auto"/>
+        </w:rPr>
+        <w:t>stopni dostępu</w:t>
+      </w:r>
+      <w:r>
+        <w:rPr>
+          <w:color w:val="auto"/>
+        </w:rPr>
+        <w:t xml:space="preserve"> dla</w:t>
+      </w:r>
+      <w:r>
+        <w:rPr>
+          <w:color w:val="auto"/>
+        </w:rPr>
+        <w:t xml:space="preserve"> różnego rodzaju poziomów uprawnień</w:t>
+      </w:r>
+      <w:r>
+        <w:rPr>
+          <w:color w:val="auto"/>
         </w:rPr>
         <w:t>.</w:t>
       </w:r>
@@ -2805,27 +2918,41 @@
         <w:jc w:val="both"/>
         <w:rPr>
           <w:color w:val="auto"/>
-          <w:highlight w:val="yellow"/>
-        </w:rPr>
-      </w:pPr>
-      <w:r>
-        <w:rPr>
-          <w:color w:val="auto"/>
-          <w:highlight w:val="yellow"/>
-        </w:rPr>
-        <w:t xml:space="preserve">Utworzenie systemu powiadomień na maila związanych z </w:t>
-      </w:r>
-      <w:r>
-        <w:rPr>
-          <w:color w:val="auto"/>
-          <w:highlight w:val="yellow"/>
+        </w:rPr>
+      </w:pPr>
+      <w:r>
+        <w:rPr>
+          <w:color w:val="auto"/>
+        </w:rPr>
+        <w:t xml:space="preserve">Wdrożenie </w:t>
+      </w:r>
+      <w:r>
+        <w:rPr>
+          <w:color w:val="auto"/>
+        </w:rPr>
+        <w:t xml:space="preserve">systemu powiadomień </w:t>
+      </w:r>
+      <w:r>
+        <w:rPr>
+          <w:color w:val="auto"/>
+        </w:rPr>
+        <w:t>e-mailingowych</w:t>
+      </w:r>
+      <w:r>
+        <w:rPr>
+          <w:color w:val="auto"/>
+        </w:rPr>
+        <w:t xml:space="preserve"> związanych z </w:t>
+      </w:r>
+      <w:r>
+        <w:rPr>
+          <w:color w:val="auto"/>
         </w:rPr>
         <w:t>aktualnymi wydarzeniami</w:t>
       </w:r>
       <w:r>
         <w:rPr>
           <w:color w:val="auto"/>
-          <w:highlight w:val="yellow"/>
         </w:rPr>
         <w:t>.</w:t>
       </w:r>
@@ -2841,41 +2968,53 @@
         <w:jc w:val="both"/>
         <w:rPr>
           <w:color w:val="auto"/>
-          <w:highlight w:val="yellow"/>
-        </w:rPr>
-      </w:pPr>
-      <w:r>
-        <w:rPr>
-          <w:color w:val="auto"/>
-          <w:highlight w:val="yellow"/>
+        </w:rPr>
+      </w:pPr>
+      <w:r>
+        <w:rPr>
+          <w:color w:val="auto"/>
         </w:rPr>
         <w:t>Optymalizacja</w:t>
       </w:r>
       <w:r>
         <w:rPr>
           <w:color w:val="auto"/>
-          <w:highlight w:val="yellow"/>
         </w:rPr>
         <w:t xml:space="preserve"> aplikacji w tym</w:t>
       </w:r>
       <w:r>
         <w:rPr>
           <w:color w:val="auto"/>
-          <w:highlight w:val="yellow"/>
         </w:rPr>
         <w:t xml:space="preserve"> </w:t>
       </w:r>
       <w:r>
         <w:rPr>
           <w:color w:val="auto"/>
-          <w:highlight w:val="yellow"/>
-        </w:rPr>
-        <w:t>zarządzania</w:t>
-      </w:r>
-      <w:r>
-        <w:rPr>
-          <w:color w:val="auto"/>
-          <w:highlight w:val="yellow"/>
+        </w:rPr>
+        <w:t>zarządzani</w:t>
+      </w:r>
+      <w:r>
+        <w:rPr>
+          <w:color w:val="auto"/>
+        </w:rPr>
+        <w:t>e</w:t>
+      </w:r>
+      <w:r>
+        <w:rPr>
+          <w:color w:val="auto"/>
+        </w:rPr>
+        <w:t xml:space="preserve"> pamięcią</w:t>
+      </w:r>
+      <w:r>
+        <w:rPr>
+          <w:color w:val="auto"/>
+        </w:rPr>
+        <w:t xml:space="preserve"> aplikacji</w:t>
+      </w:r>
+      <w:r>
+        <w:rPr>
+          <w:color w:val="auto"/>
         </w:rPr>
         <w:t>.</w:t>
       </w:r>
@@ -3055,15 +3194,57 @@
       </w:r>
       <w:r>
         <w:rPr>
-          <w:color w:val="FF0000"/>
-        </w:rPr>
-        <w:t>wystawy składają się na eksponaty</w:t>
-      </w:r>
-      <w:r>
-        <w:rPr>
-          <w:color w:val="auto"/>
-        </w:rPr>
-        <w:t>.</w:t>
+          <w:color w:val="000000" w:themeColor="text1"/>
+        </w:rPr>
+        <w:t xml:space="preserve">można </w:t>
+      </w:r>
+      <w:r>
+        <w:rPr>
+          <w:color w:val="000000" w:themeColor="text1"/>
+        </w:rPr>
+        <w:t>zmieniać</w:t>
+      </w:r>
+      <w:r>
+        <w:rPr>
+          <w:color w:val="000000" w:themeColor="text1"/>
+        </w:rPr>
+        <w:t xml:space="preserve"> eksponaty</w:t>
+      </w:r>
+      <w:r>
+        <w:rPr>
+          <w:color w:val="000000" w:themeColor="text1"/>
+        </w:rPr>
+        <w:t>,</w:t>
+      </w:r>
+      <w:r>
+        <w:rPr>
+          <w:color w:val="000000" w:themeColor="text1"/>
+        </w:rPr>
+        <w:t xml:space="preserve"> tworzyć </w:t>
+      </w:r>
+      <w:r>
+        <w:rPr>
+          <w:color w:val="000000" w:themeColor="text1"/>
+        </w:rPr>
+        <w:t xml:space="preserve">datowane </w:t>
+      </w:r>
+      <w:r>
+        <w:rPr>
+          <w:color w:val="000000" w:themeColor="text1"/>
+        </w:rPr>
+        <w:t>wystawy z powiadomieniami na mail</w:t>
+      </w:r>
+      <w:r>
+        <w:rPr>
+          <w:color w:val="000000" w:themeColor="text1"/>
+        </w:rPr>
+        <w:t>e użytkowników</w:t>
+      </w:r>
+      <w:r>
+        <w:rPr>
+          <w:color w:val="000000" w:themeColor="text1"/>
+        </w:rPr>
+        <w:t xml:space="preserve"> oraz raportować ich stan.</w:t>
       </w:r>
     </w:p>
     <w:p>
@@ -3083,82 +3264,85 @@
         <w:rPr>
           <w:color w:val="auto"/>
         </w:rPr>
-        <w:t xml:space="preserve"> Zakres czasowy: </w:t>
-      </w:r>
-      <w:r>
-        <w:rPr>
-          <w:color w:val="auto"/>
-          <w:highlight w:val="yellow"/>
-        </w:rPr>
-        <w:t xml:space="preserve">Od momentu </w:t>
-      </w:r>
-      <w:r>
-        <w:rPr>
-          <w:color w:val="auto"/>
-          <w:highlight w:val="yellow"/>
+        <w:t xml:space="preserve"> </w:t>
+      </w:r>
+      <w:r>
+        <w:rPr>
+          <w:color w:val="auto"/>
+        </w:rPr>
+        <w:t xml:space="preserve">Zakres czasowy: Od momentu </w:t>
+      </w:r>
+      <w:r>
+        <w:rPr>
+          <w:color w:val="auto"/>
         </w:rPr>
         <w:t>upublicznienia</w:t>
       </w:r>
       <w:r>
         <w:rPr>
           <w:color w:val="auto"/>
-          <w:highlight w:val="yellow"/>
         </w:rPr>
         <w:t>, stabilnej,</w:t>
       </w:r>
       <w:r>
         <w:rPr>
           <w:color w:val="auto"/>
-          <w:highlight w:val="yellow"/>
         </w:rPr>
         <w:t xml:space="preserve"> </w:t>
       </w:r>
       <w:r>
         <w:rPr>
           <w:color w:val="auto"/>
-          <w:highlight w:val="yellow"/>
         </w:rPr>
         <w:t>desktopowej wersji</w:t>
       </w:r>
       <w:r>
         <w:rPr>
           <w:color w:val="auto"/>
-          <w:highlight w:val="yellow"/>
         </w:rPr>
         <w:t>,</w:t>
       </w:r>
       <w:r>
         <w:rPr>
           <w:color w:val="auto"/>
-          <w:highlight w:val="yellow"/>
-        </w:rPr>
-        <w:t xml:space="preserve"> aż do momentu utraty kompatybilności aplikacji z obecnymi systemami operacyjnymi</w:t>
-      </w:r>
-      <w:r>
-        <w:rPr>
-          <w:color w:val="auto"/>
-          <w:highlight w:val="yellow"/>
+        </w:rPr>
+        <w:t xml:space="preserve"> aż do momentu utraty kompatybilności aplikacji z obecnymi systemami </w:t>
+      </w:r>
+      <w:proofErr w:type="gramStart"/>
+      <w:r>
+        <w:rPr>
+          <w:color w:val="auto"/>
+        </w:rPr>
+        <w:t>operacyjnymi</w:t>
+      </w:r>
+      <w:r>
+        <w:rPr>
+          <w:color w:val="auto"/>
         </w:rPr>
         <w:t>,</w:t>
       </w:r>
-      <w:r>
-        <w:rPr>
-          <w:color w:val="auto"/>
-          <w:highlight w:val="yellow"/>
+      <w:proofErr w:type="gramEnd"/>
+      <w:r>
+        <w:rPr>
+          <w:color w:val="auto"/>
         </w:rPr>
         <w:t xml:space="preserve"> </w:t>
       </w:r>
       <w:r>
         <w:rPr>
           <w:color w:val="auto"/>
-          <w:highlight w:val="yellow"/>
-        </w:rPr>
-        <w:t>lub utraty zainteresowania naszym rozwiązaniem przez wdrożenie nowocześniejszego rozwiązania</w:t>
-      </w:r>
-      <w:r>
-        <w:rPr>
-          <w:color w:val="auto"/>
-          <w:highlight w:val="yellow"/>
+        </w:rPr>
+        <w:t>lub utraty zainteresowania naszym rozwiązaniem przez wdrożenie</w:t>
+      </w:r>
+      <w:r>
+        <w:rPr>
+          <w:color w:val="auto"/>
+        </w:rPr>
+        <w:t xml:space="preserve"> lepszego, nowocześniejszego rozwiązania</w:t>
+      </w:r>
+      <w:r>
+        <w:rPr>
+          <w:color w:val="auto"/>
         </w:rPr>
         <w:t>.</w:t>
       </w:r>
@@ -3318,6 +3502,7 @@
           <w:color w:val="auto"/>
           <w:lang w:val="en-US"/>
         </w:rPr>
+        <w:lastRenderedPageBreak/>
         <w:t>-</w:t>
       </w:r>
       <w:r>
@@ -3352,7 +3537,6 @@
           <w:color w:val="auto"/>
           <w:lang w:val="en-US"/>
         </w:rPr>
-        <w:lastRenderedPageBreak/>
         <w:t>-</w:t>
       </w:r>
       <w:r>
@@ -4000,7 +4184,25 @@
                 <w:color w:val="auto"/>
                 <w:lang w:val="en-GB"/>
               </w:rPr>
-              <w:t xml:space="preserve"> Oliwia </w:t>
+              <w:t xml:space="preserve"> </w:t>
+            </w:r>
+            <w:proofErr w:type="spellStart"/>
+            <w:r>
+              <w:rPr>
+                <w:bCs/>
+                <w:color w:val="auto"/>
+                <w:lang w:val="en-GB"/>
+              </w:rPr>
+              <w:t>Oliwia</w:t>
+            </w:r>
+            <w:proofErr w:type="spellEnd"/>
+            <w:r>
+              <w:rPr>
+                <w:bCs/>
+                <w:color w:val="auto"/>
+                <w:lang w:val="en-GB"/>
+              </w:rPr>
+              <w:t xml:space="preserve"> </w:t>
             </w:r>
             <w:proofErr w:type="spellStart"/>
             <w:r>
@@ -4521,7 +4723,23 @@
                 <w:bCs/>
                 <w:color w:val="auto"/>
               </w:rPr>
-              <w:t xml:space="preserve">w wariantach </w:t>
+              <w:t xml:space="preserve">w </w:t>
+            </w:r>
+            <w:proofErr w:type="gramStart"/>
+            <w:r>
+              <w:rPr>
+                <w:bCs/>
+                <w:color w:val="auto"/>
+              </w:rPr>
+              <w:t>wariantach</w:t>
+            </w:r>
+            <w:proofErr w:type="gramEnd"/>
+            <w:r>
+              <w:rPr>
+                <w:bCs/>
+                <w:color w:val="auto"/>
+              </w:rPr>
+              <w:t xml:space="preserve"> </w:t>
             </w:r>
             <w:r>
               <w:rPr>
@@ -4812,7 +5030,15 @@
                 <w:bCs/>
                 <w:color w:val="auto"/>
               </w:rPr>
-              <w:t xml:space="preserve"> w języku C#</w:t>
+              <w:t xml:space="preserve"> w języku </w:t>
+            </w:r>
+            <w:r>
+              <w:rPr>
+                <w:bCs/>
+                <w:color w:val="auto"/>
+              </w:rPr>
+              <w:lastRenderedPageBreak/>
+              <w:t>C#</w:t>
             </w:r>
             <w:r>
               <w:rPr>
@@ -4826,15 +5052,7 @@
                 <w:bCs/>
                 <w:color w:val="auto"/>
               </w:rPr>
-              <w:t xml:space="preserve">w projekcie opartym o aplikację </w:t>
-            </w:r>
-            <w:r>
-              <w:rPr>
-                <w:bCs/>
-                <w:color w:val="auto"/>
-              </w:rPr>
-              <w:lastRenderedPageBreak/>
-              <w:t>WPF w</w:t>
+              <w:t>w projekcie opartym o aplikację WPF w</w:t>
             </w:r>
             <w:r>
               <w:rPr>
@@ -4895,7 +5113,25 @@
                 <w:lang w:val="en-GB"/>
               </w:rPr>
               <w:lastRenderedPageBreak/>
-              <w:t xml:space="preserve">1. Oliwia </w:t>
+              <w:t xml:space="preserve">1. </w:t>
+            </w:r>
+            <w:proofErr w:type="spellStart"/>
+            <w:r>
+              <w:rPr>
+                <w:bCs/>
+                <w:color w:val="auto"/>
+                <w:lang w:val="en-GB"/>
+              </w:rPr>
+              <w:t>Oliwia</w:t>
+            </w:r>
+            <w:proofErr w:type="spellEnd"/>
+            <w:r>
+              <w:rPr>
+                <w:bCs/>
+                <w:color w:val="auto"/>
+                <w:lang w:val="en-GB"/>
+              </w:rPr>
+              <w:t xml:space="preserve"> </w:t>
             </w:r>
             <w:proofErr w:type="spellStart"/>
             <w:r>
@@ -5952,7 +6188,6 @@
           <w:b/>
           <w:color w:val="auto"/>
         </w:rPr>
-        <w:lastRenderedPageBreak/>
         <w:t>C1</w:t>
       </w:r>
       <w:r>
@@ -6600,31 +6835,7 @@
         <w:rPr>
           <w:color w:val="auto"/>
         </w:rPr>
-        <w:t xml:space="preserve"> wspierają ich ochronę i konserwację. </w:t>
-      </w:r>
-      <w:r>
-        <w:rPr>
-          <w:color w:val="auto"/>
-        </w:rPr>
-        <w:t>Nasz s</w:t>
-      </w:r>
-      <w:r>
-        <w:rPr>
-          <w:color w:val="auto"/>
-        </w:rPr>
-        <w:t xml:space="preserve">ystem zarządzania zbiorami muzeum ma na celu wsparcie instytucji </w:t>
-      </w:r>
-      <w:r>
-        <w:rPr>
-          <w:color w:val="auto"/>
-        </w:rPr>
-        <w:t>kulturowych</w:t>
-      </w:r>
-      <w:r>
-        <w:rPr>
-          <w:color w:val="auto"/>
-        </w:rPr>
-        <w:t xml:space="preserve"> w</w:t>
+        <w:t xml:space="preserve"> wspierają ich ochronę i konserwację. Nasz system zarządzania zbiorami muzeum ma na celu wsparcie instytucji kulturowych w</w:t>
       </w:r>
       <w:r>
         <w:rPr>
@@ -6869,7 +7080,21 @@
         <w:rPr>
           <w:color w:val="auto"/>
         </w:rPr>
-        <w:t xml:space="preserve"> – czyli takie, które są dostosowane aby działać na różnych systemach operacyjnych przy minimalnych zmianach w</w:t>
+        <w:t xml:space="preserve"> – czyli takie, które są </w:t>
+      </w:r>
+      <w:proofErr w:type="gramStart"/>
+      <w:r>
+        <w:rPr>
+          <w:color w:val="auto"/>
+        </w:rPr>
+        <w:t>dostosowane</w:t>
+      </w:r>
+      <w:proofErr w:type="gramEnd"/>
+      <w:r>
+        <w:rPr>
+          <w:color w:val="auto"/>
+        </w:rPr>
+        <w:t xml:space="preserve"> aby działać na różnych systemach operacyjnych przy minimalnych zmianach w</w:t>
       </w:r>
       <w:r>
         <w:rPr>
@@ -7051,7 +7276,21 @@
         <w:rPr>
           <w:color w:val="auto"/>
         </w:rPr>
-        <w:t xml:space="preserve">Rynek systemów do zarządzania zasobami muzealnymi w Polsce jest obecnie dobrze rozwinięty. Funkcjonuje kilka kluczowych systemów wykorzystywanych w większych organizacjach. Są to miedzy innymi MUZA, </w:t>
+        <w:t xml:space="preserve">Rynek systemów do zarządzania zasobami muzealnymi w Polsce jest obecnie dobrze rozwinięty. Funkcjonuje kilka kluczowych systemów wykorzystywanych w większych organizacjach. Są to </w:t>
+      </w:r>
+      <w:proofErr w:type="gramStart"/>
+      <w:r>
+        <w:rPr>
+          <w:color w:val="auto"/>
+        </w:rPr>
+        <w:t>miedzy</w:t>
+      </w:r>
+      <w:proofErr w:type="gramEnd"/>
+      <w:r>
+        <w:rPr>
+          <w:color w:val="auto"/>
+        </w:rPr>
+        <w:t xml:space="preserve"> innymi MUZA, </w:t>
       </w:r>
       <w:proofErr w:type="spellStart"/>
       <w:r>
@@ -7137,7 +7376,35 @@
         <w:rPr>
           <w:color w:val="auto"/>
         </w:rPr>
-        <w:t>Aby lepiej zapoznać się z potrzebami tych instytucji przeprowadziliśmy wywiady z ich pracownikami, z których wynika że borykają się z brakiem dedykowanego systemu w przestępnej cenie. Dodatkowo złożoność istniejących już systemów nie jest dopasowana do specyfiki pracy mniejszych instytucji oraz wymaga długotrwałych szkoleń personelu. Z wywiadów wywnioskowaliśmy również, ze w większych systemach często ignorowana jest potrzeba pracy offline.</w:t>
+        <w:t xml:space="preserve">Aby lepiej zapoznać się z potrzebami tych instytucji przeprowadziliśmy wywiady z ich pracownikami, z których </w:t>
+      </w:r>
+      <w:proofErr w:type="gramStart"/>
+      <w:r>
+        <w:rPr>
+          <w:color w:val="auto"/>
+        </w:rPr>
+        <w:t>wynika</w:t>
+      </w:r>
+      <w:proofErr w:type="gramEnd"/>
+      <w:r>
+        <w:rPr>
+          <w:color w:val="auto"/>
+        </w:rPr>
+        <w:t xml:space="preserve"> że borykają się z brakiem dedykowanego systemu w przestępnej cenie. Dodatkowo złożoność istniejących już systemów nie jest dopasowana do specyfiki pracy mniejszych instytucji oraz wymaga długotrwałych szkoleń personelu. Z wywiadów wywnioskowaliśmy również, </w:t>
+      </w:r>
+      <w:proofErr w:type="gramStart"/>
+      <w:r>
+        <w:rPr>
+          <w:color w:val="auto"/>
+        </w:rPr>
+        <w:t>ze</w:t>
+      </w:r>
+      <w:proofErr w:type="gramEnd"/>
+      <w:r>
+        <w:rPr>
+          <w:color w:val="auto"/>
+        </w:rPr>
+        <w:t xml:space="preserve"> w większych systemach często ignorowana jest potrzeba pracy offline.</w:t>
       </w:r>
     </w:p>
     <w:p>
@@ -7414,7 +7681,21 @@
           <w:color w:val="auto"/>
         </w:rPr>
         <w:tab/>
-        <w:t xml:space="preserve">Diagram przedstawia ścieżkę, którą musi przejść użytkownik aby edytować eksponat. </w:t>
+        <w:t xml:space="preserve">Diagram przedstawia ścieżkę, którą musi przejść </w:t>
+      </w:r>
+      <w:proofErr w:type="gramStart"/>
+      <w:r>
+        <w:rPr>
+          <w:color w:val="auto"/>
+        </w:rPr>
+        <w:t>użytkownik</w:t>
+      </w:r>
+      <w:proofErr w:type="gramEnd"/>
+      <w:r>
+        <w:rPr>
+          <w:color w:val="auto"/>
+        </w:rPr>
+        <w:t xml:space="preserve"> aby edytować eksponat. </w:t>
       </w:r>
       <w:r>
         <w:rPr>
@@ -7475,13 +7756,11 @@
         <w:jc w:val="both"/>
         <w:rPr>
           <w:color w:val="auto"/>
-          <w:lang w:val="en-US"/>
-        </w:rPr>
-      </w:pPr>
-      <w:r>
-        <w:rPr>
-          <w:color w:val="auto"/>
-          <w:lang w:val="en-US"/>
+        </w:rPr>
+      </w:pPr>
+      <w:r>
+        <w:rPr>
+          <w:color w:val="auto"/>
         </w:rPr>
         <w:t>Visual Studio</w:t>
       </w:r>
@@ -7498,7 +7777,6 @@
       <w:r>
         <w:rPr>
           <w:color w:val="auto"/>
-          <w:lang w:val="en-US"/>
         </w:rPr>
         <w:tab/>
       </w:r>
@@ -7612,7 +7890,6 @@
       <w:r>
         <w:rPr>
           <w:color w:val="auto"/>
-          <w:highlight w:val="yellow"/>
         </w:rPr>
         <w:t>SQLite</w:t>
       </w:r>
@@ -7620,9 +7897,52 @@
       <w:r>
         <w:rPr>
           <w:color w:val="auto"/>
-          <w:highlight w:val="yellow"/>
-        </w:rPr>
-        <w:t xml:space="preserve"> to relacyjna baza danych o otwartym kodzie źródłowym, która nie wymaga oddzielnego serwera żeby działać.</w:t>
+        </w:rPr>
+        <w:t xml:space="preserve"> to </w:t>
+      </w:r>
+      <w:r>
+        <w:rPr>
+          <w:color w:val="auto"/>
+        </w:rPr>
+        <w:t>otwarto-źródłowy system zarządzania relacyjną bazą danych</w:t>
+      </w:r>
+      <w:r>
+        <w:rPr>
+          <w:color w:val="auto"/>
+        </w:rPr>
+        <w:t>, która</w:t>
+      </w:r>
+      <w:r>
+        <w:rPr>
+          <w:color w:val="auto"/>
+        </w:rPr>
+        <w:t xml:space="preserve"> poprzez implementację języka C implementuje SQL. N</w:t>
+      </w:r>
+      <w:r>
+        <w:rPr>
+          <w:color w:val="auto"/>
+        </w:rPr>
+        <w:t xml:space="preserve">ie wymaga oddzielnego </w:t>
+      </w:r>
+      <w:proofErr w:type="gramStart"/>
+      <w:r>
+        <w:rPr>
+          <w:color w:val="auto"/>
+        </w:rPr>
+        <w:t>serwera</w:t>
+      </w:r>
+      <w:proofErr w:type="gramEnd"/>
+      <w:r>
+        <w:rPr>
+          <w:color w:val="auto"/>
+        </w:rPr>
+        <w:t xml:space="preserve"> żeby działać. </w:t>
+      </w:r>
+      <w:r>
+        <w:rPr>
+          <w:color w:val="auto"/>
+        </w:rPr>
+        <w:t>Biblioteka</w:t>
       </w:r>
       <w:r>
         <w:rPr>
@@ -7630,76 +7950,81 @@
         </w:rPr>
         <w:t xml:space="preserve"> </w:t>
       </w:r>
-      <w:r>
-        <w:rPr>
-          <w:color w:val="auto"/>
-          <w:highlight w:val="yellow"/>
-        </w:rPr>
-        <w:t>Biblioteka</w:t>
-      </w:r>
-      <w:r>
-        <w:rPr>
-          <w:color w:val="auto"/>
-          <w:highlight w:val="yellow"/>
+      <w:proofErr w:type="spellStart"/>
+      <w:r>
+        <w:rPr>
+          <w:color w:val="auto"/>
+        </w:rPr>
+        <w:t>SQLite</w:t>
+      </w:r>
+      <w:proofErr w:type="spellEnd"/>
+      <w:r>
+        <w:rPr>
+          <w:color w:val="auto"/>
         </w:rPr>
         <w:t xml:space="preserve"> </w:t>
       </w:r>
+      <w:r>
+        <w:rPr>
+          <w:color w:val="auto"/>
+        </w:rPr>
+        <w:t xml:space="preserve">waży kilkaset kilobajtów, dzięki czemu jest </w:t>
+      </w:r>
+      <w:r>
+        <w:rPr>
+          <w:color w:val="auto"/>
+        </w:rPr>
+        <w:t>szybka</w:t>
+      </w:r>
+      <w:r>
+        <w:rPr>
+          <w:color w:val="auto"/>
+        </w:rPr>
+        <w:t xml:space="preserve"> i dopasowana do zastosowań </w:t>
+      </w:r>
+      <w:r>
+        <w:rPr>
+          <w:color w:val="auto"/>
+        </w:rPr>
+        <w:t>lokalnych</w:t>
+      </w:r>
+      <w:r>
+        <w:rPr>
+          <w:color w:val="auto"/>
+        </w:rPr>
+        <w:t>.</w:t>
+      </w:r>
+      <w:r>
+        <w:rPr>
+          <w:color w:val="auto"/>
+        </w:rPr>
+        <w:t xml:space="preserve"> Dzięki temu ze działa jako biblioteka to baza jest dostępna bez potrzeby instalowania dodatkowego oprogramowania. Zapewnia też wsparcie dla transakcji ACID (</w:t>
+      </w:r>
       <w:proofErr w:type="spellStart"/>
       <w:r>
         <w:rPr>
           <w:color w:val="auto"/>
-          <w:highlight w:val="yellow"/>
-        </w:rPr>
-        <w:t>SQLite</w:t>
+        </w:rPr>
+        <w:t>Atomicity</w:t>
       </w:r>
       <w:proofErr w:type="spellEnd"/>
       <w:r>
         <w:rPr>
           <w:color w:val="auto"/>
-          <w:highlight w:val="yellow"/>
-        </w:rPr>
-        <w:t xml:space="preserve"> </w:t>
-      </w:r>
-      <w:r>
-        <w:rPr>
-          <w:color w:val="auto"/>
-          <w:highlight w:val="yellow"/>
-        </w:rPr>
-        <w:t>waży kilkaset kilobajtów, dzięki czemu jest lekka i dopasowana do zastosowań wbudowanych.</w:t>
-      </w:r>
-      <w:r>
-        <w:rPr>
-          <w:color w:val="auto"/>
-          <w:highlight w:val="yellow"/>
-        </w:rPr>
-        <w:t xml:space="preserve"> Dzięki temu ze działa jako biblioteka to baza jest dostępna bez potrzeby instalowania dodatkowego oprogramowania.</w:t>
-      </w:r>
-      <w:r>
-        <w:rPr>
-          <w:color w:val="auto"/>
-        </w:rPr>
-        <w:t xml:space="preserve"> </w:t>
-      </w:r>
-      <w:r>
-        <w:rPr>
-          <w:color w:val="auto"/>
-          <w:highlight w:val="yellow"/>
-        </w:rPr>
-        <w:t>Zapewnia też wsparcie dla transakcji ACID (</w:t>
+        </w:rPr>
+        <w:t xml:space="preserve">, </w:t>
       </w:r>
       <w:proofErr w:type="spellStart"/>
       <w:r>
         <w:rPr>
           <w:color w:val="auto"/>
-          <w:highlight w:val="yellow"/>
-        </w:rPr>
-        <w:t>Atomicity</w:t>
+        </w:rPr>
+        <w:t>Consistency</w:t>
       </w:r>
       <w:proofErr w:type="spellEnd"/>
       <w:r>
         <w:rPr>
           <w:color w:val="auto"/>
-          <w:highlight w:val="yellow"/>
         </w:rPr>
         <w:t xml:space="preserve">, </w:t>
       </w:r>
@@ -7707,15 +8032,13 @@
       <w:r>
         <w:rPr>
           <w:color w:val="auto"/>
-          <w:highlight w:val="yellow"/>
-        </w:rPr>
-        <w:t>Consistency</w:t>
+        </w:rPr>
+        <w:t>Isolation</w:t>
       </w:r>
       <w:proofErr w:type="spellEnd"/>
       <w:r>
         <w:rPr>
           <w:color w:val="auto"/>
-          <w:highlight w:val="yellow"/>
         </w:rPr>
         <w:t xml:space="preserve">, </w:t>
       </w:r>
@@ -7723,31 +8046,13 @@
       <w:r>
         <w:rPr>
           <w:color w:val="auto"/>
-          <w:highlight w:val="yellow"/>
-        </w:rPr>
-        <w:t>Isolation</w:t>
+        </w:rPr>
+        <w:t>Durability</w:t>
       </w:r>
       <w:proofErr w:type="spellEnd"/>
       <w:r>
         <w:rPr>
           <w:color w:val="auto"/>
-          <w:highlight w:val="yellow"/>
-        </w:rPr>
-        <w:t xml:space="preserve">, </w:t>
-      </w:r>
-      <w:proofErr w:type="spellStart"/>
-      <w:r>
-        <w:rPr>
-          <w:color w:val="auto"/>
-          <w:highlight w:val="yellow"/>
-        </w:rPr>
-        <w:t>Durability</w:t>
-      </w:r>
-      <w:proofErr w:type="spellEnd"/>
-      <w:r>
-        <w:rPr>
-          <w:color w:val="auto"/>
-          <w:highlight w:val="yellow"/>
         </w:rPr>
         <w:t>), przez co jest bezpieczna i spójna.</w:t>
       </w:r>
@@ -7799,7 +8104,6 @@
       <w:r>
         <w:rPr>
           <w:color w:val="auto"/>
-          <w:highlight w:val="yellow"/>
         </w:rPr>
         <w:t>QuestPDF</w:t>
       </w:r>
@@ -7807,63 +8111,112 @@
       <w:r>
         <w:rPr>
           <w:color w:val="auto"/>
-          <w:highlight w:val="yellow"/>
-        </w:rPr>
-        <w:t xml:space="preserve"> to biblioteka open-</w:t>
+        </w:rPr>
+        <w:t xml:space="preserve"> to biblioteka </w:t>
+      </w:r>
+      <w:r>
+        <w:rPr>
+          <w:color w:val="auto"/>
+        </w:rPr>
+        <w:t>otwarto-źródłowa</w:t>
+      </w:r>
+      <w:r>
+        <w:rPr>
+          <w:color w:val="auto"/>
+        </w:rPr>
+        <w:t>, umożliwiająca</w:t>
+      </w:r>
+      <w:r>
+        <w:rPr>
+          <w:color w:val="auto"/>
+        </w:rPr>
+        <w:t xml:space="preserve"> dynamiczne</w:t>
+      </w:r>
+      <w:r>
+        <w:rPr>
+          <w:color w:val="auto"/>
+        </w:rPr>
+        <w:t xml:space="preserve"> generowanie</w:t>
+      </w:r>
+      <w:r>
+        <w:rPr>
+          <w:color w:val="auto"/>
+        </w:rPr>
+        <w:t xml:space="preserve"> i podgląd</w:t>
+      </w:r>
+      <w:r>
+        <w:rPr>
+          <w:color w:val="auto"/>
+        </w:rPr>
+        <w:t xml:space="preserve"> dokumentów PDF</w:t>
+      </w:r>
+      <w:r>
+        <w:rPr>
+          <w:color w:val="auto"/>
+        </w:rPr>
+        <w:t xml:space="preserve"> w nowoczesny sposób</w:t>
+      </w:r>
+      <w:r>
+        <w:rPr>
+          <w:color w:val="auto"/>
+        </w:rPr>
+        <w:t xml:space="preserve"> bez polegania na</w:t>
+      </w:r>
+      <w:r>
+        <w:rPr>
+          <w:color w:val="auto"/>
+        </w:rPr>
+        <w:t xml:space="preserve"> konwersji</w:t>
+      </w:r>
+      <w:r>
+        <w:rPr>
+          <w:color w:val="auto"/>
+        </w:rPr>
+        <w:t xml:space="preserve"> </w:t>
+      </w:r>
+      <w:r>
+        <w:rPr>
+          <w:color w:val="auto"/>
+        </w:rPr>
+        <w:t>HTML</w:t>
+      </w:r>
+      <w:r>
+        <w:rPr>
+          <w:color w:val="auto"/>
+        </w:rPr>
+        <w:t>. Pozwala definiować dokumenty w sposób deklaratywny za pomocą kodu C#. Dokumenty są budowane w formie hierarchicznej, oznacza to ze zachowują podział na kontenery, kolumny, wiersze, sekcje, co ułatwia ich tworzenie.</w:t>
+      </w:r>
+      <w:r>
+        <w:rPr>
+          <w:color w:val="auto"/>
+        </w:rPr>
+        <w:t xml:space="preserve"> </w:t>
       </w:r>
       <w:proofErr w:type="spellStart"/>
       <w:r>
         <w:rPr>
           <w:color w:val="auto"/>
-          <w:highlight w:val="yellow"/>
-        </w:rPr>
-        <w:t>source</w:t>
+        </w:rPr>
+        <w:t>QuestPDF</w:t>
       </w:r>
       <w:proofErr w:type="spellEnd"/>
       <w:r>
         <w:rPr>
           <w:color w:val="auto"/>
-          <w:highlight w:val="yellow"/>
-        </w:rPr>
-        <w:t>, umożliwiająca generowanie dokumentów PDF.</w:t>
-      </w:r>
-      <w:r>
-        <w:rPr>
-          <w:color w:val="auto"/>
-        </w:rPr>
-        <w:t xml:space="preserve"> Pozwala definiować dokumenty w sposób deklaratywny za pomocą kodu C#. </w:t>
-      </w:r>
-      <w:r>
-        <w:rPr>
-          <w:color w:val="auto"/>
-        </w:rPr>
-        <w:t>Dokumenty są budowane w formie hierarchicznej</w:t>
-      </w:r>
-      <w:r>
-        <w:rPr>
-          <w:color w:val="auto"/>
-        </w:rPr>
-        <w:t>, oznacza to ze zachowują podział na kontenery, kolumny, wiersze, sekcje, co ułatwia ich tworzenie.</w:t>
-      </w:r>
-      <w:r>
-        <w:rPr>
-          <w:color w:val="auto"/>
-        </w:rPr>
-        <w:t xml:space="preserve"> </w:t>
-      </w:r>
-      <w:proofErr w:type="spellStart"/>
-      <w:r>
-        <w:rPr>
-          <w:color w:val="auto"/>
-        </w:rPr>
-        <w:t>QuestPDF</w:t>
-      </w:r>
-      <w:proofErr w:type="spellEnd"/>
-      <w:r>
-        <w:rPr>
-          <w:color w:val="auto"/>
-        </w:rPr>
-        <w:t xml:space="preserve"> jest responsywna, czyli automatycznie dostosowuje treść do rozmiaru stron, obsługuje również różne elementy takie jak tabele, obrazy, wykresy itp.</w:t>
+        </w:rPr>
+        <w:t xml:space="preserve"> jest responsywna, czyli</w:t>
+      </w:r>
+      <w:r>
+        <w:rPr>
+          <w:color w:val="auto"/>
+        </w:rPr>
+        <w:t xml:space="preserve"> silnik</w:t>
+      </w:r>
+      <w:r>
+        <w:rPr>
+          <w:color w:val="auto"/>
+        </w:rPr>
+        <w:t xml:space="preserve"> automatycznie dostosowuje treść do rozmiaru stron, obsługuje również różne elementy takie jak tabele, obrazy, wykresy itp.</w:t>
       </w:r>
     </w:p>
     <w:p>
@@ -7907,14 +8260,18 @@
         </w:rPr>
         <w:tab/>
       </w:r>
-      <w:proofErr w:type="spellStart"/>
-      <w:r>
-        <w:rPr>
-          <w:color w:val="auto"/>
-        </w:rPr>
-        <w:t>Adobr</w:t>
-      </w:r>
-      <w:proofErr w:type="spellEnd"/>
+      <w:r>
+        <w:rPr>
+          <w:color w:val="auto"/>
+        </w:rPr>
+        <w:t>Adob</w:t>
+      </w:r>
+      <w:r>
+        <w:rPr>
+          <w:color w:val="auto"/>
+        </w:rPr>
+        <w:t>e</w:t>
+      </w:r>
       <w:r>
         <w:rPr>
           <w:color w:val="auto"/>
@@ -7951,19 +8308,24 @@
         </w:rPr>
         <w:t xml:space="preserve">in. na przeglądanie i drukowanie dokumentów w formacje PDF.  Firma Adobe opracowała również format PDF jako jeden z </w:t>
       </w:r>
-      <w:proofErr w:type="spellStart"/>
-      <w:r>
-        <w:rPr>
-          <w:color w:val="auto"/>
-        </w:rPr>
-        <w:t>najpopularcniejszych</w:t>
-      </w:r>
-      <w:proofErr w:type="spellEnd"/>
-      <w:r>
-        <w:rPr>
-          <w:color w:val="auto"/>
-        </w:rPr>
-        <w:t xml:space="preserve"> standardów wymiany dokumentów w postaci cyfrowej. Kluczowe funkcje tego programu to</w:t>
+      <w:r>
+        <w:rPr>
+          <w:color w:val="auto"/>
+        </w:rPr>
+        <w:t>najpopularniejszych</w:t>
+      </w:r>
+      <w:r>
+        <w:rPr>
+          <w:color w:val="auto"/>
+        </w:rPr>
+        <w:t xml:space="preserve"> standardów </w:t>
+      </w:r>
+      <w:r>
+        <w:rPr>
+          <w:color w:val="auto"/>
+        </w:rPr>
+        <w:lastRenderedPageBreak/>
+        <w:t>wymiany dokumentów w postaci cyfrowej. Kluczowe funkcje tego programu to</w:t>
       </w:r>
       <w:r>
         <w:rPr>
@@ -7975,14 +8337,7 @@
         <w:rPr>
           <w:color w:val="auto"/>
         </w:rPr>
-        <w:t xml:space="preserve">czytanie, otwieranie i przeglądanie plików PDF, drukowanie i podstawowe </w:t>
-      </w:r>
-      <w:r>
-        <w:rPr>
-          <w:color w:val="auto"/>
-        </w:rPr>
-        <w:lastRenderedPageBreak/>
-        <w:t xml:space="preserve">interakcje np. podpisywanie cyfrowe, dodawanie komentarzy, adnotacji i wiele innych. </w:t>
+        <w:t xml:space="preserve">czytanie, otwieranie i przeglądanie plików PDF, drukowanie i podstawowe interakcje np. podpisywanie cyfrowe, dodawanie komentarzy, adnotacji i wiele innych. </w:t>
       </w:r>
     </w:p>
     <w:p>
@@ -8055,6 +8410,12 @@
         <w:t>Figma</w:t>
       </w:r>
       <w:proofErr w:type="spellEnd"/>
+      <w:r>
+        <w:rPr>
+          <w:color w:val="auto"/>
+        </w:rPr>
+        <w:t>/Uno platform</w:t>
+      </w:r>
     </w:p>
     <w:p>
       <w:pPr>
@@ -8074,34 +8435,244 @@
       <w:proofErr w:type="spellStart"/>
       <w:r>
         <w:rPr>
-          <w:color w:val="FF0000"/>
+          <w:color w:val="000000" w:themeColor="text1"/>
         </w:rPr>
         <w:t>Figma</w:t>
       </w:r>
       <w:proofErr w:type="spellEnd"/>
       <w:r>
         <w:rPr>
-          <w:color w:val="FF0000"/>
-        </w:rPr>
-        <w:t xml:space="preserve"> to narzędzie do projektowania interfejsów użytkownika i prototypowania aplikacji, stron WWW</w:t>
-      </w:r>
-      <w:r>
-        <w:rPr>
-          <w:color w:val="FF0000"/>
+          <w:color w:val="000000" w:themeColor="text1"/>
+        </w:rPr>
+        <w:t xml:space="preserve"> to</w:t>
+      </w:r>
+      <w:r>
+        <w:rPr>
+          <w:color w:val="000000" w:themeColor="text1"/>
         </w:rPr>
         <w:t xml:space="preserve"> </w:t>
       </w:r>
       <w:r>
         <w:rPr>
-          <w:color w:val="FF0000"/>
-        </w:rPr>
-        <w:t xml:space="preserve">itp. </w:t>
-      </w:r>
-      <w:r>
-        <w:rPr>
-          <w:color w:val="FF0000"/>
-        </w:rPr>
-        <w:t>Umożliwia prace w przeglądarce oraz pracę zespołową w czasie rzeczywistym.</w:t>
+          <w:color w:val="000000" w:themeColor="text1"/>
+        </w:rPr>
+        <w:t>aplikacja</w:t>
+      </w:r>
+      <w:r>
+        <w:rPr>
+          <w:color w:val="000000" w:themeColor="text1"/>
+        </w:rPr>
+        <w:t xml:space="preserve"> pozwalając</w:t>
+      </w:r>
+      <w:r>
+        <w:rPr>
+          <w:color w:val="000000" w:themeColor="text1"/>
+        </w:rPr>
+        <w:t>a</w:t>
+      </w:r>
+      <w:r>
+        <w:rPr>
+          <w:color w:val="000000" w:themeColor="text1"/>
+        </w:rPr>
+        <w:t xml:space="preserve"> zaprojektować dowolny</w:t>
+      </w:r>
+      <w:r>
+        <w:rPr>
+          <w:color w:val="000000" w:themeColor="text1"/>
+        </w:rPr>
+        <w:t xml:space="preserve"> pod kątem UX/UI</w:t>
+      </w:r>
+      <w:r>
+        <w:rPr>
+          <w:color w:val="000000" w:themeColor="text1"/>
+        </w:rPr>
+        <w:t xml:space="preserve"> interfejs graficzny dla </w:t>
+      </w:r>
+      <w:r>
+        <w:rPr>
+          <w:color w:val="000000" w:themeColor="text1"/>
+        </w:rPr>
+        <w:t xml:space="preserve">każdego rodzaju urządzenia. Projektowanie odbywa się za pomocą strony </w:t>
+      </w:r>
+      <w:proofErr w:type="gramStart"/>
+      <w:r>
+        <w:rPr>
+          <w:color w:val="000000" w:themeColor="text1"/>
+        </w:rPr>
+        <w:t>internetowej</w:t>
+      </w:r>
+      <w:proofErr w:type="gramEnd"/>
+      <w:r>
+        <w:rPr>
+          <w:color w:val="000000" w:themeColor="text1"/>
+        </w:rPr>
+        <w:t xml:space="preserve"> gdzie działamy na </w:t>
+      </w:r>
+      <w:proofErr w:type="spellStart"/>
+      <w:r>
+        <w:rPr>
+          <w:color w:val="000000" w:themeColor="text1"/>
+        </w:rPr>
+        <w:t>frame’ach</w:t>
+      </w:r>
+      <w:proofErr w:type="spellEnd"/>
+      <w:r>
+        <w:rPr>
+          <w:color w:val="000000" w:themeColor="text1"/>
+        </w:rPr>
+        <w:t xml:space="preserve"> i kolejno dodajemy elementy interfejsu</w:t>
+      </w:r>
+      <w:r>
+        <w:rPr>
+          <w:color w:val="000000" w:themeColor="text1"/>
+        </w:rPr>
+        <w:t>.</w:t>
+      </w:r>
+      <w:r>
+        <w:rPr>
+          <w:color w:val="000000" w:themeColor="text1"/>
+        </w:rPr>
+        <w:t xml:space="preserve"> </w:t>
+      </w:r>
+      <w:r>
+        <w:rPr>
+          <w:color w:val="000000" w:themeColor="text1"/>
+        </w:rPr>
+        <w:t>Możemy skorzystać</w:t>
+      </w:r>
+      <w:r>
+        <w:rPr>
+          <w:color w:val="000000" w:themeColor="text1"/>
+        </w:rPr>
+        <w:t xml:space="preserve"> z </w:t>
+      </w:r>
+      <w:proofErr w:type="spellStart"/>
+      <w:r>
+        <w:rPr>
+          <w:color w:val="000000" w:themeColor="text1"/>
+        </w:rPr>
+        <w:t>asset’ów</w:t>
+      </w:r>
+      <w:proofErr w:type="spellEnd"/>
+      <w:r>
+        <w:rPr>
+          <w:color w:val="000000" w:themeColor="text1"/>
+        </w:rPr>
+        <w:t xml:space="preserve"> do wizualizacji efektu końcowego</w:t>
+      </w:r>
+      <w:r>
+        <w:rPr>
+          <w:color w:val="000000" w:themeColor="text1"/>
+        </w:rPr>
+        <w:t xml:space="preserve"> lub stworzyć własne,</w:t>
+      </w:r>
+      <w:r>
+        <w:rPr>
+          <w:color w:val="000000" w:themeColor="text1"/>
+        </w:rPr>
+        <w:t xml:space="preserve"> a na końcu</w:t>
+      </w:r>
+      <w:r>
+        <w:rPr>
+          <w:color w:val="000000" w:themeColor="text1"/>
+        </w:rPr>
+        <w:t xml:space="preserve"> możemy</w:t>
+      </w:r>
+      <w:r>
+        <w:rPr>
+          <w:color w:val="000000" w:themeColor="text1"/>
+        </w:rPr>
+        <w:t xml:space="preserve"> prototyp</w:t>
+      </w:r>
+      <w:r>
+        <w:rPr>
+          <w:color w:val="000000" w:themeColor="text1"/>
+        </w:rPr>
+        <w:t>ować</w:t>
+      </w:r>
+      <w:r>
+        <w:rPr>
+          <w:color w:val="000000" w:themeColor="text1"/>
+        </w:rPr>
+        <w:t xml:space="preserve"> z wykorzystaniem np. aplikacji mobilnej</w:t>
+      </w:r>
+      <w:r>
+        <w:rPr>
+          <w:color w:val="000000" w:themeColor="text1"/>
+        </w:rPr>
+        <w:t xml:space="preserve"> </w:t>
+      </w:r>
+      <w:proofErr w:type="spellStart"/>
+      <w:r>
+        <w:rPr>
+          <w:color w:val="000000" w:themeColor="text1"/>
+        </w:rPr>
+        <w:t>Figma</w:t>
+      </w:r>
+      <w:proofErr w:type="spellEnd"/>
+      <w:r>
+        <w:rPr>
+          <w:color w:val="000000" w:themeColor="text1"/>
+        </w:rPr>
+        <w:t xml:space="preserve">. </w:t>
+      </w:r>
+      <w:r>
+        <w:rPr>
+          <w:color w:val="000000" w:themeColor="text1"/>
+        </w:rPr>
+        <w:t>O</w:t>
+      </w:r>
+      <w:r>
+        <w:rPr>
+          <w:color w:val="000000" w:themeColor="text1"/>
+        </w:rPr>
+        <w:t xml:space="preserve">prócz dużej, wciąż rosnącej </w:t>
+      </w:r>
+      <w:r>
+        <w:rPr>
+          <w:color w:val="000000" w:themeColor="text1"/>
+        </w:rPr>
+        <w:t xml:space="preserve">ilości design </w:t>
+      </w:r>
+      <w:proofErr w:type="spellStart"/>
+      <w:r>
+        <w:rPr>
+          <w:color w:val="000000" w:themeColor="text1"/>
+        </w:rPr>
+        <w:t>kit’ów</w:t>
+      </w:r>
+      <w:proofErr w:type="spellEnd"/>
+      <w:r>
+        <w:rPr>
+          <w:color w:val="000000" w:themeColor="text1"/>
+        </w:rPr>
+        <w:t xml:space="preserve">, </w:t>
+      </w:r>
+      <w:r>
+        <w:rPr>
+          <w:color w:val="000000" w:themeColor="text1"/>
+        </w:rPr>
+        <w:t>ma możliwość instalowania wtyczek</w:t>
+      </w:r>
+      <w:r>
+        <w:rPr>
+          <w:color w:val="000000" w:themeColor="text1"/>
+        </w:rPr>
+        <w:t xml:space="preserve"> co znacznie </w:t>
+      </w:r>
+      <w:proofErr w:type="gramStart"/>
+      <w:r>
+        <w:rPr>
+          <w:color w:val="000000" w:themeColor="text1"/>
+        </w:rPr>
+        <w:t>ułatwia,</w:t>
+      </w:r>
+      <w:proofErr w:type="gramEnd"/>
+      <w:r>
+        <w:rPr>
+          <w:color w:val="000000" w:themeColor="text1"/>
+        </w:rPr>
+        <w:t xml:space="preserve"> i przyspiesza pracę z różnymi systemami. Dobrym przykładem jest wtyczka Uno Platform, która umożliwiła nam przeniesienie do XAML designu aplikacji.</w:t>
       </w:r>
     </w:p>
     <w:p>
@@ -8121,16 +8692,16 @@
         <w:jc w:val="both"/>
         <w:rPr>
           <w:color w:val="auto"/>
-          <w:lang w:val="en-US"/>
-        </w:rPr>
-      </w:pPr>
-      <w:r>
-        <w:rPr>
-          <w:color w:val="auto"/>
-          <w:lang w:val="en-US"/>
+        </w:rPr>
+      </w:pPr>
+      <w:proofErr w:type="spellStart"/>
+      <w:r>
+        <w:rPr>
+          <w:color w:val="auto"/>
         </w:rPr>
         <w:t>Trello</w:t>
       </w:r>
+      <w:proofErr w:type="spellEnd"/>
     </w:p>
     <w:p>
       <w:pPr>
@@ -8138,95 +8709,84 @@
         <w:ind w:left="502"/>
         <w:jc w:val="both"/>
         <w:rPr>
-          <w:color w:val="auto"/>
-        </w:rPr>
-      </w:pPr>
-      <w:r>
-        <w:rPr>
-          <w:color w:val="auto"/>
-          <w:lang w:val="en-US"/>
+          <w:color w:val="000000" w:themeColor="text1"/>
+        </w:rPr>
+      </w:pPr>
+      <w:r>
+        <w:rPr>
+          <w:color w:val="000000" w:themeColor="text1"/>
         </w:rPr>
         <w:tab/>
       </w:r>
       <w:proofErr w:type="spellStart"/>
       <w:r>
         <w:rPr>
-          <w:color w:val="auto"/>
+          <w:color w:val="000000" w:themeColor="text1"/>
         </w:rPr>
         <w:t>Trello</w:t>
       </w:r>
       <w:proofErr w:type="spellEnd"/>
       <w:r>
         <w:rPr>
-          <w:color w:val="auto"/>
+          <w:color w:val="000000" w:themeColor="text1"/>
         </w:rPr>
         <w:t xml:space="preserve"> to narzędzie do zarządzania zadaniami. </w:t>
       </w:r>
       <w:r>
         <w:rPr>
-          <w:color w:val="auto"/>
+          <w:color w:val="000000" w:themeColor="text1"/>
         </w:rPr>
         <w:t xml:space="preserve">Pozwala na tworzenie tablic, podzielonych na listy i karty, co w przejrzysty sposób powalają śledzić postęp prac. Zadania mogą mieć przypisane osoby i terminy wykonania. </w:t>
       </w:r>
+      <w:r>
+        <w:rPr>
+          <w:color w:val="000000" w:themeColor="text1"/>
+        </w:rPr>
+        <w:t xml:space="preserve">Dużą dogodnością jest integracja </w:t>
+      </w:r>
+      <w:r>
+        <w:rPr>
+          <w:color w:val="000000" w:themeColor="text1"/>
+        </w:rPr>
+        <w:t xml:space="preserve">z aplikacjami takimi jaki Google Drive, </w:t>
+      </w:r>
       <w:proofErr w:type="spellStart"/>
       <w:r>
         <w:rPr>
-          <w:color w:val="auto"/>
-          <w:highlight w:val="yellow"/>
-        </w:rPr>
-        <w:t>Trello</w:t>
+          <w:color w:val="000000" w:themeColor="text1"/>
+        </w:rPr>
+        <w:t>Slack</w:t>
       </w:r>
       <w:proofErr w:type="spellEnd"/>
       <w:r>
         <w:rPr>
-          <w:color w:val="auto"/>
-          <w:highlight w:val="yellow"/>
-        </w:rPr>
-        <w:t xml:space="preserve"> może być zintegrowane z aplikacjami takimi jaki Google Drive, </w:t>
+          <w:color w:val="000000" w:themeColor="text1"/>
+        </w:rPr>
+        <w:t xml:space="preserve"> czy </w:t>
       </w:r>
       <w:proofErr w:type="spellStart"/>
       <w:r>
         <w:rPr>
-          <w:color w:val="auto"/>
-          <w:highlight w:val="yellow"/>
-        </w:rPr>
-        <w:t>Slack</w:t>
+          <w:color w:val="000000" w:themeColor="text1"/>
+        </w:rPr>
+        <w:t>Jira</w:t>
       </w:r>
       <w:proofErr w:type="spellEnd"/>
       <w:r>
         <w:rPr>
-          <w:color w:val="auto"/>
-          <w:highlight w:val="yellow"/>
-        </w:rPr>
-        <w:t xml:space="preserve"> czy </w:t>
-      </w:r>
-      <w:proofErr w:type="spellStart"/>
-      <w:r>
-        <w:rPr>
-          <w:color w:val="auto"/>
-          <w:highlight w:val="yellow"/>
-        </w:rPr>
-        <w:t>Jira</w:t>
-      </w:r>
-      <w:proofErr w:type="spellEnd"/>
-      <w:r>
-        <w:rPr>
-          <w:color w:val="auto"/>
-          <w:highlight w:val="yellow"/>
+          <w:color w:val="000000" w:themeColor="text1"/>
         </w:rPr>
         <w:t xml:space="preserve">. </w:t>
       </w:r>
       <w:r>
         <w:rPr>
-          <w:color w:val="auto"/>
-          <w:highlight w:val="yellow"/>
+          <w:color w:val="000000" w:themeColor="text1"/>
         </w:rPr>
         <w:t>Dzięki</w:t>
       </w:r>
       <w:r>
         <w:rPr>
-          <w:color w:val="auto"/>
-          <w:highlight w:val="yellow"/>
+          <w:color w:val="000000" w:themeColor="text1"/>
         </w:rPr>
         <w:t xml:space="preserve"> tej aplikacji łatwo zarządzaliśmy zadaniami i bieżącymi etapami projektu.</w:t>
       </w:r>
@@ -8237,7 +8797,7 @@
         <w:ind w:left="502"/>
         <w:jc w:val="both"/>
         <w:rPr>
-          <w:color w:val="auto"/>
+          <w:color w:val="000000" w:themeColor="text1"/>
         </w:rPr>
       </w:pPr>
     </w:p>
@@ -8250,12 +8810,6 @@
           <w:color w:val="auto"/>
         </w:rPr>
       </w:pPr>
-      <w:r>
-        <w:rPr>
-          <w:color w:val="auto"/>
-        </w:rPr>
-        <w:t>GitHub</w:t>
-      </w:r>
     </w:p>
     <w:p>
       <w:pPr>
@@ -8270,110 +8824,209 @@
         <w:rPr>
           <w:color w:val="auto"/>
         </w:rPr>
+        <w:lastRenderedPageBreak/>
+        <w:t>GitHub</w:t>
+      </w:r>
+    </w:p>
+    <w:p>
+      <w:pPr>
+        <w:spacing w:line="360" w:lineRule="auto"/>
+        <w:ind w:left="502"/>
+        <w:jc w:val="both"/>
+        <w:rPr>
+          <w:color w:val="auto"/>
+        </w:rPr>
+      </w:pPr>
+      <w:r>
+        <w:rPr>
+          <w:color w:val="auto"/>
+        </w:rPr>
         <w:tab/>
       </w:r>
       <w:r>
         <w:rPr>
           <w:color w:val="auto"/>
-          <w:highlight w:val="yellow"/>
-        </w:rPr>
-        <w:t>GitHub to system kontroli wersji</w:t>
-      </w:r>
-      <w:r>
-        <w:rPr>
-          <w:color w:val="auto"/>
-          <w:highlight w:val="yellow"/>
+        </w:rPr>
+        <w:t xml:space="preserve">GitHub </w:t>
+      </w:r>
+      <w:r>
+        <w:rPr>
+          <w:color w:val="auto"/>
+        </w:rPr>
+        <w:t>to serwis wykorzystujący system kontroli wersji „Git”</w:t>
+      </w:r>
+      <w:r>
+        <w:rPr>
+          <w:color w:val="auto"/>
+        </w:rPr>
+        <w:t>,</w:t>
+      </w:r>
+      <w:r>
+        <w:rPr>
+          <w:color w:val="auto"/>
+        </w:rPr>
+        <w:t xml:space="preserve"> przeznaczony do projektów programistycznych, gdzie wymagan</w:t>
+      </w:r>
+      <w:r>
+        <w:rPr>
+          <w:color w:val="auto"/>
+        </w:rPr>
+        <w:t>e</w:t>
+      </w:r>
+      <w:r>
+        <w:rPr>
+          <w:color w:val="auto"/>
+        </w:rPr>
+        <w:t xml:space="preserve"> jest </w:t>
+      </w:r>
+      <w:r>
+        <w:rPr>
+          <w:color w:val="auto"/>
+        </w:rPr>
+        <w:t>ścisłe, przejrzyste zarządzanie plikami przez wiele użytkowników</w:t>
+      </w:r>
+      <w:r>
+        <w:rPr>
+          <w:color w:val="auto"/>
+        </w:rPr>
+        <w:t xml:space="preserve">, </w:t>
+      </w:r>
+      <w:r>
+        <w:rPr>
+          <w:color w:val="auto"/>
+        </w:rPr>
+        <w:t>z uwzględnieniem ich uprawnień dla zabezpieczenia danych przed niepowołanym dostępem.</w:t>
+      </w:r>
+      <w:r>
+        <w:rPr>
+          <w:color w:val="auto"/>
+        </w:rPr>
+        <w:t xml:space="preserve"> Jest to także „kopalnia wiedzy” dla laików programowania oraz hosting gotowych publicznych rozwiązań dla przeciętnego użytkownika szukającego rozwiązania swojego problemu.</w:t>
+      </w:r>
+      <w:r>
+        <w:rPr>
+          <w:color w:val="auto"/>
+        </w:rPr>
+        <w:t xml:space="preserve"> Obecnie serwis posiada aplikacj</w:t>
+      </w:r>
+      <w:r>
+        <w:rPr>
+          <w:color w:val="auto"/>
+        </w:rPr>
+        <w:t>ę</w:t>
+      </w:r>
+      <w:r>
+        <w:rPr>
+          <w:color w:val="auto"/>
+        </w:rPr>
+        <w:t xml:space="preserve"> mobiln</w:t>
+      </w:r>
+      <w:r>
+        <w:rPr>
+          <w:color w:val="auto"/>
+        </w:rPr>
+        <w:t>ą</w:t>
+      </w:r>
+      <w:r>
+        <w:rPr>
+          <w:color w:val="auto"/>
+        </w:rPr>
+        <w:t xml:space="preserve"> dla </w:t>
+      </w:r>
+      <w:r>
+        <w:rPr>
+          <w:color w:val="auto"/>
+        </w:rPr>
+        <w:t>podglądu</w:t>
+      </w:r>
+      <w:r>
+        <w:rPr>
+          <w:color w:val="auto"/>
+        </w:rPr>
+        <w:t xml:space="preserve"> i autoryzacji</w:t>
+      </w:r>
+      <w:r>
+        <w:rPr>
+          <w:color w:val="auto"/>
+        </w:rPr>
+        <w:t xml:space="preserve"> logowań</w:t>
+      </w:r>
+      <w:r>
+        <w:rPr>
+          <w:color w:val="auto"/>
+        </w:rPr>
+        <w:t xml:space="preserve"> oraz aplikację desktopową, która dodatkowo </w:t>
+      </w:r>
+      <w:r>
+        <w:rPr>
+          <w:color w:val="auto"/>
+        </w:rPr>
+        <w:t>usprawnia</w:t>
+      </w:r>
+      <w:r>
+        <w:rPr>
+          <w:color w:val="auto"/>
+        </w:rPr>
+        <w:t xml:space="preserve"> kontrolę nad pobieraniem, wysyłaniem oraz podglądem plików projektów.</w:t>
+      </w:r>
+    </w:p>
+    <w:p>
+      <w:pPr>
+        <w:spacing w:line="360" w:lineRule="auto"/>
+        <w:rPr>
+          <w:b/>
+          <w:color w:val="auto"/>
+        </w:rPr>
+      </w:pPr>
+    </w:p>
+    <w:p>
+      <w:pPr>
+        <w:spacing w:line="360" w:lineRule="auto"/>
+        <w:rPr>
+          <w:b/>
+          <w:color w:val="auto"/>
+        </w:rPr>
+      </w:pPr>
+      <w:r>
+        <w:rPr>
+          <w:b/>
+          <w:color w:val="auto"/>
+        </w:rPr>
+        <w:t>C</w:t>
+      </w:r>
+      <w:r>
+        <w:rPr>
+          <w:b/>
+          <w:color w:val="auto"/>
+        </w:rPr>
+        <w:t>2</w:t>
+      </w:r>
+      <w:r>
+        <w:rPr>
+          <w:b/>
+          <w:color w:val="auto"/>
+        </w:rPr>
+        <w:t>.</w:t>
+      </w:r>
+      <w:r>
+        <w:rPr>
+          <w:b/>
+          <w:color w:val="auto"/>
         </w:rPr>
         <w:t xml:space="preserve"> </w:t>
       </w:r>
       <w:r>
         <w:rPr>
-          <w:color w:val="auto"/>
-          <w:highlight w:val="yellow"/>
-        </w:rPr>
-        <w:t>umożliwiający</w:t>
-      </w:r>
-      <w:r>
-        <w:rPr>
-          <w:color w:val="auto"/>
-          <w:highlight w:val="yellow"/>
-        </w:rPr>
-        <w:t xml:space="preserve"> śledzenie zmian w kodzie, przywracanie poprzednich wersji i ułatwia pracę nad projektem. GitHub umożliwił nam jednoczesną pracę nad jednym projektem poprzez wykorzystanie gałęzi i mechanizmu </w:t>
-      </w:r>
-      <w:proofErr w:type="spellStart"/>
-      <w:r>
-        <w:rPr>
-          <w:color w:val="auto"/>
-          <w:highlight w:val="yellow"/>
-        </w:rPr>
-        <w:t>merge</w:t>
-      </w:r>
-      <w:proofErr w:type="spellEnd"/>
-      <w:r>
-        <w:rPr>
-          <w:color w:val="auto"/>
-          <w:highlight w:val="yellow"/>
-        </w:rPr>
-        <w:t xml:space="preserve"> do integracji zmian.</w:t>
-      </w:r>
-    </w:p>
-    <w:p>
-      <w:pPr>
-        <w:spacing w:line="360" w:lineRule="auto"/>
-        <w:rPr>
           <w:b/>
           <w:color w:val="auto"/>
         </w:rPr>
-      </w:pPr>
-    </w:p>
-    <w:p>
-      <w:pPr>
-        <w:spacing w:line="360" w:lineRule="auto"/>
+        <w:t xml:space="preserve">Efekty </w:t>
+      </w:r>
+      <w:r>
         <w:rPr>
           <w:b/>
           <w:color w:val="auto"/>
         </w:rPr>
-      </w:pPr>
-      <w:r>
-        <w:rPr>
-          <w:b/>
-          <w:color w:val="auto"/>
-        </w:rPr>
-        <w:t>C</w:t>
-      </w:r>
-      <w:r>
-        <w:rPr>
-          <w:b/>
-          <w:color w:val="auto"/>
-        </w:rPr>
-        <w:t>2</w:t>
-      </w:r>
-      <w:r>
-        <w:rPr>
-          <w:b/>
-          <w:color w:val="auto"/>
-        </w:rPr>
-        <w:t>.</w:t>
-      </w:r>
-      <w:r>
-        <w:rPr>
-          <w:b/>
-          <w:color w:val="auto"/>
-        </w:rPr>
-        <w:t xml:space="preserve"> </w:t>
-      </w:r>
-      <w:r>
-        <w:rPr>
-          <w:b/>
-          <w:color w:val="auto"/>
-        </w:rPr>
-        <w:t xml:space="preserve">Efekty </w:t>
-      </w:r>
-      <w:r>
-        <w:rPr>
-          <w:b/>
-          <w:color w:val="auto"/>
-        </w:rPr>
         <w:t>realizacji projektu</w:t>
       </w:r>
     </w:p>
@@ -8476,7 +9129,6 @@
           <w:sz w:val="20"/>
           <w:szCs w:val="20"/>
         </w:rPr>
-        <w:lastRenderedPageBreak/>
         <w:t>10</w:t>
       </w:r>
       <w:r>
@@ -8854,6 +9506,7 @@
           <w:noProof/>
           <w:color w:val="auto"/>
         </w:rPr>
+        <w:lastRenderedPageBreak/>
         <w:drawing>
           <wp:inline distT="0" distB="0" distL="0" distR="0" wp14:anchorId="2F93EF66" wp14:editId="12E5B132">
             <wp:extent cx="5579745" cy="3616960"/>
@@ -8936,7 +9589,6 @@
           <w:noProof/>
           <w:color w:val="auto"/>
         </w:rPr>
-        <w:lastRenderedPageBreak/>
         <w:drawing>
           <wp:inline distT="0" distB="0" distL="0" distR="0" wp14:anchorId="5B3CB222" wp14:editId="427F5228">
             <wp:extent cx="5579745" cy="3667760"/>
@@ -9049,6 +9701,7 @@
           <w:noProof/>
           <w:color w:val="auto"/>
         </w:rPr>
+        <w:lastRenderedPageBreak/>
         <w:drawing>
           <wp:inline distT="0" distB="0" distL="0" distR="0" wp14:anchorId="7CC66CE1" wp14:editId="4C07AF89">
             <wp:extent cx="5579745" cy="1066165"/>
@@ -9307,15 +9960,7 @@
           <w:bCs/>
           <w:color w:val="auto"/>
         </w:rPr>
-        <w:t xml:space="preserve">. Edycja automatycznie wypełnia pola tj. nazwa, rok, kategoria, autor, </w:t>
-      </w:r>
-      <w:r>
-        <w:rPr>
-          <w:bCs/>
-          <w:color w:val="auto"/>
-        </w:rPr>
-        <w:lastRenderedPageBreak/>
-        <w:t>pochodzenie, lokalizacja oraz zdjęcie, aktualnymi danymi, które można łatwo zmienić. Przycisk „Usuń” usuwa z bazy danych aktualnie zaznaczony rekord w tabeli eksponatów.</w:t>
+        <w:t>. Edycja automatycznie wypełnia pola tj. nazwa, rok, kategoria, autor, pochodzenie, lokalizacja oraz zdjęcie, aktualnymi danymi, które można łatwo zmienić. Przycisk „Usuń” usuwa z bazy danych aktualnie zaznaczony rekord w tabeli eksponatów.</w:t>
       </w:r>
     </w:p>
     <w:p>
@@ -9760,6 +10405,7 @@
           <w:noProof/>
           <w:color w:val="auto"/>
         </w:rPr>
+        <w:lastRenderedPageBreak/>
         <w:drawing>
           <wp:inline distT="0" distB="0" distL="0" distR="0" wp14:anchorId="32E3F6FA" wp14:editId="0C322045">
             <wp:extent cx="5579745" cy="2886075"/>
@@ -10027,6 +10673,7 @@
           <w:noProof/>
           <w:color w:val="auto"/>
         </w:rPr>
+        <w:lastRenderedPageBreak/>
         <w:drawing>
           <wp:inline distT="0" distB="0" distL="0" distR="0" wp14:anchorId="227BEEAF" wp14:editId="3D472205">
             <wp:extent cx="5579745" cy="2916555"/>
@@ -10283,7 +10930,15 @@
           <w:bCs/>
           <w:color w:val="auto"/>
         </w:rPr>
-        <w:t xml:space="preserve"> tylko dla administratora systemu. Dwa ostatnie raporty posiadają również możliwość podglądu i</w:t>
+        <w:t xml:space="preserve"> tylko dla </w:t>
+      </w:r>
+      <w:r>
+        <w:rPr>
+          <w:bCs/>
+          <w:color w:val="auto"/>
+        </w:rPr>
+        <w:lastRenderedPageBreak/>
+        <w:t>administratora systemu. Dwa ostatnie raporty posiadają również możliwość podglądu i</w:t>
       </w:r>
       <w:r>
         <w:rPr>
@@ -10447,7 +11102,6 @@
           <w:noProof/>
           <w:color w:val="auto"/>
         </w:rPr>
-        <w:lastRenderedPageBreak/>
         <w:drawing>
           <wp:inline distT="0" distB="0" distL="0" distR="0" wp14:anchorId="5C796805" wp14:editId="2D0B6E39">
             <wp:extent cx="2619375" cy="3711231"/>
@@ -10653,7 +11307,6 @@
           <w:noProof/>
           <w:color w:val="auto"/>
         </w:rPr>
-        <w:lastRenderedPageBreak/>
         <w:drawing>
           <wp:inline distT="0" distB="0" distL="0" distR="0" wp14:anchorId="6CF81A89" wp14:editId="6CD6C336">
             <wp:extent cx="5579745" cy="2983865"/>
@@ -11260,7 +11913,6 @@
           <w:b/>
           <w:color w:val="auto"/>
         </w:rPr>
-        <w:lastRenderedPageBreak/>
         <w:t>Autor: Oliwia Głodek</w:t>
       </w:r>
     </w:p>
@@ -11277,7 +11929,21 @@
         <w:rPr>
           <w:color w:val="auto"/>
         </w:rPr>
-        <w:t>Tworząc system zarządzania zbiorami muzeum mogę stwierdzić że może umiejętności programowania w języku C# oraz wykorzystania WPF znacznie się</w:t>
+        <w:t xml:space="preserve">Tworząc system zarządzania zbiorami muzeum mogę </w:t>
+      </w:r>
+      <w:proofErr w:type="gramStart"/>
+      <w:r>
+        <w:rPr>
+          <w:color w:val="auto"/>
+        </w:rPr>
+        <w:t>stwierdzić</w:t>
+      </w:r>
+      <w:proofErr w:type="gramEnd"/>
+      <w:r>
+        <w:rPr>
+          <w:color w:val="auto"/>
+        </w:rPr>
+        <w:t xml:space="preserve"> że może umiejętności programowania w języku C# oraz wykorzystania WPF znacznie się</w:t>
       </w:r>
       <w:r>
         <w:rPr>
@@ -11410,1009 +12076,162 @@
     <w:p>
       <w:pPr>
         <w:spacing w:line="360" w:lineRule="auto"/>
-        <w:rPr>
-          <w:color w:val="FF0000"/>
-        </w:rPr>
-      </w:pPr>
-      <w:r>
-        <w:rPr>
-          <w:color w:val="FF0000"/>
-        </w:rPr>
-        <w:t>Praca przy tym projekcie dużo mnie nauczyła o tworzeniu systemów zarządzania dla organizacji</w:t>
-      </w:r>
-      <w:r>
-        <w:rPr>
-          <w:color w:val="FF0000"/>
-        </w:rPr>
-        <w:t>/działalności</w:t>
-      </w:r>
-      <w:r>
-        <w:rPr>
-          <w:color w:val="FF0000"/>
-        </w:rPr>
-        <w:t xml:space="preserve">. Wykorzystanie zewnętrznych bibliotek, systemu kontroli wersji </w:t>
+        <w:ind w:firstLine="708"/>
+        <w:jc w:val="both"/>
+        <w:rPr>
+          <w:color w:val="000000" w:themeColor="text1"/>
+        </w:rPr>
+      </w:pPr>
+      <w:r>
+        <w:rPr>
+          <w:color w:val="000000" w:themeColor="text1"/>
+        </w:rPr>
+        <w:t xml:space="preserve">W procesie tworzenia naszej aplikacji do zarządzania zbiorami muzeum kluczową dla mnie kwestią było zrozumienie jak funkcjonuje Software Development </w:t>
       </w:r>
       <w:proofErr w:type="spellStart"/>
       <w:r>
         <w:rPr>
-          <w:color w:val="FF0000"/>
-        </w:rPr>
-        <w:t>Github</w:t>
+          <w:color w:val="000000" w:themeColor="text1"/>
+        </w:rPr>
+        <w:t>Lifecycle</w:t>
       </w:r>
       <w:proofErr w:type="spellEnd"/>
       <w:r>
         <w:rPr>
-          <w:color w:val="FF0000"/>
-        </w:rPr>
-        <w:t xml:space="preserve"> czy samo projektowanie struktury naszej aplikacji od bazy po procesy zachodzące pomiędzy użytkownikiem a naszym systemem uświadomił</w:t>
-      </w:r>
-      <w:r>
-        <w:rPr>
-          <w:color w:val="FF0000"/>
-        </w:rPr>
-        <w:t>y</w:t>
-      </w:r>
-      <w:r>
-        <w:rPr>
-          <w:color w:val="FF0000"/>
-        </w:rPr>
-        <w:t xml:space="preserve"> mi ja</w:t>
-      </w:r>
-      <w:r>
-        <w:rPr>
-          <w:color w:val="FF0000"/>
-        </w:rPr>
-        <w:t xml:space="preserve">k bardzo krytyczne znaczenie dla użytkownika ma </w:t>
-      </w:r>
-      <w:r>
-        <w:rPr>
-          <w:color w:val="FF0000"/>
-        </w:rPr>
-        <w:t xml:space="preserve">samo </w:t>
-      </w:r>
-      <w:r>
-        <w:rPr>
-          <w:color w:val="FF0000"/>
-        </w:rPr>
-        <w:t>jego bezpieczeństwo i prostota użytkowania naszego systemu</w:t>
-      </w:r>
-      <w:r>
-        <w:rPr>
-          <w:color w:val="FF0000"/>
-        </w:rPr>
-        <w:t xml:space="preserve"> jako część UX</w:t>
-      </w:r>
-      <w:r>
-        <w:rPr>
-          <w:color w:val="FF0000"/>
-        </w:rPr>
-        <w:t>.</w:t>
-      </w:r>
-    </w:p>
-    <w:p>
-      <w:pPr>
-        <w:spacing w:line="360" w:lineRule="auto"/>
-        <w:rPr>
-          <w:color w:val="FF0000"/>
-        </w:rPr>
-      </w:pPr>
-    </w:p>
-    <w:p>
-      <w:pPr>
-        <w:spacing w:line="360" w:lineRule="auto"/>
-        <w:rPr>
-          <w:color w:val="FF0000"/>
-        </w:rPr>
-      </w:pPr>
-      <w:r>
-        <w:rPr>
-          <w:color w:val="FF0000"/>
-        </w:rPr>
-        <w:t>Tworząc ten projekt nauczyłem się:</w:t>
-      </w:r>
-    </w:p>
-    <w:p>
-      <w:pPr>
-        <w:spacing w:line="360" w:lineRule="auto"/>
-        <w:rPr>
-          <w:color w:val="FF0000"/>
-        </w:rPr>
-      </w:pPr>
-      <w:r>
-        <w:rPr>
-          <w:color w:val="FF0000"/>
-        </w:rPr>
-        <w:t xml:space="preserve">-jak można wykorzystywać zewnętrzną bibliotekę jaką jest </w:t>
+          <w:color w:val="000000" w:themeColor="text1"/>
+        </w:rPr>
+        <w:t>, w praktycznym kontekście naszego projektu. Przed startem</w:t>
+      </w:r>
+      <w:r>
+        <w:rPr>
+          <w:color w:val="000000" w:themeColor="text1"/>
+        </w:rPr>
+        <w:t xml:space="preserve"> projektu znałem podstawowe zagadnienia z języka programowania C# oraz </w:t>
       </w:r>
       <w:proofErr w:type="spellStart"/>
       <w:r>
         <w:rPr>
-          <w:color w:val="FF0000"/>
+          <w:color w:val="000000" w:themeColor="text1"/>
+        </w:rPr>
+        <w:t>Figmy</w:t>
+      </w:r>
+      <w:proofErr w:type="spellEnd"/>
+      <w:r>
+        <w:rPr>
+          <w:color w:val="000000" w:themeColor="text1"/>
+        </w:rPr>
+        <w:t xml:space="preserve">, jednak dopiero obecny projekt pozwolił mi to wszystko połączyć i przetworzyć w logiczną całość. W końcu zrozumiałem istotność synergii nie tylko w </w:t>
+      </w:r>
+      <w:proofErr w:type="gramStart"/>
+      <w:r>
+        <w:rPr>
+          <w:color w:val="000000" w:themeColor="text1"/>
+        </w:rPr>
+        <w:t>zespole</w:t>
+      </w:r>
+      <w:proofErr w:type="gramEnd"/>
+      <w:r>
+        <w:rPr>
+          <w:color w:val="000000" w:themeColor="text1"/>
+        </w:rPr>
+        <w:t xml:space="preserve"> ale w naszym oprogramowaniu i jak je wykorzystać.</w:t>
+      </w:r>
+    </w:p>
+    <w:p>
+      <w:pPr>
+        <w:spacing w:line="360" w:lineRule="auto"/>
+        <w:ind w:firstLine="708"/>
+        <w:jc w:val="both"/>
+        <w:rPr>
+          <w:color w:val="000000" w:themeColor="text1"/>
+        </w:rPr>
+      </w:pPr>
+      <w:r>
+        <w:rPr>
+          <w:color w:val="000000" w:themeColor="text1"/>
+        </w:rPr>
+        <w:t xml:space="preserve">Moją rolą było utworzenie prostego designu aplikacji, optymalizacji zużycia zasobów aplikacji, wdrożenia oraz napisania szablonów z wykorzystaniem </w:t>
+      </w:r>
+      <w:proofErr w:type="spellStart"/>
+      <w:r>
+        <w:rPr>
+          <w:color w:val="000000" w:themeColor="text1"/>
         </w:rPr>
         <w:t>QuestPDF</w:t>
       </w:r>
       <w:proofErr w:type="spellEnd"/>
       <w:r>
         <w:rPr>
-          <w:color w:val="FF0000"/>
-        </w:rPr>
-        <w:t xml:space="preserve"> do generowania raportów PDF a także czym jest licencja open-</w:t>
+          <w:color w:val="000000" w:themeColor="text1"/>
+        </w:rPr>
+        <w:t xml:space="preserve"> i na koniec stworzenie prostego systemu tworzenia kopii zapasowych dla naszej aplikacji. </w:t>
+      </w:r>
+      <w:r>
+        <w:rPr>
+          <w:color w:val="000000" w:themeColor="text1"/>
+        </w:rPr>
+        <w:t>Aby tworzyć prototypy ekranów, musiałem najpierw poznać podstawy WPF i związanego z nim XAML</w:t>
+      </w:r>
+      <w:r>
+        <w:rPr>
+          <w:color w:val="000000" w:themeColor="text1"/>
+        </w:rPr>
+        <w:t>. Dopiero później</w:t>
+      </w:r>
+      <w:r>
+        <w:rPr>
+          <w:color w:val="000000" w:themeColor="text1"/>
+        </w:rPr>
+        <w:t xml:space="preserve"> zastosować nowo poznaną wiedzę z wtyczki w </w:t>
       </w:r>
       <w:proofErr w:type="spellStart"/>
       <w:r>
         <w:rPr>
-          <w:color w:val="FF0000"/>
-        </w:rPr>
-        <w:t>source</w:t>
+          <w:color w:val="000000" w:themeColor="text1"/>
+        </w:rPr>
+        <w:t>Figmie</w:t>
       </w:r>
       <w:proofErr w:type="spellEnd"/>
       <w:r>
         <w:rPr>
-          <w:color w:val="FF0000"/>
-        </w:rPr>
-        <w:t xml:space="preserve"> w kontekście naszego projektu</w:t>
-      </w:r>
-    </w:p>
-    <w:p>
-      <w:pPr>
-        <w:spacing w:line="360" w:lineRule="auto"/>
-        <w:rPr>
-          <w:color w:val="FF0000"/>
-        </w:rPr>
-      </w:pPr>
-      <w:r>
-        <w:rPr>
-          <w:color w:val="FF0000"/>
-        </w:rPr>
-        <w:t>-przetwarzania plików poprzez tworzenie plików tymczasowych, tworzenie</w:t>
-      </w:r>
-      <w:r>
-        <w:rPr>
-          <w:color w:val="FF0000"/>
-        </w:rPr>
-        <w:t xml:space="preserve"> szyfrowanej </w:t>
-      </w:r>
-      <w:r>
-        <w:rPr>
-          <w:color w:val="FF0000"/>
-        </w:rPr>
-        <w:t>kopii baz danych</w:t>
-      </w:r>
-      <w:r>
-        <w:rPr>
-          <w:color w:val="FF0000"/>
-        </w:rPr>
-        <w:t xml:space="preserve"> za pomocą AES</w:t>
-      </w:r>
-    </w:p>
-    <w:p>
-      <w:pPr>
-        <w:spacing w:line="360" w:lineRule="auto"/>
-        <w:rPr>
-          <w:color w:val="FF0000"/>
-        </w:rPr>
-      </w:pPr>
-      <w:r>
-        <w:rPr>
-          <w:color w:val="FF0000"/>
-        </w:rPr>
-        <w:t>-lepiej rozumieć przetwarzanie wyrażeń do JSON dla czytelniejszego</w:t>
-      </w:r>
-      <w:r>
-        <w:rPr>
-          <w:color w:val="FF0000"/>
-        </w:rPr>
-        <w:t xml:space="preserve"> generowania PDF</w:t>
-      </w:r>
-    </w:p>
-    <w:p>
-      <w:pPr>
-        <w:spacing w:line="360" w:lineRule="auto"/>
-        <w:rPr>
-          <w:color w:val="FF0000"/>
-        </w:rPr>
-      </w:pPr>
-      <w:r>
-        <w:rPr>
-          <w:color w:val="FF0000"/>
-        </w:rPr>
-        <w:lastRenderedPageBreak/>
-        <w:t>-tworzyć kontrolki i widoki w WPF z wykorzystaniem XAML</w:t>
-      </w:r>
-      <w:r>
-        <w:rPr>
-          <w:color w:val="FF0000"/>
-        </w:rPr>
-        <w:t xml:space="preserve"> w tym menu aplikacji</w:t>
-      </w:r>
-    </w:p>
-    <w:p>
-      <w:pPr>
-        <w:spacing w:line="360" w:lineRule="auto"/>
-        <w:rPr>
-          <w:color w:val="FF0000"/>
-        </w:rPr>
-      </w:pPr>
-      <w:r>
-        <w:rPr>
-          <w:color w:val="FF0000"/>
-        </w:rPr>
-        <w:t>-lepiej tworzyć obiekty, funkcje, procesy w aplikacji z wykorzystaniem języka C#</w:t>
-      </w:r>
-    </w:p>
-    <w:p>
-      <w:pPr>
-        <w:spacing w:line="360" w:lineRule="auto"/>
-        <w:rPr>
-          <w:color w:val="FF0000"/>
-        </w:rPr>
-      </w:pPr>
-      <w:r>
-        <w:rPr>
-          <w:color w:val="FF0000"/>
-        </w:rPr>
-        <w:t>-tworzyć bazy danych które są podstawą aplikacji opartych na użytkownikach i zbiorach przedmiotów</w:t>
-      </w:r>
-    </w:p>
-    <w:p>
-      <w:pPr>
-        <w:spacing w:line="360" w:lineRule="auto"/>
-        <w:rPr>
-          <w:color w:val="FF0000"/>
-        </w:rPr>
-      </w:pPr>
-      <w:r>
-        <w:rPr>
-          <w:color w:val="FF0000"/>
-        </w:rPr>
-        <w:t>-wykorzystywać zapytania SQL dla wyświetlania danych lub ich zapisu</w:t>
-      </w:r>
-    </w:p>
-    <w:p>
-      <w:pPr>
-        <w:spacing w:line="360" w:lineRule="auto"/>
-        <w:rPr>
-          <w:color w:val="FF0000"/>
-        </w:rPr>
-      </w:pPr>
-    </w:p>
-    <w:p>
-      <w:pPr>
-        <w:spacing w:line="360" w:lineRule="auto"/>
-        <w:rPr>
-          <w:color w:val="FF0000"/>
-        </w:rPr>
-      </w:pPr>
-      <w:r>
-        <w:rPr>
-          <w:color w:val="FF0000"/>
-        </w:rPr>
-        <w:t>Największe</w:t>
-      </w:r>
-      <w:r>
-        <w:rPr>
-          <w:color w:val="FF0000"/>
-        </w:rPr>
-        <w:t xml:space="preserve"> problemy jakie napotykałem </w:t>
-      </w:r>
-      <w:r>
-        <w:rPr>
-          <w:color w:val="FF0000"/>
-        </w:rPr>
-        <w:t>były</w:t>
-      </w:r>
-      <w:r>
-        <w:rPr>
-          <w:color w:val="FF0000"/>
-        </w:rPr>
-        <w:t xml:space="preserve"> związane z </w:t>
+          <w:color w:val="000000" w:themeColor="text1"/>
+        </w:rPr>
+        <w:t xml:space="preserve"> – Uno Platform.</w:t>
+      </w:r>
+      <w:r>
+        <w:rPr>
+          <w:color w:val="000000" w:themeColor="text1"/>
+        </w:rPr>
+        <w:t xml:space="preserve"> Trudnym doświadczeniem było wdrażanie biblioteki </w:t>
       </w:r>
       <w:proofErr w:type="spellStart"/>
       <w:r>
         <w:rPr>
-          <w:color w:val="FF0000"/>
+          <w:color w:val="000000" w:themeColor="text1"/>
         </w:rPr>
         <w:t>QuestPDF</w:t>
       </w:r>
       <w:proofErr w:type="spellEnd"/>
       <w:r>
         <w:rPr>
-          <w:color w:val="FF0000"/>
-        </w:rPr>
-        <w:t xml:space="preserve">. </w:t>
-      </w:r>
-      <w:r>
-        <w:rPr>
-          <w:color w:val="FF0000"/>
-        </w:rPr>
-        <w:t>Na początku problemy były związane z kompatybilnością</w:t>
-      </w:r>
-      <w:r>
-        <w:rPr>
-          <w:color w:val="FF0000"/>
-        </w:rPr>
-        <w:t xml:space="preserve"> i moja niewiedzą</w:t>
-      </w:r>
-      <w:r>
-        <w:rPr>
-          <w:color w:val="FF0000"/>
-        </w:rPr>
-        <w:t xml:space="preserve"> – okazało się że </w:t>
-      </w:r>
-      <w:proofErr w:type="spellStart"/>
-      <w:r>
-        <w:rPr>
-          <w:color w:val="FF0000"/>
-        </w:rPr>
-        <w:t>QuestPDF</w:t>
-      </w:r>
-      <w:proofErr w:type="spellEnd"/>
-      <w:r>
-        <w:rPr>
-          <w:color w:val="FF0000"/>
-        </w:rPr>
-        <w:t xml:space="preserve"> </w:t>
-      </w:r>
-      <w:r>
-        <w:rPr>
-          <w:color w:val="FF0000"/>
-        </w:rPr>
-        <w:t>oficjalnie</w:t>
-      </w:r>
-      <w:r>
-        <w:rPr>
-          <w:color w:val="FF0000"/>
-        </w:rPr>
-        <w:t xml:space="preserve"> jest </w:t>
-      </w:r>
-      <w:r>
-        <w:rPr>
-          <w:color w:val="FF0000"/>
-        </w:rPr>
-        <w:t>kompatybilny</w:t>
-      </w:r>
-      <w:r>
-        <w:rPr>
-          <w:color w:val="FF0000"/>
-        </w:rPr>
-        <w:t xml:space="preserve"> ze wszystkimi wersjami .NET </w:t>
-      </w:r>
-      <w:r>
-        <w:rPr>
-          <w:color w:val="FF0000"/>
-        </w:rPr>
-        <w:t>jednak</w:t>
-      </w:r>
-      <w:r>
-        <w:rPr>
-          <w:color w:val="FF0000"/>
-        </w:rPr>
-        <w:t xml:space="preserve"> niemożliwym</w:t>
-      </w:r>
-      <w:r>
-        <w:rPr>
-          <w:color w:val="FF0000"/>
-        </w:rPr>
-        <w:t xml:space="preserve"> było</w:t>
-      </w:r>
-      <w:r>
-        <w:rPr>
-          <w:color w:val="FF0000"/>
-        </w:rPr>
-        <w:t xml:space="preserve"> użycie dodatku .</w:t>
-      </w:r>
-      <w:proofErr w:type="spellStart"/>
-      <w:r>
-        <w:rPr>
-          <w:color w:val="FF0000"/>
-        </w:rPr>
-        <w:t>Previewer</w:t>
-      </w:r>
-      <w:proofErr w:type="spellEnd"/>
-      <w:r>
-        <w:rPr>
-          <w:color w:val="FF0000"/>
-        </w:rPr>
-        <w:t xml:space="preserve"> naszej wersji .NET</w:t>
-      </w:r>
-      <w:r>
-        <w:rPr>
-          <w:color w:val="FF0000"/>
-        </w:rPr>
-        <w:t>, który znacząco pomógłby</w:t>
-      </w:r>
-      <w:r>
-        <w:rPr>
-          <w:color w:val="FF0000"/>
-        </w:rPr>
-        <w:t xml:space="preserve"> mi</w:t>
-      </w:r>
-      <w:r>
-        <w:rPr>
-          <w:color w:val="FF0000"/>
-        </w:rPr>
-        <w:t xml:space="preserve"> w edycji</w:t>
-      </w:r>
-      <w:r>
-        <w:rPr>
-          <w:color w:val="FF0000"/>
-        </w:rPr>
-        <w:t xml:space="preserve"> ale też pokazie</w:t>
-      </w:r>
-      <w:r>
-        <w:rPr>
-          <w:color w:val="FF0000"/>
-        </w:rPr>
-        <w:t xml:space="preserve"> szablonu arkusza na „żywym” przykładzie</w:t>
-      </w:r>
-      <w:r>
-        <w:rPr>
-          <w:color w:val="FF0000"/>
-        </w:rPr>
-        <w:t xml:space="preserve"> użytkownikowi</w:t>
-      </w:r>
-      <w:r>
-        <w:rPr>
-          <w:color w:val="FF0000"/>
-        </w:rPr>
-        <w:t xml:space="preserve">. </w:t>
-      </w:r>
-      <w:r>
-        <w:rPr>
-          <w:color w:val="FF0000"/>
-        </w:rPr>
-        <w:t>W tym przypadku wsparcie kończyło się na .NET 6 gdzie developer nie chciał dalej tego rozwijać</w:t>
-      </w:r>
-      <w:r>
-        <w:rPr>
-          <w:color w:val="FF0000"/>
-        </w:rPr>
-        <w:t>.</w:t>
-      </w:r>
-      <w:r>
-        <w:rPr>
-          <w:color w:val="FF0000"/>
-        </w:rPr>
-        <w:t xml:space="preserve"> </w:t>
-      </w:r>
-      <w:r>
-        <w:rPr>
-          <w:color w:val="FF0000"/>
-        </w:rPr>
-        <w:t xml:space="preserve">Biorąc pod uwagę zaawansowany stan prac nad aplikacją zdecydowałem </w:t>
-      </w:r>
-      <w:r>
-        <w:rPr>
-          <w:color w:val="FF0000"/>
-        </w:rPr>
-        <w:t xml:space="preserve">się </w:t>
-      </w:r>
-      <w:r>
-        <w:rPr>
-          <w:color w:val="FF0000"/>
-        </w:rPr>
-        <w:t>napisać szablon</w:t>
-      </w:r>
-      <w:r>
-        <w:rPr>
-          <w:color w:val="FF0000"/>
-        </w:rPr>
-        <w:t xml:space="preserve"> do generowania</w:t>
-      </w:r>
-      <w:r>
-        <w:rPr>
-          <w:color w:val="FF0000"/>
-        </w:rPr>
-        <w:t xml:space="preserve"> metodą prób i błędów co zajęło mi znacznie więcej czasu </w:t>
-      </w:r>
-      <w:r>
-        <w:rPr>
-          <w:color w:val="FF0000"/>
-        </w:rPr>
-        <w:t xml:space="preserve">- </w:t>
-      </w:r>
-      <w:r>
-        <w:rPr>
-          <w:color w:val="FF0000"/>
-        </w:rPr>
-        <w:t>jednak</w:t>
-      </w:r>
-      <w:r>
-        <w:rPr>
-          <w:color w:val="FF0000"/>
-        </w:rPr>
-        <w:t xml:space="preserve"> </w:t>
-      </w:r>
-      <w:r>
-        <w:rPr>
-          <w:color w:val="FF0000"/>
-        </w:rPr>
-        <w:t>najważniejsze -bez wpływu na kompatybilnośc</w:t>
-      </w:r>
-      <w:r>
-        <w:rPr>
-          <w:color w:val="FF0000"/>
-        </w:rPr>
-        <w:t>i</w:t>
-      </w:r>
-      <w:r>
-        <w:rPr>
-          <w:color w:val="FF0000"/>
-        </w:rPr>
-        <w:t xml:space="preserve"> reszty projektu</w:t>
-      </w:r>
-      <w:r>
-        <w:rPr>
-          <w:color w:val="FF0000"/>
-        </w:rPr>
-        <w:t xml:space="preserve">. </w:t>
-      </w:r>
-      <w:r>
-        <w:rPr>
-          <w:color w:val="FF0000"/>
-        </w:rPr>
-        <w:t>Kwesti</w:t>
-      </w:r>
-      <w:r>
-        <w:rPr>
-          <w:color w:val="FF0000"/>
-        </w:rPr>
-        <w:t>ę</w:t>
-      </w:r>
-      <w:r>
-        <w:rPr>
-          <w:color w:val="FF0000"/>
-        </w:rPr>
-        <w:t xml:space="preserve"> podglądu dokumentu dla użytkownika rozwiązałem inaczej – z wykorzystaniem </w:t>
-      </w:r>
-      <w:proofErr w:type="spellStart"/>
-      <w:r>
-        <w:rPr>
-          <w:color w:val="FF0000"/>
-        </w:rPr>
-        <w:t>QuestPDF’a</w:t>
-      </w:r>
-      <w:proofErr w:type="spellEnd"/>
-      <w:r>
-        <w:rPr>
-          <w:color w:val="FF0000"/>
-        </w:rPr>
-        <w:t xml:space="preserve"> jako generator</w:t>
-      </w:r>
-      <w:r>
-        <w:rPr>
-          <w:color w:val="FF0000"/>
-        </w:rPr>
-        <w:t xml:space="preserve">a, a Adobe </w:t>
-      </w:r>
-      <w:proofErr w:type="spellStart"/>
-      <w:r>
-        <w:rPr>
-          <w:color w:val="FF0000"/>
-        </w:rPr>
-        <w:t>Readera</w:t>
-      </w:r>
-      <w:proofErr w:type="spellEnd"/>
-      <w:r>
-        <w:rPr>
-          <w:color w:val="FF0000"/>
-        </w:rPr>
-        <w:t xml:space="preserve"> jako podgląd. </w:t>
-      </w:r>
-      <w:r>
-        <w:rPr>
-          <w:color w:val="FF0000"/>
-        </w:rPr>
-        <w:t>Rozwiązałem to tak ze względu na chęć pozyskania podglądu</w:t>
-      </w:r>
-      <w:r>
-        <w:rPr>
-          <w:color w:val="FF0000"/>
-        </w:rPr>
-        <w:t xml:space="preserve"> pliku</w:t>
-      </w:r>
-      <w:r>
-        <w:rPr>
-          <w:color w:val="FF0000"/>
-        </w:rPr>
-        <w:t xml:space="preserve"> i możliwości druku w naszej aplikacji z możliwie </w:t>
-      </w:r>
-      <w:r>
-        <w:rPr>
-          <w:color w:val="FF0000"/>
-        </w:rPr>
-        <w:t>najzgodniejszą z plikami pdf aplikacją</w:t>
-      </w:r>
-      <w:r>
-        <w:rPr>
-          <w:color w:val="FF0000"/>
-        </w:rPr>
-        <w:t>, którą większość użytkowników zna i używa</w:t>
-      </w:r>
-      <w:r>
-        <w:rPr>
-          <w:color w:val="FF0000"/>
-        </w:rPr>
-        <w:t xml:space="preserve">. </w:t>
-      </w:r>
-    </w:p>
-    <w:p>
-      <w:pPr>
-        <w:spacing w:line="360" w:lineRule="auto"/>
-        <w:rPr>
-          <w:color w:val="FF0000"/>
-        </w:rPr>
-      </w:pPr>
-    </w:p>
-    <w:p>
-      <w:pPr>
-        <w:spacing w:line="360" w:lineRule="auto"/>
-        <w:rPr>
-          <w:color w:val="FF0000"/>
-        </w:rPr>
-      </w:pPr>
-      <w:r>
-        <w:rPr>
-          <w:color w:val="FF0000"/>
-        </w:rPr>
-        <w:t xml:space="preserve">Drugą sprawą jaką miałem do rozwiązania </w:t>
-      </w:r>
-      <w:r>
-        <w:rPr>
-          <w:color w:val="FF0000"/>
-        </w:rPr>
-        <w:t>była optymalizacja zużycia pamięci RAM</w:t>
-      </w:r>
-      <w:r>
-        <w:rPr>
-          <w:color w:val="FF0000"/>
-        </w:rPr>
-        <w:t xml:space="preserve"> dla</w:t>
-      </w:r>
-      <w:r>
-        <w:rPr>
-          <w:color w:val="FF0000"/>
-        </w:rPr>
-        <w:t xml:space="preserve"> naszego projektu. Zauważyłem ten błąd gdy w Visual Studio</w:t>
-      </w:r>
-      <w:r>
-        <w:rPr>
-          <w:color w:val="FF0000"/>
-        </w:rPr>
-        <w:t xml:space="preserve"> wraz z każdym „przeskokiem” między naszymi widokami w menu</w:t>
-      </w:r>
-      <w:r>
-        <w:rPr>
-          <w:color w:val="FF0000"/>
-        </w:rPr>
-        <w:t xml:space="preserve"> aplikacji</w:t>
-      </w:r>
-      <w:r>
-        <w:rPr>
-          <w:color w:val="FF0000"/>
-        </w:rPr>
-        <w:t xml:space="preserve"> </w:t>
-      </w:r>
-      <w:r>
-        <w:rPr>
-          <w:color w:val="FF0000"/>
-        </w:rPr>
-        <w:t>narzędzia diagnostyczne</w:t>
-      </w:r>
-      <w:r>
-        <w:rPr>
-          <w:color w:val="FF0000"/>
-        </w:rPr>
-        <w:t xml:space="preserve"> </w:t>
-      </w:r>
-      <w:r>
-        <w:rPr>
-          <w:color w:val="FF0000"/>
-        </w:rPr>
-        <w:t xml:space="preserve">wbudowane w VS </w:t>
-      </w:r>
-      <w:r>
-        <w:rPr>
-          <w:color w:val="FF0000"/>
-        </w:rPr>
-        <w:t>wskazywał</w:t>
-      </w:r>
-      <w:r>
-        <w:rPr>
-          <w:color w:val="FF0000"/>
-        </w:rPr>
-        <w:t>y</w:t>
-      </w:r>
-      <w:r>
-        <w:rPr>
-          <w:color w:val="FF0000"/>
-        </w:rPr>
-        <w:t xml:space="preserve"> zwiększone wprost proporcjonalnie do ilości otwartych okien zużycie pamięci RAM</w:t>
-      </w:r>
-      <w:r>
-        <w:rPr>
-          <w:color w:val="FF0000"/>
-        </w:rPr>
-        <w:t xml:space="preserve"> bez jego zwolnienia</w:t>
-      </w:r>
-      <w:r>
-        <w:rPr>
-          <w:color w:val="FF0000"/>
-        </w:rPr>
-        <w:t>. Dowiedziałem się że nie wystarczy użyć do widoków funkcji .Close() by zamknąć okno ale</w:t>
-      </w:r>
-      <w:r>
-        <w:rPr>
-          <w:color w:val="FF0000"/>
-        </w:rPr>
-        <w:t xml:space="preserve"> </w:t>
-      </w:r>
-      <w:r>
-        <w:rPr>
-          <w:color w:val="FF0000"/>
-        </w:rPr>
-        <w:t>należy</w:t>
-      </w:r>
-      <w:r>
-        <w:rPr>
-          <w:color w:val="FF0000"/>
-        </w:rPr>
-        <w:t xml:space="preserve"> także</w:t>
-      </w:r>
-      <w:r>
-        <w:rPr>
-          <w:color w:val="FF0000"/>
-        </w:rPr>
-        <w:t xml:space="preserve"> użyć </w:t>
-      </w:r>
-      <w:proofErr w:type="spellStart"/>
-      <w:r>
-        <w:rPr>
-          <w:color w:val="FF0000"/>
-        </w:rPr>
-        <w:t>IDisposable</w:t>
-      </w:r>
-      <w:proofErr w:type="spellEnd"/>
-      <w:r>
-        <w:rPr>
-          <w:color w:val="FF0000"/>
-        </w:rPr>
-        <w:t xml:space="preserve"> aby zwolnić zasoby związane z bazą i widokami w pamięci RAM. Nie musiałem używać</w:t>
-      </w:r>
-      <w:r>
-        <w:rPr>
-          <w:color w:val="FF0000"/>
-        </w:rPr>
-        <w:t xml:space="preserve"> funkcji .</w:t>
-      </w:r>
-      <w:proofErr w:type="spellStart"/>
-      <w:r>
-        <w:rPr>
-          <w:color w:val="FF0000"/>
-        </w:rPr>
-        <w:t>Dispose</w:t>
-      </w:r>
-      <w:proofErr w:type="spellEnd"/>
-      <w:r>
-        <w:rPr>
-          <w:color w:val="FF0000"/>
-        </w:rPr>
-        <w:t>() za każdym razem gdyż zastosowałem „</w:t>
-      </w:r>
-      <w:proofErr w:type="spellStart"/>
-      <w:r>
-        <w:rPr>
-          <w:color w:val="FF0000"/>
-        </w:rPr>
-        <w:t>using</w:t>
-      </w:r>
-      <w:proofErr w:type="spellEnd"/>
-      <w:r>
-        <w:rPr>
-          <w:color w:val="FF0000"/>
-        </w:rPr>
-        <w:t xml:space="preserve"> (</w:t>
-      </w:r>
-      <w:proofErr w:type="spellStart"/>
-      <w:r>
-        <w:rPr>
-          <w:color w:val="FF0000"/>
-        </w:rPr>
-        <w:t>DbConnect</w:t>
-      </w:r>
-      <w:proofErr w:type="spellEnd"/>
-      <w:r>
-        <w:rPr>
-          <w:color w:val="FF0000"/>
-        </w:rPr>
-        <w:t xml:space="preserve"> </w:t>
-      </w:r>
-      <w:proofErr w:type="spellStart"/>
-      <w:r>
-        <w:rPr>
-          <w:color w:val="FF0000"/>
-        </w:rPr>
-        <w:t>dbConnect</w:t>
-      </w:r>
-      <w:proofErr w:type="spellEnd"/>
-      <w:r>
-        <w:rPr>
-          <w:color w:val="FF0000"/>
-        </w:rPr>
-        <w:t xml:space="preserve"> = </w:t>
-      </w:r>
-      <w:proofErr w:type="spellStart"/>
-      <w:r>
-        <w:rPr>
-          <w:color w:val="FF0000"/>
-        </w:rPr>
-        <w:t>new</w:t>
-      </w:r>
-      <w:proofErr w:type="spellEnd"/>
-      <w:r>
-        <w:rPr>
-          <w:color w:val="FF0000"/>
-        </w:rPr>
-        <w:t xml:space="preserve"> </w:t>
-      </w:r>
-      <w:proofErr w:type="spellStart"/>
-      <w:r>
-        <w:rPr>
-          <w:color w:val="FF0000"/>
-        </w:rPr>
-        <w:t>DbConnect</w:t>
-      </w:r>
-      <w:proofErr w:type="spellEnd"/>
-      <w:r>
-        <w:rPr>
-          <w:color w:val="FF0000"/>
-        </w:rPr>
-        <w:t>()) {}” dla automatycznego zastosowania .</w:t>
-      </w:r>
-      <w:proofErr w:type="spellStart"/>
-      <w:r>
-        <w:rPr>
-          <w:color w:val="FF0000"/>
-        </w:rPr>
-        <w:t>Dispose</w:t>
-      </w:r>
-      <w:proofErr w:type="spellEnd"/>
-      <w:r>
-        <w:rPr>
-          <w:color w:val="FF0000"/>
-        </w:rPr>
-        <w:t xml:space="preserve">() w przypadku gdy użytkownik zakończy </w:t>
-      </w:r>
-      <w:r>
-        <w:rPr>
-          <w:color w:val="FF0000"/>
-        </w:rPr>
-        <w:t>działanie</w:t>
-      </w:r>
-      <w:r>
-        <w:rPr>
-          <w:color w:val="FF0000"/>
-        </w:rPr>
-        <w:t xml:space="preserve"> w obrębie tej instrukcji w tym korzystani</w:t>
-      </w:r>
-      <w:r>
-        <w:rPr>
-          <w:color w:val="FF0000"/>
-        </w:rPr>
-        <w:t>e</w:t>
-      </w:r>
-      <w:r>
-        <w:rPr>
-          <w:color w:val="FF0000"/>
-        </w:rPr>
-        <w:t xml:space="preserve"> z</w:t>
-      </w:r>
-      <w:r>
-        <w:rPr>
-          <w:color w:val="FF0000"/>
-        </w:rPr>
-        <w:t xml:space="preserve"> obecnego</w:t>
-      </w:r>
-      <w:r>
-        <w:rPr>
-          <w:color w:val="FF0000"/>
-        </w:rPr>
-        <w:t xml:space="preserve"> </w:t>
-      </w:r>
-      <w:r>
-        <w:rPr>
-          <w:color w:val="FF0000"/>
-        </w:rPr>
-        <w:t>widoku</w:t>
-      </w:r>
-      <w:r>
-        <w:rPr>
-          <w:color w:val="FF0000"/>
-        </w:rPr>
-        <w:t xml:space="preserve">. Pozwoliło mi to znacznie obniżyć </w:t>
-      </w:r>
-      <w:r>
-        <w:rPr>
-          <w:color w:val="FF0000"/>
-        </w:rPr>
-        <w:t>zużycie</w:t>
-      </w:r>
-      <w:r>
-        <w:rPr>
-          <w:color w:val="FF0000"/>
-        </w:rPr>
-        <w:t xml:space="preserve"> RAM-u w badaniach ale także lepsze zarzadzanie zasobami w systemie.</w:t>
-      </w:r>
-      <w:r>
-        <w:rPr>
-          <w:color w:val="FF0000"/>
-        </w:rPr>
-        <w:t xml:space="preserve"> (Zdjęcie 1</w:t>
-      </w:r>
-      <w:r>
-        <w:rPr>
-          <w:color w:val="FF0000"/>
-        </w:rPr>
-        <w:t>3</w:t>
-      </w:r>
-      <w:r>
-        <w:rPr>
-          <w:color w:val="FF0000"/>
-        </w:rPr>
-        <w:t>)</w:t>
-      </w:r>
-    </w:p>
-    <w:p>
-      <w:pPr>
-        <w:spacing w:line="360" w:lineRule="auto"/>
-        <w:rPr>
-          <w:color w:val="FF0000"/>
-        </w:rPr>
-      </w:pPr>
-    </w:p>
-    <w:p>
-      <w:pPr>
-        <w:spacing w:line="360" w:lineRule="auto"/>
-        <w:rPr>
-          <w:color w:val="FF0000"/>
-        </w:rPr>
-      </w:pPr>
-      <w:r>
-        <w:rPr>
-          <w:color w:val="FF0000"/>
-        </w:rPr>
-        <w:lastRenderedPageBreak/>
-        <w:t>Ostatni problem jest związany z drugim ponieważ przy zastosowaniu wcześniejszych poprawek w tym połączeniowych mogłem dopiero</w:t>
-      </w:r>
-      <w:r>
-        <w:rPr>
-          <w:color w:val="FF0000"/>
-        </w:rPr>
-        <w:t xml:space="preserve"> poprawić importowanie bazy z archiwum i użyć. Dowiedziałem się że aby należycie podmienić bazę na wybraną przez użytkownika należy zamknąć połączenie z bazą prostą instrukcją .</w:t>
-      </w:r>
-      <w:proofErr w:type="spellStart"/>
-      <w:r>
-        <w:rPr>
-          <w:color w:val="FF0000"/>
-        </w:rPr>
-        <w:t>Dispose</w:t>
-      </w:r>
-      <w:proofErr w:type="spellEnd"/>
-      <w:r>
-        <w:rPr>
-          <w:color w:val="FF0000"/>
-        </w:rPr>
-        <w:t>() jeśli takie połączenie występowało a następnie dopiero mogłem przeprowadzać, operacje kopiowania i odpowiedniego zapisu w innej lokalizacji z ustandaryzowaną przez nas nazwą.</w:t>
-      </w:r>
-    </w:p>
-    <w:p>
-      <w:pPr>
-        <w:spacing w:line="360" w:lineRule="auto"/>
-        <w:jc w:val="both"/>
-        <w:rPr>
-          <w:color w:val="auto"/>
-        </w:rPr>
-      </w:pPr>
+          <w:color w:val="000000" w:themeColor="text1"/>
+        </w:rPr>
+        <w:t xml:space="preserve">. Dla naszej aplikacji musiałem zagłębić się w jaki sposób przetwarzane są </w:t>
+      </w:r>
+      <w:proofErr w:type="gramStart"/>
+      <w:r>
+        <w:rPr>
+          <w:color w:val="000000" w:themeColor="text1"/>
+        </w:rPr>
+        <w:t>dane</w:t>
+      </w:r>
+      <w:proofErr w:type="gramEnd"/>
+      <w:r>
+        <w:rPr>
+          <w:color w:val="000000" w:themeColor="text1"/>
+        </w:rPr>
+        <w:t xml:space="preserve"> aby wygenerować plik PDF. Kwestią wartą zapamiętania dla mnie był brak kompatybilności części biblioteki z nowszą wersją .NET co uniemożliwiało mi testowanie wyglądu formularzy na żywo. Takie doświadczenie zwróciło szczególna moją uwagę na istotność testowania i kontroli w procesie budowania aplikacji w zespole.</w:t>
+      </w:r>
     </w:p>
     <w:p>
       <w:pPr>
@@ -12836,6 +12655,7 @@
         <w:t xml:space="preserve">Filmy na YouTube związane z prostym zastosowaniem </w:t>
       </w:r>
       <w:proofErr w:type="spellStart"/>
+      <w:proofErr w:type="gramStart"/>
       <w:r>
         <w:rPr>
           <w:bCs/>
@@ -12861,6 +12681,7 @@
         </w:rPr>
         <w:t>:</w:t>
       </w:r>
+      <w:proofErr w:type="gramEnd"/>
     </w:p>
     <w:p>
       <w:pPr>
@@ -12874,6 +12695,7 @@
         </w:rPr>
       </w:pPr>
       <w:r>
+        <w:lastRenderedPageBreak/>
         <w:t xml:space="preserve"> </w:t>
       </w:r>
       <w:hyperlink r:id="rId26" w:history="1">
@@ -13204,7 +13026,6 @@
           <w:b/>
           <w:color w:val="auto"/>
         </w:rPr>
-        <w:lastRenderedPageBreak/>
         <w:t>C</w:t>
       </w:r>
       <w:r>
@@ -13597,6 +13418,7 @@
           <w:noProof/>
           <w:color w:val="auto"/>
         </w:rPr>
+        <w:lastRenderedPageBreak/>
         <w:drawing>
           <wp:inline distT="0" distB="0" distL="0" distR="0" wp14:anchorId="0AA75854" wp14:editId="50F44776">
             <wp:extent cx="1835244" cy="2616334"/>
@@ -13815,7 +13637,6 @@
           <w:noProof/>
           <w:color w:val="auto"/>
         </w:rPr>
-        <w:lastRenderedPageBreak/>
         <w:drawing>
           <wp:inline distT="0" distB="0" distL="0" distR="0" wp14:anchorId="6E78AE00" wp14:editId="399625E1">
             <wp:extent cx="6079443" cy="947859"/>
@@ -14235,7 +14056,7 @@
 </file>
 
 <file path=word/endnotes.xml><?xml version="1.0" encoding="utf-8"?>
-<w:endnotes xmlns:wpc="http://schemas.microsoft.com/office/word/2010/wordprocessingCanvas" xmlns:cx="http://schemas.microsoft.com/office/drawing/2014/chartex" xmlns:cx1="http://schemas.microsoft.com/office/drawing/2015/9/8/chartex" xmlns:cx2="http://schemas.microsoft.com/office/drawing/2015/10/21/chartex" xmlns:cx3="http://schemas.microsoft.com/office/drawing/2016/5/9/chartex" xmlns:cx4="http://schemas.microsoft.com/office/drawing/2016/5/10/chartex" xmlns:cx5="http://schemas.microsoft.com/office/drawing/2016/5/11/chartex" xmlns:cx6="http://schemas.microsoft.com/office/drawing/2016/5/12/chartex" xmlns:cx7="http://schemas.microsoft.com/office/drawing/2016/5/13/chartex" xmlns:cx8="http://schemas.microsoft.com/office/drawing/2016/5/14/chartex" xmlns:mc="http://schemas.openxmlformats.org/markup-compatibility/2006" xmlns:aink="http://schemas.microsoft.com/office/drawing/2016/ink" xmlns:am3d="http://schemas.microsoft.com/office/drawing/2017/model3d" xmlns:o="urn:schemas-microsoft-com:office:office" xmlns:oel="http://schemas.microsoft.com/office/2019/extlst" xmlns:r="http://schemas.openxmlformats.org/officeDocument/2006/relationships" xmlns:m="http://schemas.openxmlformats.org/officeDocument/2006/math" xmlns:v="urn:schemas-microsoft-com:vml" xmlns:wp14="http://schemas.microsoft.com/office/word/2010/wordprocessingDrawing" xmlns:wp="http://schemas.openxmlformats.org/drawingml/2006/wordprocessingDrawing" xmlns:w10="urn:schemas-microsoft-com:office:word" xmlns:w="http://schemas.openxmlformats.org/wordprocessingml/2006/main" xmlns:w14="http://schemas.microsoft.com/office/word/2010/wordml" xmlns:w15="http://schemas.microsoft.com/office/word/2012/wordml" xmlns:w16cex="http://schemas.microsoft.com/office/word/2018/wordml/cex" xmlns:w16cid="http://schemas.microsoft.com/office/word/2016/wordml/cid" xmlns:w16="http://schemas.microsoft.com/office/word/2018/wordml" xmlns:w16du="http://schemas.microsoft.com/office/word/2023/wordml/word16du" xmlns:w16sdtdh="http://schemas.microsoft.com/office/word/2020/wordml/sdtdatahash" xmlns:w16se="http://schemas.microsoft.com/office/word/2015/wordml/symex" xmlns:wpg="http://schemas.microsoft.com/office/word/2010/wordprocessingGroup" xmlns:wpi="http://schemas.microsoft.com/office/word/2010/wordprocessingInk" xmlns:wne="http://schemas.microsoft.com/office/word/2006/wordml" xmlns:wps="http://schemas.microsoft.com/office/word/2010/wordprocessingShape" mc:Ignorable="w14 w15 w16se w16cid w16 w16cex w16sdtdh w16du wp14">
+<w:endnotes xmlns:wpc="http://schemas.microsoft.com/office/word/2010/wordprocessingCanvas" xmlns:cx="http://schemas.microsoft.com/office/drawing/2014/chartex" xmlns:cx1="http://schemas.microsoft.com/office/drawing/2015/9/8/chartex" xmlns:cx2="http://schemas.microsoft.com/office/drawing/2015/10/21/chartex" xmlns:cx3="http://schemas.microsoft.com/office/drawing/2016/5/9/chartex" xmlns:cx4="http://schemas.microsoft.com/office/drawing/2016/5/10/chartex" xmlns:cx5="http://schemas.microsoft.com/office/drawing/2016/5/11/chartex" xmlns:cx6="http://schemas.microsoft.com/office/drawing/2016/5/12/chartex" xmlns:cx7="http://schemas.microsoft.com/office/drawing/2016/5/13/chartex" xmlns:cx8="http://schemas.microsoft.com/office/drawing/2016/5/14/chartex" xmlns:mc="http://schemas.openxmlformats.org/markup-compatibility/2006" xmlns:aink="http://schemas.microsoft.com/office/drawing/2016/ink" xmlns:am3d="http://schemas.microsoft.com/office/drawing/2017/model3d" xmlns:o="urn:schemas-microsoft-com:office:office" xmlns:oel="http://schemas.microsoft.com/office/2019/extlst" xmlns:r="http://schemas.openxmlformats.org/officeDocument/2006/relationships" xmlns:m="http://schemas.openxmlformats.org/officeDocument/2006/math" xmlns:v="urn:schemas-microsoft-com:vml" xmlns:wp14="http://schemas.microsoft.com/office/word/2010/wordprocessingDrawing" xmlns:wp="http://schemas.openxmlformats.org/drawingml/2006/wordprocessingDrawing" xmlns:w10="urn:schemas-microsoft-com:office:word" xmlns:w="http://schemas.openxmlformats.org/wordprocessingml/2006/main" xmlns:w14="http://schemas.microsoft.com/office/word/2010/wordml" xmlns:w15="http://schemas.microsoft.com/office/word/2012/wordml" xmlns:w16cex="http://schemas.microsoft.com/office/word/2018/wordml/cex" xmlns:w16cid="http://schemas.microsoft.com/office/word/2016/wordml/cid" xmlns:w16="http://schemas.microsoft.com/office/word/2018/wordml" xmlns:w16sdtdh="http://schemas.microsoft.com/office/word/2020/wordml/sdtdatahash" xmlns:w16se="http://schemas.microsoft.com/office/word/2015/wordml/symex" xmlns:wpg="http://schemas.microsoft.com/office/word/2010/wordprocessingGroup" xmlns:wpi="http://schemas.microsoft.com/office/word/2010/wordprocessingInk" xmlns:wne="http://schemas.microsoft.com/office/word/2006/wordml" xmlns:wps="http://schemas.microsoft.com/office/word/2010/wordprocessingShape" mc:Ignorable="w14 w15 w16se w16cid w16 w16cex w16sdtdh wp14">
   <w:endnote w:type="separator" w:id="-1">
     <w:p>
       <w:r>
@@ -14254,7 +14075,7 @@
 </file>
 
 <file path=word/footer1.xml><?xml version="1.0" encoding="utf-8"?>
-<w:ftr xmlns:wpc="http://schemas.microsoft.com/office/word/2010/wordprocessingCanvas" xmlns:cx="http://schemas.microsoft.com/office/drawing/2014/chartex" xmlns:cx1="http://schemas.microsoft.com/office/drawing/2015/9/8/chartex" xmlns:cx2="http://schemas.microsoft.com/office/drawing/2015/10/21/chartex" xmlns:cx3="http://schemas.microsoft.com/office/drawing/2016/5/9/chartex" xmlns:cx4="http://schemas.microsoft.com/office/drawing/2016/5/10/chartex" xmlns:cx5="http://schemas.microsoft.com/office/drawing/2016/5/11/chartex" xmlns:cx6="http://schemas.microsoft.com/office/drawing/2016/5/12/chartex" xmlns:cx7="http://schemas.microsoft.com/office/drawing/2016/5/13/chartex" xmlns:cx8="http://schemas.microsoft.com/office/drawing/2016/5/14/chartex" xmlns:mc="http://schemas.openxmlformats.org/markup-compatibility/2006" xmlns:aink="http://schemas.microsoft.com/office/drawing/2016/ink" xmlns:am3d="http://schemas.microsoft.com/office/drawing/2017/model3d" xmlns:o="urn:schemas-microsoft-com:office:office" xmlns:oel="http://schemas.microsoft.com/office/2019/extlst" xmlns:r="http://schemas.openxmlformats.org/officeDocument/2006/relationships" xmlns:m="http://schemas.openxmlformats.org/officeDocument/2006/math" xmlns:v="urn:schemas-microsoft-com:vml" xmlns:wp14="http://schemas.microsoft.com/office/word/2010/wordprocessingDrawing" xmlns:wp="http://schemas.openxmlformats.org/drawingml/2006/wordprocessingDrawing" xmlns:w10="urn:schemas-microsoft-com:office:word" xmlns:w="http://schemas.openxmlformats.org/wordprocessingml/2006/main" xmlns:w14="http://schemas.microsoft.com/office/word/2010/wordml" xmlns:w15="http://schemas.microsoft.com/office/word/2012/wordml" xmlns:w16cex="http://schemas.microsoft.com/office/word/2018/wordml/cex" xmlns:w16cid="http://schemas.microsoft.com/office/word/2016/wordml/cid" xmlns:w16="http://schemas.microsoft.com/office/word/2018/wordml" xmlns:w16du="http://schemas.microsoft.com/office/word/2023/wordml/word16du" xmlns:w16sdtdh="http://schemas.microsoft.com/office/word/2020/wordml/sdtdatahash" xmlns:w16se="http://schemas.microsoft.com/office/word/2015/wordml/symex" xmlns:wpg="http://schemas.microsoft.com/office/word/2010/wordprocessingGroup" xmlns:wpi="http://schemas.microsoft.com/office/word/2010/wordprocessingInk" xmlns:wne="http://schemas.microsoft.com/office/word/2006/wordml" xmlns:wps="http://schemas.microsoft.com/office/word/2010/wordprocessingShape" mc:Ignorable="w14 w15 w16se w16cid w16 w16cex w16sdtdh w16du wp14">
+<w:ftr xmlns:wpc="http://schemas.microsoft.com/office/word/2010/wordprocessingCanvas" xmlns:cx="http://schemas.microsoft.com/office/drawing/2014/chartex" xmlns:cx1="http://schemas.microsoft.com/office/drawing/2015/9/8/chartex" xmlns:cx2="http://schemas.microsoft.com/office/drawing/2015/10/21/chartex" xmlns:cx3="http://schemas.microsoft.com/office/drawing/2016/5/9/chartex" xmlns:cx4="http://schemas.microsoft.com/office/drawing/2016/5/10/chartex" xmlns:cx5="http://schemas.microsoft.com/office/drawing/2016/5/11/chartex" xmlns:cx6="http://schemas.microsoft.com/office/drawing/2016/5/12/chartex" xmlns:cx7="http://schemas.microsoft.com/office/drawing/2016/5/13/chartex" xmlns:cx8="http://schemas.microsoft.com/office/drawing/2016/5/14/chartex" xmlns:mc="http://schemas.openxmlformats.org/markup-compatibility/2006" xmlns:aink="http://schemas.microsoft.com/office/drawing/2016/ink" xmlns:am3d="http://schemas.microsoft.com/office/drawing/2017/model3d" xmlns:o="urn:schemas-microsoft-com:office:office" xmlns:oel="http://schemas.microsoft.com/office/2019/extlst" xmlns:r="http://schemas.openxmlformats.org/officeDocument/2006/relationships" xmlns:m="http://schemas.openxmlformats.org/officeDocument/2006/math" xmlns:v="urn:schemas-microsoft-com:vml" xmlns:wp14="http://schemas.microsoft.com/office/word/2010/wordprocessingDrawing" xmlns:wp="http://schemas.openxmlformats.org/drawingml/2006/wordprocessingDrawing" xmlns:w10="urn:schemas-microsoft-com:office:word" xmlns:w="http://schemas.openxmlformats.org/wordprocessingml/2006/main" xmlns:w14="http://schemas.microsoft.com/office/word/2010/wordml" xmlns:w15="http://schemas.microsoft.com/office/word/2012/wordml" xmlns:w16cex="http://schemas.microsoft.com/office/word/2018/wordml/cex" xmlns:w16cid="http://schemas.microsoft.com/office/word/2016/wordml/cid" xmlns:w16="http://schemas.microsoft.com/office/word/2018/wordml" xmlns:w16sdtdh="http://schemas.microsoft.com/office/word/2020/wordml/sdtdatahash" xmlns:w16se="http://schemas.microsoft.com/office/word/2015/wordml/symex" xmlns:wpg="http://schemas.microsoft.com/office/word/2010/wordprocessingGroup" xmlns:wpi="http://schemas.microsoft.com/office/word/2010/wordprocessingInk" xmlns:wne="http://schemas.microsoft.com/office/word/2006/wordml" xmlns:wps="http://schemas.microsoft.com/office/word/2010/wordprocessingShape" mc:Ignorable="w14 w15 w16se w16cid w16 w16cex w16sdtdh wp14">
   <w:p>
     <w:pPr>
       <w:pStyle w:val="Stopka"/>
@@ -14311,7 +14132,7 @@
 </file>
 
 <file path=word/footnotes.xml><?xml version="1.0" encoding="utf-8"?>
-<w:footnotes xmlns:wpc="http://schemas.microsoft.com/office/word/2010/wordprocessingCanvas" xmlns:cx="http://schemas.microsoft.com/office/drawing/2014/chartex" xmlns:cx1="http://schemas.microsoft.com/office/drawing/2015/9/8/chartex" xmlns:cx2="http://schemas.microsoft.com/office/drawing/2015/10/21/chartex" xmlns:cx3="http://schemas.microsoft.com/office/drawing/2016/5/9/chartex" xmlns:cx4="http://schemas.microsoft.com/office/drawing/2016/5/10/chartex" xmlns:cx5="http://schemas.microsoft.com/office/drawing/2016/5/11/chartex" xmlns:cx6="http://schemas.microsoft.com/office/drawing/2016/5/12/chartex" xmlns:cx7="http://schemas.microsoft.com/office/drawing/2016/5/13/chartex" xmlns:cx8="http://schemas.microsoft.com/office/drawing/2016/5/14/chartex" xmlns:mc="http://schemas.openxmlformats.org/markup-compatibility/2006" xmlns:aink="http://schemas.microsoft.com/office/drawing/2016/ink" xmlns:am3d="http://schemas.microsoft.com/office/drawing/2017/model3d" xmlns:o="urn:schemas-microsoft-com:office:office" xmlns:oel="http://schemas.microsoft.com/office/2019/extlst" xmlns:r="http://schemas.openxmlformats.org/officeDocument/2006/relationships" xmlns:m="http://schemas.openxmlformats.org/officeDocument/2006/math" xmlns:v="urn:schemas-microsoft-com:vml" xmlns:wp14="http://schemas.microsoft.com/office/word/2010/wordprocessingDrawing" xmlns:wp="http://schemas.openxmlformats.org/drawingml/2006/wordprocessingDrawing" xmlns:w10="urn:schemas-microsoft-com:office:word" xmlns:w="http://schemas.openxmlformats.org/wordprocessingml/2006/main" xmlns:w14="http://schemas.microsoft.com/office/word/2010/wordml" xmlns:w15="http://schemas.microsoft.com/office/word/2012/wordml" xmlns:w16cex="http://schemas.microsoft.com/office/word/2018/wordml/cex" xmlns:w16cid="http://schemas.microsoft.com/office/word/2016/wordml/cid" xmlns:w16="http://schemas.microsoft.com/office/word/2018/wordml" xmlns:w16du="http://schemas.microsoft.com/office/word/2023/wordml/word16du" xmlns:w16sdtdh="http://schemas.microsoft.com/office/word/2020/wordml/sdtdatahash" xmlns:w16se="http://schemas.microsoft.com/office/word/2015/wordml/symex" xmlns:wpg="http://schemas.microsoft.com/office/word/2010/wordprocessingGroup" xmlns:wpi="http://schemas.microsoft.com/office/word/2010/wordprocessingInk" xmlns:wne="http://schemas.microsoft.com/office/word/2006/wordml" xmlns:wps="http://schemas.microsoft.com/office/word/2010/wordprocessingShape" mc:Ignorable="w14 w15 w16se w16cid w16 w16cex w16sdtdh w16du wp14">
+<w:footnotes xmlns:wpc="http://schemas.microsoft.com/office/word/2010/wordprocessingCanvas" xmlns:cx="http://schemas.microsoft.com/office/drawing/2014/chartex" xmlns:cx1="http://schemas.microsoft.com/office/drawing/2015/9/8/chartex" xmlns:cx2="http://schemas.microsoft.com/office/drawing/2015/10/21/chartex" xmlns:cx3="http://schemas.microsoft.com/office/drawing/2016/5/9/chartex" xmlns:cx4="http://schemas.microsoft.com/office/drawing/2016/5/10/chartex" xmlns:cx5="http://schemas.microsoft.com/office/drawing/2016/5/11/chartex" xmlns:cx6="http://schemas.microsoft.com/office/drawing/2016/5/12/chartex" xmlns:cx7="http://schemas.microsoft.com/office/drawing/2016/5/13/chartex" xmlns:cx8="http://schemas.microsoft.com/office/drawing/2016/5/14/chartex" xmlns:mc="http://schemas.openxmlformats.org/markup-compatibility/2006" xmlns:aink="http://schemas.microsoft.com/office/drawing/2016/ink" xmlns:am3d="http://schemas.microsoft.com/office/drawing/2017/model3d" xmlns:o="urn:schemas-microsoft-com:office:office" xmlns:oel="http://schemas.microsoft.com/office/2019/extlst" xmlns:r="http://schemas.openxmlformats.org/officeDocument/2006/relationships" xmlns:m="http://schemas.openxmlformats.org/officeDocument/2006/math" xmlns:v="urn:schemas-microsoft-com:vml" xmlns:wp14="http://schemas.microsoft.com/office/word/2010/wordprocessingDrawing" xmlns:wp="http://schemas.openxmlformats.org/drawingml/2006/wordprocessingDrawing" xmlns:w10="urn:schemas-microsoft-com:office:word" xmlns:w="http://schemas.openxmlformats.org/wordprocessingml/2006/main" xmlns:w14="http://schemas.microsoft.com/office/word/2010/wordml" xmlns:w15="http://schemas.microsoft.com/office/word/2012/wordml" xmlns:w16cex="http://schemas.microsoft.com/office/word/2018/wordml/cex" xmlns:w16cid="http://schemas.microsoft.com/office/word/2016/wordml/cid" xmlns:w16="http://schemas.microsoft.com/office/word/2018/wordml" xmlns:w16sdtdh="http://schemas.microsoft.com/office/word/2020/wordml/sdtdatahash" xmlns:w16se="http://schemas.microsoft.com/office/word/2015/wordml/symex" xmlns:wpg="http://schemas.microsoft.com/office/word/2010/wordprocessingGroup" xmlns:wpi="http://schemas.microsoft.com/office/word/2010/wordprocessingInk" xmlns:wne="http://schemas.microsoft.com/office/word/2006/wordml" xmlns:wps="http://schemas.microsoft.com/office/word/2010/wordprocessingShape" mc:Ignorable="w14 w15 w16se w16cid w16 w16cex w16sdtdh wp14">
   <w:footnote w:type="separator" w:id="-1">
     <w:p>
       <w:r>
@@ -14330,7 +14151,7 @@
 </file>
 
 <file path=word/header1.xml><?xml version="1.0" encoding="utf-8"?>
-<w:hdr xmlns:wpc="http://schemas.microsoft.com/office/word/2010/wordprocessingCanvas" xmlns:cx="http://schemas.microsoft.com/office/drawing/2014/chartex" xmlns:cx1="http://schemas.microsoft.com/office/drawing/2015/9/8/chartex" xmlns:cx2="http://schemas.microsoft.com/office/drawing/2015/10/21/chartex" xmlns:cx3="http://schemas.microsoft.com/office/drawing/2016/5/9/chartex" xmlns:cx4="http://schemas.microsoft.com/office/drawing/2016/5/10/chartex" xmlns:cx5="http://schemas.microsoft.com/office/drawing/2016/5/11/chartex" xmlns:cx6="http://schemas.microsoft.com/office/drawing/2016/5/12/chartex" xmlns:cx7="http://schemas.microsoft.com/office/drawing/2016/5/13/chartex" xmlns:cx8="http://schemas.microsoft.com/office/drawing/2016/5/14/chartex" xmlns:mc="http://schemas.openxmlformats.org/markup-compatibility/2006" xmlns:aink="http://schemas.microsoft.com/office/drawing/2016/ink" xmlns:am3d="http://schemas.microsoft.com/office/drawing/2017/model3d" xmlns:o="urn:schemas-microsoft-com:office:office" xmlns:oel="http://schemas.microsoft.com/office/2019/extlst" xmlns:r="http://schemas.openxmlformats.org/officeDocument/2006/relationships" xmlns:m="http://schemas.openxmlformats.org/officeDocument/2006/math" xmlns:v="urn:schemas-microsoft-com:vml" xmlns:wp14="http://schemas.microsoft.com/office/word/2010/wordprocessingDrawing" xmlns:wp="http://schemas.openxmlformats.org/drawingml/2006/wordprocessingDrawing" xmlns:w10="urn:schemas-microsoft-com:office:word" xmlns:w="http://schemas.openxmlformats.org/wordprocessingml/2006/main" xmlns:w14="http://schemas.microsoft.com/office/word/2010/wordml" xmlns:w15="http://schemas.microsoft.com/office/word/2012/wordml" xmlns:w16cex="http://schemas.microsoft.com/office/word/2018/wordml/cex" xmlns:w16cid="http://schemas.microsoft.com/office/word/2016/wordml/cid" xmlns:w16="http://schemas.microsoft.com/office/word/2018/wordml" xmlns:w16du="http://schemas.microsoft.com/office/word/2023/wordml/word16du" xmlns:w16sdtdh="http://schemas.microsoft.com/office/word/2020/wordml/sdtdatahash" xmlns:w16se="http://schemas.microsoft.com/office/word/2015/wordml/symex" xmlns:wpg="http://schemas.microsoft.com/office/word/2010/wordprocessingGroup" xmlns:wpi="http://schemas.microsoft.com/office/word/2010/wordprocessingInk" xmlns:wne="http://schemas.microsoft.com/office/word/2006/wordml" xmlns:wps="http://schemas.microsoft.com/office/word/2010/wordprocessingShape" mc:Ignorable="w14 w15 w16se w16cid w16 w16cex w16sdtdh w16du wp14">
+<w:hdr xmlns:wpc="http://schemas.microsoft.com/office/word/2010/wordprocessingCanvas" xmlns:cx="http://schemas.microsoft.com/office/drawing/2014/chartex" xmlns:cx1="http://schemas.microsoft.com/office/drawing/2015/9/8/chartex" xmlns:cx2="http://schemas.microsoft.com/office/drawing/2015/10/21/chartex" xmlns:cx3="http://schemas.microsoft.com/office/drawing/2016/5/9/chartex" xmlns:cx4="http://schemas.microsoft.com/office/drawing/2016/5/10/chartex" xmlns:cx5="http://schemas.microsoft.com/office/drawing/2016/5/11/chartex" xmlns:cx6="http://schemas.microsoft.com/office/drawing/2016/5/12/chartex" xmlns:cx7="http://schemas.microsoft.com/office/drawing/2016/5/13/chartex" xmlns:cx8="http://schemas.microsoft.com/office/drawing/2016/5/14/chartex" xmlns:mc="http://schemas.openxmlformats.org/markup-compatibility/2006" xmlns:aink="http://schemas.microsoft.com/office/drawing/2016/ink" xmlns:am3d="http://schemas.microsoft.com/office/drawing/2017/model3d" xmlns:o="urn:schemas-microsoft-com:office:office" xmlns:oel="http://schemas.microsoft.com/office/2019/extlst" xmlns:r="http://schemas.openxmlformats.org/officeDocument/2006/relationships" xmlns:m="http://schemas.openxmlformats.org/officeDocument/2006/math" xmlns:v="urn:schemas-microsoft-com:vml" xmlns:wp14="http://schemas.microsoft.com/office/word/2010/wordprocessingDrawing" xmlns:wp="http://schemas.openxmlformats.org/drawingml/2006/wordprocessingDrawing" xmlns:w10="urn:schemas-microsoft-com:office:word" xmlns:w="http://schemas.openxmlformats.org/wordprocessingml/2006/main" xmlns:w14="http://schemas.microsoft.com/office/word/2010/wordml" xmlns:w15="http://schemas.microsoft.com/office/word/2012/wordml" xmlns:w16cex="http://schemas.microsoft.com/office/word/2018/wordml/cex" xmlns:w16cid="http://schemas.microsoft.com/office/word/2016/wordml/cid" xmlns:w16="http://schemas.microsoft.com/office/word/2018/wordml" xmlns:w16sdtdh="http://schemas.microsoft.com/office/word/2020/wordml/sdtdatahash" xmlns:w16se="http://schemas.microsoft.com/office/word/2015/wordml/symex" xmlns:wpg="http://schemas.microsoft.com/office/word/2010/wordprocessingGroup" xmlns:wpi="http://schemas.microsoft.com/office/word/2010/wordprocessingInk" xmlns:wne="http://schemas.microsoft.com/office/word/2006/wordml" xmlns:wps="http://schemas.microsoft.com/office/word/2010/wordprocessingShape" mc:Ignorable="w14 w15 w16se w16cid w16 w16cex w16sdtdh wp14">
   <w:p>
     <w:pPr>
       <w:spacing w:line="276" w:lineRule="auto"/>
@@ -14373,7 +14194,7 @@
 </file>
 
 <file path=word/header2.xml><?xml version="1.0" encoding="utf-8"?>
-<w:hdr xmlns:wpc="http://schemas.microsoft.com/office/word/2010/wordprocessingCanvas" xmlns:cx="http://schemas.microsoft.com/office/drawing/2014/chartex" xmlns:cx1="http://schemas.microsoft.com/office/drawing/2015/9/8/chartex" xmlns:cx2="http://schemas.microsoft.com/office/drawing/2015/10/21/chartex" xmlns:cx3="http://schemas.microsoft.com/office/drawing/2016/5/9/chartex" xmlns:cx4="http://schemas.microsoft.com/office/drawing/2016/5/10/chartex" xmlns:cx5="http://schemas.microsoft.com/office/drawing/2016/5/11/chartex" xmlns:cx6="http://schemas.microsoft.com/office/drawing/2016/5/12/chartex" xmlns:cx7="http://schemas.microsoft.com/office/drawing/2016/5/13/chartex" xmlns:cx8="http://schemas.microsoft.com/office/drawing/2016/5/14/chartex" xmlns:mc="http://schemas.openxmlformats.org/markup-compatibility/2006" xmlns:aink="http://schemas.microsoft.com/office/drawing/2016/ink" xmlns:am3d="http://schemas.microsoft.com/office/drawing/2017/model3d" xmlns:o="urn:schemas-microsoft-com:office:office" xmlns:oel="http://schemas.microsoft.com/office/2019/extlst" xmlns:r="http://schemas.openxmlformats.org/officeDocument/2006/relationships" xmlns:m="http://schemas.openxmlformats.org/officeDocument/2006/math" xmlns:v="urn:schemas-microsoft-com:vml" xmlns:wp14="http://schemas.microsoft.com/office/word/2010/wordprocessingDrawing" xmlns:wp="http://schemas.openxmlformats.org/drawingml/2006/wordprocessingDrawing" xmlns:w10="urn:schemas-microsoft-com:office:word" xmlns:w="http://schemas.openxmlformats.org/wordprocessingml/2006/main" xmlns:w14="http://schemas.microsoft.com/office/word/2010/wordml" xmlns:w15="http://schemas.microsoft.com/office/word/2012/wordml" xmlns:w16cex="http://schemas.microsoft.com/office/word/2018/wordml/cex" xmlns:w16cid="http://schemas.microsoft.com/office/word/2016/wordml/cid" xmlns:w16="http://schemas.microsoft.com/office/word/2018/wordml" xmlns:w16du="http://schemas.microsoft.com/office/word/2023/wordml/word16du" xmlns:w16sdtdh="http://schemas.microsoft.com/office/word/2020/wordml/sdtdatahash" xmlns:w16se="http://schemas.microsoft.com/office/word/2015/wordml/symex" xmlns:wpg="http://schemas.microsoft.com/office/word/2010/wordprocessingGroup" xmlns:wpi="http://schemas.microsoft.com/office/word/2010/wordprocessingInk" xmlns:wne="http://schemas.microsoft.com/office/word/2006/wordml" xmlns:wps="http://schemas.microsoft.com/office/word/2010/wordprocessingShape" mc:Ignorable="w14 w15 w16se w16cid w16 w16cex w16sdtdh w16du wp14">
+<w:hdr xmlns:wpc="http://schemas.microsoft.com/office/word/2010/wordprocessingCanvas" xmlns:cx="http://schemas.microsoft.com/office/drawing/2014/chartex" xmlns:cx1="http://schemas.microsoft.com/office/drawing/2015/9/8/chartex" xmlns:cx2="http://schemas.microsoft.com/office/drawing/2015/10/21/chartex" xmlns:cx3="http://schemas.microsoft.com/office/drawing/2016/5/9/chartex" xmlns:cx4="http://schemas.microsoft.com/office/drawing/2016/5/10/chartex" xmlns:cx5="http://schemas.microsoft.com/office/drawing/2016/5/11/chartex" xmlns:cx6="http://schemas.microsoft.com/office/drawing/2016/5/12/chartex" xmlns:cx7="http://schemas.microsoft.com/office/drawing/2016/5/13/chartex" xmlns:cx8="http://schemas.microsoft.com/office/drawing/2016/5/14/chartex" xmlns:mc="http://schemas.openxmlformats.org/markup-compatibility/2006" xmlns:aink="http://schemas.microsoft.com/office/drawing/2016/ink" xmlns:am3d="http://schemas.microsoft.com/office/drawing/2017/model3d" xmlns:o="urn:schemas-microsoft-com:office:office" xmlns:oel="http://schemas.microsoft.com/office/2019/extlst" xmlns:r="http://schemas.openxmlformats.org/officeDocument/2006/relationships" xmlns:m="http://schemas.openxmlformats.org/officeDocument/2006/math" xmlns:v="urn:schemas-microsoft-com:vml" xmlns:wp14="http://schemas.microsoft.com/office/word/2010/wordprocessingDrawing" xmlns:wp="http://schemas.openxmlformats.org/drawingml/2006/wordprocessingDrawing" xmlns:w10="urn:schemas-microsoft-com:office:word" xmlns:w="http://schemas.openxmlformats.org/wordprocessingml/2006/main" xmlns:w14="http://schemas.microsoft.com/office/word/2010/wordml" xmlns:w15="http://schemas.microsoft.com/office/word/2012/wordml" xmlns:w16cex="http://schemas.microsoft.com/office/word/2018/wordml/cex" xmlns:w16cid="http://schemas.microsoft.com/office/word/2016/wordml/cid" xmlns:w16="http://schemas.microsoft.com/office/word/2018/wordml" xmlns:w16sdtdh="http://schemas.microsoft.com/office/word/2020/wordml/sdtdatahash" xmlns:w16se="http://schemas.microsoft.com/office/word/2015/wordml/symex" xmlns:wpg="http://schemas.microsoft.com/office/word/2010/wordprocessingGroup" xmlns:wpi="http://schemas.microsoft.com/office/word/2010/wordprocessingInk" xmlns:wne="http://schemas.microsoft.com/office/word/2006/wordml" xmlns:wps="http://schemas.microsoft.com/office/word/2010/wordprocessingShape" mc:Ignorable="w14 w15 w16se w16cid w16 w16cex w16sdtdh wp14">
   <w:p>
     <w:pPr>
       <w:spacing w:line="276" w:lineRule="auto"/>
@@ -14420,7 +14241,7 @@
 </file>
 
 <file path=word/numbering.xml><?xml version="1.0" encoding="utf-8"?>
-<w:numbering xmlns:wpc="http://schemas.microsoft.com/office/word/2010/wordprocessingCanvas" xmlns:cx="http://schemas.microsoft.com/office/drawing/2014/chartex" xmlns:cx1="http://schemas.microsoft.com/office/drawing/2015/9/8/chartex" xmlns:cx2="http://schemas.microsoft.com/office/drawing/2015/10/21/chartex" xmlns:cx3="http://schemas.microsoft.com/office/drawing/2016/5/9/chartex" xmlns:cx4="http://schemas.microsoft.com/office/drawing/2016/5/10/chartex" xmlns:cx5="http://schemas.microsoft.com/office/drawing/2016/5/11/chartex" xmlns:cx6="http://schemas.microsoft.com/office/drawing/2016/5/12/chartex" xmlns:cx7="http://schemas.microsoft.com/office/drawing/2016/5/13/chartex" xmlns:cx8="http://schemas.microsoft.com/office/drawing/2016/5/14/chartex" xmlns:mc="http://schemas.openxmlformats.org/markup-compatibility/2006" xmlns:aink="http://schemas.microsoft.com/office/drawing/2016/ink" xmlns:am3d="http://schemas.microsoft.com/office/drawing/2017/model3d" xmlns:o="urn:schemas-microsoft-com:office:office" xmlns:oel="http://schemas.microsoft.com/office/2019/extlst" xmlns:r="http://schemas.openxmlformats.org/officeDocument/2006/relationships" xmlns:m="http://schemas.openxmlformats.org/officeDocument/2006/math" xmlns:v="urn:schemas-microsoft-com:vml" xmlns:wp14="http://schemas.microsoft.com/office/word/2010/wordprocessingDrawing" xmlns:wp="http://schemas.openxmlformats.org/drawingml/2006/wordprocessingDrawing" xmlns:w10="urn:schemas-microsoft-com:office:word" xmlns:w="http://schemas.openxmlformats.org/wordprocessingml/2006/main" xmlns:w14="http://schemas.microsoft.com/office/word/2010/wordml" xmlns:w15="http://schemas.microsoft.com/office/word/2012/wordml" xmlns:w16cex="http://schemas.microsoft.com/office/word/2018/wordml/cex" xmlns:w16cid="http://schemas.microsoft.com/office/word/2016/wordml/cid" xmlns:w16="http://schemas.microsoft.com/office/word/2018/wordml" xmlns:w16du="http://schemas.microsoft.com/office/word/2023/wordml/word16du" xmlns:w16sdtdh="http://schemas.microsoft.com/office/word/2020/wordml/sdtdatahash" xmlns:w16se="http://schemas.microsoft.com/office/word/2015/wordml/symex" xmlns:wpg="http://schemas.microsoft.com/office/word/2010/wordprocessingGroup" xmlns:wpi="http://schemas.microsoft.com/office/word/2010/wordprocessingInk" xmlns:wne="http://schemas.microsoft.com/office/word/2006/wordml" xmlns:wps="http://schemas.microsoft.com/office/word/2010/wordprocessingShape" mc:Ignorable="w14 w15 w16se w16cid w16 w16cex w16sdtdh w16du wp14">
+<w:numbering xmlns:wpc="http://schemas.microsoft.com/office/word/2010/wordprocessingCanvas" xmlns:cx="http://schemas.microsoft.com/office/drawing/2014/chartex" xmlns:cx1="http://schemas.microsoft.com/office/drawing/2015/9/8/chartex" xmlns:cx2="http://schemas.microsoft.com/office/drawing/2015/10/21/chartex" xmlns:cx3="http://schemas.microsoft.com/office/drawing/2016/5/9/chartex" xmlns:cx4="http://schemas.microsoft.com/office/drawing/2016/5/10/chartex" xmlns:cx5="http://schemas.microsoft.com/office/drawing/2016/5/11/chartex" xmlns:cx6="http://schemas.microsoft.com/office/drawing/2016/5/12/chartex" xmlns:cx7="http://schemas.microsoft.com/office/drawing/2016/5/13/chartex" xmlns:cx8="http://schemas.microsoft.com/office/drawing/2016/5/14/chartex" xmlns:mc="http://schemas.openxmlformats.org/markup-compatibility/2006" xmlns:aink="http://schemas.microsoft.com/office/drawing/2016/ink" xmlns:am3d="http://schemas.microsoft.com/office/drawing/2017/model3d" xmlns:o="urn:schemas-microsoft-com:office:office" xmlns:oel="http://schemas.microsoft.com/office/2019/extlst" xmlns:r="http://schemas.openxmlformats.org/officeDocument/2006/relationships" xmlns:m="http://schemas.openxmlformats.org/officeDocument/2006/math" xmlns:v="urn:schemas-microsoft-com:vml" xmlns:wp14="http://schemas.microsoft.com/office/word/2010/wordprocessingDrawing" xmlns:wp="http://schemas.openxmlformats.org/drawingml/2006/wordprocessingDrawing" xmlns:w10="urn:schemas-microsoft-com:office:word" xmlns:w="http://schemas.openxmlformats.org/wordprocessingml/2006/main" xmlns:w14="http://schemas.microsoft.com/office/word/2010/wordml" xmlns:w15="http://schemas.microsoft.com/office/word/2012/wordml" xmlns:w16cex="http://schemas.microsoft.com/office/word/2018/wordml/cex" xmlns:w16cid="http://schemas.microsoft.com/office/word/2016/wordml/cid" xmlns:w16="http://schemas.microsoft.com/office/word/2018/wordml" xmlns:w16sdtdh="http://schemas.microsoft.com/office/word/2020/wordml/sdtdatahash" xmlns:w16se="http://schemas.microsoft.com/office/word/2015/wordml/symex" xmlns:wpg="http://schemas.microsoft.com/office/word/2010/wordprocessingGroup" xmlns:wpi="http://schemas.microsoft.com/office/word/2010/wordprocessingInk" xmlns:wne="http://schemas.microsoft.com/office/word/2006/wordml" xmlns:wps="http://schemas.microsoft.com/office/word/2010/wordprocessingShape" mc:Ignorable="w14 w15 w16se w16cid w16 w16cex w16sdtdh wp14">
   <w:abstractNum w:abstractNumId="0" w15:restartNumberingAfterBreak="0">
     <w:nsid w:val="04A153A2"/>
     <w:multiLevelType w:val="hybridMultilevel"/>
@@ -15930,7 +15751,7 @@
 </file>
 
 <file path=word/styles.xml><?xml version="1.0" encoding="utf-8"?>
-<w:styles xmlns:mc="http://schemas.openxmlformats.org/markup-compatibility/2006" xmlns:r="http://schemas.openxmlformats.org/officeDocument/2006/relationships" xmlns:w="http://schemas.openxmlformats.org/wordprocessingml/2006/main" xmlns:w14="http://schemas.microsoft.com/office/word/2010/wordml" xmlns:w15="http://schemas.microsoft.com/office/word/2012/wordml" xmlns:w16cex="http://schemas.microsoft.com/office/word/2018/wordml/cex" xmlns:w16cid="http://schemas.microsoft.com/office/word/2016/wordml/cid" xmlns:w16="http://schemas.microsoft.com/office/word/2018/wordml" xmlns:w16du="http://schemas.microsoft.com/office/word/2023/wordml/word16du" xmlns:w16sdtdh="http://schemas.microsoft.com/office/word/2020/wordml/sdtdatahash" xmlns:w16se="http://schemas.microsoft.com/office/word/2015/wordml/symex" mc:Ignorable="w14 w15 w16se w16cid w16 w16cex w16sdtdh w16du">
+<w:styles xmlns:mc="http://schemas.openxmlformats.org/markup-compatibility/2006" xmlns:r="http://schemas.openxmlformats.org/officeDocument/2006/relationships" xmlns:w="http://schemas.openxmlformats.org/wordprocessingml/2006/main" xmlns:w14="http://schemas.microsoft.com/office/word/2010/wordml" xmlns:w15="http://schemas.microsoft.com/office/word/2012/wordml" xmlns:w16cex="http://schemas.microsoft.com/office/word/2018/wordml/cex" xmlns:w16cid="http://schemas.microsoft.com/office/word/2016/wordml/cid" xmlns:w16="http://schemas.microsoft.com/office/word/2018/wordml" xmlns:w16sdtdh="http://schemas.microsoft.com/office/word/2020/wordml/sdtdatahash" xmlns:w16se="http://schemas.microsoft.com/office/word/2015/wordml/symex" mc:Ignorable="w14 w15 w16se w16cid w16 w16cex w16sdtdh">
   <w:docDefaults>
     <w:rPrDefault>
       <w:rPr>
@@ -16402,6 +16223,7 @@
   <w:style w:type="character" w:default="1" w:styleId="Domylnaczcionkaakapitu">
     <w:name w:val="Default Paragraph Font"/>
     <w:uiPriority w:val="1"/>
+    <w:semiHidden/>
     <w:unhideWhenUsed/>
   </w:style>
   <w:style w:type="table" w:default="1" w:styleId="Standardowy">

</xml_diff>